<commit_message>
Cambio del grafico de la arquitectura del SVN en el documento del plan de gestion de la configuracion.
</commit_message>
<xml_diff>
--- a/Empresa CaX/Gestion de Configuracion/SisCoTe_PGC.docx
+++ b/Empresa CaX/Gestion de Configuracion/SisCoTe_PGC.docx
@@ -3004,6 +3004,28 @@
     </w:p>
     <w:p>
       <w:pPr>
+        <w:rPr>
+          <w:rFonts w:eastAsia="Verdana"/>
+          <w:lang w:val="es-MX" w:eastAsia="en-US"/>
+        </w:rPr>
+      </w:pPr>
+      <w:r>
+        <w:rPr>
+          <w:rFonts w:eastAsia="Verdana"/>
+          <w:lang w:val="es-MX" w:eastAsia="en-US"/>
+        </w:rPr>
+        <w:t xml:space="preserve">A continuación se muestra el diagrama donde se muestra la organización de la Gestión de la configuración de Software con la metodología de desarrollo </w:t>
+      </w:r>
+      <w:r>
+        <w:rPr>
+          <w:rFonts w:eastAsia="Verdana"/>
+          <w:lang w:val="es-MX" w:eastAsia="en-US"/>
+        </w:rPr>
+        <w:t>a utilizar:</w:t>
+      </w:r>
+    </w:p>
+    <w:p>
+      <w:pPr>
         <w:tabs>
           <w:tab w:val="center" w:pos="4252"/>
           <w:tab w:val="right" w:pos="8504"/>
@@ -3012,8 +3034,6 @@
           <w:rFonts w:ascii="Arial" w:eastAsia="Verdana" w:hAnsi="Arial" w:cs="Arial"/>
         </w:rPr>
       </w:pPr>
-      <w:bookmarkStart w:id="13" w:name="h.4d34og8" w:colFirst="0" w:colLast="0"/>
-      <w:bookmarkEnd w:id="13"/>
       <w:r>
         <w:rPr>
           <w:rFonts w:ascii="Arial" w:eastAsia="Verdana" w:hAnsi="Arial" w:cs="Arial"/>
@@ -3024,7 +3044,7 @@
           <w:lang w:val="es-ES" w:eastAsia="es-ES"/>
         </w:rPr>
         <w:drawing>
-          <wp:anchor distT="0" distB="0" distL="114300" distR="114300" simplePos="0" relativeHeight="251661312" behindDoc="0" locked="0" layoutInCell="1" allowOverlap="1" wp14:anchorId="6537092B" wp14:editId="0B67A046">
+          <wp:anchor distT="0" distB="0" distL="114300" distR="114300" simplePos="0" relativeHeight="251661312" behindDoc="0" locked="0" layoutInCell="1" allowOverlap="1" wp14:anchorId="09760EBC" wp14:editId="11200343">
             <wp:simplePos x="0" y="0"/>
             <wp:positionH relativeFrom="column">
               <wp:posOffset>-356235</wp:posOffset>
@@ -3080,6 +3100,8 @@
           </wp:anchor>
         </w:drawing>
       </w:r>
+      <w:bookmarkStart w:id="13" w:name="h.4d34og8" w:colFirst="0" w:colLast="0"/>
+      <w:bookmarkEnd w:id="13"/>
     </w:p>
     <w:p>
       <w:pPr>
@@ -7147,6 +7169,20 @@
         </w:rPr>
         <w:t>mo se muestra en este esquema.</w:t>
       </w:r>
+      <w:r>
+        <w:rPr>
+          <w:rFonts w:eastAsia="Verdana"/>
+        </w:rPr>
+        <w:t xml:space="preserve"> El grafico que se muestra a continuación muestra el trabajo colaborativo y distribuido que se apro</w:t>
+      </w:r>
+      <w:r>
+        <w:rPr>
+          <w:rFonts w:eastAsia="Verdana"/>
+        </w:rPr>
+        <w:t>vecha de esta herramienta.</w:t>
+      </w:r>
+      <w:bookmarkStart w:id="27" w:name="_GoBack"/>
+      <w:bookmarkEnd w:id="27"/>
     </w:p>
     <w:p>
       <w:pPr>
@@ -7170,10 +7206,10 @@
           <w:noProof/>
         </w:rPr>
         <w:drawing>
-          <wp:inline distT="0" distB="0" distL="0" distR="0" wp14:anchorId="159AA40C" wp14:editId="68941D93">
-            <wp:extent cx="3571875" cy="2714625"/>
-            <wp:effectExtent l="0" t="0" r="9525" b="9525"/>
-            <wp:docPr id="4" name="Imagen 4" descr="http://www.asolif.es/sites/default/files/foto1_SubVersion.jpg"/>
+          <wp:inline distT="0" distB="0" distL="0" distR="0" wp14:anchorId="37A05CBE" wp14:editId="5C9A12A5">
+            <wp:extent cx="5612130" cy="3363595"/>
+            <wp:effectExtent l="0" t="0" r="7620" b="8255"/>
+            <wp:docPr id="2" name="Imagen 2"/>
             <wp:cNvGraphicFramePr>
               <a:graphicFrameLocks xmlns:a="http://schemas.openxmlformats.org/drawingml/2006/main" noChangeAspect="1"/>
             </wp:cNvGraphicFramePr>
@@ -7181,36 +7217,23 @@
               <a:graphicData uri="http://schemas.openxmlformats.org/drawingml/2006/picture">
                 <pic:pic xmlns:pic="http://schemas.openxmlformats.org/drawingml/2006/picture">
                   <pic:nvPicPr>
-                    <pic:cNvPr id="0" name="Picture 1" descr="http://www.asolif.es/sites/default/files/foto1_SubVersion.jpg"/>
-                    <pic:cNvPicPr>
-                      <a:picLocks noChangeAspect="1" noChangeArrowheads="1"/>
-                    </pic:cNvPicPr>
+                    <pic:cNvPr id="0" name=""/>
+                    <pic:cNvPicPr/>
                   </pic:nvPicPr>
                   <pic:blipFill>
-                    <a:blip r:embed="rId16">
-                      <a:extLst>
-                        <a:ext uri="{28A0092B-C50C-407E-A947-70E740481C1C}">
-                          <a14:useLocalDpi xmlns:a14="http://schemas.microsoft.com/office/drawing/2010/main" val="0"/>
-                        </a:ext>
-                      </a:extLst>
-                    </a:blip>
-                    <a:srcRect/>
+                    <a:blip r:embed="rId16"/>
                     <a:stretch>
                       <a:fillRect/>
                     </a:stretch>
                   </pic:blipFill>
-                  <pic:spPr bwMode="auto">
+                  <pic:spPr>
                     <a:xfrm>
                       <a:off x="0" y="0"/>
-                      <a:ext cx="3571875" cy="2714625"/>
+                      <a:ext cx="5612130" cy="3363595"/>
                     </a:xfrm>
                     <a:prstGeom prst="rect">
                       <a:avLst/>
                     </a:prstGeom>
-                    <a:noFill/>
-                    <a:ln>
-                      <a:noFill/>
-                    </a:ln>
                   </pic:spPr>
                 </pic:pic>
               </a:graphicData>
@@ -7346,8 +7369,8 @@
           <w:b/>
         </w:rPr>
       </w:pPr>
-      <w:bookmarkStart w:id="27" w:name="h.3rdcrjn" w:colFirst="0" w:colLast="0"/>
-      <w:bookmarkEnd w:id="27"/>
+      <w:bookmarkStart w:id="28" w:name="h.3rdcrjn" w:colFirst="0" w:colLast="0"/>
+      <w:bookmarkEnd w:id="28"/>
     </w:p>
     <w:p>
       <w:pPr>
@@ -7378,7 +7401,7 @@
           <w:rFonts w:eastAsia="Times New Roman"/>
         </w:rPr>
       </w:pPr>
-      <w:bookmarkStart w:id="28" w:name="_Toc398135767"/>
+      <w:bookmarkStart w:id="29" w:name="_Toc398135767"/>
       <w:r>
         <w:rPr>
           <w:rFonts w:eastAsia="Verdana"/>
@@ -7386,7 +7409,7 @@
         <w:lastRenderedPageBreak/>
         <w:t>Calendario o cronograma</w:t>
       </w:r>
-      <w:bookmarkEnd w:id="28"/>
+      <w:bookmarkEnd w:id="29"/>
     </w:p>
     <w:p>
       <w:pPr>
@@ -10482,19 +10505,18 @@
           <w:vanish/>
         </w:rPr>
       </w:pPr>
-      <w:bookmarkStart w:id="29" w:name="h.1ksv4uv" w:colFirst="0" w:colLast="0"/>
-      <w:bookmarkStart w:id="30" w:name="_Toc386639301"/>
-      <w:bookmarkStart w:id="31" w:name="_Toc389545780"/>
-      <w:bookmarkStart w:id="32" w:name="_Toc389546628"/>
-      <w:bookmarkStart w:id="33" w:name="_Toc391827149"/>
-      <w:bookmarkStart w:id="34" w:name="_Toc391827461"/>
-      <w:bookmarkStart w:id="35" w:name="_Toc391827926"/>
-      <w:bookmarkStart w:id="36" w:name="_Toc391828208"/>
-      <w:bookmarkStart w:id="37" w:name="_Toc391828285"/>
-      <w:bookmarkStart w:id="38" w:name="_Toc391828319"/>
-      <w:bookmarkStart w:id="39" w:name="_Toc391828368"/>
-      <w:bookmarkStart w:id="40" w:name="_Toc391828428"/>
-      <w:bookmarkEnd w:id="29"/>
+      <w:bookmarkStart w:id="30" w:name="h.1ksv4uv" w:colFirst="0" w:colLast="0"/>
+      <w:bookmarkStart w:id="31" w:name="_Toc386639301"/>
+      <w:bookmarkStart w:id="32" w:name="_Toc389545780"/>
+      <w:bookmarkStart w:id="33" w:name="_Toc389546628"/>
+      <w:bookmarkStart w:id="34" w:name="_Toc391827149"/>
+      <w:bookmarkStart w:id="35" w:name="_Toc391827461"/>
+      <w:bookmarkStart w:id="36" w:name="_Toc391827926"/>
+      <w:bookmarkStart w:id="37" w:name="_Toc391828208"/>
+      <w:bookmarkStart w:id="38" w:name="_Toc391828285"/>
+      <w:bookmarkStart w:id="39" w:name="_Toc391828319"/>
+      <w:bookmarkStart w:id="40" w:name="_Toc391828368"/>
+      <w:bookmarkStart w:id="41" w:name="_Toc391828428"/>
       <w:bookmarkEnd w:id="30"/>
       <w:bookmarkEnd w:id="31"/>
       <w:bookmarkEnd w:id="32"/>
@@ -10506,6 +10528,7 @@
       <w:bookmarkEnd w:id="38"/>
       <w:bookmarkEnd w:id="39"/>
       <w:bookmarkEnd w:id="40"/>
+      <w:bookmarkEnd w:id="41"/>
     </w:p>
     <w:p>
       <w:pPr>
@@ -13774,23 +13797,7 @@
                 <w:szCs w:val="20"/>
                 <w:lang w:val="es-ES"/>
               </w:rPr>
-              <w:t>_</w:t>
-            </w:r>
-            <w:r>
-              <w:rPr>
-                <w:rFonts w:eastAsia="Verdana"/>
-                <w:szCs w:val="20"/>
-                <w:lang w:val="es-ES"/>
-              </w:rPr>
-              <w:t>CP</w:t>
-            </w:r>
-            <w:r>
-              <w:rPr>
-                <w:rFonts w:eastAsia="Verdana"/>
-                <w:szCs w:val="20"/>
-                <w:lang w:val="es-ES"/>
-              </w:rPr>
-              <w:t>_IS</w:t>
+              <w:t>_CP_IS</w:t>
             </w:r>
             <w:proofErr w:type="spellEnd"/>
           </w:p>
@@ -13870,23 +13877,7 @@
                 <w:szCs w:val="20"/>
                 <w:lang w:val="es-ES"/>
               </w:rPr>
-              <w:t>_</w:t>
-            </w:r>
-            <w:r>
-              <w:rPr>
-                <w:rFonts w:eastAsia="Verdana"/>
-                <w:szCs w:val="20"/>
-                <w:lang w:val="es-ES"/>
-              </w:rPr>
-              <w:t>CP</w:t>
-            </w:r>
-            <w:r>
-              <w:rPr>
-                <w:rFonts w:eastAsia="Verdana"/>
-                <w:szCs w:val="20"/>
-                <w:lang w:val="es-ES"/>
-              </w:rPr>
-              <w:t>_RD</w:t>
+              <w:t>_CP_RD</w:t>
             </w:r>
             <w:proofErr w:type="spellEnd"/>
           </w:p>
@@ -13963,23 +13954,7 @@
                 <w:szCs w:val="20"/>
                 <w:lang w:val="es-ES"/>
               </w:rPr>
-              <w:t>_</w:t>
-            </w:r>
-            <w:r>
-              <w:rPr>
-                <w:rFonts w:eastAsia="Verdana"/>
-                <w:szCs w:val="20"/>
-                <w:lang w:val="es-ES"/>
-              </w:rPr>
-              <w:t>CP</w:t>
-            </w:r>
-            <w:r>
-              <w:rPr>
-                <w:rFonts w:eastAsia="Verdana"/>
-                <w:szCs w:val="20"/>
-                <w:lang w:val="es-ES"/>
-              </w:rPr>
-              <w:t>_VD</w:t>
+              <w:t>_CP_VD</w:t>
             </w:r>
             <w:proofErr w:type="spellEnd"/>
           </w:p>
@@ -14069,23 +14044,7 @@
                 <w:szCs w:val="20"/>
                 <w:lang w:val="es-ES"/>
               </w:rPr>
-              <w:t xml:space="preserve"> _</w:t>
-            </w:r>
-            <w:r>
-              <w:rPr>
-                <w:rFonts w:eastAsia="Verdana"/>
-                <w:szCs w:val="20"/>
-                <w:lang w:val="es-ES"/>
-              </w:rPr>
-              <w:t>CP</w:t>
-            </w:r>
-            <w:r>
-              <w:rPr>
-                <w:rFonts w:eastAsia="Verdana"/>
-                <w:szCs w:val="20"/>
-                <w:lang w:val="es-ES"/>
-              </w:rPr>
-              <w:t xml:space="preserve">_ED </w:t>
+              <w:t xml:space="preserve"> _CP_ED </w:t>
             </w:r>
           </w:p>
         </w:tc>
@@ -14171,23 +14130,7 @@
                 <w:szCs w:val="20"/>
                 <w:lang w:val="es-ES"/>
               </w:rPr>
-              <w:t xml:space="preserve"> _</w:t>
-            </w:r>
-            <w:r>
-              <w:rPr>
-                <w:rFonts w:eastAsia="Verdana"/>
-                <w:szCs w:val="20"/>
-                <w:lang w:val="es-ES"/>
-              </w:rPr>
-              <w:t>CP</w:t>
-            </w:r>
-            <w:r>
-              <w:rPr>
-                <w:rFonts w:eastAsia="Verdana"/>
-                <w:szCs w:val="20"/>
-                <w:lang w:val="es-ES"/>
-              </w:rPr>
-              <w:t xml:space="preserve">_EI </w:t>
+              <w:t xml:space="preserve"> _CP_EI </w:t>
             </w:r>
           </w:p>
         </w:tc>
@@ -14276,23 +14219,7 @@
                 <w:szCs w:val="20"/>
                 <w:lang w:val="es-ES"/>
               </w:rPr>
-              <w:t xml:space="preserve"> _</w:t>
-            </w:r>
-            <w:r>
-              <w:rPr>
-                <w:rFonts w:eastAsia="Verdana"/>
-                <w:szCs w:val="20"/>
-                <w:lang w:val="es-ES"/>
-              </w:rPr>
-              <w:t>CP</w:t>
-            </w:r>
-            <w:r>
-              <w:rPr>
-                <w:rFonts w:eastAsia="Verdana"/>
-                <w:szCs w:val="20"/>
-                <w:lang w:val="es-ES"/>
-              </w:rPr>
-              <w:t xml:space="preserve">_VI </w:t>
+              <w:t xml:space="preserve"> _CP_VI </w:t>
             </w:r>
           </w:p>
         </w:tc>
@@ -14378,23 +14305,7 @@
                 <w:szCs w:val="20"/>
                 <w:lang w:val="es-ES"/>
               </w:rPr>
-              <w:t xml:space="preserve"> _</w:t>
-            </w:r>
-            <w:r>
-              <w:rPr>
-                <w:rFonts w:eastAsia="Verdana"/>
-                <w:szCs w:val="20"/>
-                <w:lang w:val="es-ES"/>
-              </w:rPr>
-              <w:t>CP</w:t>
-            </w:r>
-            <w:r>
-              <w:rPr>
-                <w:rFonts w:eastAsia="Verdana"/>
-                <w:szCs w:val="20"/>
-                <w:lang w:val="es-ES"/>
-              </w:rPr>
-              <w:t>_BT</w:t>
+              <w:t xml:space="preserve"> _CP_BT</w:t>
             </w:r>
           </w:p>
         </w:tc>
@@ -14441,16 +14352,7 @@
                 <w:szCs w:val="20"/>
                 <w:lang w:val="es-ES"/>
               </w:rPr>
-              <w:t xml:space="preserve">Buscar tesis por </w:t>
-            </w:r>
-            <w:r>
-              <w:rPr>
-                <w:rFonts w:eastAsia="Verdana"/>
-                <w:b/>
-                <w:szCs w:val="20"/>
-                <w:lang w:val="es-ES"/>
-              </w:rPr>
-              <w:t>categoría</w:t>
+              <w:t>Buscar tesis por categoría</w:t>
             </w:r>
           </w:p>
         </w:tc>
@@ -14492,23 +14394,7 @@
                 <w:szCs w:val="20"/>
                 <w:lang w:val="es-ES"/>
               </w:rPr>
-              <w:t xml:space="preserve"> _</w:t>
-            </w:r>
-            <w:r>
-              <w:rPr>
-                <w:rFonts w:eastAsia="Verdana"/>
-                <w:szCs w:val="20"/>
-                <w:lang w:val="es-ES"/>
-              </w:rPr>
-              <w:t>CP</w:t>
-            </w:r>
-            <w:r>
-              <w:rPr>
-                <w:rFonts w:eastAsia="Verdana"/>
-                <w:szCs w:val="20"/>
-                <w:lang w:val="es-ES"/>
-              </w:rPr>
-              <w:t>_VC</w:t>
+              <w:t xml:space="preserve"> _CP_VC</w:t>
             </w:r>
           </w:p>
         </w:tc>
@@ -14594,23 +14480,7 @@
                 <w:szCs w:val="20"/>
                 <w:lang w:val="es-ES"/>
               </w:rPr>
-              <w:t xml:space="preserve"> _</w:t>
-            </w:r>
-            <w:r>
-              <w:rPr>
-                <w:rFonts w:eastAsia="Verdana"/>
-                <w:szCs w:val="20"/>
-                <w:lang w:val="es-ES"/>
-              </w:rPr>
-              <w:t>CP</w:t>
-            </w:r>
-            <w:r>
-              <w:rPr>
-                <w:rFonts w:eastAsia="Verdana"/>
-                <w:szCs w:val="20"/>
-                <w:lang w:val="es-ES"/>
-              </w:rPr>
-              <w:t>_AU</w:t>
+              <w:t xml:space="preserve"> _CP_AU</w:t>
             </w:r>
           </w:p>
         </w:tc>
@@ -14699,23 +14569,7 @@
                 <w:szCs w:val="20"/>
                 <w:lang w:val="es-ES"/>
               </w:rPr>
-              <w:t xml:space="preserve"> _</w:t>
-            </w:r>
-            <w:r>
-              <w:rPr>
-                <w:rFonts w:eastAsia="Verdana"/>
-                <w:szCs w:val="20"/>
-                <w:lang w:val="es-ES"/>
-              </w:rPr>
-              <w:t>CP</w:t>
-            </w:r>
-            <w:r>
-              <w:rPr>
-                <w:rFonts w:eastAsia="Verdana"/>
-                <w:szCs w:val="20"/>
-                <w:lang w:val="es-ES"/>
-              </w:rPr>
-              <w:t>_BT</w:t>
+              <w:t xml:space="preserve"> _CP_BT</w:t>
             </w:r>
           </w:p>
         </w:tc>
@@ -14801,23 +14655,7 @@
                 <w:szCs w:val="20"/>
                 <w:lang w:val="es-ES"/>
               </w:rPr>
-              <w:t xml:space="preserve"> _</w:t>
-            </w:r>
-            <w:r>
-              <w:rPr>
-                <w:rFonts w:eastAsia="Verdana"/>
-                <w:szCs w:val="20"/>
-                <w:lang w:val="es-ES"/>
-              </w:rPr>
-              <w:t>CP</w:t>
-            </w:r>
-            <w:r>
-              <w:rPr>
-                <w:rFonts w:eastAsia="Verdana"/>
-                <w:szCs w:val="20"/>
-                <w:lang w:val="es-ES"/>
-              </w:rPr>
-              <w:t>_RC</w:t>
+              <w:t xml:space="preserve"> _CP_RC</w:t>
             </w:r>
           </w:p>
         </w:tc>
@@ -15195,8 +15033,6 @@
           <w:szCs w:val="20"/>
         </w:rPr>
       </w:pPr>
-      <w:bookmarkStart w:id="41" w:name="_GoBack"/>
-      <w:bookmarkEnd w:id="41"/>
     </w:p>
     <w:sectPr>
       <w:headerReference w:type="even" r:id="rId18"/>
@@ -17396,6 +17232,7 @@
   <w:style w:type="character" w:default="1" w:styleId="Fuentedeprrafopredeter">
     <w:name w:val="Default Paragraph Font"/>
     <w:uiPriority w:val="1"/>
+    <w:semiHidden/>
     <w:unhideWhenUsed/>
   </w:style>
   <w:style w:type="table" w:default="1" w:styleId="Tablanormal">
@@ -18450,6 +18287,7 @@
   <w:style w:type="character" w:default="1" w:styleId="Fuentedeprrafopredeter">
     <w:name w:val="Default Paragraph Font"/>
     <w:uiPriority w:val="1"/>
+    <w:semiHidden/>
     <w:unhideWhenUsed/>
   </w:style>
   <w:style w:type="table" w:default="1" w:styleId="Tablanormal">
@@ -19422,6 +19260,8 @@
     <w:rsid w:val="00B92972"/>
     <w:rsid w:val="00C33755"/>
     <w:rsid w:val="00D524F4"/>
+    <w:rsid w:val="00E70AB4"/>
+    <w:rsid w:val="00FA1D65"/>
   </w:rsids>
   <m:mathPr>
     <m:mathFont m:val="Cambria Math"/>

</xml_diff>

<commit_message>
Revision Linea base 1 - Lwong
</commit_message>
<xml_diff>
--- a/Empresa CaX/Gestion de Configuracion/SisCoTe_PGC.docx
+++ b/Empresa CaX/Gestion de Configuracion/SisCoTe_PGC.docx
@@ -44,6 +44,7 @@
                 <w:smallCaps/>
                 <w:sz w:val="72"/>
                 <w:szCs w:val="52"/>
+                <w:highlight w:val="yellow"/>
               </w:rPr>
               <w:t xml:space="preserve">Sistema de Control de Tesis - </w:t>
             </w:r>
@@ -54,6 +55,7 @@
                 <w:smallCaps/>
                 <w:sz w:val="56"/>
                 <w:szCs w:val="52"/>
+                <w:highlight w:val="yellow"/>
               </w:rPr>
               <w:t>Siscote</w:t>
             </w:r>
@@ -234,38 +236,104 @@
     <w:p>
       <w:pPr>
         <w:pStyle w:val="Ttulo1"/>
+        <w:rPr>
+          <w:b/>
+          <w:sz w:val="36"/>
+          <w:highlight w:val="yellow"/>
+        </w:rPr>
+      </w:pPr>
+    </w:p>
+    <w:p>
+      <w:pPr>
+        <w:pStyle w:val="Ttulo1"/>
+        <w:rPr>
+          <w:b/>
+          <w:sz w:val="36"/>
+        </w:rPr>
       </w:pPr>
       <w:r>
         <w:rPr>
           <w:b/>
+          <w:sz w:val="36"/>
+          <w:highlight w:val="yellow"/>
+        </w:rPr>
+        <w:t>Es para un proyecto o varios proyectos este plan</w:t>
+      </w:r>
+      <w:proofErr w:type="gramStart"/>
+      <w:r>
+        <w:rPr>
+          <w:b/>
+          <w:sz w:val="36"/>
+          <w:highlight w:val="yellow"/>
+        </w:rPr>
+        <w:t>?</w:t>
+      </w:r>
+      <w:proofErr w:type="gramEnd"/>
+    </w:p>
+    <w:p>
+      <w:pPr>
+        <w:pStyle w:val="Ttulo1"/>
+      </w:pPr>
+      <w:bookmarkStart w:id="0" w:name="_GoBack"/>
+      <w:bookmarkEnd w:id="0"/>
+      <w:r>
+        <w:rPr>
+          <w:b/>
+          <w:sz w:val="36"/>
+          <w:highlight w:val="yellow"/>
+        </w:rPr>
+        <w:t xml:space="preserve">Porque colocan el nombre del </w:t>
+      </w:r>
+      <w:proofErr w:type="spellStart"/>
+      <w:r>
+        <w:rPr>
+          <w:b/>
+          <w:sz w:val="36"/>
+          <w:highlight w:val="yellow"/>
+        </w:rPr>
+        <w:t>poryecto</w:t>
+      </w:r>
+      <w:proofErr w:type="spellEnd"/>
+      <w:r>
+        <w:rPr>
+          <w:b/>
+          <w:sz w:val="36"/>
+          <w:highlight w:val="yellow"/>
+        </w:rPr>
+        <w:t>?</w:t>
+      </w:r>
+      <w:r>
+        <w:rPr>
+          <w:b/>
+          <w:sz w:val="36"/>
         </w:rPr>
         <w:br w:type="page"/>
       </w:r>
-      <w:bookmarkStart w:id="0" w:name="_Toc279947222"/>
-      <w:bookmarkStart w:id="1" w:name="_Toc280053636"/>
-      <w:bookmarkStart w:id="2" w:name="_Toc398135751"/>
+      <w:bookmarkStart w:id="1" w:name="_Toc279947222"/>
+      <w:bookmarkStart w:id="2" w:name="_Toc280053636"/>
+      <w:bookmarkStart w:id="3" w:name="_Toc398135751"/>
       <w:r>
         <w:lastRenderedPageBreak/>
         <w:t>Control de la documentación</w:t>
       </w:r>
-      <w:bookmarkEnd w:id="0"/>
       <w:bookmarkEnd w:id="1"/>
       <w:bookmarkEnd w:id="2"/>
+      <w:bookmarkEnd w:id="3"/>
     </w:p>
     <w:p/>
     <w:p>
       <w:pPr>
         <w:pStyle w:val="Ttulo3"/>
       </w:pPr>
-      <w:bookmarkStart w:id="3" w:name="_Toc279947224"/>
-      <w:bookmarkStart w:id="4" w:name="_Toc280053638"/>
-      <w:bookmarkStart w:id="5" w:name="_Toc398135752"/>
+      <w:bookmarkStart w:id="4" w:name="_Toc279947224"/>
+      <w:bookmarkStart w:id="5" w:name="_Toc280053638"/>
+      <w:bookmarkStart w:id="6" w:name="_Toc398135752"/>
       <w:r>
         <w:t>Histórico de Versiones.</w:t>
       </w:r>
-      <w:bookmarkEnd w:id="3"/>
       <w:bookmarkEnd w:id="4"/>
       <w:bookmarkEnd w:id="5"/>
+      <w:bookmarkEnd w:id="6"/>
     </w:p>
     <w:p/>
     <w:tbl>
@@ -2166,12 +2234,12 @@
           <w:numId w:val="6"/>
         </w:numPr>
       </w:pPr>
-      <w:bookmarkStart w:id="6" w:name="_Toc398135753"/>
+      <w:bookmarkStart w:id="7" w:name="_Toc398135753"/>
       <w:r>
         <w:lastRenderedPageBreak/>
         <w:t>Introducción</w:t>
       </w:r>
-      <w:bookmarkEnd w:id="6"/>
+      <w:bookmarkEnd w:id="7"/>
     </w:p>
     <w:p/>
     <w:p>
@@ -2289,11 +2357,11 @@
       <w:r>
         <w:t xml:space="preserve"> </w:t>
       </w:r>
-      <w:bookmarkStart w:id="7" w:name="_Toc398135754"/>
+      <w:bookmarkStart w:id="8" w:name="_Toc398135754"/>
       <w:r>
         <w:t>Propósito</w:t>
       </w:r>
-      <w:bookmarkEnd w:id="7"/>
+      <w:bookmarkEnd w:id="8"/>
     </w:p>
     <w:p/>
     <w:p>
@@ -2358,11 +2426,11 @@
       <w:r>
         <w:t xml:space="preserve"> </w:t>
       </w:r>
-      <w:bookmarkStart w:id="8" w:name="_Toc398135755"/>
+      <w:bookmarkStart w:id="9" w:name="_Toc398135755"/>
       <w:r>
         <w:t>Aplicabilidad</w:t>
       </w:r>
-      <w:bookmarkEnd w:id="8"/>
+      <w:bookmarkEnd w:id="9"/>
     </w:p>
     <w:p/>
     <w:p>
@@ -2413,11 +2481,11 @@
       <w:r>
         <w:t xml:space="preserve"> </w:t>
       </w:r>
-      <w:bookmarkStart w:id="9" w:name="_Toc398135756"/>
+      <w:bookmarkStart w:id="10" w:name="_Toc398135756"/>
       <w:r>
         <w:t>Alcance</w:t>
       </w:r>
-      <w:bookmarkEnd w:id="9"/>
+      <w:bookmarkEnd w:id="10"/>
     </w:p>
     <w:p/>
     <w:p>
@@ -2768,11 +2836,11 @@
       <w:r>
         <w:t xml:space="preserve"> </w:t>
       </w:r>
-      <w:bookmarkStart w:id="10" w:name="_Toc398135757"/>
+      <w:bookmarkStart w:id="11" w:name="_Toc398135757"/>
       <w:r>
         <w:t>Definiciones</w:t>
       </w:r>
-      <w:bookmarkEnd w:id="10"/>
+      <w:bookmarkEnd w:id="11"/>
     </w:p>
     <w:tbl>
       <w:tblPr>
@@ -3054,7 +3122,7 @@
           <w:numId w:val="12"/>
         </w:numPr>
       </w:pPr>
-      <w:bookmarkStart w:id="11" w:name="_Toc398135758"/>
+      <w:bookmarkStart w:id="12" w:name="_Toc398135758"/>
       <w:r>
         <w:rPr>
           <w:rFonts w:eastAsia="Verdana"/>
@@ -3062,7 +3130,7 @@
         <w:lastRenderedPageBreak/>
         <w:t>Gestión de Configuración del Software (SCM)</w:t>
       </w:r>
-      <w:bookmarkEnd w:id="11"/>
+      <w:bookmarkEnd w:id="12"/>
     </w:p>
     <w:p>
       <w:pPr>
@@ -3087,14 +3155,14 @@
           <w:rFonts w:eastAsia="Verdana"/>
         </w:rPr>
       </w:pPr>
-      <w:bookmarkStart w:id="12" w:name="_Toc398135759"/>
+      <w:bookmarkStart w:id="13" w:name="_Toc398135759"/>
       <w:r>
         <w:rPr>
           <w:rFonts w:eastAsia="Verdana"/>
         </w:rPr>
         <w:t>Organización de SCM</w:t>
       </w:r>
-      <w:bookmarkEnd w:id="12"/>
+      <w:bookmarkEnd w:id="13"/>
     </w:p>
     <w:p>
       <w:pPr>
@@ -3116,6 +3184,28 @@
           <w:lang w:val="es-MX" w:eastAsia="en-US"/>
         </w:rPr>
         <w:t>a utilizar:</w:t>
+      </w:r>
+      <w:r>
+        <w:rPr>
+          <w:rFonts w:eastAsia="Verdana"/>
+          <w:lang w:val="es-MX" w:eastAsia="en-US"/>
+        </w:rPr>
+        <w:t xml:space="preserve"> (</w:t>
+      </w:r>
+      <w:r>
+        <w:rPr>
+          <w:rFonts w:eastAsia="Verdana"/>
+          <w:highlight w:val="yellow"/>
+          <w:lang w:val="es-MX" w:eastAsia="en-US"/>
+        </w:rPr>
+        <w:t>Explicar mejor el diagrama</w:t>
+      </w:r>
+      <w:r>
+        <w:rPr>
+          <w:rFonts w:eastAsia="Verdana"/>
+          <w:lang w:val="es-MX" w:eastAsia="en-US"/>
+        </w:rPr>
+        <w:t>)</w:t>
       </w:r>
     </w:p>
     <w:p>
@@ -3135,7 +3225,6 @@
           <w:noProof/>
           <w:sz w:val="22"/>
           <w:szCs w:val="24"/>
-          <w:lang w:val="es-ES" w:eastAsia="es-ES"/>
         </w:rPr>
         <w:drawing>
           <wp:anchor distT="0" distB="0" distL="114300" distR="114300" simplePos="0" relativeHeight="251661312" behindDoc="0" locked="0" layoutInCell="1" allowOverlap="1" wp14:anchorId="09760EBC" wp14:editId="11200343">
@@ -3194,8 +3283,8 @@
           </wp:anchor>
         </w:drawing>
       </w:r>
-      <w:bookmarkStart w:id="13" w:name="h.4d34og8" w:colFirst="0" w:colLast="0"/>
-      <w:bookmarkEnd w:id="13"/>
+      <w:bookmarkStart w:id="14" w:name="h.4d34og8" w:colFirst="0" w:colLast="0"/>
+      <w:bookmarkEnd w:id="14"/>
     </w:p>
     <w:p>
       <w:pPr>
@@ -3214,7 +3303,6 @@
         <w:rPr>
           <w:rFonts w:ascii="Arial" w:eastAsia="Verdana" w:hAnsi="Arial" w:cs="Arial"/>
           <w:noProof/>
-          <w:lang w:val="es-ES" w:eastAsia="es-ES"/>
         </w:rPr>
         <mc:AlternateContent>
           <mc:Choice Requires="wps">
@@ -3359,7 +3447,7 @@
           <w:rFonts w:eastAsia="Verdana"/>
         </w:rPr>
       </w:pPr>
-      <w:bookmarkStart w:id="14" w:name="_Toc398135760"/>
+      <w:bookmarkStart w:id="15" w:name="_Toc398135760"/>
       <w:r>
         <w:rPr>
           <w:rFonts w:eastAsia="Verdana"/>
@@ -3367,7 +3455,7 @@
         <w:lastRenderedPageBreak/>
         <w:t>Responsabilidades de SCM</w:t>
       </w:r>
-      <w:bookmarkEnd w:id="14"/>
+      <w:bookmarkEnd w:id="15"/>
       <w:r>
         <w:rPr>
           <w:rFonts w:eastAsia="Verdana"/>
@@ -3402,7 +3490,7 @@
           <w:color w:val="000000" w:themeColor="text1"/>
         </w:rPr>
       </w:pPr>
-      <w:bookmarkStart w:id="15" w:name="_Toc398135761"/>
+      <w:bookmarkStart w:id="16" w:name="_Toc398135761"/>
       <w:r>
         <w:rPr>
           <w:rFonts w:eastAsia="Verdana"/>
@@ -3410,7 +3498,7 @@
         </w:rPr>
         <w:t>Roles</w:t>
       </w:r>
-      <w:bookmarkEnd w:id="15"/>
+      <w:bookmarkEnd w:id="16"/>
     </w:p>
     <w:tbl>
       <w:tblPr>
@@ -4375,7 +4463,7 @@
           <w:color w:val="auto"/>
         </w:rPr>
       </w:pPr>
-      <w:bookmarkStart w:id="16" w:name="_Toc398135762"/>
+      <w:bookmarkStart w:id="17" w:name="_Toc398135762"/>
       <w:r>
         <w:rPr>
           <w:rFonts w:eastAsia="Verdana"/>
@@ -4383,13 +4471,28 @@
         </w:rPr>
         <w:t>Responsabilidades de SCM</w:t>
       </w:r>
-      <w:bookmarkEnd w:id="16"/>
+      <w:bookmarkEnd w:id="17"/>
       <w:r>
         <w:rPr>
           <w:rFonts w:eastAsia="Verdana"/>
           <w:color w:val="auto"/>
         </w:rPr>
         <w:t xml:space="preserve"> </w:t>
+      </w:r>
+      <w:r>
+        <w:rPr>
+          <w:rFonts w:eastAsia="Verdana"/>
+          <w:color w:val="auto"/>
+          <w:highlight w:val="yellow"/>
+        </w:rPr>
+        <w:t>(Quitar esta tabla</w:t>
+      </w:r>
+      <w:r>
+        <w:rPr>
+          <w:rFonts w:eastAsia="Verdana"/>
+          <w:color w:val="auto"/>
+        </w:rPr>
+        <w:t>)</w:t>
       </w:r>
     </w:p>
     <w:p>
@@ -4401,8 +4504,8 @@
           <w:rFonts w:ascii="Arial" w:eastAsia="Verdana" w:hAnsi="Arial" w:cs="Arial"/>
         </w:rPr>
       </w:pPr>
-      <w:bookmarkStart w:id="17" w:name="h.2s8eyo1" w:colFirst="0" w:colLast="0"/>
-      <w:bookmarkEnd w:id="17"/>
+      <w:bookmarkStart w:id="18" w:name="h.2s8eyo1" w:colFirst="0" w:colLast="0"/>
+      <w:bookmarkEnd w:id="18"/>
     </w:p>
     <w:tbl>
       <w:tblPr>
@@ -5536,14 +5639,14 @@
           <w:rFonts w:eastAsia="Verdana"/>
         </w:rPr>
       </w:pPr>
-      <w:bookmarkStart w:id="18" w:name="_Toc398135763"/>
+      <w:bookmarkStart w:id="19" w:name="_Toc398135763"/>
       <w:r>
         <w:rPr>
           <w:rFonts w:eastAsia="Verdana"/>
         </w:rPr>
         <w:t>Políticas, Directrices y procedimientos</w:t>
       </w:r>
-      <w:bookmarkEnd w:id="18"/>
+      <w:bookmarkEnd w:id="19"/>
     </w:p>
     <w:p>
       <w:pPr>
@@ -5599,8 +5702,8 @@
                 <w:szCs w:val="24"/>
               </w:rPr>
             </w:pPr>
-            <w:bookmarkStart w:id="19" w:name="h.17dp8vu" w:colFirst="0" w:colLast="0"/>
-            <w:bookmarkEnd w:id="19"/>
+            <w:bookmarkStart w:id="20" w:name="h.17dp8vu" w:colFirst="0" w:colLast="0"/>
+            <w:bookmarkEnd w:id="20"/>
             <w:r>
               <w:rPr>
                 <w:rFonts w:eastAsia="Verdana"/>
@@ -6211,7 +6314,7 @@
           <w:rFonts w:eastAsia="Verdana"/>
         </w:rPr>
       </w:pPr>
-      <w:bookmarkStart w:id="20" w:name="_Toc398135764"/>
+      <w:bookmarkStart w:id="21" w:name="_Toc398135764"/>
       <w:r>
         <w:rPr>
           <w:rFonts w:eastAsia="Verdana"/>
@@ -6219,7 +6322,7 @@
         <w:lastRenderedPageBreak/>
         <w:t>Herramientas, entorno e Infraestructura</w:t>
       </w:r>
-      <w:bookmarkEnd w:id="20"/>
+      <w:bookmarkEnd w:id="21"/>
     </w:p>
     <w:p>
       <w:pPr>
@@ -6251,9 +6354,9 @@
           <w:color w:val="auto"/>
         </w:rPr>
       </w:pPr>
-      <w:bookmarkStart w:id="21" w:name="_Toc356034764"/>
-      <w:bookmarkStart w:id="22" w:name="_Toc360874139"/>
-      <w:bookmarkStart w:id="23" w:name="_Toc398135765"/>
+      <w:bookmarkStart w:id="22" w:name="_Toc356034764"/>
+      <w:bookmarkStart w:id="23" w:name="_Toc360874139"/>
+      <w:bookmarkStart w:id="24" w:name="_Toc398135765"/>
       <w:r>
         <w:rPr>
           <w:rFonts w:eastAsia="Verdana"/>
@@ -6261,9 +6364,9 @@
         </w:rPr>
         <w:t>Herramientas</w:t>
       </w:r>
-      <w:bookmarkEnd w:id="21"/>
       <w:bookmarkEnd w:id="22"/>
       <w:bookmarkEnd w:id="23"/>
+      <w:bookmarkEnd w:id="24"/>
     </w:p>
     <w:p>
       <w:pPr>
@@ -6550,6 +6653,33 @@
     </w:p>
     <w:p>
       <w:pPr>
+        <w:pStyle w:val="Prrafodelista"/>
+        <w:ind w:left="1418"/>
+        <w:jc w:val="both"/>
+        <w:rPr>
+          <w:rFonts w:eastAsia="Verdana"/>
+        </w:rPr>
+      </w:pPr>
+    </w:p>
+    <w:p>
+      <w:pPr>
+        <w:pStyle w:val="Prrafodelista"/>
+        <w:ind w:left="1418"/>
+        <w:jc w:val="both"/>
+        <w:rPr>
+          <w:rFonts w:eastAsia="Verdana"/>
+        </w:rPr>
+      </w:pPr>
+      <w:r>
+        <w:rPr>
+          <w:rFonts w:eastAsia="Verdana"/>
+          <w:highlight w:val="yellow"/>
+        </w:rPr>
+        <w:t>Dar un buen formato a las imágenes</w:t>
+      </w:r>
+    </w:p>
+    <w:p>
+      <w:pPr>
         <w:pStyle w:val="Normal1"/>
         <w:ind w:left="1418"/>
         <w:jc w:val="both"/>
@@ -6567,12 +6697,13 @@
           <w:b/>
         </w:rPr>
       </w:pPr>
-      <w:bookmarkStart w:id="24" w:name="_Toc356034765"/>
-      <w:bookmarkStart w:id="25" w:name="_Toc360874140"/>
+      <w:bookmarkStart w:id="25" w:name="_Toc356034765"/>
+      <w:bookmarkStart w:id="26" w:name="_Toc360874140"/>
       <w:r>
         <w:rPr>
           <w:rFonts w:ascii="Arial" w:eastAsia="Verdana" w:hAnsi="Arial" w:cs="Arial"/>
           <w:noProof/>
+          <w:lang w:val="es-PE" w:eastAsia="es-PE"/>
         </w:rPr>
         <mc:AlternateContent>
           <mc:Choice Requires="wps">
@@ -6687,6 +6818,7 @@
       <w:r>
         <w:rPr>
           <w:noProof/>
+          <w:lang w:val="es-PE" w:eastAsia="es-PE"/>
         </w:rPr>
         <w:drawing>
           <wp:inline distT="0" distB="0" distL="0" distR="0" wp14:anchorId="46C2CCC0" wp14:editId="3A35B166">
@@ -6786,6 +6918,7 @@
           <w:rFonts w:ascii="Arial" w:eastAsia="Verdana" w:hAnsi="Arial" w:cs="Arial"/>
           <w:b/>
           <w:noProof/>
+          <w:lang w:val="es-PE" w:eastAsia="es-PE"/>
         </w:rPr>
         <mc:AlternateContent>
           <mc:Choice Requires="wpg">
@@ -7022,7 +7155,6 @@
         <w:rPr>
           <w:rFonts w:ascii="Arial" w:eastAsia="Verdana" w:hAnsi="Arial" w:cs="Arial"/>
           <w:noProof/>
-          <w:lang w:val="es-ES" w:eastAsia="es-ES"/>
         </w:rPr>
         <mc:AlternateContent>
           <mc:Choice Requires="wps">
@@ -7224,7 +7356,7 @@
           <w:color w:val="auto"/>
         </w:rPr>
       </w:pPr>
-      <w:bookmarkStart w:id="26" w:name="_Toc398135766"/>
+      <w:bookmarkStart w:id="27" w:name="_Toc398135766"/>
       <w:r>
         <w:rPr>
           <w:rFonts w:eastAsia="Verdana"/>
@@ -7232,9 +7364,9 @@
         </w:rPr>
         <w:t>Entorno</w:t>
       </w:r>
-      <w:bookmarkEnd w:id="24"/>
       <w:bookmarkEnd w:id="25"/>
       <w:bookmarkEnd w:id="26"/>
+      <w:bookmarkEnd w:id="27"/>
     </w:p>
     <w:p>
       <w:pPr>
@@ -7284,10 +7416,58 @@
           <w:rFonts w:eastAsia="Verdana"/>
         </w:rPr>
       </w:pPr>
+      <w:r>
+        <w:rPr>
+          <w:rFonts w:eastAsia="Verdana"/>
+          <w:highlight w:val="yellow"/>
+        </w:rPr>
+        <w:t xml:space="preserve">(En este grafico donde esta Google  </w:t>
+      </w:r>
+      <w:proofErr w:type="spellStart"/>
+      <w:r>
+        <w:rPr>
+          <w:rFonts w:eastAsia="Verdana"/>
+          <w:highlight w:val="yellow"/>
+        </w:rPr>
+        <w:t>Code</w:t>
+      </w:r>
+      <w:proofErr w:type="spellEnd"/>
+      <w:r>
+        <w:rPr>
+          <w:rFonts w:eastAsia="Verdana"/>
+          <w:highlight w:val="yellow"/>
+        </w:rPr>
+        <w:t xml:space="preserve">, </w:t>
+      </w:r>
+      <w:proofErr w:type="spellStart"/>
+      <w:r>
+        <w:rPr>
+          <w:rFonts w:eastAsia="Verdana"/>
+          <w:highlight w:val="yellow"/>
+        </w:rPr>
+        <w:t>Tortoise</w:t>
+      </w:r>
+      <w:proofErr w:type="spellEnd"/>
+      <w:r>
+        <w:rPr>
+          <w:rFonts w:eastAsia="Verdana"/>
+          <w:highlight w:val="yellow"/>
+        </w:rPr>
+        <w:t>?)</w:t>
+      </w:r>
     </w:p>
     <w:p>
       <w:pPr>
         <w:pStyle w:val="Normal1"/>
+        <w:jc w:val="both"/>
+        <w:rPr>
+          <w:rFonts w:eastAsia="Verdana"/>
+        </w:rPr>
+      </w:pPr>
+    </w:p>
+    <w:p>
+      <w:pPr>
+        <w:pStyle w:val="Normal1"/>
         <w:jc w:val="center"/>
         <w:rPr>
           <w:rFonts w:ascii="Arial" w:eastAsia="Verdana" w:hAnsi="Arial" w:cs="Arial"/>
@@ -7296,6 +7476,7 @@
       <w:r>
         <w:rPr>
           <w:noProof/>
+          <w:lang w:val="es-PE" w:eastAsia="es-PE"/>
         </w:rPr>
         <w:drawing>
           <wp:inline distT="0" distB="0" distL="0" distR="0" wp14:anchorId="37A05CBE" wp14:editId="5C9A12A5">
@@ -7348,7 +7529,6 @@
         <w:rPr>
           <w:rFonts w:ascii="Arial" w:eastAsia="Verdana" w:hAnsi="Arial" w:cs="Arial"/>
           <w:noProof/>
-          <w:lang w:val="es-ES" w:eastAsia="es-ES"/>
         </w:rPr>
         <mc:AlternateContent>
           <mc:Choice Requires="wps">
@@ -7461,8 +7641,8 @@
           <w:b/>
         </w:rPr>
       </w:pPr>
-      <w:bookmarkStart w:id="27" w:name="h.3rdcrjn" w:colFirst="0" w:colLast="0"/>
-      <w:bookmarkEnd w:id="27"/>
+      <w:bookmarkStart w:id="28" w:name="h.3rdcrjn" w:colFirst="0" w:colLast="0"/>
+      <w:bookmarkEnd w:id="28"/>
     </w:p>
     <w:p>
       <w:pPr>
@@ -7490,10 +7670,10 @@
         </w:numPr>
         <w:ind w:left="0" w:firstLine="851"/>
         <w:rPr>
-          <w:rFonts w:eastAsia="Times New Roman"/>
-        </w:rPr>
-      </w:pPr>
-      <w:bookmarkStart w:id="28" w:name="_Toc398135767"/>
+          <w:rFonts w:eastAsia="Verdana"/>
+        </w:rPr>
+      </w:pPr>
+      <w:bookmarkStart w:id="29" w:name="_Toc398135767"/>
       <w:r>
         <w:rPr>
           <w:rFonts w:eastAsia="Verdana"/>
@@ -7501,7 +7681,37 @@
         <w:lastRenderedPageBreak/>
         <w:t>Calendario o cronograma</w:t>
       </w:r>
-      <w:bookmarkEnd w:id="28"/>
+      <w:bookmarkEnd w:id="29"/>
+    </w:p>
+    <w:p>
+      <w:pPr>
+        <w:rPr>
+          <w:lang w:val="es-MX" w:eastAsia="en-US"/>
+        </w:rPr>
+      </w:pPr>
+      <w:r>
+        <w:rPr>
+          <w:highlight w:val="yellow"/>
+          <w:lang w:val="es-MX" w:eastAsia="en-US"/>
+        </w:rPr>
+        <w:t>(</w:t>
+      </w:r>
+      <w:proofErr w:type="gramStart"/>
+      <w:r>
+        <w:rPr>
+          <w:highlight w:val="yellow"/>
+          <w:lang w:val="es-MX" w:eastAsia="en-US"/>
+        </w:rPr>
+        <w:t>explicar</w:t>
+      </w:r>
+      <w:proofErr w:type="gramEnd"/>
+      <w:r>
+        <w:rPr>
+          <w:highlight w:val="yellow"/>
+          <w:lang w:val="es-MX" w:eastAsia="en-US"/>
+        </w:rPr>
+        <w:t>)</w:t>
+      </w:r>
     </w:p>
     <w:p>
       <w:pPr>
@@ -7536,7 +7746,6 @@
         <w:rPr>
           <w:rFonts w:ascii="Arial" w:hAnsi="Arial" w:cs="Arial"/>
           <w:noProof/>
-          <w:lang w:val="es-ES" w:eastAsia="es-ES"/>
         </w:rPr>
         <mc:AlternateContent>
           <mc:Choice Requires="wps">
@@ -7646,7 +7855,6 @@
       <w:r>
         <w:rPr>
           <w:noProof/>
-          <w:lang w:val="es-ES" w:eastAsia="es-ES"/>
         </w:rPr>
         <w:drawing>
           <wp:inline distT="0" distB="0" distL="0" distR="0" wp14:anchorId="4CA7081D" wp14:editId="3EEF3114">
@@ -8015,7 +8223,6 @@
           <w:sz w:val="26"/>
           <w:szCs w:val="26"/>
         </w:rPr>
-        <w:lastRenderedPageBreak/>
         <w:t xml:space="preserve">Actividades de la </w:t>
       </w:r>
       <w:proofErr w:type="spellStart"/>
@@ -8178,6 +8385,72 @@
           <w:szCs w:val="26"/>
         </w:rPr>
         <w:t xml:space="preserve"> de los ítems de configuración</w:t>
+      </w:r>
+    </w:p>
+    <w:p>
+      <w:pPr>
+        <w:tabs>
+          <w:tab w:val="left" w:pos="567"/>
+        </w:tabs>
+        <w:ind w:left="720"/>
+        <w:rPr>
+          <w:rFonts w:asciiTheme="majorHAnsi" w:hAnsiTheme="majorHAnsi" w:cs="Arial"/>
+          <w:sz w:val="26"/>
+          <w:szCs w:val="26"/>
+        </w:rPr>
+      </w:pPr>
+    </w:p>
+    <w:p>
+      <w:pPr>
+        <w:pStyle w:val="Prrafodelista"/>
+        <w:numPr>
+          <w:ilvl w:val="0"/>
+          <w:numId w:val="29"/>
+        </w:numPr>
+        <w:tabs>
+          <w:tab w:val="left" w:pos="567"/>
+        </w:tabs>
+        <w:rPr>
+          <w:rFonts w:asciiTheme="majorHAnsi" w:hAnsiTheme="majorHAnsi" w:cs="Arial"/>
+          <w:sz w:val="26"/>
+          <w:szCs w:val="26"/>
+          <w:highlight w:val="yellow"/>
+        </w:rPr>
+      </w:pPr>
+      <w:r>
+        <w:rPr>
+          <w:rFonts w:asciiTheme="majorHAnsi" w:hAnsiTheme="majorHAnsi" w:cs="Arial"/>
+          <w:sz w:val="26"/>
+          <w:szCs w:val="26"/>
+          <w:highlight w:val="yellow"/>
+        </w:rPr>
+        <w:t>Explicar</w:t>
+      </w:r>
+    </w:p>
+    <w:p>
+      <w:pPr>
+        <w:pStyle w:val="Prrafodelista"/>
+        <w:numPr>
+          <w:ilvl w:val="0"/>
+          <w:numId w:val="29"/>
+        </w:numPr>
+        <w:tabs>
+          <w:tab w:val="left" w:pos="567"/>
+        </w:tabs>
+        <w:rPr>
+          <w:rFonts w:asciiTheme="majorHAnsi" w:hAnsiTheme="majorHAnsi" w:cs="Arial"/>
+          <w:sz w:val="26"/>
+          <w:szCs w:val="26"/>
+        </w:rPr>
+      </w:pPr>
+      <w:r>
+        <w:rPr>
+          <w:rFonts w:asciiTheme="majorHAnsi" w:hAnsiTheme="majorHAnsi" w:cs="Arial"/>
+          <w:sz w:val="26"/>
+          <w:szCs w:val="26"/>
+          <w:highlight w:val="yellow"/>
+        </w:rPr>
+        <w:t>Falta nombre de la tabla</w:t>
       </w:r>
     </w:p>
     <w:p>
@@ -10597,19 +10870,18 @@
           <w:vanish/>
         </w:rPr>
       </w:pPr>
-      <w:bookmarkStart w:id="29" w:name="h.1ksv4uv" w:colFirst="0" w:colLast="0"/>
-      <w:bookmarkStart w:id="30" w:name="_Toc386639301"/>
-      <w:bookmarkStart w:id="31" w:name="_Toc389545780"/>
-      <w:bookmarkStart w:id="32" w:name="_Toc389546628"/>
-      <w:bookmarkStart w:id="33" w:name="_Toc391827149"/>
-      <w:bookmarkStart w:id="34" w:name="_Toc391827461"/>
-      <w:bookmarkStart w:id="35" w:name="_Toc391827926"/>
-      <w:bookmarkStart w:id="36" w:name="_Toc391828208"/>
-      <w:bookmarkStart w:id="37" w:name="_Toc391828285"/>
-      <w:bookmarkStart w:id="38" w:name="_Toc391828319"/>
-      <w:bookmarkStart w:id="39" w:name="_Toc391828368"/>
-      <w:bookmarkStart w:id="40" w:name="_Toc391828428"/>
-      <w:bookmarkEnd w:id="29"/>
+      <w:bookmarkStart w:id="30" w:name="h.1ksv4uv" w:colFirst="0" w:colLast="0"/>
+      <w:bookmarkStart w:id="31" w:name="_Toc386639301"/>
+      <w:bookmarkStart w:id="32" w:name="_Toc389545780"/>
+      <w:bookmarkStart w:id="33" w:name="_Toc389546628"/>
+      <w:bookmarkStart w:id="34" w:name="_Toc391827149"/>
+      <w:bookmarkStart w:id="35" w:name="_Toc391827461"/>
+      <w:bookmarkStart w:id="36" w:name="_Toc391827926"/>
+      <w:bookmarkStart w:id="37" w:name="_Toc391828208"/>
+      <w:bookmarkStart w:id="38" w:name="_Toc391828285"/>
+      <w:bookmarkStart w:id="39" w:name="_Toc391828319"/>
+      <w:bookmarkStart w:id="40" w:name="_Toc391828368"/>
+      <w:bookmarkStart w:id="41" w:name="_Toc391828428"/>
       <w:bookmarkEnd w:id="30"/>
       <w:bookmarkEnd w:id="31"/>
       <w:bookmarkEnd w:id="32"/>
@@ -10621,6 +10893,7 @@
       <w:bookmarkEnd w:id="38"/>
       <w:bookmarkEnd w:id="39"/>
       <w:bookmarkEnd w:id="40"/>
+      <w:bookmarkEnd w:id="41"/>
     </w:p>
     <w:p>
       <w:pPr>
@@ -11154,6 +11427,31 @@
           <w:szCs w:val="26"/>
         </w:rPr>
         <w:t xml:space="preserve"> </w:t>
+      </w:r>
+    </w:p>
+    <w:p>
+      <w:pPr>
+        <w:pStyle w:val="Prrafodelista"/>
+        <w:tabs>
+          <w:tab w:val="left" w:pos="709"/>
+        </w:tabs>
+        <w:ind w:left="1440"/>
+        <w:rPr>
+          <w:rFonts w:asciiTheme="majorHAnsi" w:eastAsia="Verdana" w:hAnsiTheme="majorHAnsi"/>
+          <w:b/>
+          <w:sz w:val="26"/>
+          <w:szCs w:val="26"/>
+        </w:rPr>
+      </w:pPr>
+      <w:r>
+        <w:rPr>
+          <w:rFonts w:asciiTheme="majorHAnsi" w:eastAsia="Verdana" w:hAnsiTheme="majorHAnsi"/>
+          <w:b/>
+          <w:sz w:val="26"/>
+          <w:szCs w:val="26"/>
+          <w:highlight w:val="yellow"/>
+        </w:rPr>
+        <w:t>Explicar, organizar mejor los datos de esta tabla.</w:t>
       </w:r>
     </w:p>
     <w:p>
@@ -11452,6 +11750,7 @@
           <w:rFonts w:eastAsia="Verdana"/>
           <w:b/>
           <w:szCs w:val="20"/>
+          <w:highlight w:val="yellow"/>
           <w:lang w:val="es-ES"/>
         </w:rPr>
       </w:pPr>
@@ -11469,18 +11768,10 @@
           <w:rFonts w:eastAsia="Verdana"/>
           <w:b/>
           <w:szCs w:val="20"/>
+          <w:highlight w:val="yellow"/>
           <w:lang w:val="es-ES"/>
         </w:rPr>
-        <w:t>Nombre de Proyec</w:t>
-      </w:r>
-      <w:r>
-        <w:rPr>
-          <w:rFonts w:eastAsia="Verdana"/>
-          <w:b/>
-          <w:szCs w:val="20"/>
-          <w:lang w:val="es-ES"/>
-        </w:rPr>
-        <w:t>to: Sistema de Control de Tesis</w:t>
+        <w:t>Nombre de Proyecto: Sistema de Control de Tesis</w:t>
       </w:r>
     </w:p>
     <w:p>
@@ -11494,6 +11785,7 @@
           <w:rFonts w:eastAsia="Verdana"/>
           <w:b/>
           <w:szCs w:val="20"/>
+          <w:highlight w:val="yellow"/>
           <w:lang w:val="es-ES"/>
         </w:rPr>
       </w:pPr>
@@ -11502,6 +11794,7 @@
           <w:rFonts w:eastAsia="Verdana"/>
           <w:b/>
           <w:szCs w:val="20"/>
+          <w:highlight w:val="yellow"/>
           <w:lang w:val="es-ES"/>
         </w:rPr>
         <w:tab/>
@@ -11526,17 +11819,10 @@
           <w:rFonts w:eastAsia="Verdana"/>
           <w:b/>
           <w:szCs w:val="20"/>
+          <w:highlight w:val="yellow"/>
           <w:lang w:val="es-ES"/>
         </w:rPr>
         <w:tab/>
-      </w:r>
-      <w:r>
-        <w:rPr>
-          <w:rFonts w:eastAsia="Verdana"/>
-          <w:b/>
-          <w:szCs w:val="20"/>
-          <w:lang w:val="es-ES"/>
-        </w:rPr>
         <w:t>Gestión de Proyecto</w:t>
       </w:r>
     </w:p>
@@ -12294,6 +12580,7 @@
           <w:szCs w:val="20"/>
           <w:lang w:val="es-ES"/>
         </w:rPr>
+        <w:lastRenderedPageBreak/>
         <w:tab/>
       </w:r>
       <w:r>
@@ -12691,7 +12978,6 @@
                 <w:szCs w:val="20"/>
                 <w:lang w:val="es-ES"/>
               </w:rPr>
-              <w:lastRenderedPageBreak/>
               <w:t>SisCoTe</w:t>
             </w:r>
             <w:r>
@@ -15127,14 +15413,15 @@
         <w:contextualSpacing/>
         <w:jc w:val="left"/>
       </w:pPr>
-      <w:bookmarkStart w:id="41" w:name="_Toc391828431"/>
+      <w:bookmarkStart w:id="42" w:name="_Toc391828431"/>
       <w:r>
         <w:rPr>
           <w:rFonts w:eastAsia="Verdana"/>
         </w:rPr>
+        <w:lastRenderedPageBreak/>
         <w:t>Control de configuración</w:t>
       </w:r>
-      <w:bookmarkEnd w:id="41"/>
+      <w:bookmarkEnd w:id="42"/>
     </w:p>
     <w:p>
       <w:pPr>
@@ -15149,7 +15436,7 @@
           <w:szCs w:val="26"/>
         </w:rPr>
       </w:pPr>
-      <w:bookmarkStart w:id="42" w:name="_Toc391828432"/>
+      <w:bookmarkStart w:id="43" w:name="_Toc391828432"/>
       <w:r>
         <w:rPr>
           <w:color w:val="auto"/>
@@ -15158,7 +15445,7 @@
         </w:rPr>
         <w:t xml:space="preserve"> 4.1  Solicitud de Cambios</w:t>
       </w:r>
-      <w:bookmarkEnd w:id="42"/>
+      <w:bookmarkEnd w:id="43"/>
     </w:p>
     <w:p>
       <w:pPr>
@@ -16007,8 +16294,6 @@
           <w:tab w:val="left" w:pos="567"/>
         </w:tabs>
       </w:pPr>
-      <w:bookmarkStart w:id="43" w:name="_GoBack"/>
-      <w:bookmarkEnd w:id="43"/>
     </w:p>
     <w:p>
       <w:pPr>
@@ -16391,8 +16676,8 @@
       <w:r>
         <w:rPr>
           <w:noProof/>
-          <w:lang w:val="es-ES" w:eastAsia="es-ES"/>
-        </w:rPr>
+        </w:rPr>
+        <w:lastRenderedPageBreak/>
         <w:drawing>
           <wp:inline distT="0" distB="0" distL="0" distR="0" wp14:anchorId="5CA6485A" wp14:editId="72329D41">
             <wp:extent cx="6082030" cy="5334000"/>
@@ -17531,7 +17816,6 @@
           <w:sz w:val="26"/>
           <w:szCs w:val="26"/>
         </w:rPr>
-        <w:lastRenderedPageBreak/>
         <w:t>Implementación de los cambios.</w:t>
       </w:r>
       <w:bookmarkEnd w:id="65"/>
@@ -18065,6 +18349,7 @@
                 <w:rFonts w:asciiTheme="majorHAnsi" w:hAnsiTheme="majorHAnsi"/>
                 <w:b/>
               </w:rPr>
+              <w:lastRenderedPageBreak/>
               <w:t>Fuente</w:t>
             </w:r>
           </w:p>
@@ -20518,6 +20803,119 @@
     </w:lvl>
   </w:abstractNum>
   <w:abstractNum w:abstractNumId="20">
+    <w:nsid w:val="67B67196"/>
+    <w:multiLevelType w:val="hybridMultilevel"/>
+    <w:tmpl w:val="600C0782"/>
+    <w:lvl w:ilvl="0" w:tplc="280A0001">
+      <w:start w:val="1"/>
+      <w:numFmt w:val="bullet"/>
+      <w:lvlText w:val=""/>
+      <w:lvlJc w:val="left"/>
+      <w:pPr>
+        <w:ind w:left="1440" w:hanging="360"/>
+      </w:pPr>
+      <w:rPr>
+        <w:rFonts w:ascii="Symbol" w:hAnsi="Symbol" w:hint="default"/>
+      </w:rPr>
+    </w:lvl>
+    <w:lvl w:ilvl="1" w:tplc="280A0003" w:tentative="1">
+      <w:start w:val="1"/>
+      <w:numFmt w:val="bullet"/>
+      <w:lvlText w:val="o"/>
+      <w:lvlJc w:val="left"/>
+      <w:pPr>
+        <w:ind w:left="2160" w:hanging="360"/>
+      </w:pPr>
+      <w:rPr>
+        <w:rFonts w:ascii="Courier New" w:hAnsi="Courier New" w:cs="Courier New" w:hint="default"/>
+      </w:rPr>
+    </w:lvl>
+    <w:lvl w:ilvl="2" w:tplc="280A0005" w:tentative="1">
+      <w:start w:val="1"/>
+      <w:numFmt w:val="bullet"/>
+      <w:lvlText w:val=""/>
+      <w:lvlJc w:val="left"/>
+      <w:pPr>
+        <w:ind w:left="2880" w:hanging="360"/>
+      </w:pPr>
+      <w:rPr>
+        <w:rFonts w:ascii="Wingdings" w:hAnsi="Wingdings" w:hint="default"/>
+      </w:rPr>
+    </w:lvl>
+    <w:lvl w:ilvl="3" w:tplc="280A0001" w:tentative="1">
+      <w:start w:val="1"/>
+      <w:numFmt w:val="bullet"/>
+      <w:lvlText w:val=""/>
+      <w:lvlJc w:val="left"/>
+      <w:pPr>
+        <w:ind w:left="3600" w:hanging="360"/>
+      </w:pPr>
+      <w:rPr>
+        <w:rFonts w:ascii="Symbol" w:hAnsi="Symbol" w:hint="default"/>
+      </w:rPr>
+    </w:lvl>
+    <w:lvl w:ilvl="4" w:tplc="280A0003" w:tentative="1">
+      <w:start w:val="1"/>
+      <w:numFmt w:val="bullet"/>
+      <w:lvlText w:val="o"/>
+      <w:lvlJc w:val="left"/>
+      <w:pPr>
+        <w:ind w:left="4320" w:hanging="360"/>
+      </w:pPr>
+      <w:rPr>
+        <w:rFonts w:ascii="Courier New" w:hAnsi="Courier New" w:cs="Courier New" w:hint="default"/>
+      </w:rPr>
+    </w:lvl>
+    <w:lvl w:ilvl="5" w:tplc="280A0005" w:tentative="1">
+      <w:start w:val="1"/>
+      <w:numFmt w:val="bullet"/>
+      <w:lvlText w:val=""/>
+      <w:lvlJc w:val="left"/>
+      <w:pPr>
+        <w:ind w:left="5040" w:hanging="360"/>
+      </w:pPr>
+      <w:rPr>
+        <w:rFonts w:ascii="Wingdings" w:hAnsi="Wingdings" w:hint="default"/>
+      </w:rPr>
+    </w:lvl>
+    <w:lvl w:ilvl="6" w:tplc="280A0001" w:tentative="1">
+      <w:start w:val="1"/>
+      <w:numFmt w:val="bullet"/>
+      <w:lvlText w:val=""/>
+      <w:lvlJc w:val="left"/>
+      <w:pPr>
+        <w:ind w:left="5760" w:hanging="360"/>
+      </w:pPr>
+      <w:rPr>
+        <w:rFonts w:ascii="Symbol" w:hAnsi="Symbol" w:hint="default"/>
+      </w:rPr>
+    </w:lvl>
+    <w:lvl w:ilvl="7" w:tplc="280A0003" w:tentative="1">
+      <w:start w:val="1"/>
+      <w:numFmt w:val="bullet"/>
+      <w:lvlText w:val="o"/>
+      <w:lvlJc w:val="left"/>
+      <w:pPr>
+        <w:ind w:left="6480" w:hanging="360"/>
+      </w:pPr>
+      <w:rPr>
+        <w:rFonts w:ascii="Courier New" w:hAnsi="Courier New" w:cs="Courier New" w:hint="default"/>
+      </w:rPr>
+    </w:lvl>
+    <w:lvl w:ilvl="8" w:tplc="280A0005" w:tentative="1">
+      <w:start w:val="1"/>
+      <w:numFmt w:val="bullet"/>
+      <w:lvlText w:val=""/>
+      <w:lvlJc w:val="left"/>
+      <w:pPr>
+        <w:ind w:left="7200" w:hanging="360"/>
+      </w:pPr>
+      <w:rPr>
+        <w:rFonts w:ascii="Wingdings" w:hAnsi="Wingdings" w:hint="default"/>
+      </w:rPr>
+    </w:lvl>
+  </w:abstractNum>
+  <w:abstractNum w:abstractNumId="21">
     <w:nsid w:val="6904121D"/>
     <w:multiLevelType w:val="hybridMultilevel"/>
     <w:tmpl w:val="0B701A64"/>
@@ -20630,7 +21028,7 @@
       </w:rPr>
     </w:lvl>
   </w:abstractNum>
-  <w:abstractNum w:abstractNumId="21">
+  <w:abstractNum w:abstractNumId="22">
     <w:nsid w:val="6ACC74A6"/>
     <w:multiLevelType w:val="hybridMultilevel"/>
     <w:tmpl w:val="ABD81776"/>
@@ -20716,7 +21114,7 @@
       </w:pPr>
     </w:lvl>
   </w:abstractNum>
-  <w:abstractNum w:abstractNumId="22">
+  <w:abstractNum w:abstractNumId="23">
     <w:nsid w:val="70320DCC"/>
     <w:multiLevelType w:val="hybridMultilevel"/>
     <w:tmpl w:val="BBC2A734"/>
@@ -20850,7 +21248,7 @@
       </w:rPr>
     </w:lvl>
   </w:abstractNum>
-  <w:abstractNum w:abstractNumId="23">
+  <w:abstractNum w:abstractNumId="24">
     <w:nsid w:val="743F5C56"/>
     <w:multiLevelType w:val="multilevel"/>
     <w:tmpl w:val="4F1C4DD4"/>
@@ -20972,7 +21370,7 @@
       </w:rPr>
     </w:lvl>
   </w:abstractNum>
-  <w:abstractNum w:abstractNumId="24">
+  <w:abstractNum w:abstractNumId="25">
     <w:nsid w:val="75D40DFD"/>
     <w:multiLevelType w:val="hybridMultilevel"/>
     <w:tmpl w:val="BEBCDE6E"/>
@@ -21058,7 +21456,7 @@
       </w:pPr>
     </w:lvl>
   </w:abstractNum>
-  <w:abstractNum w:abstractNumId="25">
+  <w:abstractNum w:abstractNumId="26">
     <w:nsid w:val="7BC6347D"/>
     <w:multiLevelType w:val="hybridMultilevel"/>
     <w:tmpl w:val="D55605C0"/>
@@ -21144,7 +21542,7 @@
       </w:pPr>
     </w:lvl>
   </w:abstractNum>
-  <w:abstractNum w:abstractNumId="26">
+  <w:abstractNum w:abstractNumId="27">
     <w:nsid w:val="7C17614E"/>
     <w:multiLevelType w:val="hybridMultilevel"/>
     <w:tmpl w:val="82987B0C"/>
@@ -21261,7 +21659,7 @@
     <w:abstractNumId w:val="6"/>
   </w:num>
   <w:num w:numId="2">
-    <w:abstractNumId w:val="21"/>
+    <w:abstractNumId w:val="22"/>
     <w:lvlOverride w:ilvl="0">
       <w:startOverride w:val="1"/>
     </w:lvlOverride>
@@ -21306,10 +21704,10 @@
     <w:abstractNumId w:val="1"/>
   </w:num>
   <w:num w:numId="8">
-    <w:abstractNumId w:val="20"/>
+    <w:abstractNumId w:val="21"/>
   </w:num>
   <w:num w:numId="9">
-    <w:abstractNumId w:val="26"/>
+    <w:abstractNumId w:val="27"/>
   </w:num>
   <w:num w:numId="10">
     <w:abstractNumId w:val="5"/>
@@ -21321,13 +21719,13 @@
     <w:abstractNumId w:val="4"/>
   </w:num>
   <w:num w:numId="13">
-    <w:abstractNumId w:val="21"/>
+    <w:abstractNumId w:val="22"/>
   </w:num>
   <w:num w:numId="14">
-    <w:abstractNumId w:val="25"/>
+    <w:abstractNumId w:val="26"/>
   </w:num>
   <w:num w:numId="15">
-    <w:abstractNumId w:val="24"/>
+    <w:abstractNumId w:val="25"/>
   </w:num>
   <w:num w:numId="16">
     <w:abstractNumId w:val="16"/>
@@ -21339,7 +21737,7 @@
     <w:abstractNumId w:val="2"/>
   </w:num>
   <w:num w:numId="19">
-    <w:abstractNumId w:val="22"/>
+    <w:abstractNumId w:val="23"/>
   </w:num>
   <w:num w:numId="20">
     <w:abstractNumId w:val="18"/>
@@ -21366,7 +21764,10 @@
     <w:abstractNumId w:val="3"/>
   </w:num>
   <w:num w:numId="28">
-    <w:abstractNumId w:val="23"/>
+    <w:abstractNumId w:val="24"/>
+  </w:num>
+  <w:num w:numId="29">
+    <w:abstractNumId w:val="20"/>
   </w:num>
 </w:numbering>
 </file>
@@ -26470,213 +26871,213 @@
   </dgm:ptLst>
   <dgm:cxnLst>
     <dgm:cxn modelId="{0D0FC4BF-5727-4AC8-A770-0683FDE1515A}" srcId="{C1CBA48A-3C11-43EE-B831-0D56195D51F3}" destId="{00C0D8A8-215D-4BD3-B0AB-49542314A19C}" srcOrd="0" destOrd="0" parTransId="{E67B4CFA-3F62-48A0-9E15-6B76B2B6D698}" sibTransId="{E65F019E-D52C-46E3-89A7-FFA63A47B115}"/>
-    <dgm:cxn modelId="{A179C5E4-E3E2-4D59-ADE0-AE4A1C66A13D}" type="presOf" srcId="{8BCD34DE-5292-4EAA-9B08-041A745343F6}" destId="{69209B79-27E3-46D8-908F-C926DAFFAD8D}" srcOrd="0" destOrd="0" presId="urn:microsoft.com/office/officeart/2005/8/layout/orgChart1"/>
-    <dgm:cxn modelId="{33AB1077-7DD2-4785-8E03-DA7184C6ABCC}" type="presOf" srcId="{01C579C4-DC3D-4CF9-AA26-C14046E1BF6D}" destId="{5FC7684E-0951-422B-AAAF-5CA10A5CA60B}" srcOrd="1" destOrd="0" presId="urn:microsoft.com/office/officeart/2005/8/layout/orgChart1"/>
-    <dgm:cxn modelId="{39D29CF8-C4C8-4579-9B0E-BF077C170290}" type="presOf" srcId="{2384C983-DDAC-4B11-B24E-F0B815A01E43}" destId="{30223AA1-E52B-4B5E-8435-B70107DDBDD8}" srcOrd="0" destOrd="0" presId="urn:microsoft.com/office/officeart/2005/8/layout/orgChart1"/>
+    <dgm:cxn modelId="{88B64591-028C-456B-98AE-D727B6621DD6}" type="presOf" srcId="{EF4D2612-0148-4514-A4C1-418B39FA0A23}" destId="{D0370262-035C-4F7B-9538-41077464CD46}" srcOrd="0" destOrd="0" presId="urn:microsoft.com/office/officeart/2005/8/layout/orgChart1"/>
+    <dgm:cxn modelId="{A73FBD70-2D81-474E-9F48-5B906DE9DE7E}" type="presOf" srcId="{82FBD39D-D8C4-4740-8152-705DCFB89BBC}" destId="{0CC8396D-85F0-4151-9855-48AB0686A85F}" srcOrd="1" destOrd="0" presId="urn:microsoft.com/office/officeart/2005/8/layout/orgChart1"/>
+    <dgm:cxn modelId="{88C7BFEC-F74B-4C75-BB18-A9A9556DFF31}" type="presOf" srcId="{2384C983-DDAC-4B11-B24E-F0B815A01E43}" destId="{30223AA1-E52B-4B5E-8435-B70107DDBDD8}" srcOrd="0" destOrd="0" presId="urn:microsoft.com/office/officeart/2005/8/layout/orgChart1"/>
     <dgm:cxn modelId="{6A03DDD5-49FA-4034-843A-0C015C04C862}" srcId="{0FE2CD08-65AF-4153-8145-3193E8493456}" destId="{ED688A21-9C6B-41D3-8FE0-40A03CF5CD27}" srcOrd="2" destOrd="0" parTransId="{48F88864-BF4B-4F18-8B8A-E240D1A165ED}" sibTransId="{6FDDBB7E-5CC0-418F-8214-1DEAB2144E1C}"/>
-    <dgm:cxn modelId="{1CA1282C-EB77-45CE-AB78-1487D0F38DD8}" type="presOf" srcId="{097B5F94-1FEE-4F88-B209-6E0716893D06}" destId="{6DE9F148-FB56-4F93-9228-9454CEA2EDC6}" srcOrd="0" destOrd="0" presId="urn:microsoft.com/office/officeart/2005/8/layout/orgChart1"/>
-    <dgm:cxn modelId="{B6C79E6A-AFC4-4C75-8A58-5C2FBF93EB1E}" type="presOf" srcId="{009318D8-522E-4C19-ABD6-D9A4C22BE793}" destId="{1439366A-37CB-4DD5-8A68-92B0D6A0F04D}" srcOrd="0" destOrd="0" presId="urn:microsoft.com/office/officeart/2005/8/layout/orgChart1"/>
-    <dgm:cxn modelId="{A6CD768F-B064-44AE-AA7A-6F0177487F96}" type="presOf" srcId="{773B8F4A-D64D-45E2-8B49-8BAD46A98FED}" destId="{C1BD2246-5693-48B1-9860-56AAD8918840}" srcOrd="1" destOrd="0" presId="urn:microsoft.com/office/officeart/2005/8/layout/orgChart1"/>
+    <dgm:cxn modelId="{F9BA9C0E-BCE3-48C8-9217-D119E3169DB6}" type="presOf" srcId="{B77B53DB-07DA-42A1-9079-D2A68210C1F0}" destId="{70C7A9BB-D83D-491C-B812-951EDE64A6F1}" srcOrd="0" destOrd="0" presId="urn:microsoft.com/office/officeart/2005/8/layout/orgChart1"/>
     <dgm:cxn modelId="{02625D85-3F26-43D0-90BF-37A5B3634B80}" srcId="{8DA23331-15D7-43EC-AEF7-56460565C2C8}" destId="{AE294E3C-2D4C-436C-AECC-4B44948DA529}" srcOrd="4" destOrd="0" parTransId="{8BCD34DE-5292-4EAA-9B08-041A745343F6}" sibTransId="{EC4E8988-64EC-4A9F-AD0C-7896BB5BD536}"/>
-    <dgm:cxn modelId="{BE61CAA8-719A-4B11-8B01-4C086D4757D1}" type="presOf" srcId="{EF4D2612-0148-4514-A4C1-418B39FA0A23}" destId="{D0370262-035C-4F7B-9538-41077464CD46}" srcOrd="0" destOrd="0" presId="urn:microsoft.com/office/officeart/2005/8/layout/orgChart1"/>
     <dgm:cxn modelId="{87FE9BEA-117E-4DC8-ADDE-085120C4D868}" srcId="{C1CBA48A-3C11-43EE-B831-0D56195D51F3}" destId="{82FBD39D-D8C4-4740-8152-705DCFB89BBC}" srcOrd="1" destOrd="0" parTransId="{8C0395AB-24A5-4469-BC30-702E07230A16}" sibTransId="{5AABF8A2-2A05-47FE-BD28-18037F6A036F}"/>
-    <dgm:cxn modelId="{1199DE44-6160-4742-914D-8C2748C992FD}" type="presOf" srcId="{69586BFE-6A56-41A8-AC9F-F7C7F3CB1A7B}" destId="{E3E32EED-00A6-4F71-9F5F-B10BC37F92AA}" srcOrd="0" destOrd="0" presId="urn:microsoft.com/office/officeart/2005/8/layout/orgChart1"/>
+    <dgm:cxn modelId="{2F394128-BB45-4190-8BDA-09A99C61EFDB}" type="presOf" srcId="{5609E9E9-59CD-46E9-BF82-8353875A8181}" destId="{174B6EC9-67AB-498E-8F51-DEB56DCB09CF}" srcOrd="0" destOrd="0" presId="urn:microsoft.com/office/officeart/2005/8/layout/orgChart1"/>
+    <dgm:cxn modelId="{0727438B-C355-44D1-87D0-DF7E8F6D3CC5}" type="presOf" srcId="{C1CBA48A-3C11-43EE-B831-0D56195D51F3}" destId="{09B669E1-57AA-4D2D-8E0A-F6C1DE38D979}" srcOrd="0" destOrd="0" presId="urn:microsoft.com/office/officeart/2005/8/layout/orgChart1"/>
     <dgm:cxn modelId="{6682D050-5658-4ABC-B255-1E252F4AF873}" srcId="{0FE2CD08-65AF-4153-8145-3193E8493456}" destId="{12F5C448-DA9C-47A3-ADC7-5C6C2ABE8845}" srcOrd="0" destOrd="0" parTransId="{EF4D2612-0148-4514-A4C1-418B39FA0A23}" sibTransId="{AB6DCCED-B97F-48A7-9D56-96E50CC0358A}"/>
     <dgm:cxn modelId="{106BB17F-62A4-4B9E-8EB6-D965EBC72A32}" srcId="{B77B53DB-07DA-42A1-9079-D2A68210C1F0}" destId="{773B8F4A-D64D-45E2-8B49-8BAD46A98FED}" srcOrd="0" destOrd="0" parTransId="{186E62D3-8257-45E7-88E8-7A481BAD0DB0}" sibTransId="{F800623B-D387-4AC6-93C8-A371977197C4}"/>
-    <dgm:cxn modelId="{E102A0AF-AFE7-48D9-8F41-80E075E5DE88}" type="presOf" srcId="{8D65759A-1EEE-4EEB-9735-5298509F3C4E}" destId="{20C48B43-9D88-4636-BA22-4755BCAE7B14}" srcOrd="0" destOrd="0" presId="urn:microsoft.com/office/officeart/2005/8/layout/orgChart1"/>
-    <dgm:cxn modelId="{58CBB8B0-F74A-41A1-8A22-8EC02BFBBC71}" type="presOf" srcId="{FAF1ABD2-A540-41D9-875C-C4FA4487CF6F}" destId="{0A8DAEB8-CD22-40CF-BDF2-2EB734CD94E1}" srcOrd="1" destOrd="0" presId="urn:microsoft.com/office/officeart/2005/8/layout/orgChart1"/>
-    <dgm:cxn modelId="{303290D0-EAC0-4DCD-AE5C-72C3396B1471}" type="presOf" srcId="{4AAB8285-7327-4031-8015-6503C0DA1364}" destId="{DB1A9D2F-9D71-4979-BDFB-B649FA368457}" srcOrd="0" destOrd="0" presId="urn:microsoft.com/office/officeart/2005/8/layout/orgChart1"/>
+    <dgm:cxn modelId="{2C3D0FD4-42DD-412B-82C2-EABB60962364}" type="presOf" srcId="{FAF1ABD2-A540-41D9-875C-C4FA4487CF6F}" destId="{E8850ABD-AD51-4993-94D3-2346573BC964}" srcOrd="0" destOrd="0" presId="urn:microsoft.com/office/officeart/2005/8/layout/orgChart1"/>
+    <dgm:cxn modelId="{8C0DF507-6061-431C-AC3A-C189F0FDCC71}" type="presOf" srcId="{0FE2CD08-65AF-4153-8145-3193E8493456}" destId="{9BE6A70D-0350-4AE0-8852-5D251355AA3D}" srcOrd="0" destOrd="0" presId="urn:microsoft.com/office/officeart/2005/8/layout/orgChart1"/>
+    <dgm:cxn modelId="{B49D7DB9-DED7-4305-99FF-C9F8BDCB6004}" type="presOf" srcId="{E67B4CFA-3F62-48A0-9E15-6B76B2B6D698}" destId="{5BC02223-7B57-4FDB-A2BA-D2C1B7A3D3F9}" srcOrd="0" destOrd="0" presId="urn:microsoft.com/office/officeart/2005/8/layout/orgChart1"/>
+    <dgm:cxn modelId="{DA508362-4B7E-4CAA-84F2-D651F1288331}" type="presOf" srcId="{4AAB8285-7327-4031-8015-6503C0DA1364}" destId="{99F29E88-DE92-4FE3-9730-F664D9CAFA7F}" srcOrd="1" destOrd="0" presId="urn:microsoft.com/office/officeart/2005/8/layout/orgChart1"/>
+    <dgm:cxn modelId="{26601CFC-D93F-429A-8595-0877418A2E27}" type="presOf" srcId="{186E62D3-8257-45E7-88E8-7A481BAD0DB0}" destId="{A658E4CB-4DDC-4564-A007-4ABC12591407}" srcOrd="0" destOrd="0" presId="urn:microsoft.com/office/officeart/2005/8/layout/orgChart1"/>
     <dgm:cxn modelId="{FAE67290-C8A4-4F5A-9576-2780900D1199}" srcId="{8DA23331-15D7-43EC-AEF7-56460565C2C8}" destId="{01C579C4-DC3D-4CF9-AA26-C14046E1BF6D}" srcOrd="2" destOrd="0" parTransId="{EAFA10D7-3CCD-487F-B5BA-E27A64FBC946}" sibTransId="{41525C47-B884-4B6F-8E67-E36C5524FF08}"/>
-    <dgm:cxn modelId="{593818B0-C348-473D-9F20-759406D822C4}" type="presOf" srcId="{13C4EFA6-E68C-4784-9DCF-B33CAE2EA4AA}" destId="{71E6611B-C454-4441-B1D1-85F1C03CCFFB}" srcOrd="1" destOrd="0" presId="urn:microsoft.com/office/officeart/2005/8/layout/orgChart1"/>
+    <dgm:cxn modelId="{46D20FCB-D99A-46E8-9633-163A5901F5BB}" type="presOf" srcId="{4AAB8285-7327-4031-8015-6503C0DA1364}" destId="{DB1A9D2F-9D71-4979-BDFB-B649FA368457}" srcOrd="0" destOrd="0" presId="urn:microsoft.com/office/officeart/2005/8/layout/orgChart1"/>
     <dgm:cxn modelId="{C4D1CB8D-C95E-4BB5-B6C6-374A4EC9E555}" srcId="{8DA23331-15D7-43EC-AEF7-56460565C2C8}" destId="{EA04933D-6902-476C-B26A-5E5D3E0D112D}" srcOrd="1" destOrd="0" parTransId="{258B7BB3-3691-407E-8CA5-D70BC8C28AD3}" sibTransId="{2187D64C-AF97-4FA2-8950-0AD152DAE69E}"/>
+    <dgm:cxn modelId="{67E321A6-E6EF-4C01-BB67-3A8F801DC9D6}" type="presOf" srcId="{6BF14698-2AB8-4353-9166-F65A2AD0C9CC}" destId="{D698DA5D-F314-48E6-820D-91E6BDCDB851}" srcOrd="1" destOrd="0" presId="urn:microsoft.com/office/officeart/2005/8/layout/orgChart1"/>
     <dgm:cxn modelId="{5CA4CCE3-BEDD-424C-8AE6-BF6E0268B071}" srcId="{12F5C448-DA9C-47A3-ADC7-5C6C2ABE8845}" destId="{868D29CE-2608-4299-BEAA-B90438041109}" srcOrd="0" destOrd="0" parTransId="{2384C983-DDAC-4B11-B24E-F0B815A01E43}" sibTransId="{6B402192-3590-4FD5-AF58-669EAB84C3D5}"/>
-    <dgm:cxn modelId="{F2D8B5B4-8DFD-4B92-A476-8872B1191EC3}" type="presOf" srcId="{E67B4CFA-3F62-48A0-9E15-6B76B2B6D698}" destId="{5BC02223-7B57-4FDB-A2BA-D2C1B7A3D3F9}" srcOrd="0" destOrd="0" presId="urn:microsoft.com/office/officeart/2005/8/layout/orgChart1"/>
-    <dgm:cxn modelId="{E9D860D2-9A1B-4A21-BF5D-1CA139EFA44E}" type="presOf" srcId="{8DA23331-15D7-43EC-AEF7-56460565C2C8}" destId="{7B9B11C8-3192-4D2F-A896-AF03F3F44438}" srcOrd="1" destOrd="0" presId="urn:microsoft.com/office/officeart/2005/8/layout/orgChart1"/>
-    <dgm:cxn modelId="{2F983451-0554-414E-A4B3-C9567B55D451}" type="presOf" srcId="{ED688A21-9C6B-41D3-8FE0-40A03CF5CD27}" destId="{A66F249A-0AC1-4A7B-BF38-33608E097445}" srcOrd="1" destOrd="0" presId="urn:microsoft.com/office/officeart/2005/8/layout/orgChart1"/>
-    <dgm:cxn modelId="{1919EF76-01C2-4A9E-AD83-1D1D423BEBB2}" type="presOf" srcId="{EA04933D-6902-476C-B26A-5E5D3E0D112D}" destId="{B9DB7124-1862-4F8D-9150-AC1D163B76C1}" srcOrd="1" destOrd="0" presId="urn:microsoft.com/office/officeart/2005/8/layout/orgChart1"/>
+    <dgm:cxn modelId="{EF8B031B-440A-42B0-A973-4B74BB488975}" type="presOf" srcId="{0FE2CD08-65AF-4153-8145-3193E8493456}" destId="{6683360A-E31C-4142-81E1-36FECC5B4DF4}" srcOrd="1" destOrd="0" presId="urn:microsoft.com/office/officeart/2005/8/layout/orgChart1"/>
+    <dgm:cxn modelId="{23CE0608-F6A5-40E2-9BB9-B2C3CF40BCAF}" type="presOf" srcId="{8DA23331-15D7-43EC-AEF7-56460565C2C8}" destId="{28B8B485-D3E2-4CC8-8C15-976354911744}" srcOrd="0" destOrd="0" presId="urn:microsoft.com/office/officeart/2005/8/layout/orgChart1"/>
+    <dgm:cxn modelId="{527AFA71-23B6-4A5A-BB77-45DC9F3080E8}" type="presOf" srcId="{12F5C448-DA9C-47A3-ADC7-5C6C2ABE8845}" destId="{F5EFB9FA-6797-4658-BE2F-494D1821770D}" srcOrd="0" destOrd="0" presId="urn:microsoft.com/office/officeart/2005/8/layout/orgChart1"/>
+    <dgm:cxn modelId="{DD9182FD-C7CF-4071-85F5-227A36A27091}" type="presOf" srcId="{EA04933D-6902-476C-B26A-5E5D3E0D112D}" destId="{7CB06313-0AC6-4334-BE38-2E8197E328E2}" srcOrd="0" destOrd="0" presId="urn:microsoft.com/office/officeart/2005/8/layout/orgChart1"/>
+    <dgm:cxn modelId="{273B1B6B-A515-4E7F-816B-7882D768A114}" type="presOf" srcId="{8D65759A-1EEE-4EEB-9735-5298509F3C4E}" destId="{0C4405E8-D50C-4DE5-88F3-A666799C3A0B}" srcOrd="1" destOrd="0" presId="urn:microsoft.com/office/officeart/2005/8/layout/orgChart1"/>
+    <dgm:cxn modelId="{69AF396D-5188-4529-9BF9-C6C715FBB69E}" type="presOf" srcId="{773B8F4A-D64D-45E2-8B49-8BAD46A98FED}" destId="{C1BD2246-5693-48B1-9860-56AAD8918840}" srcOrd="1" destOrd="0" presId="urn:microsoft.com/office/officeart/2005/8/layout/orgChart1"/>
+    <dgm:cxn modelId="{15B84377-4CA2-4AF5-9004-37E300FEDE79}" type="presOf" srcId="{82FBD39D-D8C4-4740-8152-705DCFB89BBC}" destId="{F33C7915-6A1A-4CC3-88ED-6C6450E6E8B1}" srcOrd="0" destOrd="0" presId="urn:microsoft.com/office/officeart/2005/8/layout/orgChart1"/>
     <dgm:cxn modelId="{F9D4DA5C-ED7D-4CC5-8683-5373EE8FB610}" srcId="{6BF14698-2AB8-4353-9166-F65A2AD0C9CC}" destId="{8DA23331-15D7-43EC-AEF7-56460565C2C8}" srcOrd="1" destOrd="0" parTransId="{5609E9E9-59CD-46E9-BF82-8353875A8181}" sibTransId="{E3B2F582-D653-4271-BC5C-AED07C7F72D4}"/>
-    <dgm:cxn modelId="{EF45A667-AD37-4017-8B15-F325FB555739}" type="presOf" srcId="{AE294E3C-2D4C-436C-AECC-4B44948DA529}" destId="{54D20402-E165-4F0F-B19D-934DF0835109}" srcOrd="0" destOrd="0" presId="urn:microsoft.com/office/officeart/2005/8/layout/orgChart1"/>
-    <dgm:cxn modelId="{22B65597-0D91-4F6B-A8C6-C9376FA82EE5}" type="presOf" srcId="{186E62D3-8257-45E7-88E8-7A481BAD0DB0}" destId="{A658E4CB-4DDC-4564-A007-4ABC12591407}" srcOrd="0" destOrd="0" presId="urn:microsoft.com/office/officeart/2005/8/layout/orgChart1"/>
     <dgm:cxn modelId="{1E7B6968-2715-42AF-92FF-84B90D00DE84}" srcId="{12F5C448-DA9C-47A3-ADC7-5C6C2ABE8845}" destId="{6BF14698-2AB8-4353-9166-F65A2AD0C9CC}" srcOrd="1" destOrd="0" parTransId="{097B5F94-1FEE-4F88-B209-6E0716893D06}" sibTransId="{60A972BF-C2E9-4779-8616-6C8DC5469518}"/>
-    <dgm:cxn modelId="{3C2ACA6D-A8A5-4C5A-B2AF-6F0A206D7C81}" type="presOf" srcId="{258B7BB3-3691-407E-8CA5-D70BC8C28AD3}" destId="{3D679402-8278-4366-8843-2F564801FFB8}" srcOrd="0" destOrd="0" presId="urn:microsoft.com/office/officeart/2005/8/layout/orgChart1"/>
     <dgm:cxn modelId="{83AA1519-9D23-47B1-A405-15E2F9EFB381}" srcId="{B77B53DB-07DA-42A1-9079-D2A68210C1F0}" destId="{0AB9D2DE-4BBA-4D4A-9755-05EB3CCFE0FB}" srcOrd="1" destOrd="0" parTransId="{69586BFE-6A56-41A8-AC9F-F7C7F3CB1A7B}" sibTransId="{99541859-83CC-4E47-B758-A8287219B708}"/>
-    <dgm:cxn modelId="{435D5A5A-807A-4238-B8D9-D6EFF55352AF}" type="presOf" srcId="{5609E9E9-59CD-46E9-BF82-8353875A8181}" destId="{174B6EC9-67AB-498E-8F51-DEB56DCB09CF}" srcOrd="0" destOrd="0" presId="urn:microsoft.com/office/officeart/2005/8/layout/orgChart1"/>
-    <dgm:cxn modelId="{85DD898B-1043-4F45-A0A2-37F8A86C5201}" type="presOf" srcId="{4AAB8285-7327-4031-8015-6503C0DA1364}" destId="{99F29E88-DE92-4FE3-9730-F664D9CAFA7F}" srcOrd="1" destOrd="0" presId="urn:microsoft.com/office/officeart/2005/8/layout/orgChart1"/>
-    <dgm:cxn modelId="{AD92DD6C-5E12-49CA-BD14-437EAF7F909F}" type="presOf" srcId="{12F5C448-DA9C-47A3-ADC7-5C6C2ABE8845}" destId="{031E1D2F-C603-4EA6-9E7D-765A2C4C4944}" srcOrd="1" destOrd="0" presId="urn:microsoft.com/office/officeart/2005/8/layout/orgChart1"/>
-    <dgm:cxn modelId="{481826D5-AD1F-46F6-BFC0-2907A2AAC7D6}" type="presOf" srcId="{12F5C448-DA9C-47A3-ADC7-5C6C2ABE8845}" destId="{F5EFB9FA-6797-4658-BE2F-494D1821770D}" srcOrd="0" destOrd="0" presId="urn:microsoft.com/office/officeart/2005/8/layout/orgChart1"/>
-    <dgm:cxn modelId="{A7164D92-971B-4FF9-A914-F9229F9B5300}" type="presOf" srcId="{0FE2CD08-65AF-4153-8145-3193E8493456}" destId="{6683360A-E31C-4142-81E1-36FECC5B4DF4}" srcOrd="1" destOrd="0" presId="urn:microsoft.com/office/officeart/2005/8/layout/orgChart1"/>
-    <dgm:cxn modelId="{2044FC00-382C-4607-A36F-464B3EFD3FC2}" type="presOf" srcId="{6BF14698-2AB8-4353-9166-F65A2AD0C9CC}" destId="{AE6E81B5-039D-465E-9C0A-BB3A7CF1CC24}" srcOrd="0" destOrd="0" presId="urn:microsoft.com/office/officeart/2005/8/layout/orgChart1"/>
-    <dgm:cxn modelId="{F09714AC-2DD3-417E-ACFF-07915B05DFCE}" type="presOf" srcId="{773B8F4A-D64D-45E2-8B49-8BAD46A98FED}" destId="{346F6E34-F932-4560-94CA-2A0572F81397}" srcOrd="0" destOrd="0" presId="urn:microsoft.com/office/officeart/2005/8/layout/orgChart1"/>
+    <dgm:cxn modelId="{5B6DB628-7D59-4B1C-B5B9-2ED951EB5627}" type="presOf" srcId="{ECE9168B-CB06-4143-B187-694C834B3BFD}" destId="{4B94323C-1B3D-4573-BCB2-70E5F39F869F}" srcOrd="0" destOrd="0" presId="urn:microsoft.com/office/officeart/2005/8/layout/orgChart1"/>
+    <dgm:cxn modelId="{AE8FA6DF-7843-4C89-BCAF-2D2FC1970092}" type="presOf" srcId="{009318D8-522E-4C19-ABD6-D9A4C22BE793}" destId="{1439366A-37CB-4DD5-8A68-92B0D6A0F04D}" srcOrd="0" destOrd="0" presId="urn:microsoft.com/office/officeart/2005/8/layout/orgChart1"/>
+    <dgm:cxn modelId="{EFFADBE9-F4C2-4AAB-B64C-26D6E561E452}" type="presOf" srcId="{01C579C4-DC3D-4CF9-AA26-C14046E1BF6D}" destId="{5FC7684E-0951-422B-AAAF-5CA10A5CA60B}" srcOrd="1" destOrd="0" presId="urn:microsoft.com/office/officeart/2005/8/layout/orgChart1"/>
+    <dgm:cxn modelId="{B368FD1E-2316-4F46-9BCD-C88E280DF0C3}" type="presOf" srcId="{8BCD34DE-5292-4EAA-9B08-041A745343F6}" destId="{69209B79-27E3-46D8-908F-C926DAFFAD8D}" srcOrd="0" destOrd="0" presId="urn:microsoft.com/office/officeart/2005/8/layout/orgChart1"/>
     <dgm:cxn modelId="{6C09692F-CA32-4220-A0AF-6818782E3897}" srcId="{00C0D8A8-215D-4BD3-B0AB-49542314A19C}" destId="{0FE2CD08-65AF-4153-8145-3193E8493456}" srcOrd="0" destOrd="0" parTransId="{1DAFD62F-BF81-4C38-BB7F-EEBFE84E411C}" sibTransId="{39F0BF52-D068-482A-923C-AF1071E0434A}"/>
-    <dgm:cxn modelId="{C1DB82B8-5FD6-4E69-9C2E-4B823FB9280D}" type="presOf" srcId="{0B67BA19-453F-4CD4-88E3-EB186BA81849}" destId="{6E33082C-3778-4ABB-93F2-223053ABA309}" srcOrd="0" destOrd="0" presId="urn:microsoft.com/office/officeart/2005/8/layout/orgChart1"/>
     <dgm:cxn modelId="{E70CEB2F-DAEA-428C-B451-02628B3ED01C}" srcId="{0FE2CD08-65AF-4153-8145-3193E8493456}" destId="{8D65759A-1EEE-4EEB-9735-5298509F3C4E}" srcOrd="1" destOrd="0" parTransId="{ECE9168B-CB06-4143-B187-694C834B3BFD}" sibTransId="{1EE94F82-EC50-423C-8E19-DD369DFBB7A6}"/>
-    <dgm:cxn modelId="{3C7CCAE1-5161-462E-8F9C-AC71807ABCE4}" type="presOf" srcId="{8D65759A-1EEE-4EEB-9735-5298509F3C4E}" destId="{0C4405E8-D50C-4DE5-88F3-A666799C3A0B}" srcOrd="1" destOrd="0" presId="urn:microsoft.com/office/officeart/2005/8/layout/orgChart1"/>
-    <dgm:cxn modelId="{69AE19CF-A2CD-40E3-A271-DD92B8DE87D9}" type="presOf" srcId="{6BF14698-2AB8-4353-9166-F65A2AD0C9CC}" destId="{D698DA5D-F314-48E6-820D-91E6BDCDB851}" srcOrd="1" destOrd="0" presId="urn:microsoft.com/office/officeart/2005/8/layout/orgChart1"/>
-    <dgm:cxn modelId="{376616F5-EDB1-49E2-95F1-31C44C54EE3F}" type="presOf" srcId="{0FE2CD08-65AF-4153-8145-3193E8493456}" destId="{9BE6A70D-0350-4AE0-8852-5D251355AA3D}" srcOrd="0" destOrd="0" presId="urn:microsoft.com/office/officeart/2005/8/layout/orgChart1"/>
-    <dgm:cxn modelId="{8F780A12-DB63-4743-AB53-6FDFBEAD2B6D}" type="presOf" srcId="{AE294E3C-2D4C-436C-AECC-4B44948DA529}" destId="{D3B8B35F-8976-4E3C-9280-E4FCFCFA79E5}" srcOrd="1" destOrd="0" presId="urn:microsoft.com/office/officeart/2005/8/layout/orgChart1"/>
-    <dgm:cxn modelId="{A220C7D7-5083-4E44-8887-A1AD7721C31A}" type="presOf" srcId="{A5B2B838-6AD9-4C61-803B-78CD43A3083A}" destId="{F24F4C15-C184-4BDB-9D11-04CEB58B9642}" srcOrd="0" destOrd="0" presId="urn:microsoft.com/office/officeart/2005/8/layout/orgChart1"/>
-    <dgm:cxn modelId="{CC224E6E-85EC-4067-93F0-3F3E424A8C45}" type="presOf" srcId="{ED688A21-9C6B-41D3-8FE0-40A03CF5CD27}" destId="{D7CEF4C6-3245-4E4F-859A-DC9EF1045593}" srcOrd="0" destOrd="0" presId="urn:microsoft.com/office/officeart/2005/8/layout/orgChart1"/>
+    <dgm:cxn modelId="{208ABB3B-2915-4690-BDF1-280656B7A8DB}" type="presOf" srcId="{3922B231-84F1-4187-B608-3350836BEDDB}" destId="{C13A3A04-CFA5-4A63-A622-369DC2EC18C4}" srcOrd="0" destOrd="0" presId="urn:microsoft.com/office/officeart/2005/8/layout/orgChart1"/>
+    <dgm:cxn modelId="{E6CCA4BC-EC82-48B1-8F0E-FA3954798427}" type="presOf" srcId="{6BF14698-2AB8-4353-9166-F65A2AD0C9CC}" destId="{AE6E81B5-039D-465E-9C0A-BB3A7CF1CC24}" srcOrd="0" destOrd="0" presId="urn:microsoft.com/office/officeart/2005/8/layout/orgChart1"/>
+    <dgm:cxn modelId="{9F3CB540-722F-46A3-9255-38C3B0CE9C8A}" type="presOf" srcId="{ED688A21-9C6B-41D3-8FE0-40A03CF5CD27}" destId="{D7CEF4C6-3245-4E4F-859A-DC9EF1045593}" srcOrd="0" destOrd="0" presId="urn:microsoft.com/office/officeart/2005/8/layout/orgChart1"/>
+    <dgm:cxn modelId="{53EFA434-5887-46F1-ADB3-46F84F47017E}" type="presOf" srcId="{69586BFE-6A56-41A8-AC9F-F7C7F3CB1A7B}" destId="{E3E32EED-00A6-4F71-9F5F-B10BC37F92AA}" srcOrd="0" destOrd="0" presId="urn:microsoft.com/office/officeart/2005/8/layout/orgChart1"/>
+    <dgm:cxn modelId="{AEA7F365-E48C-40D0-BD31-25A75D012E98}" type="presOf" srcId="{8D65759A-1EEE-4EEB-9735-5298509F3C4E}" destId="{20C48B43-9D88-4636-BA22-4755BCAE7B14}" srcOrd="0" destOrd="0" presId="urn:microsoft.com/office/officeart/2005/8/layout/orgChart1"/>
     <dgm:cxn modelId="{F6C740FC-BFAC-462C-B705-94487CA80BBD}" srcId="{6BF14698-2AB8-4353-9166-F65A2AD0C9CC}" destId="{B77B53DB-07DA-42A1-9079-D2A68210C1F0}" srcOrd="0" destOrd="0" parTransId="{63CAA11D-11B4-44B8-8544-6246860475A1}" sibTransId="{8FB12D84-DDB7-4EF7-A22B-35E512877487}"/>
-    <dgm:cxn modelId="{5B17020B-7AD9-40E6-9F22-BF87AFF967B3}" type="presOf" srcId="{13C4EFA6-E68C-4784-9DCF-B33CAE2EA4AA}" destId="{062CBA52-EA1F-4965-85A7-51215A0BF1E1}" srcOrd="0" destOrd="0" presId="urn:microsoft.com/office/officeart/2005/8/layout/orgChart1"/>
+    <dgm:cxn modelId="{D77BA986-3C67-49F2-B2F0-8FA70D0C894D}" type="presOf" srcId="{0B67BA19-453F-4CD4-88E3-EB186BA81849}" destId="{6E33082C-3778-4ABB-93F2-223053ABA309}" srcOrd="0" destOrd="0" presId="urn:microsoft.com/office/officeart/2005/8/layout/orgChart1"/>
+    <dgm:cxn modelId="{1BD70EDE-3267-40A2-9E72-B9EED12B202F}" type="presOf" srcId="{B77B53DB-07DA-42A1-9079-D2A68210C1F0}" destId="{567078EA-4466-4B49-9239-EF8D06B45773}" srcOrd="1" destOrd="0" presId="urn:microsoft.com/office/officeart/2005/8/layout/orgChart1"/>
     <dgm:cxn modelId="{A4DBE485-7249-4A06-BCE0-5A9B8B51DBE6}" srcId="{8DA23331-15D7-43EC-AEF7-56460565C2C8}" destId="{FAF1ABD2-A540-41D9-875C-C4FA4487CF6F}" srcOrd="0" destOrd="0" parTransId="{0B67BA19-453F-4CD4-88E3-EB186BA81849}" sibTransId="{0B733FD9-8741-4E25-B631-A865AEB314DA}"/>
-    <dgm:cxn modelId="{338B3681-6214-468D-B661-071147EB82A4}" type="presOf" srcId="{EAFA10D7-3CCD-487F-B5BA-E27A64FBC946}" destId="{2A4CFED1-9624-434D-8067-C2EDF8079E42}" srcOrd="0" destOrd="0" presId="urn:microsoft.com/office/officeart/2005/8/layout/orgChart1"/>
-    <dgm:cxn modelId="{DBA6B343-C7CD-457E-87D4-650618F2F2FF}" type="presOf" srcId="{00C0D8A8-215D-4BD3-B0AB-49542314A19C}" destId="{A38E4B2E-18D6-49A3-8907-90F3B4ABBD9B}" srcOrd="0" destOrd="0" presId="urn:microsoft.com/office/officeart/2005/8/layout/orgChart1"/>
-    <dgm:cxn modelId="{C27688AB-27A3-412C-AF3B-12D503421F58}" type="presOf" srcId="{ECE9168B-CB06-4143-B187-694C834B3BFD}" destId="{4B94323C-1B3D-4573-BCB2-70E5F39F869F}" srcOrd="0" destOrd="0" presId="urn:microsoft.com/office/officeart/2005/8/layout/orgChart1"/>
-    <dgm:cxn modelId="{E48D8ED2-0AFC-48C6-A3AF-D8383F9C00CC}" type="presOf" srcId="{868D29CE-2608-4299-BEAA-B90438041109}" destId="{7E4AF2DD-B636-4BB5-A86D-917D1DA44A61}" srcOrd="1" destOrd="0" presId="urn:microsoft.com/office/officeart/2005/8/layout/orgChart1"/>
-    <dgm:cxn modelId="{8A4636D6-04F8-4E8E-AA69-96FCCFC4E5F7}" type="presOf" srcId="{FAF1ABD2-A540-41D9-875C-C4FA4487CF6F}" destId="{E8850ABD-AD51-4993-94D3-2346573BC964}" srcOrd="0" destOrd="0" presId="urn:microsoft.com/office/officeart/2005/8/layout/orgChart1"/>
+    <dgm:cxn modelId="{092EF1D2-8095-4795-A8F1-EB25FDA9CDEC}" type="presOf" srcId="{00C0D8A8-215D-4BD3-B0AB-49542314A19C}" destId="{A38E4B2E-18D6-49A3-8907-90F3B4ABBD9B}" srcOrd="0" destOrd="0" presId="urn:microsoft.com/office/officeart/2005/8/layout/orgChart1"/>
+    <dgm:cxn modelId="{93548887-2606-4C82-B47C-3E58B36C0908}" type="presOf" srcId="{8C0395AB-24A5-4469-BC30-702E07230A16}" destId="{05998FA1-3D91-4CF4-913E-2175F7502C8E}" srcOrd="0" destOrd="0" presId="urn:microsoft.com/office/officeart/2005/8/layout/orgChart1"/>
+    <dgm:cxn modelId="{E43F2C44-7D96-4ADD-94C0-8724485D577E}" type="presOf" srcId="{AE294E3C-2D4C-436C-AECC-4B44948DA529}" destId="{54D20402-E165-4F0F-B19D-934DF0835109}" srcOrd="0" destOrd="0" presId="urn:microsoft.com/office/officeart/2005/8/layout/orgChart1"/>
+    <dgm:cxn modelId="{BA80AE84-C165-456E-9B4C-F35BEAFD1F51}" type="presOf" srcId="{13C4EFA6-E68C-4784-9DCF-B33CAE2EA4AA}" destId="{062CBA52-EA1F-4965-85A7-51215A0BF1E1}" srcOrd="0" destOrd="0" presId="urn:microsoft.com/office/officeart/2005/8/layout/orgChart1"/>
+    <dgm:cxn modelId="{AB9884F8-6CC3-4499-9C58-E7C1E09982BF}" type="presOf" srcId="{EA04933D-6902-476C-B26A-5E5D3E0D112D}" destId="{B9DB7124-1862-4F8D-9150-AC1D163B76C1}" srcOrd="1" destOrd="0" presId="urn:microsoft.com/office/officeart/2005/8/layout/orgChart1"/>
+    <dgm:cxn modelId="{89A899E7-A219-4B2D-9C50-26BFAC367D67}" type="presOf" srcId="{01C579C4-DC3D-4CF9-AA26-C14046E1BF6D}" destId="{4193881B-AD5F-42AF-A653-EE0707D1F1A6}" srcOrd="0" destOrd="0" presId="urn:microsoft.com/office/officeart/2005/8/layout/orgChart1"/>
+    <dgm:cxn modelId="{6E90B30B-269D-4271-894A-322ED1403204}" type="presOf" srcId="{258B7BB3-3691-407E-8CA5-D70BC8C28AD3}" destId="{3D679402-8278-4366-8843-2F564801FFB8}" srcOrd="0" destOrd="0" presId="urn:microsoft.com/office/officeart/2005/8/layout/orgChart1"/>
+    <dgm:cxn modelId="{1B07D187-94F7-48A8-B9F3-6FD29D9F3328}" type="presOf" srcId="{868D29CE-2608-4299-BEAA-B90438041109}" destId="{EFB9F452-FFE8-4CEB-A85E-D968861323FB}" srcOrd="0" destOrd="0" presId="urn:microsoft.com/office/officeart/2005/8/layout/orgChart1"/>
     <dgm:cxn modelId="{D29A5F36-2926-4534-9A98-3E2AEEDCF2F5}" srcId="{8DA23331-15D7-43EC-AEF7-56460565C2C8}" destId="{4AAB8285-7327-4031-8015-6503C0DA1364}" srcOrd="5" destOrd="0" parTransId="{009318D8-522E-4C19-ABD6-D9A4C22BE793}" sibTransId="{573A56A5-893F-44E8-A138-9D828041A1C2}"/>
-    <dgm:cxn modelId="{FEB7F688-75DA-4CE4-A250-5D61220734F5}" type="presOf" srcId="{01C579C4-DC3D-4CF9-AA26-C14046E1BF6D}" destId="{4193881B-AD5F-42AF-A653-EE0707D1F1A6}" srcOrd="0" destOrd="0" presId="urn:microsoft.com/office/officeart/2005/8/layout/orgChart1"/>
-    <dgm:cxn modelId="{5C593F48-137D-4438-82A6-4309C1775448}" type="presOf" srcId="{3922B231-84F1-4187-B608-3350836BEDDB}" destId="{C13A3A04-CFA5-4A63-A622-369DC2EC18C4}" srcOrd="0" destOrd="0" presId="urn:microsoft.com/office/officeart/2005/8/layout/orgChart1"/>
-    <dgm:cxn modelId="{3B8D51EC-4763-4EAA-B8BD-7F012F09DF1A}" type="presOf" srcId="{EA04933D-6902-476C-B26A-5E5D3E0D112D}" destId="{7CB06313-0AC6-4334-BE38-2E8197E328E2}" srcOrd="0" destOrd="0" presId="urn:microsoft.com/office/officeart/2005/8/layout/orgChart1"/>
-    <dgm:cxn modelId="{CD1B7DF2-7230-447F-99F8-E171278BB9D3}" type="presOf" srcId="{63CAA11D-11B4-44B8-8544-6246860475A1}" destId="{3C78EBD5-8588-4F00-B89C-74FE7B9F2E14}" srcOrd="0" destOrd="0" presId="urn:microsoft.com/office/officeart/2005/8/layout/orgChart1"/>
-    <dgm:cxn modelId="{3A0665F4-42B0-4D31-B7F1-49263CE8C424}" type="presOf" srcId="{C1CBA48A-3C11-43EE-B831-0D56195D51F3}" destId="{666756A8-7B9C-4ADD-A24B-37AF558DE62F}" srcOrd="1" destOrd="0" presId="urn:microsoft.com/office/officeart/2005/8/layout/orgChart1"/>
-    <dgm:cxn modelId="{05870B51-2CCD-453C-80A0-CE048F8903F2}" type="presOf" srcId="{0AB9D2DE-4BBA-4D4A-9755-05EB3CCFE0FB}" destId="{5E96939B-2391-40E6-8E8B-DBA7898B1059}" srcOrd="0" destOrd="0" presId="urn:microsoft.com/office/officeart/2005/8/layout/orgChart1"/>
-    <dgm:cxn modelId="{3D712C13-46A4-47E1-999B-2D356FD3C73A}" type="presOf" srcId="{0AB9D2DE-4BBA-4D4A-9755-05EB3CCFE0FB}" destId="{B969D3CA-3D3E-4E5B-A96F-1CCDB2A01703}" srcOrd="1" destOrd="0" presId="urn:microsoft.com/office/officeart/2005/8/layout/orgChart1"/>
-    <dgm:cxn modelId="{EF6038E4-68D3-4B79-8C6E-91D840A70743}" type="presOf" srcId="{82FBD39D-D8C4-4740-8152-705DCFB89BBC}" destId="{0CC8396D-85F0-4151-9855-48AB0686A85F}" srcOrd="1" destOrd="0" presId="urn:microsoft.com/office/officeart/2005/8/layout/orgChart1"/>
-    <dgm:cxn modelId="{8B625BFD-9E0D-4BCE-9459-E0F35A90C79D}" type="presOf" srcId="{8DA23331-15D7-43EC-AEF7-56460565C2C8}" destId="{28B8B485-D3E2-4CC8-8C15-976354911744}" srcOrd="0" destOrd="0" presId="urn:microsoft.com/office/officeart/2005/8/layout/orgChart1"/>
+    <dgm:cxn modelId="{BFCCF73C-5752-4C71-9EE4-3DA5D8080A9C}" type="presOf" srcId="{FAF1ABD2-A540-41D9-875C-C4FA4487CF6F}" destId="{0A8DAEB8-CD22-40CF-BDF2-2EB734CD94E1}" srcOrd="1" destOrd="0" presId="urn:microsoft.com/office/officeart/2005/8/layout/orgChart1"/>
+    <dgm:cxn modelId="{C9E60A87-6E3F-49E4-AC78-3A35C10DAB91}" type="presOf" srcId="{A5B2B838-6AD9-4C61-803B-78CD43A3083A}" destId="{F24F4C15-C184-4BDB-9D11-04CEB58B9642}" srcOrd="0" destOrd="0" presId="urn:microsoft.com/office/officeart/2005/8/layout/orgChart1"/>
+    <dgm:cxn modelId="{B0A1CE7A-94C8-4EAF-8924-C0238331B240}" type="presOf" srcId="{63CAA11D-11B4-44B8-8544-6246860475A1}" destId="{3C78EBD5-8588-4F00-B89C-74FE7B9F2E14}" srcOrd="0" destOrd="0" presId="urn:microsoft.com/office/officeart/2005/8/layout/orgChart1"/>
+    <dgm:cxn modelId="{D6F4D848-48E0-4299-AA97-20E493409D58}" type="presOf" srcId="{8DA23331-15D7-43EC-AEF7-56460565C2C8}" destId="{7B9B11C8-3192-4D2F-A896-AF03F3F44438}" srcOrd="1" destOrd="0" presId="urn:microsoft.com/office/officeart/2005/8/layout/orgChart1"/>
     <dgm:cxn modelId="{05CF414B-C15F-42AF-8D6E-1F03D48813FC}" srcId="{A5B2B838-6AD9-4C61-803B-78CD43A3083A}" destId="{C1CBA48A-3C11-43EE-B831-0D56195D51F3}" srcOrd="0" destOrd="0" parTransId="{877447B2-D698-4FE9-9822-A56CF649B5CD}" sibTransId="{7F01145C-B5C5-45D8-9D4C-CE6F64DE69F7}"/>
-    <dgm:cxn modelId="{1965A23A-F06F-4E04-9A5A-279C0E0DD26C}" type="presOf" srcId="{82FBD39D-D8C4-4740-8152-705DCFB89BBC}" destId="{F33C7915-6A1A-4CC3-88ED-6C6450E6E8B1}" srcOrd="0" destOrd="0" presId="urn:microsoft.com/office/officeart/2005/8/layout/orgChart1"/>
-    <dgm:cxn modelId="{C5D2DA35-5E22-479A-95B8-F1BB0942CA57}" type="presOf" srcId="{B77B53DB-07DA-42A1-9079-D2A68210C1F0}" destId="{70C7A9BB-D83D-491C-B812-951EDE64A6F1}" srcOrd="0" destOrd="0" presId="urn:microsoft.com/office/officeart/2005/8/layout/orgChart1"/>
-    <dgm:cxn modelId="{2847D06F-CAA9-4A55-9590-4E919705E91B}" type="presOf" srcId="{C1CBA48A-3C11-43EE-B831-0D56195D51F3}" destId="{09B669E1-57AA-4D2D-8E0A-F6C1DE38D979}" srcOrd="0" destOrd="0" presId="urn:microsoft.com/office/officeart/2005/8/layout/orgChart1"/>
-    <dgm:cxn modelId="{AEE3CE2C-650F-4B8F-8BB4-7024CCBB2E09}" type="presOf" srcId="{868D29CE-2608-4299-BEAA-B90438041109}" destId="{EFB9F452-FFE8-4CEB-A85E-D968861323FB}" srcOrd="0" destOrd="0" presId="urn:microsoft.com/office/officeart/2005/8/layout/orgChart1"/>
-    <dgm:cxn modelId="{E0B01D4D-3318-40EB-A448-222C50CD9384}" type="presOf" srcId="{8C0395AB-24A5-4469-BC30-702E07230A16}" destId="{05998FA1-3D91-4CF4-913E-2175F7502C8E}" srcOrd="0" destOrd="0" presId="urn:microsoft.com/office/officeart/2005/8/layout/orgChart1"/>
-    <dgm:cxn modelId="{39582597-88F1-44A9-A534-23E3764DF924}" type="presOf" srcId="{B77B53DB-07DA-42A1-9079-D2A68210C1F0}" destId="{567078EA-4466-4B49-9239-EF8D06B45773}" srcOrd="1" destOrd="0" presId="urn:microsoft.com/office/officeart/2005/8/layout/orgChart1"/>
+    <dgm:cxn modelId="{F0C486B2-7405-4EC7-8229-FFC3250577D7}" type="presOf" srcId="{00C0D8A8-215D-4BD3-B0AB-49542314A19C}" destId="{65159937-2669-4971-94BB-28A738283540}" srcOrd="1" destOrd="0" presId="urn:microsoft.com/office/officeart/2005/8/layout/orgChart1"/>
+    <dgm:cxn modelId="{E94B84F3-4E06-4AAD-A0E9-FEC5C6DE2C16}" type="presOf" srcId="{773B8F4A-D64D-45E2-8B49-8BAD46A98FED}" destId="{346F6E34-F932-4560-94CA-2A0572F81397}" srcOrd="0" destOrd="0" presId="urn:microsoft.com/office/officeart/2005/8/layout/orgChart1"/>
+    <dgm:cxn modelId="{854D57BC-DA22-4A23-BCC8-12CCBB959034}" type="presOf" srcId="{0AB9D2DE-4BBA-4D4A-9755-05EB3CCFE0FB}" destId="{5E96939B-2391-40E6-8E8B-DBA7898B1059}" srcOrd="0" destOrd="0" presId="urn:microsoft.com/office/officeart/2005/8/layout/orgChart1"/>
+    <dgm:cxn modelId="{1776AF3B-FD10-4FC7-A7EC-0490E14AC1F0}" type="presOf" srcId="{ED688A21-9C6B-41D3-8FE0-40A03CF5CD27}" destId="{A66F249A-0AC1-4A7B-BF38-33608E097445}" srcOrd="1" destOrd="0" presId="urn:microsoft.com/office/officeart/2005/8/layout/orgChart1"/>
+    <dgm:cxn modelId="{E2236030-9B65-4864-8CAF-65503A528834}" type="presOf" srcId="{12F5C448-DA9C-47A3-ADC7-5C6C2ABE8845}" destId="{031E1D2F-C603-4EA6-9E7D-765A2C4C4944}" srcOrd="1" destOrd="0" presId="urn:microsoft.com/office/officeart/2005/8/layout/orgChart1"/>
     <dgm:cxn modelId="{6608CAD2-1434-4E5D-A4A9-CEE000DC6635}" srcId="{8DA23331-15D7-43EC-AEF7-56460565C2C8}" destId="{13C4EFA6-E68C-4784-9DCF-B33CAE2EA4AA}" srcOrd="3" destOrd="0" parTransId="{3922B231-84F1-4187-B608-3350836BEDDB}" sibTransId="{5ED8019C-BEFE-424D-93E0-C13DF7B15875}"/>
-    <dgm:cxn modelId="{D2F8C29C-0827-4DAA-9C65-FB2B8D73802D}" type="presOf" srcId="{00C0D8A8-215D-4BD3-B0AB-49542314A19C}" destId="{65159937-2669-4971-94BB-28A738283540}" srcOrd="1" destOrd="0" presId="urn:microsoft.com/office/officeart/2005/8/layout/orgChart1"/>
-    <dgm:cxn modelId="{CD187C4D-C48D-4230-918A-1964C44B7BCD}" type="presOf" srcId="{1DAFD62F-BF81-4C38-BB7F-EEBFE84E411C}" destId="{8AA2D9E1-6CA1-48BA-8CF2-871D2AC7924B}" srcOrd="0" destOrd="0" presId="urn:microsoft.com/office/officeart/2005/8/layout/orgChart1"/>
-    <dgm:cxn modelId="{FDAFE356-3309-45F7-BCF6-A2A4369BA60A}" type="presOf" srcId="{48F88864-BF4B-4F18-8B8A-E240D1A165ED}" destId="{66EFDE58-8A0A-4043-8E2A-D637FDAD6116}" srcOrd="0" destOrd="0" presId="urn:microsoft.com/office/officeart/2005/8/layout/orgChart1"/>
-    <dgm:cxn modelId="{F52FFB22-944E-4A99-906C-9545084BF815}" type="presParOf" srcId="{F24F4C15-C184-4BDB-9D11-04CEB58B9642}" destId="{6213E7D1-5CFF-42D6-8D80-B6F926889813}" srcOrd="0" destOrd="0" presId="urn:microsoft.com/office/officeart/2005/8/layout/orgChart1"/>
-    <dgm:cxn modelId="{7B4470ED-C87E-4EE9-9EFE-EBCA777673D8}" type="presParOf" srcId="{6213E7D1-5CFF-42D6-8D80-B6F926889813}" destId="{FAFE29E0-6965-4AD3-9713-B81079D7548C}" srcOrd="0" destOrd="0" presId="urn:microsoft.com/office/officeart/2005/8/layout/orgChart1"/>
-    <dgm:cxn modelId="{5E086D64-0E05-4577-9CF6-3ED7542CFD1D}" type="presParOf" srcId="{FAFE29E0-6965-4AD3-9713-B81079D7548C}" destId="{09B669E1-57AA-4D2D-8E0A-F6C1DE38D979}" srcOrd="0" destOrd="0" presId="urn:microsoft.com/office/officeart/2005/8/layout/orgChart1"/>
-    <dgm:cxn modelId="{DBDE5671-2DB0-4ADE-8E6C-105DD20281B2}" type="presParOf" srcId="{FAFE29E0-6965-4AD3-9713-B81079D7548C}" destId="{666756A8-7B9C-4ADD-A24B-37AF558DE62F}" srcOrd="1" destOrd="0" presId="urn:microsoft.com/office/officeart/2005/8/layout/orgChart1"/>
-    <dgm:cxn modelId="{AF9BF8CE-17B2-45D6-AB2B-C36B819D22B8}" type="presParOf" srcId="{6213E7D1-5CFF-42D6-8D80-B6F926889813}" destId="{CD8FB138-C0F9-45C7-B388-8C83047B09DE}" srcOrd="1" destOrd="0" presId="urn:microsoft.com/office/officeart/2005/8/layout/orgChart1"/>
-    <dgm:cxn modelId="{AA9170EB-24BA-4724-9EC5-C8404B970AC4}" type="presParOf" srcId="{CD8FB138-C0F9-45C7-B388-8C83047B09DE}" destId="{5BC02223-7B57-4FDB-A2BA-D2C1B7A3D3F9}" srcOrd="0" destOrd="0" presId="urn:microsoft.com/office/officeart/2005/8/layout/orgChart1"/>
-    <dgm:cxn modelId="{730B4122-7977-4F69-9D02-E16786CE5DD5}" type="presParOf" srcId="{CD8FB138-C0F9-45C7-B388-8C83047B09DE}" destId="{BF57BBFB-9612-49FE-AF59-4751D01E900F}" srcOrd="1" destOrd="0" presId="urn:microsoft.com/office/officeart/2005/8/layout/orgChart1"/>
-    <dgm:cxn modelId="{FA75DCA0-E7D5-43B2-8B5B-8BF96BD168AB}" type="presParOf" srcId="{BF57BBFB-9612-49FE-AF59-4751D01E900F}" destId="{AEC79709-9291-4AA5-AD0C-BA2C429C93DB}" srcOrd="0" destOrd="0" presId="urn:microsoft.com/office/officeart/2005/8/layout/orgChart1"/>
-    <dgm:cxn modelId="{E41DC705-8C68-41BF-8B04-48C36CB82E16}" type="presParOf" srcId="{AEC79709-9291-4AA5-AD0C-BA2C429C93DB}" destId="{A38E4B2E-18D6-49A3-8907-90F3B4ABBD9B}" srcOrd="0" destOrd="0" presId="urn:microsoft.com/office/officeart/2005/8/layout/orgChart1"/>
-    <dgm:cxn modelId="{B67C5793-2FD3-499A-B141-135CFEFE1419}" type="presParOf" srcId="{AEC79709-9291-4AA5-AD0C-BA2C429C93DB}" destId="{65159937-2669-4971-94BB-28A738283540}" srcOrd="1" destOrd="0" presId="urn:microsoft.com/office/officeart/2005/8/layout/orgChart1"/>
-    <dgm:cxn modelId="{EA0436A3-7F95-439D-A0F6-053BE17C2809}" type="presParOf" srcId="{BF57BBFB-9612-49FE-AF59-4751D01E900F}" destId="{47F0191E-0887-4197-80C6-22855C3C2DCF}" srcOrd="1" destOrd="0" presId="urn:microsoft.com/office/officeart/2005/8/layout/orgChart1"/>
-    <dgm:cxn modelId="{4B293196-EFF9-4C0E-893A-B3C6F39FC441}" type="presParOf" srcId="{47F0191E-0887-4197-80C6-22855C3C2DCF}" destId="{8AA2D9E1-6CA1-48BA-8CF2-871D2AC7924B}" srcOrd="0" destOrd="0" presId="urn:microsoft.com/office/officeart/2005/8/layout/orgChart1"/>
-    <dgm:cxn modelId="{EA2C3705-7B32-4E48-97C7-0B4A34B7C72C}" type="presParOf" srcId="{47F0191E-0887-4197-80C6-22855C3C2DCF}" destId="{3CA53B20-6535-4D12-8436-B3F47B8D391B}" srcOrd="1" destOrd="0" presId="urn:microsoft.com/office/officeart/2005/8/layout/orgChart1"/>
-    <dgm:cxn modelId="{78121C56-B6CB-4061-BC40-3FDF326ADB7A}" type="presParOf" srcId="{3CA53B20-6535-4D12-8436-B3F47B8D391B}" destId="{EA6A488D-9112-4A3B-8E43-2BE6690D0787}" srcOrd="0" destOrd="0" presId="urn:microsoft.com/office/officeart/2005/8/layout/orgChart1"/>
-    <dgm:cxn modelId="{B999D131-20EB-4384-BDBD-BCA12395D6FA}" type="presParOf" srcId="{EA6A488D-9112-4A3B-8E43-2BE6690D0787}" destId="{9BE6A70D-0350-4AE0-8852-5D251355AA3D}" srcOrd="0" destOrd="0" presId="urn:microsoft.com/office/officeart/2005/8/layout/orgChart1"/>
-    <dgm:cxn modelId="{61B72396-33BD-43B4-B7D0-2DE46DD30AF9}" type="presParOf" srcId="{EA6A488D-9112-4A3B-8E43-2BE6690D0787}" destId="{6683360A-E31C-4142-81E1-36FECC5B4DF4}" srcOrd="1" destOrd="0" presId="urn:microsoft.com/office/officeart/2005/8/layout/orgChart1"/>
-    <dgm:cxn modelId="{0AC07F36-5A8A-4D8E-8C91-68F8877747F2}" type="presParOf" srcId="{3CA53B20-6535-4D12-8436-B3F47B8D391B}" destId="{224204A8-6016-4A2E-82D4-CB3ED1737932}" srcOrd="1" destOrd="0" presId="urn:microsoft.com/office/officeart/2005/8/layout/orgChart1"/>
-    <dgm:cxn modelId="{AB022B81-46E3-4381-B5CE-8C31444772CE}" type="presParOf" srcId="{224204A8-6016-4A2E-82D4-CB3ED1737932}" destId="{D0370262-035C-4F7B-9538-41077464CD46}" srcOrd="0" destOrd="0" presId="urn:microsoft.com/office/officeart/2005/8/layout/orgChart1"/>
-    <dgm:cxn modelId="{15B9608E-0392-4593-BCBF-1012D075CF0B}" type="presParOf" srcId="{224204A8-6016-4A2E-82D4-CB3ED1737932}" destId="{3175E8D1-7B53-40D8-AD04-8B2977961ABC}" srcOrd="1" destOrd="0" presId="urn:microsoft.com/office/officeart/2005/8/layout/orgChart1"/>
-    <dgm:cxn modelId="{8FDDD324-6DA6-4714-8B2F-1C843CBE032B}" type="presParOf" srcId="{3175E8D1-7B53-40D8-AD04-8B2977961ABC}" destId="{BA8532F7-A20D-4518-BDF3-3D161894FF3F}" srcOrd="0" destOrd="0" presId="urn:microsoft.com/office/officeart/2005/8/layout/orgChart1"/>
-    <dgm:cxn modelId="{5695CEF7-12F5-401D-9E45-7F53072505DB}" type="presParOf" srcId="{BA8532F7-A20D-4518-BDF3-3D161894FF3F}" destId="{F5EFB9FA-6797-4658-BE2F-494D1821770D}" srcOrd="0" destOrd="0" presId="urn:microsoft.com/office/officeart/2005/8/layout/orgChart1"/>
-    <dgm:cxn modelId="{5BF46D58-AAFD-41E4-928B-C8CD6B0E21CC}" type="presParOf" srcId="{BA8532F7-A20D-4518-BDF3-3D161894FF3F}" destId="{031E1D2F-C603-4EA6-9E7D-765A2C4C4944}" srcOrd="1" destOrd="0" presId="urn:microsoft.com/office/officeart/2005/8/layout/orgChart1"/>
-    <dgm:cxn modelId="{8B8D7E65-F65D-43EF-88E2-64854E7FAFCB}" type="presParOf" srcId="{3175E8D1-7B53-40D8-AD04-8B2977961ABC}" destId="{C00CBD23-EE13-47DB-A635-3CD2FF9AB81A}" srcOrd="1" destOrd="0" presId="urn:microsoft.com/office/officeart/2005/8/layout/orgChart1"/>
-    <dgm:cxn modelId="{BB6B0123-A5B0-4334-B16D-18DEB5D6AE6F}" type="presParOf" srcId="{C00CBD23-EE13-47DB-A635-3CD2FF9AB81A}" destId="{30223AA1-E52B-4B5E-8435-B70107DDBDD8}" srcOrd="0" destOrd="0" presId="urn:microsoft.com/office/officeart/2005/8/layout/orgChart1"/>
-    <dgm:cxn modelId="{8B2DA816-C8F3-4007-AC6B-92CD771ECE52}" type="presParOf" srcId="{C00CBD23-EE13-47DB-A635-3CD2FF9AB81A}" destId="{34D6221E-38C1-4574-93BD-CA37482B83D1}" srcOrd="1" destOrd="0" presId="urn:microsoft.com/office/officeart/2005/8/layout/orgChart1"/>
-    <dgm:cxn modelId="{19B7EF96-29A2-4C0E-A0C7-8B064EE7BB9C}" type="presParOf" srcId="{34D6221E-38C1-4574-93BD-CA37482B83D1}" destId="{FE24341C-0E2C-45C5-BE92-FBC62BBE0FBC}" srcOrd="0" destOrd="0" presId="urn:microsoft.com/office/officeart/2005/8/layout/orgChart1"/>
-    <dgm:cxn modelId="{104A51AE-C9F4-45E3-972C-7EB2F64ED1C2}" type="presParOf" srcId="{FE24341C-0E2C-45C5-BE92-FBC62BBE0FBC}" destId="{EFB9F452-FFE8-4CEB-A85E-D968861323FB}" srcOrd="0" destOrd="0" presId="urn:microsoft.com/office/officeart/2005/8/layout/orgChart1"/>
-    <dgm:cxn modelId="{51EC1884-0222-4130-A5DB-CD1A849C2C6A}" type="presParOf" srcId="{FE24341C-0E2C-45C5-BE92-FBC62BBE0FBC}" destId="{7E4AF2DD-B636-4BB5-A86D-917D1DA44A61}" srcOrd="1" destOrd="0" presId="urn:microsoft.com/office/officeart/2005/8/layout/orgChart1"/>
-    <dgm:cxn modelId="{44510912-EBCE-4610-BD13-B9B06EF89E9D}" type="presParOf" srcId="{34D6221E-38C1-4574-93BD-CA37482B83D1}" destId="{CD2ED4C4-9CBB-42A1-9960-2833514125DB}" srcOrd="1" destOrd="0" presId="urn:microsoft.com/office/officeart/2005/8/layout/orgChart1"/>
-    <dgm:cxn modelId="{D6144EE4-9C0A-407E-8968-E3C4FCC11120}" type="presParOf" srcId="{34D6221E-38C1-4574-93BD-CA37482B83D1}" destId="{6EA41B4B-3833-4C53-AD8C-68113648C0D6}" srcOrd="2" destOrd="0" presId="urn:microsoft.com/office/officeart/2005/8/layout/orgChart1"/>
-    <dgm:cxn modelId="{FF3274CD-2853-459D-A05E-6DDFBD761FBD}" type="presParOf" srcId="{C00CBD23-EE13-47DB-A635-3CD2FF9AB81A}" destId="{6DE9F148-FB56-4F93-9228-9454CEA2EDC6}" srcOrd="2" destOrd="0" presId="urn:microsoft.com/office/officeart/2005/8/layout/orgChart1"/>
-    <dgm:cxn modelId="{05C9FD82-0B14-4A95-A072-A3C7FB9A671D}" type="presParOf" srcId="{C00CBD23-EE13-47DB-A635-3CD2FF9AB81A}" destId="{CF12CD8A-728C-4991-8D98-D652E2B54974}" srcOrd="3" destOrd="0" presId="urn:microsoft.com/office/officeart/2005/8/layout/orgChart1"/>
-    <dgm:cxn modelId="{C6AC5D1E-3A56-4A44-83ED-EE98F6DFCF1F}" type="presParOf" srcId="{CF12CD8A-728C-4991-8D98-D652E2B54974}" destId="{89CDED72-03D0-43B4-8FF0-3690DDFDE206}" srcOrd="0" destOrd="0" presId="urn:microsoft.com/office/officeart/2005/8/layout/orgChart1"/>
-    <dgm:cxn modelId="{89268E8E-E3F0-4992-B0AC-1416FAB06548}" type="presParOf" srcId="{89CDED72-03D0-43B4-8FF0-3690DDFDE206}" destId="{AE6E81B5-039D-465E-9C0A-BB3A7CF1CC24}" srcOrd="0" destOrd="0" presId="urn:microsoft.com/office/officeart/2005/8/layout/orgChart1"/>
-    <dgm:cxn modelId="{B69C71A3-2457-4C61-8305-6B66EE1E2C2E}" type="presParOf" srcId="{89CDED72-03D0-43B4-8FF0-3690DDFDE206}" destId="{D698DA5D-F314-48E6-820D-91E6BDCDB851}" srcOrd="1" destOrd="0" presId="urn:microsoft.com/office/officeart/2005/8/layout/orgChart1"/>
-    <dgm:cxn modelId="{5AED1AC3-B932-43D4-BE02-2C29E767DF12}" type="presParOf" srcId="{CF12CD8A-728C-4991-8D98-D652E2B54974}" destId="{FF4C3293-E55E-4783-BB09-B508B58B206D}" srcOrd="1" destOrd="0" presId="urn:microsoft.com/office/officeart/2005/8/layout/orgChart1"/>
-    <dgm:cxn modelId="{2B63B501-692A-40C6-99A2-80D52E0F5D7E}" type="presParOf" srcId="{FF4C3293-E55E-4783-BB09-B508B58B206D}" destId="{3C78EBD5-8588-4F00-B89C-74FE7B9F2E14}" srcOrd="0" destOrd="0" presId="urn:microsoft.com/office/officeart/2005/8/layout/orgChart1"/>
-    <dgm:cxn modelId="{12BA10B5-E0E4-4461-95B0-A2122ED48DEB}" type="presParOf" srcId="{FF4C3293-E55E-4783-BB09-B508B58B206D}" destId="{0D9C702D-59F5-4AF4-8763-6D81DFDEAB69}" srcOrd="1" destOrd="0" presId="urn:microsoft.com/office/officeart/2005/8/layout/orgChart1"/>
-    <dgm:cxn modelId="{28CC722E-7F14-4C00-B4AA-9F24CAF2DE88}" type="presParOf" srcId="{0D9C702D-59F5-4AF4-8763-6D81DFDEAB69}" destId="{E68CB037-DBF6-4169-8B30-3CD043B80A52}" srcOrd="0" destOrd="0" presId="urn:microsoft.com/office/officeart/2005/8/layout/orgChart1"/>
-    <dgm:cxn modelId="{28D875D4-46E3-4EC5-A578-0BD06AEBE91A}" type="presParOf" srcId="{E68CB037-DBF6-4169-8B30-3CD043B80A52}" destId="{70C7A9BB-D83D-491C-B812-951EDE64A6F1}" srcOrd="0" destOrd="0" presId="urn:microsoft.com/office/officeart/2005/8/layout/orgChart1"/>
-    <dgm:cxn modelId="{B64AD694-B851-4B3B-9BD2-BB8C5659A8F2}" type="presParOf" srcId="{E68CB037-DBF6-4169-8B30-3CD043B80A52}" destId="{567078EA-4466-4B49-9239-EF8D06B45773}" srcOrd="1" destOrd="0" presId="urn:microsoft.com/office/officeart/2005/8/layout/orgChart1"/>
-    <dgm:cxn modelId="{F717DA91-1176-4968-9F49-A426D4DAB502}" type="presParOf" srcId="{0D9C702D-59F5-4AF4-8763-6D81DFDEAB69}" destId="{80E7808B-1D40-4C32-8F0E-A877861B58D2}" srcOrd="1" destOrd="0" presId="urn:microsoft.com/office/officeart/2005/8/layout/orgChart1"/>
-    <dgm:cxn modelId="{813098FD-8D92-443C-B64A-424D8FC453F2}" type="presParOf" srcId="{80E7808B-1D40-4C32-8F0E-A877861B58D2}" destId="{A658E4CB-4DDC-4564-A007-4ABC12591407}" srcOrd="0" destOrd="0" presId="urn:microsoft.com/office/officeart/2005/8/layout/orgChart1"/>
-    <dgm:cxn modelId="{D0C6D5F6-7EF9-496F-988F-EB4F08F597A7}" type="presParOf" srcId="{80E7808B-1D40-4C32-8F0E-A877861B58D2}" destId="{911E7BBE-344A-4EBD-877B-8BFF46EB2F1D}" srcOrd="1" destOrd="0" presId="urn:microsoft.com/office/officeart/2005/8/layout/orgChart1"/>
-    <dgm:cxn modelId="{05AC77F4-CC02-4C17-8BE8-B8CBDC6903C0}" type="presParOf" srcId="{911E7BBE-344A-4EBD-877B-8BFF46EB2F1D}" destId="{D58610BF-705E-4DCE-8EC8-DF28984DDADA}" srcOrd="0" destOrd="0" presId="urn:microsoft.com/office/officeart/2005/8/layout/orgChart1"/>
-    <dgm:cxn modelId="{22B4029E-252F-4E4E-AD11-B328D834D346}" type="presParOf" srcId="{D58610BF-705E-4DCE-8EC8-DF28984DDADA}" destId="{346F6E34-F932-4560-94CA-2A0572F81397}" srcOrd="0" destOrd="0" presId="urn:microsoft.com/office/officeart/2005/8/layout/orgChart1"/>
-    <dgm:cxn modelId="{51598CD7-B54A-48AA-A89A-A416F33F3B7B}" type="presParOf" srcId="{D58610BF-705E-4DCE-8EC8-DF28984DDADA}" destId="{C1BD2246-5693-48B1-9860-56AAD8918840}" srcOrd="1" destOrd="0" presId="urn:microsoft.com/office/officeart/2005/8/layout/orgChart1"/>
-    <dgm:cxn modelId="{65CDF7CE-E3A1-4582-9C46-5E2F826E9E3F}" type="presParOf" srcId="{911E7BBE-344A-4EBD-877B-8BFF46EB2F1D}" destId="{0849330E-5308-4B71-9903-86282F2391EF}" srcOrd="1" destOrd="0" presId="urn:microsoft.com/office/officeart/2005/8/layout/orgChart1"/>
-    <dgm:cxn modelId="{F4744D35-8BDF-4453-8149-4DF928345F54}" type="presParOf" srcId="{911E7BBE-344A-4EBD-877B-8BFF46EB2F1D}" destId="{605053B8-D410-4FDA-A435-3FED7D5C1A32}" srcOrd="2" destOrd="0" presId="urn:microsoft.com/office/officeart/2005/8/layout/orgChart1"/>
-    <dgm:cxn modelId="{171CAF89-5FE5-4929-8B34-BE3AF6BFA6A0}" type="presParOf" srcId="{80E7808B-1D40-4C32-8F0E-A877861B58D2}" destId="{E3E32EED-00A6-4F71-9F5F-B10BC37F92AA}" srcOrd="2" destOrd="0" presId="urn:microsoft.com/office/officeart/2005/8/layout/orgChart1"/>
-    <dgm:cxn modelId="{63008592-9FF9-4586-A8BB-432481D83BB3}" type="presParOf" srcId="{80E7808B-1D40-4C32-8F0E-A877861B58D2}" destId="{567A7AD6-17D8-4DB5-9EDD-A9FB6257C722}" srcOrd="3" destOrd="0" presId="urn:microsoft.com/office/officeart/2005/8/layout/orgChart1"/>
-    <dgm:cxn modelId="{495225E5-478B-4517-AB19-E3F709099B6F}" type="presParOf" srcId="{567A7AD6-17D8-4DB5-9EDD-A9FB6257C722}" destId="{05FE844D-328D-4188-B167-4FF825601587}" srcOrd="0" destOrd="0" presId="urn:microsoft.com/office/officeart/2005/8/layout/orgChart1"/>
-    <dgm:cxn modelId="{B5504EE9-A1AC-439F-BBA2-9C41D3E5EA6A}" type="presParOf" srcId="{05FE844D-328D-4188-B167-4FF825601587}" destId="{5E96939B-2391-40E6-8E8B-DBA7898B1059}" srcOrd="0" destOrd="0" presId="urn:microsoft.com/office/officeart/2005/8/layout/orgChart1"/>
-    <dgm:cxn modelId="{A1BC6AE4-22C5-45B0-81BD-7EBB1B29981C}" type="presParOf" srcId="{05FE844D-328D-4188-B167-4FF825601587}" destId="{B969D3CA-3D3E-4E5B-A96F-1CCDB2A01703}" srcOrd="1" destOrd="0" presId="urn:microsoft.com/office/officeart/2005/8/layout/orgChart1"/>
-    <dgm:cxn modelId="{CEE60BB9-3A7A-4E13-83C7-5DE4DB4A2B1A}" type="presParOf" srcId="{567A7AD6-17D8-4DB5-9EDD-A9FB6257C722}" destId="{13F7D2D5-AB60-4D1F-AC32-3474A3699623}" srcOrd="1" destOrd="0" presId="urn:microsoft.com/office/officeart/2005/8/layout/orgChart1"/>
-    <dgm:cxn modelId="{17B1570B-F98D-4A06-B7E4-6BD50208568B}" type="presParOf" srcId="{567A7AD6-17D8-4DB5-9EDD-A9FB6257C722}" destId="{B8DDE3B9-8485-489B-AB70-F4416F595134}" srcOrd="2" destOrd="0" presId="urn:microsoft.com/office/officeart/2005/8/layout/orgChart1"/>
-    <dgm:cxn modelId="{2E322EC7-8A34-4E6A-B072-23D8C613BAA0}" type="presParOf" srcId="{0D9C702D-59F5-4AF4-8763-6D81DFDEAB69}" destId="{D3980833-2D0E-4BAE-816B-AFFFA9937C7B}" srcOrd="2" destOrd="0" presId="urn:microsoft.com/office/officeart/2005/8/layout/orgChart1"/>
-    <dgm:cxn modelId="{EE8A81F3-BF84-4790-BAD4-D3C5DCDE472C}" type="presParOf" srcId="{FF4C3293-E55E-4783-BB09-B508B58B206D}" destId="{174B6EC9-67AB-498E-8F51-DEB56DCB09CF}" srcOrd="2" destOrd="0" presId="urn:microsoft.com/office/officeart/2005/8/layout/orgChart1"/>
-    <dgm:cxn modelId="{557DCB2B-87E3-4566-958F-2D2C5EB6ACA0}" type="presParOf" srcId="{FF4C3293-E55E-4783-BB09-B508B58B206D}" destId="{0B2601D1-FFC1-487E-94E7-AD2E665F42D7}" srcOrd="3" destOrd="0" presId="urn:microsoft.com/office/officeart/2005/8/layout/orgChart1"/>
-    <dgm:cxn modelId="{6270F1F4-D862-4D89-B2A2-C2A163341198}" type="presParOf" srcId="{0B2601D1-FFC1-487E-94E7-AD2E665F42D7}" destId="{6458E584-3236-42FD-9341-0934691D9202}" srcOrd="0" destOrd="0" presId="urn:microsoft.com/office/officeart/2005/8/layout/orgChart1"/>
-    <dgm:cxn modelId="{8B43B82B-BE53-4B5B-9A54-27E118ED8816}" type="presParOf" srcId="{6458E584-3236-42FD-9341-0934691D9202}" destId="{28B8B485-D3E2-4CC8-8C15-976354911744}" srcOrd="0" destOrd="0" presId="urn:microsoft.com/office/officeart/2005/8/layout/orgChart1"/>
-    <dgm:cxn modelId="{54DA1614-299D-4573-A254-ADAF8640662C}" type="presParOf" srcId="{6458E584-3236-42FD-9341-0934691D9202}" destId="{7B9B11C8-3192-4D2F-A896-AF03F3F44438}" srcOrd="1" destOrd="0" presId="urn:microsoft.com/office/officeart/2005/8/layout/orgChart1"/>
-    <dgm:cxn modelId="{E923135B-7766-4CC8-907B-A4EB80698F20}" type="presParOf" srcId="{0B2601D1-FFC1-487E-94E7-AD2E665F42D7}" destId="{7ABFF9BA-D0C9-484F-AD33-41C95FB8DC14}" srcOrd="1" destOrd="0" presId="urn:microsoft.com/office/officeart/2005/8/layout/orgChart1"/>
-    <dgm:cxn modelId="{13795D66-8B29-43FC-8AE5-7F84EC38002F}" type="presParOf" srcId="{7ABFF9BA-D0C9-484F-AD33-41C95FB8DC14}" destId="{6E33082C-3778-4ABB-93F2-223053ABA309}" srcOrd="0" destOrd="0" presId="urn:microsoft.com/office/officeart/2005/8/layout/orgChart1"/>
-    <dgm:cxn modelId="{1FEDFDDF-9ED1-4D2E-B89B-F7B8AF118607}" type="presParOf" srcId="{7ABFF9BA-D0C9-484F-AD33-41C95FB8DC14}" destId="{F924FA76-F0F3-444A-93A3-2F06007410D9}" srcOrd="1" destOrd="0" presId="urn:microsoft.com/office/officeart/2005/8/layout/orgChart1"/>
-    <dgm:cxn modelId="{5C392DB7-6188-4950-A355-C86F9E35A3AD}" type="presParOf" srcId="{F924FA76-F0F3-444A-93A3-2F06007410D9}" destId="{6909A13A-E86C-42EC-BE72-30BA12A56EC9}" srcOrd="0" destOrd="0" presId="urn:microsoft.com/office/officeart/2005/8/layout/orgChart1"/>
-    <dgm:cxn modelId="{95A51430-1004-4ADB-B4B3-B1DD9A9C467B}" type="presParOf" srcId="{6909A13A-E86C-42EC-BE72-30BA12A56EC9}" destId="{E8850ABD-AD51-4993-94D3-2346573BC964}" srcOrd="0" destOrd="0" presId="urn:microsoft.com/office/officeart/2005/8/layout/orgChart1"/>
-    <dgm:cxn modelId="{B5E19F1C-8ED5-45DA-A428-79A207B8106A}" type="presParOf" srcId="{6909A13A-E86C-42EC-BE72-30BA12A56EC9}" destId="{0A8DAEB8-CD22-40CF-BDF2-2EB734CD94E1}" srcOrd="1" destOrd="0" presId="urn:microsoft.com/office/officeart/2005/8/layout/orgChart1"/>
-    <dgm:cxn modelId="{A551F50D-7C56-4C2F-AB32-A9ABA4BB4320}" type="presParOf" srcId="{F924FA76-F0F3-444A-93A3-2F06007410D9}" destId="{C270172C-40CF-49E9-9EB0-62CEB1378C53}" srcOrd="1" destOrd="0" presId="urn:microsoft.com/office/officeart/2005/8/layout/orgChart1"/>
-    <dgm:cxn modelId="{7A767814-F929-4B8F-982E-C9998684A18C}" type="presParOf" srcId="{F924FA76-F0F3-444A-93A3-2F06007410D9}" destId="{E2BD60F4-21F2-447E-9CDA-A4D90BE88654}" srcOrd="2" destOrd="0" presId="urn:microsoft.com/office/officeart/2005/8/layout/orgChart1"/>
-    <dgm:cxn modelId="{70E2BC53-FFC1-454C-8E7C-7AF13528D964}" type="presParOf" srcId="{7ABFF9BA-D0C9-484F-AD33-41C95FB8DC14}" destId="{3D679402-8278-4366-8843-2F564801FFB8}" srcOrd="2" destOrd="0" presId="urn:microsoft.com/office/officeart/2005/8/layout/orgChart1"/>
-    <dgm:cxn modelId="{2E11F74A-EFC9-4781-835F-4EBE0143374F}" type="presParOf" srcId="{7ABFF9BA-D0C9-484F-AD33-41C95FB8DC14}" destId="{C45B0CE7-CD37-48DC-B682-A014352F0F40}" srcOrd="3" destOrd="0" presId="urn:microsoft.com/office/officeart/2005/8/layout/orgChart1"/>
-    <dgm:cxn modelId="{7B5E0943-2B43-4633-86E2-69DA6B6F889A}" type="presParOf" srcId="{C45B0CE7-CD37-48DC-B682-A014352F0F40}" destId="{CAF007FB-CDD1-4DA2-86B6-D07CC892F147}" srcOrd="0" destOrd="0" presId="urn:microsoft.com/office/officeart/2005/8/layout/orgChart1"/>
-    <dgm:cxn modelId="{6E0E6231-3701-4ECB-86F8-4E78A2471B9A}" type="presParOf" srcId="{CAF007FB-CDD1-4DA2-86B6-D07CC892F147}" destId="{7CB06313-0AC6-4334-BE38-2E8197E328E2}" srcOrd="0" destOrd="0" presId="urn:microsoft.com/office/officeart/2005/8/layout/orgChart1"/>
-    <dgm:cxn modelId="{FD5D26B2-9473-4E4F-A0F3-8D952082756B}" type="presParOf" srcId="{CAF007FB-CDD1-4DA2-86B6-D07CC892F147}" destId="{B9DB7124-1862-4F8D-9150-AC1D163B76C1}" srcOrd="1" destOrd="0" presId="urn:microsoft.com/office/officeart/2005/8/layout/orgChart1"/>
-    <dgm:cxn modelId="{CB16D5D1-0F4C-4FE9-B3A8-3957DB675A43}" type="presParOf" srcId="{C45B0CE7-CD37-48DC-B682-A014352F0F40}" destId="{1DBE3116-1E54-4677-AA04-1574BB39F9A9}" srcOrd="1" destOrd="0" presId="urn:microsoft.com/office/officeart/2005/8/layout/orgChart1"/>
-    <dgm:cxn modelId="{5CDB03D3-1635-4BE2-984C-9F1FF9D267C8}" type="presParOf" srcId="{C45B0CE7-CD37-48DC-B682-A014352F0F40}" destId="{E916B7F9-0173-4FAD-B8D4-1EFF0AC6B609}" srcOrd="2" destOrd="0" presId="urn:microsoft.com/office/officeart/2005/8/layout/orgChart1"/>
-    <dgm:cxn modelId="{7C191DDE-253F-430C-ABCF-54705A87AE75}" type="presParOf" srcId="{7ABFF9BA-D0C9-484F-AD33-41C95FB8DC14}" destId="{2A4CFED1-9624-434D-8067-C2EDF8079E42}" srcOrd="4" destOrd="0" presId="urn:microsoft.com/office/officeart/2005/8/layout/orgChart1"/>
-    <dgm:cxn modelId="{551533CB-C1F5-4BC6-86A4-2B363FB0F554}" type="presParOf" srcId="{7ABFF9BA-D0C9-484F-AD33-41C95FB8DC14}" destId="{E800FD0E-84F3-4900-B220-72F2700098C2}" srcOrd="5" destOrd="0" presId="urn:microsoft.com/office/officeart/2005/8/layout/orgChart1"/>
-    <dgm:cxn modelId="{91034C90-99E8-4CF9-AEAC-55DB717CFA2F}" type="presParOf" srcId="{E800FD0E-84F3-4900-B220-72F2700098C2}" destId="{0C48C80D-DE47-459D-9A18-19AAB505175D}" srcOrd="0" destOrd="0" presId="urn:microsoft.com/office/officeart/2005/8/layout/orgChart1"/>
-    <dgm:cxn modelId="{741CA490-F036-4BEE-9D3C-08D9659E4EF0}" type="presParOf" srcId="{0C48C80D-DE47-459D-9A18-19AAB505175D}" destId="{4193881B-AD5F-42AF-A653-EE0707D1F1A6}" srcOrd="0" destOrd="0" presId="urn:microsoft.com/office/officeart/2005/8/layout/orgChart1"/>
-    <dgm:cxn modelId="{980D7E57-D8FF-4897-923B-E0712EE0CA9D}" type="presParOf" srcId="{0C48C80D-DE47-459D-9A18-19AAB505175D}" destId="{5FC7684E-0951-422B-AAAF-5CA10A5CA60B}" srcOrd="1" destOrd="0" presId="urn:microsoft.com/office/officeart/2005/8/layout/orgChart1"/>
-    <dgm:cxn modelId="{4508A4D3-0741-4709-B126-B0AD6129622D}" type="presParOf" srcId="{E800FD0E-84F3-4900-B220-72F2700098C2}" destId="{4337667D-7A5E-43DF-9D0F-A923B593B10F}" srcOrd="1" destOrd="0" presId="urn:microsoft.com/office/officeart/2005/8/layout/orgChart1"/>
-    <dgm:cxn modelId="{59A6979A-081F-4C62-96DA-A71F0C2979DD}" type="presParOf" srcId="{E800FD0E-84F3-4900-B220-72F2700098C2}" destId="{C0721C0C-A01B-4E83-BC60-C5602D0F80D1}" srcOrd="2" destOrd="0" presId="urn:microsoft.com/office/officeart/2005/8/layout/orgChart1"/>
-    <dgm:cxn modelId="{C4BE1A11-315B-480A-BC39-2919B471811B}" type="presParOf" srcId="{7ABFF9BA-D0C9-484F-AD33-41C95FB8DC14}" destId="{C13A3A04-CFA5-4A63-A622-369DC2EC18C4}" srcOrd="6" destOrd="0" presId="urn:microsoft.com/office/officeart/2005/8/layout/orgChart1"/>
-    <dgm:cxn modelId="{C9F081E6-57E1-4E96-9D45-FCFE79301CDB}" type="presParOf" srcId="{7ABFF9BA-D0C9-484F-AD33-41C95FB8DC14}" destId="{0DE26CB1-8DF8-4F38-929E-FB54CA99055E}" srcOrd="7" destOrd="0" presId="urn:microsoft.com/office/officeart/2005/8/layout/orgChart1"/>
-    <dgm:cxn modelId="{5A624428-8EAB-463D-B715-BDDF44665824}" type="presParOf" srcId="{0DE26CB1-8DF8-4F38-929E-FB54CA99055E}" destId="{4B77F875-7033-42E6-B773-199C0EE7DDCF}" srcOrd="0" destOrd="0" presId="urn:microsoft.com/office/officeart/2005/8/layout/orgChart1"/>
-    <dgm:cxn modelId="{ED7AA92C-DC3A-4441-B860-58F66EF5190B}" type="presParOf" srcId="{4B77F875-7033-42E6-B773-199C0EE7DDCF}" destId="{062CBA52-EA1F-4965-85A7-51215A0BF1E1}" srcOrd="0" destOrd="0" presId="urn:microsoft.com/office/officeart/2005/8/layout/orgChart1"/>
-    <dgm:cxn modelId="{CFF8FC72-C4A6-471C-B011-FC5A6C0D4DA0}" type="presParOf" srcId="{4B77F875-7033-42E6-B773-199C0EE7DDCF}" destId="{71E6611B-C454-4441-B1D1-85F1C03CCFFB}" srcOrd="1" destOrd="0" presId="urn:microsoft.com/office/officeart/2005/8/layout/orgChart1"/>
-    <dgm:cxn modelId="{1C5DB183-1FD9-4FDB-A7B2-385EE208F17D}" type="presParOf" srcId="{0DE26CB1-8DF8-4F38-929E-FB54CA99055E}" destId="{007BD379-FE63-45EA-8581-EA271F925CFE}" srcOrd="1" destOrd="0" presId="urn:microsoft.com/office/officeart/2005/8/layout/orgChart1"/>
-    <dgm:cxn modelId="{81BAF774-1CC2-4C1B-AFBC-FFCC7581E264}" type="presParOf" srcId="{0DE26CB1-8DF8-4F38-929E-FB54CA99055E}" destId="{3614D9ED-8E0F-4A6B-8226-FC72C8305BF2}" srcOrd="2" destOrd="0" presId="urn:microsoft.com/office/officeart/2005/8/layout/orgChart1"/>
-    <dgm:cxn modelId="{B237382C-50BA-4231-AB0C-88C37D093D50}" type="presParOf" srcId="{7ABFF9BA-D0C9-484F-AD33-41C95FB8DC14}" destId="{69209B79-27E3-46D8-908F-C926DAFFAD8D}" srcOrd="8" destOrd="0" presId="urn:microsoft.com/office/officeart/2005/8/layout/orgChart1"/>
-    <dgm:cxn modelId="{9637A338-4FA3-4D76-9506-C478E16CA497}" type="presParOf" srcId="{7ABFF9BA-D0C9-484F-AD33-41C95FB8DC14}" destId="{F9E6A0CA-6321-4EA8-9013-B3C80B174C2E}" srcOrd="9" destOrd="0" presId="urn:microsoft.com/office/officeart/2005/8/layout/orgChart1"/>
-    <dgm:cxn modelId="{EDC3D0E3-E0F8-40AF-88E1-474DC06A3893}" type="presParOf" srcId="{F9E6A0CA-6321-4EA8-9013-B3C80B174C2E}" destId="{C769BC7F-FA2B-4AB7-93CC-BE9E8464D74C}" srcOrd="0" destOrd="0" presId="urn:microsoft.com/office/officeart/2005/8/layout/orgChart1"/>
-    <dgm:cxn modelId="{AE1C385D-CF4D-471D-9B50-3C483A50102B}" type="presParOf" srcId="{C769BC7F-FA2B-4AB7-93CC-BE9E8464D74C}" destId="{54D20402-E165-4F0F-B19D-934DF0835109}" srcOrd="0" destOrd="0" presId="urn:microsoft.com/office/officeart/2005/8/layout/orgChart1"/>
-    <dgm:cxn modelId="{5DA715AF-1CE4-4EFA-A6C0-33DC54A7775C}" type="presParOf" srcId="{C769BC7F-FA2B-4AB7-93CC-BE9E8464D74C}" destId="{D3B8B35F-8976-4E3C-9280-E4FCFCFA79E5}" srcOrd="1" destOrd="0" presId="urn:microsoft.com/office/officeart/2005/8/layout/orgChart1"/>
-    <dgm:cxn modelId="{58341865-4EAD-4E5D-A5BF-BB11597B7B11}" type="presParOf" srcId="{F9E6A0CA-6321-4EA8-9013-B3C80B174C2E}" destId="{22BB3606-F27F-45E6-927A-0E319F1AB6BF}" srcOrd="1" destOrd="0" presId="urn:microsoft.com/office/officeart/2005/8/layout/orgChart1"/>
-    <dgm:cxn modelId="{95CAE4D3-EE03-4C8D-8D67-539949AFEBB5}" type="presParOf" srcId="{F9E6A0CA-6321-4EA8-9013-B3C80B174C2E}" destId="{11D28B9B-ED34-409D-92D7-654E10EBD51A}" srcOrd="2" destOrd="0" presId="urn:microsoft.com/office/officeart/2005/8/layout/orgChart1"/>
-    <dgm:cxn modelId="{A9D7B4BF-001F-482D-A349-7CA5B6005440}" type="presParOf" srcId="{7ABFF9BA-D0C9-484F-AD33-41C95FB8DC14}" destId="{1439366A-37CB-4DD5-8A68-92B0D6A0F04D}" srcOrd="10" destOrd="0" presId="urn:microsoft.com/office/officeart/2005/8/layout/orgChart1"/>
-    <dgm:cxn modelId="{44CDD785-4B0D-4FA1-8110-71AA1288BDB4}" type="presParOf" srcId="{7ABFF9BA-D0C9-484F-AD33-41C95FB8DC14}" destId="{60962991-5B07-4616-9513-6DDF1283B58D}" srcOrd="11" destOrd="0" presId="urn:microsoft.com/office/officeart/2005/8/layout/orgChart1"/>
-    <dgm:cxn modelId="{D426DC01-818A-4ED3-8067-34304225D154}" type="presParOf" srcId="{60962991-5B07-4616-9513-6DDF1283B58D}" destId="{F6F3D1FD-2AA7-480A-84B9-D2B01790A547}" srcOrd="0" destOrd="0" presId="urn:microsoft.com/office/officeart/2005/8/layout/orgChart1"/>
-    <dgm:cxn modelId="{8AFCA0DC-50CC-4EAF-9DF1-70E1FB2516CA}" type="presParOf" srcId="{F6F3D1FD-2AA7-480A-84B9-D2B01790A547}" destId="{DB1A9D2F-9D71-4979-BDFB-B649FA368457}" srcOrd="0" destOrd="0" presId="urn:microsoft.com/office/officeart/2005/8/layout/orgChart1"/>
-    <dgm:cxn modelId="{DF7E900E-F7BF-4DD7-A096-C4AB915366B5}" type="presParOf" srcId="{F6F3D1FD-2AA7-480A-84B9-D2B01790A547}" destId="{99F29E88-DE92-4FE3-9730-F664D9CAFA7F}" srcOrd="1" destOrd="0" presId="urn:microsoft.com/office/officeart/2005/8/layout/orgChart1"/>
-    <dgm:cxn modelId="{172AECFF-5F51-4933-A48C-8CCAA23066DB}" type="presParOf" srcId="{60962991-5B07-4616-9513-6DDF1283B58D}" destId="{0569EEFF-D22A-4A3C-BF0C-13731CE41E25}" srcOrd="1" destOrd="0" presId="urn:microsoft.com/office/officeart/2005/8/layout/orgChart1"/>
-    <dgm:cxn modelId="{A84093B8-D1E7-4860-822F-A6FB8D8F6EFB}" type="presParOf" srcId="{60962991-5B07-4616-9513-6DDF1283B58D}" destId="{76441674-BC67-4A36-B727-2C40124FA702}" srcOrd="2" destOrd="0" presId="urn:microsoft.com/office/officeart/2005/8/layout/orgChart1"/>
-    <dgm:cxn modelId="{B2F49731-C8D3-4120-815E-6FF883B28AB8}" type="presParOf" srcId="{0B2601D1-FFC1-487E-94E7-AD2E665F42D7}" destId="{857D89CB-6A79-4976-9C33-A49E3D9ED51C}" srcOrd="2" destOrd="0" presId="urn:microsoft.com/office/officeart/2005/8/layout/orgChart1"/>
-    <dgm:cxn modelId="{8776C254-F576-4EA0-A0B8-20952561E480}" type="presParOf" srcId="{CF12CD8A-728C-4991-8D98-D652E2B54974}" destId="{35B73CB2-2211-4D4C-A288-DA0B2E8419C6}" srcOrd="2" destOrd="0" presId="urn:microsoft.com/office/officeart/2005/8/layout/orgChart1"/>
-    <dgm:cxn modelId="{5AEE28EC-77EE-4CAC-9F18-C6D2234EBEAB}" type="presParOf" srcId="{3175E8D1-7B53-40D8-AD04-8B2977961ABC}" destId="{FB44D73F-2F48-441A-A85D-AB9DA867282B}" srcOrd="2" destOrd="0" presId="urn:microsoft.com/office/officeart/2005/8/layout/orgChart1"/>
-    <dgm:cxn modelId="{BACFF4A1-9EF7-4000-A0F6-AB3643008771}" type="presParOf" srcId="{224204A8-6016-4A2E-82D4-CB3ED1737932}" destId="{4B94323C-1B3D-4573-BCB2-70E5F39F869F}" srcOrd="2" destOrd="0" presId="urn:microsoft.com/office/officeart/2005/8/layout/orgChart1"/>
-    <dgm:cxn modelId="{355C5637-8FA2-4A54-B0B5-09488F245363}" type="presParOf" srcId="{224204A8-6016-4A2E-82D4-CB3ED1737932}" destId="{A843D5C3-5EA6-4B17-8D3E-B609B929FE07}" srcOrd="3" destOrd="0" presId="urn:microsoft.com/office/officeart/2005/8/layout/orgChart1"/>
-    <dgm:cxn modelId="{BE6C84B5-A066-4994-8D31-0DFAA946D13C}" type="presParOf" srcId="{A843D5C3-5EA6-4B17-8D3E-B609B929FE07}" destId="{E701A8EC-4DEA-4AAE-8969-0182F3C8FB51}" srcOrd="0" destOrd="0" presId="urn:microsoft.com/office/officeart/2005/8/layout/orgChart1"/>
-    <dgm:cxn modelId="{97E46E7D-F951-4AE5-95E1-A8EEDA7ED912}" type="presParOf" srcId="{E701A8EC-4DEA-4AAE-8969-0182F3C8FB51}" destId="{20C48B43-9D88-4636-BA22-4755BCAE7B14}" srcOrd="0" destOrd="0" presId="urn:microsoft.com/office/officeart/2005/8/layout/orgChart1"/>
-    <dgm:cxn modelId="{05C714C8-4BC8-4607-894B-E3340DB33B17}" type="presParOf" srcId="{E701A8EC-4DEA-4AAE-8969-0182F3C8FB51}" destId="{0C4405E8-D50C-4DE5-88F3-A666799C3A0B}" srcOrd="1" destOrd="0" presId="urn:microsoft.com/office/officeart/2005/8/layout/orgChart1"/>
-    <dgm:cxn modelId="{5B868F7B-AFF7-4CD2-A0BA-CA5A9C803BF8}" type="presParOf" srcId="{A843D5C3-5EA6-4B17-8D3E-B609B929FE07}" destId="{B4989002-39B9-4712-8E39-E303EF26E696}" srcOrd="1" destOrd="0" presId="urn:microsoft.com/office/officeart/2005/8/layout/orgChart1"/>
-    <dgm:cxn modelId="{8D98AEA4-D09A-4A48-AD54-8956B5359300}" type="presParOf" srcId="{A843D5C3-5EA6-4B17-8D3E-B609B929FE07}" destId="{75AAEF13-57AD-426C-AF8C-74DEFDD7532F}" srcOrd="2" destOrd="0" presId="urn:microsoft.com/office/officeart/2005/8/layout/orgChart1"/>
-    <dgm:cxn modelId="{7C9368D7-CAE4-44BA-B6B3-E51B5856512A}" type="presParOf" srcId="{224204A8-6016-4A2E-82D4-CB3ED1737932}" destId="{66EFDE58-8A0A-4043-8E2A-D637FDAD6116}" srcOrd="4" destOrd="0" presId="urn:microsoft.com/office/officeart/2005/8/layout/orgChart1"/>
-    <dgm:cxn modelId="{8AFF757C-D428-4A0D-973E-6BF49CE2E5B1}" type="presParOf" srcId="{224204A8-6016-4A2E-82D4-CB3ED1737932}" destId="{926DCA84-89D4-4C83-9928-1585BAFB8CA3}" srcOrd="5" destOrd="0" presId="urn:microsoft.com/office/officeart/2005/8/layout/orgChart1"/>
-    <dgm:cxn modelId="{D1A4874E-C314-4A7A-AC74-67BFCF9DF893}" type="presParOf" srcId="{926DCA84-89D4-4C83-9928-1585BAFB8CA3}" destId="{91246CAE-C292-4D57-AFFB-219FCB1DD232}" srcOrd="0" destOrd="0" presId="urn:microsoft.com/office/officeart/2005/8/layout/orgChart1"/>
-    <dgm:cxn modelId="{16A741A8-36D1-438E-9DBC-45FC5E65D028}" type="presParOf" srcId="{91246CAE-C292-4D57-AFFB-219FCB1DD232}" destId="{D7CEF4C6-3245-4E4F-859A-DC9EF1045593}" srcOrd="0" destOrd="0" presId="urn:microsoft.com/office/officeart/2005/8/layout/orgChart1"/>
-    <dgm:cxn modelId="{6B3DF8C2-71C4-4123-B4C5-3CE61021801C}" type="presParOf" srcId="{91246CAE-C292-4D57-AFFB-219FCB1DD232}" destId="{A66F249A-0AC1-4A7B-BF38-33608E097445}" srcOrd="1" destOrd="0" presId="urn:microsoft.com/office/officeart/2005/8/layout/orgChart1"/>
-    <dgm:cxn modelId="{639B8DB7-4F20-4CE0-94C7-BCA1E6C8598F}" type="presParOf" srcId="{926DCA84-89D4-4C83-9928-1585BAFB8CA3}" destId="{84660774-1BC3-4B41-A460-90A0425AFAB2}" srcOrd="1" destOrd="0" presId="urn:microsoft.com/office/officeart/2005/8/layout/orgChart1"/>
-    <dgm:cxn modelId="{8E70B2F9-93B6-4696-AAF4-53A7DDF53434}" type="presParOf" srcId="{926DCA84-89D4-4C83-9928-1585BAFB8CA3}" destId="{F479C08C-CA91-4F6D-89F8-DA0D6D5111AF}" srcOrd="2" destOrd="0" presId="urn:microsoft.com/office/officeart/2005/8/layout/orgChart1"/>
-    <dgm:cxn modelId="{65A9C415-5A0B-4308-BD90-B12DD7311CE7}" type="presParOf" srcId="{3CA53B20-6535-4D12-8436-B3F47B8D391B}" destId="{0CC6C7CA-388B-4342-A56C-756B6B8EC55E}" srcOrd="2" destOrd="0" presId="urn:microsoft.com/office/officeart/2005/8/layout/orgChart1"/>
-    <dgm:cxn modelId="{1806B486-21AA-444D-948D-19CA90953577}" type="presParOf" srcId="{BF57BBFB-9612-49FE-AF59-4751D01E900F}" destId="{66457EA4-7CB5-432F-BD9A-FE10516BC03C}" srcOrd="2" destOrd="0" presId="urn:microsoft.com/office/officeart/2005/8/layout/orgChart1"/>
-    <dgm:cxn modelId="{879DF29C-14BE-4CC1-A148-9D13266AE116}" type="presParOf" srcId="{CD8FB138-C0F9-45C7-B388-8C83047B09DE}" destId="{05998FA1-3D91-4CF4-913E-2175F7502C8E}" srcOrd="2" destOrd="0" presId="urn:microsoft.com/office/officeart/2005/8/layout/orgChart1"/>
-    <dgm:cxn modelId="{2FA2CB1C-C835-4536-943B-3D0041B25D15}" type="presParOf" srcId="{CD8FB138-C0F9-45C7-B388-8C83047B09DE}" destId="{3133AAF9-E86C-4AA6-9D4A-CEFA885113AA}" srcOrd="3" destOrd="0" presId="urn:microsoft.com/office/officeart/2005/8/layout/orgChart1"/>
-    <dgm:cxn modelId="{9434739A-A530-4180-A175-BFA42EEC024B}" type="presParOf" srcId="{3133AAF9-E86C-4AA6-9D4A-CEFA885113AA}" destId="{427D414A-E2AA-4A54-A93A-A7F93A20DDC3}" srcOrd="0" destOrd="0" presId="urn:microsoft.com/office/officeart/2005/8/layout/orgChart1"/>
-    <dgm:cxn modelId="{E31EEE34-F0EB-4B2E-A368-262E78823365}" type="presParOf" srcId="{427D414A-E2AA-4A54-A93A-A7F93A20DDC3}" destId="{F33C7915-6A1A-4CC3-88ED-6C6450E6E8B1}" srcOrd="0" destOrd="0" presId="urn:microsoft.com/office/officeart/2005/8/layout/orgChart1"/>
-    <dgm:cxn modelId="{F3DAD7A8-752C-4280-8E9E-01B228210C9A}" type="presParOf" srcId="{427D414A-E2AA-4A54-A93A-A7F93A20DDC3}" destId="{0CC8396D-85F0-4151-9855-48AB0686A85F}" srcOrd="1" destOrd="0" presId="urn:microsoft.com/office/officeart/2005/8/layout/orgChart1"/>
-    <dgm:cxn modelId="{31857DAE-05D3-4173-8614-FFBCF0A4136F}" type="presParOf" srcId="{3133AAF9-E86C-4AA6-9D4A-CEFA885113AA}" destId="{50680470-A498-4EE1-A650-34E75B161820}" srcOrd="1" destOrd="0" presId="urn:microsoft.com/office/officeart/2005/8/layout/orgChart1"/>
-    <dgm:cxn modelId="{D863CAA1-7A66-4AFB-AC51-65488CF700EA}" type="presParOf" srcId="{3133AAF9-E86C-4AA6-9D4A-CEFA885113AA}" destId="{4F3E8782-6AD6-48F4-8AD4-A1BEDC9E87BE}" srcOrd="2" destOrd="0" presId="urn:microsoft.com/office/officeart/2005/8/layout/orgChart1"/>
-    <dgm:cxn modelId="{2259ED7C-3496-43AC-80B0-2EF59344CF20}" type="presParOf" srcId="{6213E7D1-5CFF-42D6-8D80-B6F926889813}" destId="{29ACBA02-B8BF-40A8-9372-19AC038C3D07}" srcOrd="2" destOrd="0" presId="urn:microsoft.com/office/officeart/2005/8/layout/orgChart1"/>
+    <dgm:cxn modelId="{C4FF4ED5-AB3E-4C72-880B-CEE6C3B415E3}" type="presOf" srcId="{EAFA10D7-3CCD-487F-B5BA-E27A64FBC946}" destId="{2A4CFED1-9624-434D-8067-C2EDF8079E42}" srcOrd="0" destOrd="0" presId="urn:microsoft.com/office/officeart/2005/8/layout/orgChart1"/>
+    <dgm:cxn modelId="{24C964F2-0740-4BCF-A1A2-F3B1C7155A49}" type="presOf" srcId="{13C4EFA6-E68C-4784-9DCF-B33CAE2EA4AA}" destId="{71E6611B-C454-4441-B1D1-85F1C03CCFFB}" srcOrd="1" destOrd="0" presId="urn:microsoft.com/office/officeart/2005/8/layout/orgChart1"/>
+    <dgm:cxn modelId="{E5E9925D-4418-4684-B068-20391062E092}" type="presOf" srcId="{0AB9D2DE-4BBA-4D4A-9755-05EB3CCFE0FB}" destId="{B969D3CA-3D3E-4E5B-A96F-1CCDB2A01703}" srcOrd="1" destOrd="0" presId="urn:microsoft.com/office/officeart/2005/8/layout/orgChart1"/>
+    <dgm:cxn modelId="{5878C11C-CAEC-4EDC-85E6-B4ECA34C5B37}" type="presOf" srcId="{1DAFD62F-BF81-4C38-BB7F-EEBFE84E411C}" destId="{8AA2D9E1-6CA1-48BA-8CF2-871D2AC7924B}" srcOrd="0" destOrd="0" presId="urn:microsoft.com/office/officeart/2005/8/layout/orgChart1"/>
+    <dgm:cxn modelId="{FB019563-12E6-4EC5-A943-DF3AFE51FDE0}" type="presOf" srcId="{C1CBA48A-3C11-43EE-B831-0D56195D51F3}" destId="{666756A8-7B9C-4ADD-A24B-37AF558DE62F}" srcOrd="1" destOrd="0" presId="urn:microsoft.com/office/officeart/2005/8/layout/orgChart1"/>
+    <dgm:cxn modelId="{5CDB48B6-A78E-4FB8-A763-36177B97D05E}" type="presOf" srcId="{48F88864-BF4B-4F18-8B8A-E240D1A165ED}" destId="{66EFDE58-8A0A-4043-8E2A-D637FDAD6116}" srcOrd="0" destOrd="0" presId="urn:microsoft.com/office/officeart/2005/8/layout/orgChart1"/>
+    <dgm:cxn modelId="{3487A8D7-07CB-454D-8B38-0C6D1E8DA7AD}" type="presOf" srcId="{097B5F94-1FEE-4F88-B209-6E0716893D06}" destId="{6DE9F148-FB56-4F93-9228-9454CEA2EDC6}" srcOrd="0" destOrd="0" presId="urn:microsoft.com/office/officeart/2005/8/layout/orgChart1"/>
+    <dgm:cxn modelId="{C3CF1F9E-32AF-4CD2-872C-3FFE2836B72A}" type="presOf" srcId="{AE294E3C-2D4C-436C-AECC-4B44948DA529}" destId="{D3B8B35F-8976-4E3C-9280-E4FCFCFA79E5}" srcOrd="1" destOrd="0" presId="urn:microsoft.com/office/officeart/2005/8/layout/orgChart1"/>
+    <dgm:cxn modelId="{919EAF39-C81F-4AB7-B00C-7B87FB7B11CF}" type="presOf" srcId="{868D29CE-2608-4299-BEAA-B90438041109}" destId="{7E4AF2DD-B636-4BB5-A86D-917D1DA44A61}" srcOrd="1" destOrd="0" presId="urn:microsoft.com/office/officeart/2005/8/layout/orgChart1"/>
+    <dgm:cxn modelId="{B0885459-B86F-42C4-A82C-2E8FF560235D}" type="presParOf" srcId="{F24F4C15-C184-4BDB-9D11-04CEB58B9642}" destId="{6213E7D1-5CFF-42D6-8D80-B6F926889813}" srcOrd="0" destOrd="0" presId="urn:microsoft.com/office/officeart/2005/8/layout/orgChart1"/>
+    <dgm:cxn modelId="{A558CB5A-9DD7-4916-9418-D606C1F1B369}" type="presParOf" srcId="{6213E7D1-5CFF-42D6-8D80-B6F926889813}" destId="{FAFE29E0-6965-4AD3-9713-B81079D7548C}" srcOrd="0" destOrd="0" presId="urn:microsoft.com/office/officeart/2005/8/layout/orgChart1"/>
+    <dgm:cxn modelId="{ABEB65FA-F294-45DD-A9B0-CA8E7ABFCF9E}" type="presParOf" srcId="{FAFE29E0-6965-4AD3-9713-B81079D7548C}" destId="{09B669E1-57AA-4D2D-8E0A-F6C1DE38D979}" srcOrd="0" destOrd="0" presId="urn:microsoft.com/office/officeart/2005/8/layout/orgChart1"/>
+    <dgm:cxn modelId="{0CA023F7-3E2C-423F-9537-D4AC03F65E60}" type="presParOf" srcId="{FAFE29E0-6965-4AD3-9713-B81079D7548C}" destId="{666756A8-7B9C-4ADD-A24B-37AF558DE62F}" srcOrd="1" destOrd="0" presId="urn:microsoft.com/office/officeart/2005/8/layout/orgChart1"/>
+    <dgm:cxn modelId="{04AAB4F4-8961-4AF7-B452-A749A185C55B}" type="presParOf" srcId="{6213E7D1-5CFF-42D6-8D80-B6F926889813}" destId="{CD8FB138-C0F9-45C7-B388-8C83047B09DE}" srcOrd="1" destOrd="0" presId="urn:microsoft.com/office/officeart/2005/8/layout/orgChart1"/>
+    <dgm:cxn modelId="{6C7BB5F8-C404-43D1-806A-09FA12606779}" type="presParOf" srcId="{CD8FB138-C0F9-45C7-B388-8C83047B09DE}" destId="{5BC02223-7B57-4FDB-A2BA-D2C1B7A3D3F9}" srcOrd="0" destOrd="0" presId="urn:microsoft.com/office/officeart/2005/8/layout/orgChart1"/>
+    <dgm:cxn modelId="{F1414502-58CE-45FD-ADB5-B47EC4BF22A0}" type="presParOf" srcId="{CD8FB138-C0F9-45C7-B388-8C83047B09DE}" destId="{BF57BBFB-9612-49FE-AF59-4751D01E900F}" srcOrd="1" destOrd="0" presId="urn:microsoft.com/office/officeart/2005/8/layout/orgChart1"/>
+    <dgm:cxn modelId="{23609538-13F8-4C3F-8104-608F23460318}" type="presParOf" srcId="{BF57BBFB-9612-49FE-AF59-4751D01E900F}" destId="{AEC79709-9291-4AA5-AD0C-BA2C429C93DB}" srcOrd="0" destOrd="0" presId="urn:microsoft.com/office/officeart/2005/8/layout/orgChart1"/>
+    <dgm:cxn modelId="{31F6BEBA-DC75-47C3-88DE-D5A0F39FBD5D}" type="presParOf" srcId="{AEC79709-9291-4AA5-AD0C-BA2C429C93DB}" destId="{A38E4B2E-18D6-49A3-8907-90F3B4ABBD9B}" srcOrd="0" destOrd="0" presId="urn:microsoft.com/office/officeart/2005/8/layout/orgChart1"/>
+    <dgm:cxn modelId="{53DE3CE3-6441-4A54-8A19-C133E185EA6B}" type="presParOf" srcId="{AEC79709-9291-4AA5-AD0C-BA2C429C93DB}" destId="{65159937-2669-4971-94BB-28A738283540}" srcOrd="1" destOrd="0" presId="urn:microsoft.com/office/officeart/2005/8/layout/orgChart1"/>
+    <dgm:cxn modelId="{7EFF76D4-17EB-4E96-AE92-E007951133B5}" type="presParOf" srcId="{BF57BBFB-9612-49FE-AF59-4751D01E900F}" destId="{47F0191E-0887-4197-80C6-22855C3C2DCF}" srcOrd="1" destOrd="0" presId="urn:microsoft.com/office/officeart/2005/8/layout/orgChart1"/>
+    <dgm:cxn modelId="{650CFA91-E42A-4E4B-B948-E7812FF15082}" type="presParOf" srcId="{47F0191E-0887-4197-80C6-22855C3C2DCF}" destId="{8AA2D9E1-6CA1-48BA-8CF2-871D2AC7924B}" srcOrd="0" destOrd="0" presId="urn:microsoft.com/office/officeart/2005/8/layout/orgChart1"/>
+    <dgm:cxn modelId="{07688BF8-B5ED-4D05-A2F5-60F9BC61066C}" type="presParOf" srcId="{47F0191E-0887-4197-80C6-22855C3C2DCF}" destId="{3CA53B20-6535-4D12-8436-B3F47B8D391B}" srcOrd="1" destOrd="0" presId="urn:microsoft.com/office/officeart/2005/8/layout/orgChart1"/>
+    <dgm:cxn modelId="{DCCF3053-F7C3-47E2-B35E-0DB90D9DA08C}" type="presParOf" srcId="{3CA53B20-6535-4D12-8436-B3F47B8D391B}" destId="{EA6A488D-9112-4A3B-8E43-2BE6690D0787}" srcOrd="0" destOrd="0" presId="urn:microsoft.com/office/officeart/2005/8/layout/orgChart1"/>
+    <dgm:cxn modelId="{354C1C5E-5F9A-4349-98C8-C30CA8B42420}" type="presParOf" srcId="{EA6A488D-9112-4A3B-8E43-2BE6690D0787}" destId="{9BE6A70D-0350-4AE0-8852-5D251355AA3D}" srcOrd="0" destOrd="0" presId="urn:microsoft.com/office/officeart/2005/8/layout/orgChart1"/>
+    <dgm:cxn modelId="{8C176A19-10B7-45CA-A4CD-7AA17E1EA774}" type="presParOf" srcId="{EA6A488D-9112-4A3B-8E43-2BE6690D0787}" destId="{6683360A-E31C-4142-81E1-36FECC5B4DF4}" srcOrd="1" destOrd="0" presId="urn:microsoft.com/office/officeart/2005/8/layout/orgChart1"/>
+    <dgm:cxn modelId="{300FB3CD-1E78-4AC0-9C03-E687976351C7}" type="presParOf" srcId="{3CA53B20-6535-4D12-8436-B3F47B8D391B}" destId="{224204A8-6016-4A2E-82D4-CB3ED1737932}" srcOrd="1" destOrd="0" presId="urn:microsoft.com/office/officeart/2005/8/layout/orgChart1"/>
+    <dgm:cxn modelId="{EF7FFE3D-3462-4E93-A952-E44620180E21}" type="presParOf" srcId="{224204A8-6016-4A2E-82D4-CB3ED1737932}" destId="{D0370262-035C-4F7B-9538-41077464CD46}" srcOrd="0" destOrd="0" presId="urn:microsoft.com/office/officeart/2005/8/layout/orgChart1"/>
+    <dgm:cxn modelId="{C321A85C-C2FD-4597-BA53-2DB313B51015}" type="presParOf" srcId="{224204A8-6016-4A2E-82D4-CB3ED1737932}" destId="{3175E8D1-7B53-40D8-AD04-8B2977961ABC}" srcOrd="1" destOrd="0" presId="urn:microsoft.com/office/officeart/2005/8/layout/orgChart1"/>
+    <dgm:cxn modelId="{A80A27C9-1AF5-4526-B9FB-994F232DEA70}" type="presParOf" srcId="{3175E8D1-7B53-40D8-AD04-8B2977961ABC}" destId="{BA8532F7-A20D-4518-BDF3-3D161894FF3F}" srcOrd="0" destOrd="0" presId="urn:microsoft.com/office/officeart/2005/8/layout/orgChart1"/>
+    <dgm:cxn modelId="{4ECF300A-3850-4571-B012-9201F1888DD3}" type="presParOf" srcId="{BA8532F7-A20D-4518-BDF3-3D161894FF3F}" destId="{F5EFB9FA-6797-4658-BE2F-494D1821770D}" srcOrd="0" destOrd="0" presId="urn:microsoft.com/office/officeart/2005/8/layout/orgChart1"/>
+    <dgm:cxn modelId="{7A6CC118-784D-4620-9DF4-3A2BB5983593}" type="presParOf" srcId="{BA8532F7-A20D-4518-BDF3-3D161894FF3F}" destId="{031E1D2F-C603-4EA6-9E7D-765A2C4C4944}" srcOrd="1" destOrd="0" presId="urn:microsoft.com/office/officeart/2005/8/layout/orgChart1"/>
+    <dgm:cxn modelId="{C2F165B3-331F-4841-BBDE-E5E34E43D089}" type="presParOf" srcId="{3175E8D1-7B53-40D8-AD04-8B2977961ABC}" destId="{C00CBD23-EE13-47DB-A635-3CD2FF9AB81A}" srcOrd="1" destOrd="0" presId="urn:microsoft.com/office/officeart/2005/8/layout/orgChart1"/>
+    <dgm:cxn modelId="{EE83E8E7-6B99-48B0-8D22-527EE4DF1F6B}" type="presParOf" srcId="{C00CBD23-EE13-47DB-A635-3CD2FF9AB81A}" destId="{30223AA1-E52B-4B5E-8435-B70107DDBDD8}" srcOrd="0" destOrd="0" presId="urn:microsoft.com/office/officeart/2005/8/layout/orgChart1"/>
+    <dgm:cxn modelId="{56D03F12-F889-4127-A022-1648102EF476}" type="presParOf" srcId="{C00CBD23-EE13-47DB-A635-3CD2FF9AB81A}" destId="{34D6221E-38C1-4574-93BD-CA37482B83D1}" srcOrd="1" destOrd="0" presId="urn:microsoft.com/office/officeart/2005/8/layout/orgChart1"/>
+    <dgm:cxn modelId="{B90E285A-8B34-4661-A69B-6D43876273C1}" type="presParOf" srcId="{34D6221E-38C1-4574-93BD-CA37482B83D1}" destId="{FE24341C-0E2C-45C5-BE92-FBC62BBE0FBC}" srcOrd="0" destOrd="0" presId="urn:microsoft.com/office/officeart/2005/8/layout/orgChart1"/>
+    <dgm:cxn modelId="{EF96FFC4-9775-4F60-A579-B40044A345BE}" type="presParOf" srcId="{FE24341C-0E2C-45C5-BE92-FBC62BBE0FBC}" destId="{EFB9F452-FFE8-4CEB-A85E-D968861323FB}" srcOrd="0" destOrd="0" presId="urn:microsoft.com/office/officeart/2005/8/layout/orgChart1"/>
+    <dgm:cxn modelId="{9D114DFE-D4FB-46F5-A95D-E2704D8E51F5}" type="presParOf" srcId="{FE24341C-0E2C-45C5-BE92-FBC62BBE0FBC}" destId="{7E4AF2DD-B636-4BB5-A86D-917D1DA44A61}" srcOrd="1" destOrd="0" presId="urn:microsoft.com/office/officeart/2005/8/layout/orgChart1"/>
+    <dgm:cxn modelId="{049F0218-5D0D-43D6-8EEB-A5C2DFD47FD0}" type="presParOf" srcId="{34D6221E-38C1-4574-93BD-CA37482B83D1}" destId="{CD2ED4C4-9CBB-42A1-9960-2833514125DB}" srcOrd="1" destOrd="0" presId="urn:microsoft.com/office/officeart/2005/8/layout/orgChart1"/>
+    <dgm:cxn modelId="{613EA8D8-D99C-46E4-A7FF-8E9C5220A292}" type="presParOf" srcId="{34D6221E-38C1-4574-93BD-CA37482B83D1}" destId="{6EA41B4B-3833-4C53-AD8C-68113648C0D6}" srcOrd="2" destOrd="0" presId="urn:microsoft.com/office/officeart/2005/8/layout/orgChart1"/>
+    <dgm:cxn modelId="{0E3B6A4B-550E-4605-A539-5035482DFFF8}" type="presParOf" srcId="{C00CBD23-EE13-47DB-A635-3CD2FF9AB81A}" destId="{6DE9F148-FB56-4F93-9228-9454CEA2EDC6}" srcOrd="2" destOrd="0" presId="urn:microsoft.com/office/officeart/2005/8/layout/orgChart1"/>
+    <dgm:cxn modelId="{B1163E1F-DC0F-40CD-8C6B-1735141795D4}" type="presParOf" srcId="{C00CBD23-EE13-47DB-A635-3CD2FF9AB81A}" destId="{CF12CD8A-728C-4991-8D98-D652E2B54974}" srcOrd="3" destOrd="0" presId="urn:microsoft.com/office/officeart/2005/8/layout/orgChart1"/>
+    <dgm:cxn modelId="{0F63B96F-9530-41BC-B090-26EA4FDD4940}" type="presParOf" srcId="{CF12CD8A-728C-4991-8D98-D652E2B54974}" destId="{89CDED72-03D0-43B4-8FF0-3690DDFDE206}" srcOrd="0" destOrd="0" presId="urn:microsoft.com/office/officeart/2005/8/layout/orgChart1"/>
+    <dgm:cxn modelId="{18A5C993-4CC1-498E-A29D-57F36CE2558C}" type="presParOf" srcId="{89CDED72-03D0-43B4-8FF0-3690DDFDE206}" destId="{AE6E81B5-039D-465E-9C0A-BB3A7CF1CC24}" srcOrd="0" destOrd="0" presId="urn:microsoft.com/office/officeart/2005/8/layout/orgChart1"/>
+    <dgm:cxn modelId="{5AD347B0-7515-4D5F-8692-462C6309CD63}" type="presParOf" srcId="{89CDED72-03D0-43B4-8FF0-3690DDFDE206}" destId="{D698DA5D-F314-48E6-820D-91E6BDCDB851}" srcOrd="1" destOrd="0" presId="urn:microsoft.com/office/officeart/2005/8/layout/orgChart1"/>
+    <dgm:cxn modelId="{3C3545C8-EBB6-4EC7-AF6A-041CB165C2B4}" type="presParOf" srcId="{CF12CD8A-728C-4991-8D98-D652E2B54974}" destId="{FF4C3293-E55E-4783-BB09-B508B58B206D}" srcOrd="1" destOrd="0" presId="urn:microsoft.com/office/officeart/2005/8/layout/orgChart1"/>
+    <dgm:cxn modelId="{17456072-737C-40A8-9B80-76133E581B42}" type="presParOf" srcId="{FF4C3293-E55E-4783-BB09-B508B58B206D}" destId="{3C78EBD5-8588-4F00-B89C-74FE7B9F2E14}" srcOrd="0" destOrd="0" presId="urn:microsoft.com/office/officeart/2005/8/layout/orgChart1"/>
+    <dgm:cxn modelId="{B5647FAF-ADA1-455F-B41B-0D01F06D1550}" type="presParOf" srcId="{FF4C3293-E55E-4783-BB09-B508B58B206D}" destId="{0D9C702D-59F5-4AF4-8763-6D81DFDEAB69}" srcOrd="1" destOrd="0" presId="urn:microsoft.com/office/officeart/2005/8/layout/orgChart1"/>
+    <dgm:cxn modelId="{E61C9E12-8DF7-4B89-8943-9033006F9C8C}" type="presParOf" srcId="{0D9C702D-59F5-4AF4-8763-6D81DFDEAB69}" destId="{E68CB037-DBF6-4169-8B30-3CD043B80A52}" srcOrd="0" destOrd="0" presId="urn:microsoft.com/office/officeart/2005/8/layout/orgChart1"/>
+    <dgm:cxn modelId="{576CAB90-4683-40C0-9205-01C3C38FEA43}" type="presParOf" srcId="{E68CB037-DBF6-4169-8B30-3CD043B80A52}" destId="{70C7A9BB-D83D-491C-B812-951EDE64A6F1}" srcOrd="0" destOrd="0" presId="urn:microsoft.com/office/officeart/2005/8/layout/orgChart1"/>
+    <dgm:cxn modelId="{0C29195E-1672-400A-9268-191091891CA7}" type="presParOf" srcId="{E68CB037-DBF6-4169-8B30-3CD043B80A52}" destId="{567078EA-4466-4B49-9239-EF8D06B45773}" srcOrd="1" destOrd="0" presId="urn:microsoft.com/office/officeart/2005/8/layout/orgChart1"/>
+    <dgm:cxn modelId="{9F867037-1C0B-4A40-B23E-1A20B3C65A08}" type="presParOf" srcId="{0D9C702D-59F5-4AF4-8763-6D81DFDEAB69}" destId="{80E7808B-1D40-4C32-8F0E-A877861B58D2}" srcOrd="1" destOrd="0" presId="urn:microsoft.com/office/officeart/2005/8/layout/orgChart1"/>
+    <dgm:cxn modelId="{B1CA026C-F7A4-4072-87B7-73267D6C2A94}" type="presParOf" srcId="{80E7808B-1D40-4C32-8F0E-A877861B58D2}" destId="{A658E4CB-4DDC-4564-A007-4ABC12591407}" srcOrd="0" destOrd="0" presId="urn:microsoft.com/office/officeart/2005/8/layout/orgChart1"/>
+    <dgm:cxn modelId="{156D137F-D3AB-441D-BA0B-50126ABEF4E7}" type="presParOf" srcId="{80E7808B-1D40-4C32-8F0E-A877861B58D2}" destId="{911E7BBE-344A-4EBD-877B-8BFF46EB2F1D}" srcOrd="1" destOrd="0" presId="urn:microsoft.com/office/officeart/2005/8/layout/orgChart1"/>
+    <dgm:cxn modelId="{BB9203B9-2212-4BEB-8EE9-E3055E4CBAB9}" type="presParOf" srcId="{911E7BBE-344A-4EBD-877B-8BFF46EB2F1D}" destId="{D58610BF-705E-4DCE-8EC8-DF28984DDADA}" srcOrd="0" destOrd="0" presId="urn:microsoft.com/office/officeart/2005/8/layout/orgChart1"/>
+    <dgm:cxn modelId="{89F20F24-ABB2-4B22-A2BE-CC6A7B0CAE2D}" type="presParOf" srcId="{D58610BF-705E-4DCE-8EC8-DF28984DDADA}" destId="{346F6E34-F932-4560-94CA-2A0572F81397}" srcOrd="0" destOrd="0" presId="urn:microsoft.com/office/officeart/2005/8/layout/orgChart1"/>
+    <dgm:cxn modelId="{663E05F4-961A-43FC-9206-BF8D98EC5228}" type="presParOf" srcId="{D58610BF-705E-4DCE-8EC8-DF28984DDADA}" destId="{C1BD2246-5693-48B1-9860-56AAD8918840}" srcOrd="1" destOrd="0" presId="urn:microsoft.com/office/officeart/2005/8/layout/orgChart1"/>
+    <dgm:cxn modelId="{B26CC985-9843-4C90-AED5-F4B8DEA8B6EE}" type="presParOf" srcId="{911E7BBE-344A-4EBD-877B-8BFF46EB2F1D}" destId="{0849330E-5308-4B71-9903-86282F2391EF}" srcOrd="1" destOrd="0" presId="urn:microsoft.com/office/officeart/2005/8/layout/orgChart1"/>
+    <dgm:cxn modelId="{D5B62AF6-2A08-4119-A518-D935E0D4FF05}" type="presParOf" srcId="{911E7BBE-344A-4EBD-877B-8BFF46EB2F1D}" destId="{605053B8-D410-4FDA-A435-3FED7D5C1A32}" srcOrd="2" destOrd="0" presId="urn:microsoft.com/office/officeart/2005/8/layout/orgChart1"/>
+    <dgm:cxn modelId="{935FB792-4F5A-4964-887C-8E6D1303054B}" type="presParOf" srcId="{80E7808B-1D40-4C32-8F0E-A877861B58D2}" destId="{E3E32EED-00A6-4F71-9F5F-B10BC37F92AA}" srcOrd="2" destOrd="0" presId="urn:microsoft.com/office/officeart/2005/8/layout/orgChart1"/>
+    <dgm:cxn modelId="{B3B535FB-2D03-45E0-82EF-5B6AAB7F8876}" type="presParOf" srcId="{80E7808B-1D40-4C32-8F0E-A877861B58D2}" destId="{567A7AD6-17D8-4DB5-9EDD-A9FB6257C722}" srcOrd="3" destOrd="0" presId="urn:microsoft.com/office/officeart/2005/8/layout/orgChart1"/>
+    <dgm:cxn modelId="{2B1B2383-B856-4FBB-A507-76A27E1E780C}" type="presParOf" srcId="{567A7AD6-17D8-4DB5-9EDD-A9FB6257C722}" destId="{05FE844D-328D-4188-B167-4FF825601587}" srcOrd="0" destOrd="0" presId="urn:microsoft.com/office/officeart/2005/8/layout/orgChart1"/>
+    <dgm:cxn modelId="{039D66DA-601F-4822-979E-C6E83850B9CA}" type="presParOf" srcId="{05FE844D-328D-4188-B167-4FF825601587}" destId="{5E96939B-2391-40E6-8E8B-DBA7898B1059}" srcOrd="0" destOrd="0" presId="urn:microsoft.com/office/officeart/2005/8/layout/orgChart1"/>
+    <dgm:cxn modelId="{85D32C1C-1B08-48A8-BCAA-74B0A1F3D980}" type="presParOf" srcId="{05FE844D-328D-4188-B167-4FF825601587}" destId="{B969D3CA-3D3E-4E5B-A96F-1CCDB2A01703}" srcOrd="1" destOrd="0" presId="urn:microsoft.com/office/officeart/2005/8/layout/orgChart1"/>
+    <dgm:cxn modelId="{C9E86B9E-E4AF-42D6-9367-3331DE37992F}" type="presParOf" srcId="{567A7AD6-17D8-4DB5-9EDD-A9FB6257C722}" destId="{13F7D2D5-AB60-4D1F-AC32-3474A3699623}" srcOrd="1" destOrd="0" presId="urn:microsoft.com/office/officeart/2005/8/layout/orgChart1"/>
+    <dgm:cxn modelId="{ED14A7C3-D672-463A-B3B2-5FDD386A4B8C}" type="presParOf" srcId="{567A7AD6-17D8-4DB5-9EDD-A9FB6257C722}" destId="{B8DDE3B9-8485-489B-AB70-F4416F595134}" srcOrd="2" destOrd="0" presId="urn:microsoft.com/office/officeart/2005/8/layout/orgChart1"/>
+    <dgm:cxn modelId="{6B7667C0-D93F-4570-8666-DA2E46DBC1FC}" type="presParOf" srcId="{0D9C702D-59F5-4AF4-8763-6D81DFDEAB69}" destId="{D3980833-2D0E-4BAE-816B-AFFFA9937C7B}" srcOrd="2" destOrd="0" presId="urn:microsoft.com/office/officeart/2005/8/layout/orgChart1"/>
+    <dgm:cxn modelId="{8786F6BB-F633-4102-AD07-21969D49EF9B}" type="presParOf" srcId="{FF4C3293-E55E-4783-BB09-B508B58B206D}" destId="{174B6EC9-67AB-498E-8F51-DEB56DCB09CF}" srcOrd="2" destOrd="0" presId="urn:microsoft.com/office/officeart/2005/8/layout/orgChart1"/>
+    <dgm:cxn modelId="{15B9A080-7857-4FAE-8EDC-D8842A48EDF9}" type="presParOf" srcId="{FF4C3293-E55E-4783-BB09-B508B58B206D}" destId="{0B2601D1-FFC1-487E-94E7-AD2E665F42D7}" srcOrd="3" destOrd="0" presId="urn:microsoft.com/office/officeart/2005/8/layout/orgChart1"/>
+    <dgm:cxn modelId="{A0A32CFA-8D65-4A7A-800B-0C1EEDF47E23}" type="presParOf" srcId="{0B2601D1-FFC1-487E-94E7-AD2E665F42D7}" destId="{6458E584-3236-42FD-9341-0934691D9202}" srcOrd="0" destOrd="0" presId="urn:microsoft.com/office/officeart/2005/8/layout/orgChart1"/>
+    <dgm:cxn modelId="{D8B53165-702B-4B36-8A7F-882C6171266C}" type="presParOf" srcId="{6458E584-3236-42FD-9341-0934691D9202}" destId="{28B8B485-D3E2-4CC8-8C15-976354911744}" srcOrd="0" destOrd="0" presId="urn:microsoft.com/office/officeart/2005/8/layout/orgChart1"/>
+    <dgm:cxn modelId="{C95E4FE2-9C0A-4429-90B9-86A0D1300845}" type="presParOf" srcId="{6458E584-3236-42FD-9341-0934691D9202}" destId="{7B9B11C8-3192-4D2F-A896-AF03F3F44438}" srcOrd="1" destOrd="0" presId="urn:microsoft.com/office/officeart/2005/8/layout/orgChart1"/>
+    <dgm:cxn modelId="{75C7B7C1-6E1C-4608-B2E4-DF939E52DF01}" type="presParOf" srcId="{0B2601D1-FFC1-487E-94E7-AD2E665F42D7}" destId="{7ABFF9BA-D0C9-484F-AD33-41C95FB8DC14}" srcOrd="1" destOrd="0" presId="urn:microsoft.com/office/officeart/2005/8/layout/orgChart1"/>
+    <dgm:cxn modelId="{A7CD293E-D934-428D-86EE-C37EA46EAD93}" type="presParOf" srcId="{7ABFF9BA-D0C9-484F-AD33-41C95FB8DC14}" destId="{6E33082C-3778-4ABB-93F2-223053ABA309}" srcOrd="0" destOrd="0" presId="urn:microsoft.com/office/officeart/2005/8/layout/orgChart1"/>
+    <dgm:cxn modelId="{ED153F9C-7586-471A-AFCB-C3EB7310865A}" type="presParOf" srcId="{7ABFF9BA-D0C9-484F-AD33-41C95FB8DC14}" destId="{F924FA76-F0F3-444A-93A3-2F06007410D9}" srcOrd="1" destOrd="0" presId="urn:microsoft.com/office/officeart/2005/8/layout/orgChart1"/>
+    <dgm:cxn modelId="{99A08AF1-3685-4930-8E19-6AA0664CE6C4}" type="presParOf" srcId="{F924FA76-F0F3-444A-93A3-2F06007410D9}" destId="{6909A13A-E86C-42EC-BE72-30BA12A56EC9}" srcOrd="0" destOrd="0" presId="urn:microsoft.com/office/officeart/2005/8/layout/orgChart1"/>
+    <dgm:cxn modelId="{F8FD87F1-0B84-4702-9209-4DD18D56B4A0}" type="presParOf" srcId="{6909A13A-E86C-42EC-BE72-30BA12A56EC9}" destId="{E8850ABD-AD51-4993-94D3-2346573BC964}" srcOrd="0" destOrd="0" presId="urn:microsoft.com/office/officeart/2005/8/layout/orgChart1"/>
+    <dgm:cxn modelId="{F328BF69-7E6C-47E6-9F6A-90829F4397B2}" type="presParOf" srcId="{6909A13A-E86C-42EC-BE72-30BA12A56EC9}" destId="{0A8DAEB8-CD22-40CF-BDF2-2EB734CD94E1}" srcOrd="1" destOrd="0" presId="urn:microsoft.com/office/officeart/2005/8/layout/orgChart1"/>
+    <dgm:cxn modelId="{96FCC521-E96A-4CE3-9584-60B1A597B6D2}" type="presParOf" srcId="{F924FA76-F0F3-444A-93A3-2F06007410D9}" destId="{C270172C-40CF-49E9-9EB0-62CEB1378C53}" srcOrd="1" destOrd="0" presId="urn:microsoft.com/office/officeart/2005/8/layout/orgChart1"/>
+    <dgm:cxn modelId="{BCA938D1-4890-4274-BB0B-DF658EC4B980}" type="presParOf" srcId="{F924FA76-F0F3-444A-93A3-2F06007410D9}" destId="{E2BD60F4-21F2-447E-9CDA-A4D90BE88654}" srcOrd="2" destOrd="0" presId="urn:microsoft.com/office/officeart/2005/8/layout/orgChart1"/>
+    <dgm:cxn modelId="{86B8DEEB-B10D-4A6F-A6CC-96888B98DEB9}" type="presParOf" srcId="{7ABFF9BA-D0C9-484F-AD33-41C95FB8DC14}" destId="{3D679402-8278-4366-8843-2F564801FFB8}" srcOrd="2" destOrd="0" presId="urn:microsoft.com/office/officeart/2005/8/layout/orgChart1"/>
+    <dgm:cxn modelId="{3B88BD25-7ECF-4F4E-8FF3-CC0F9003E22A}" type="presParOf" srcId="{7ABFF9BA-D0C9-484F-AD33-41C95FB8DC14}" destId="{C45B0CE7-CD37-48DC-B682-A014352F0F40}" srcOrd="3" destOrd="0" presId="urn:microsoft.com/office/officeart/2005/8/layout/orgChart1"/>
+    <dgm:cxn modelId="{C0DB752E-987D-48BF-BEB1-AC0E72460477}" type="presParOf" srcId="{C45B0CE7-CD37-48DC-B682-A014352F0F40}" destId="{CAF007FB-CDD1-4DA2-86B6-D07CC892F147}" srcOrd="0" destOrd="0" presId="urn:microsoft.com/office/officeart/2005/8/layout/orgChart1"/>
+    <dgm:cxn modelId="{CE02345C-30D9-41C7-B93F-A1632797D617}" type="presParOf" srcId="{CAF007FB-CDD1-4DA2-86B6-D07CC892F147}" destId="{7CB06313-0AC6-4334-BE38-2E8197E328E2}" srcOrd="0" destOrd="0" presId="urn:microsoft.com/office/officeart/2005/8/layout/orgChart1"/>
+    <dgm:cxn modelId="{F285266B-EC51-4C8C-B5E1-E524B2BD610B}" type="presParOf" srcId="{CAF007FB-CDD1-4DA2-86B6-D07CC892F147}" destId="{B9DB7124-1862-4F8D-9150-AC1D163B76C1}" srcOrd="1" destOrd="0" presId="urn:microsoft.com/office/officeart/2005/8/layout/orgChart1"/>
+    <dgm:cxn modelId="{7D7BB389-0D71-44D8-9EC7-116743AB397C}" type="presParOf" srcId="{C45B0CE7-CD37-48DC-B682-A014352F0F40}" destId="{1DBE3116-1E54-4677-AA04-1574BB39F9A9}" srcOrd="1" destOrd="0" presId="urn:microsoft.com/office/officeart/2005/8/layout/orgChart1"/>
+    <dgm:cxn modelId="{B9E020AA-B0D8-4306-A587-C33DC88D74DB}" type="presParOf" srcId="{C45B0CE7-CD37-48DC-B682-A014352F0F40}" destId="{E916B7F9-0173-4FAD-B8D4-1EFF0AC6B609}" srcOrd="2" destOrd="0" presId="urn:microsoft.com/office/officeart/2005/8/layout/orgChart1"/>
+    <dgm:cxn modelId="{D65F4287-7D9D-4E68-A8D5-E1B3A90866F2}" type="presParOf" srcId="{7ABFF9BA-D0C9-484F-AD33-41C95FB8DC14}" destId="{2A4CFED1-9624-434D-8067-C2EDF8079E42}" srcOrd="4" destOrd="0" presId="urn:microsoft.com/office/officeart/2005/8/layout/orgChart1"/>
+    <dgm:cxn modelId="{14C13B1F-B24D-4666-9287-3D5C374F5908}" type="presParOf" srcId="{7ABFF9BA-D0C9-484F-AD33-41C95FB8DC14}" destId="{E800FD0E-84F3-4900-B220-72F2700098C2}" srcOrd="5" destOrd="0" presId="urn:microsoft.com/office/officeart/2005/8/layout/orgChart1"/>
+    <dgm:cxn modelId="{BBA70091-320D-4963-ADFC-40F2F05A84D6}" type="presParOf" srcId="{E800FD0E-84F3-4900-B220-72F2700098C2}" destId="{0C48C80D-DE47-459D-9A18-19AAB505175D}" srcOrd="0" destOrd="0" presId="urn:microsoft.com/office/officeart/2005/8/layout/orgChart1"/>
+    <dgm:cxn modelId="{6C5C9F8B-2372-4138-BB77-87257757C903}" type="presParOf" srcId="{0C48C80D-DE47-459D-9A18-19AAB505175D}" destId="{4193881B-AD5F-42AF-A653-EE0707D1F1A6}" srcOrd="0" destOrd="0" presId="urn:microsoft.com/office/officeart/2005/8/layout/orgChart1"/>
+    <dgm:cxn modelId="{D85C54E2-7E49-46BA-9113-AA948B61C2B9}" type="presParOf" srcId="{0C48C80D-DE47-459D-9A18-19AAB505175D}" destId="{5FC7684E-0951-422B-AAAF-5CA10A5CA60B}" srcOrd="1" destOrd="0" presId="urn:microsoft.com/office/officeart/2005/8/layout/orgChart1"/>
+    <dgm:cxn modelId="{3417D521-D8D8-4364-B94E-692E7B0191EF}" type="presParOf" srcId="{E800FD0E-84F3-4900-B220-72F2700098C2}" destId="{4337667D-7A5E-43DF-9D0F-A923B593B10F}" srcOrd="1" destOrd="0" presId="urn:microsoft.com/office/officeart/2005/8/layout/orgChart1"/>
+    <dgm:cxn modelId="{8E6D0C0D-4A12-4FA9-93F9-78B7B4AE52F3}" type="presParOf" srcId="{E800FD0E-84F3-4900-B220-72F2700098C2}" destId="{C0721C0C-A01B-4E83-BC60-C5602D0F80D1}" srcOrd="2" destOrd="0" presId="urn:microsoft.com/office/officeart/2005/8/layout/orgChart1"/>
+    <dgm:cxn modelId="{8311F589-D895-4C89-98F8-8794E6F96706}" type="presParOf" srcId="{7ABFF9BA-D0C9-484F-AD33-41C95FB8DC14}" destId="{C13A3A04-CFA5-4A63-A622-369DC2EC18C4}" srcOrd="6" destOrd="0" presId="urn:microsoft.com/office/officeart/2005/8/layout/orgChart1"/>
+    <dgm:cxn modelId="{48956775-F81A-4490-921D-07F6618BF223}" type="presParOf" srcId="{7ABFF9BA-D0C9-484F-AD33-41C95FB8DC14}" destId="{0DE26CB1-8DF8-4F38-929E-FB54CA99055E}" srcOrd="7" destOrd="0" presId="urn:microsoft.com/office/officeart/2005/8/layout/orgChart1"/>
+    <dgm:cxn modelId="{BC946498-EF2D-47DB-A1D1-1C01B6CF3B4C}" type="presParOf" srcId="{0DE26CB1-8DF8-4F38-929E-FB54CA99055E}" destId="{4B77F875-7033-42E6-B773-199C0EE7DDCF}" srcOrd="0" destOrd="0" presId="urn:microsoft.com/office/officeart/2005/8/layout/orgChart1"/>
+    <dgm:cxn modelId="{145E5300-D9CD-45A2-87CA-4EF542D5009A}" type="presParOf" srcId="{4B77F875-7033-42E6-B773-199C0EE7DDCF}" destId="{062CBA52-EA1F-4965-85A7-51215A0BF1E1}" srcOrd="0" destOrd="0" presId="urn:microsoft.com/office/officeart/2005/8/layout/orgChart1"/>
+    <dgm:cxn modelId="{5BBAB003-281B-484F-9652-9068EA4D61A9}" type="presParOf" srcId="{4B77F875-7033-42E6-B773-199C0EE7DDCF}" destId="{71E6611B-C454-4441-B1D1-85F1C03CCFFB}" srcOrd="1" destOrd="0" presId="urn:microsoft.com/office/officeart/2005/8/layout/orgChart1"/>
+    <dgm:cxn modelId="{CC6851EC-05C4-4CC7-B600-1B87A076EC89}" type="presParOf" srcId="{0DE26CB1-8DF8-4F38-929E-FB54CA99055E}" destId="{007BD379-FE63-45EA-8581-EA271F925CFE}" srcOrd="1" destOrd="0" presId="urn:microsoft.com/office/officeart/2005/8/layout/orgChart1"/>
+    <dgm:cxn modelId="{10683FBE-70FB-4D15-92B1-5221FCF17B57}" type="presParOf" srcId="{0DE26CB1-8DF8-4F38-929E-FB54CA99055E}" destId="{3614D9ED-8E0F-4A6B-8226-FC72C8305BF2}" srcOrd="2" destOrd="0" presId="urn:microsoft.com/office/officeart/2005/8/layout/orgChart1"/>
+    <dgm:cxn modelId="{745A0379-F6D5-4C4D-9C1B-5D2DC9EB4789}" type="presParOf" srcId="{7ABFF9BA-D0C9-484F-AD33-41C95FB8DC14}" destId="{69209B79-27E3-46D8-908F-C926DAFFAD8D}" srcOrd="8" destOrd="0" presId="urn:microsoft.com/office/officeart/2005/8/layout/orgChart1"/>
+    <dgm:cxn modelId="{6F9A40AA-C433-4392-A748-6D4BD658894D}" type="presParOf" srcId="{7ABFF9BA-D0C9-484F-AD33-41C95FB8DC14}" destId="{F9E6A0CA-6321-4EA8-9013-B3C80B174C2E}" srcOrd="9" destOrd="0" presId="urn:microsoft.com/office/officeart/2005/8/layout/orgChart1"/>
+    <dgm:cxn modelId="{4CBF2C64-C044-41CD-BF03-F8C2356C4679}" type="presParOf" srcId="{F9E6A0CA-6321-4EA8-9013-B3C80B174C2E}" destId="{C769BC7F-FA2B-4AB7-93CC-BE9E8464D74C}" srcOrd="0" destOrd="0" presId="urn:microsoft.com/office/officeart/2005/8/layout/orgChart1"/>
+    <dgm:cxn modelId="{F4038A30-139E-4F17-8A17-E694D4A3A84C}" type="presParOf" srcId="{C769BC7F-FA2B-4AB7-93CC-BE9E8464D74C}" destId="{54D20402-E165-4F0F-B19D-934DF0835109}" srcOrd="0" destOrd="0" presId="urn:microsoft.com/office/officeart/2005/8/layout/orgChart1"/>
+    <dgm:cxn modelId="{93916359-0577-48D5-9F3B-2E2E23961E79}" type="presParOf" srcId="{C769BC7F-FA2B-4AB7-93CC-BE9E8464D74C}" destId="{D3B8B35F-8976-4E3C-9280-E4FCFCFA79E5}" srcOrd="1" destOrd="0" presId="urn:microsoft.com/office/officeart/2005/8/layout/orgChart1"/>
+    <dgm:cxn modelId="{0A0A4176-63B6-49C5-B72A-D0DF6D1B3DB3}" type="presParOf" srcId="{F9E6A0CA-6321-4EA8-9013-B3C80B174C2E}" destId="{22BB3606-F27F-45E6-927A-0E319F1AB6BF}" srcOrd="1" destOrd="0" presId="urn:microsoft.com/office/officeart/2005/8/layout/orgChart1"/>
+    <dgm:cxn modelId="{266813A0-4595-4638-B333-F2FFF1F7CB92}" type="presParOf" srcId="{F9E6A0CA-6321-4EA8-9013-B3C80B174C2E}" destId="{11D28B9B-ED34-409D-92D7-654E10EBD51A}" srcOrd="2" destOrd="0" presId="urn:microsoft.com/office/officeart/2005/8/layout/orgChart1"/>
+    <dgm:cxn modelId="{44D32298-08BA-4FBA-A9EC-6FBFDCA24091}" type="presParOf" srcId="{7ABFF9BA-D0C9-484F-AD33-41C95FB8DC14}" destId="{1439366A-37CB-4DD5-8A68-92B0D6A0F04D}" srcOrd="10" destOrd="0" presId="urn:microsoft.com/office/officeart/2005/8/layout/orgChart1"/>
+    <dgm:cxn modelId="{14CAEB8F-41BC-4AA6-B1F4-A603E9D3D455}" type="presParOf" srcId="{7ABFF9BA-D0C9-484F-AD33-41C95FB8DC14}" destId="{60962991-5B07-4616-9513-6DDF1283B58D}" srcOrd="11" destOrd="0" presId="urn:microsoft.com/office/officeart/2005/8/layout/orgChart1"/>
+    <dgm:cxn modelId="{FF43A91D-7DAA-479C-8955-A112DC46725A}" type="presParOf" srcId="{60962991-5B07-4616-9513-6DDF1283B58D}" destId="{F6F3D1FD-2AA7-480A-84B9-D2B01790A547}" srcOrd="0" destOrd="0" presId="urn:microsoft.com/office/officeart/2005/8/layout/orgChart1"/>
+    <dgm:cxn modelId="{689FC375-4EA4-45AF-9BE4-62E3CA28D69B}" type="presParOf" srcId="{F6F3D1FD-2AA7-480A-84B9-D2B01790A547}" destId="{DB1A9D2F-9D71-4979-BDFB-B649FA368457}" srcOrd="0" destOrd="0" presId="urn:microsoft.com/office/officeart/2005/8/layout/orgChart1"/>
+    <dgm:cxn modelId="{FE36C318-EA54-45D6-8068-5C958E231371}" type="presParOf" srcId="{F6F3D1FD-2AA7-480A-84B9-D2B01790A547}" destId="{99F29E88-DE92-4FE3-9730-F664D9CAFA7F}" srcOrd="1" destOrd="0" presId="urn:microsoft.com/office/officeart/2005/8/layout/orgChart1"/>
+    <dgm:cxn modelId="{D9EAEA92-E125-4D40-96B1-A28FEDA7B179}" type="presParOf" srcId="{60962991-5B07-4616-9513-6DDF1283B58D}" destId="{0569EEFF-D22A-4A3C-BF0C-13731CE41E25}" srcOrd="1" destOrd="0" presId="urn:microsoft.com/office/officeart/2005/8/layout/orgChart1"/>
+    <dgm:cxn modelId="{48499D25-A410-4157-BB4D-C1F6B6A17567}" type="presParOf" srcId="{60962991-5B07-4616-9513-6DDF1283B58D}" destId="{76441674-BC67-4A36-B727-2C40124FA702}" srcOrd="2" destOrd="0" presId="urn:microsoft.com/office/officeart/2005/8/layout/orgChart1"/>
+    <dgm:cxn modelId="{EF714328-0A20-482B-90F7-5AF7010F0244}" type="presParOf" srcId="{0B2601D1-FFC1-487E-94E7-AD2E665F42D7}" destId="{857D89CB-6A79-4976-9C33-A49E3D9ED51C}" srcOrd="2" destOrd="0" presId="urn:microsoft.com/office/officeart/2005/8/layout/orgChart1"/>
+    <dgm:cxn modelId="{B491EB23-29C3-4D49-9940-FA1A43E6F699}" type="presParOf" srcId="{CF12CD8A-728C-4991-8D98-D652E2B54974}" destId="{35B73CB2-2211-4D4C-A288-DA0B2E8419C6}" srcOrd="2" destOrd="0" presId="urn:microsoft.com/office/officeart/2005/8/layout/orgChart1"/>
+    <dgm:cxn modelId="{09C533A4-DD9D-4D76-93F1-0106930DF937}" type="presParOf" srcId="{3175E8D1-7B53-40D8-AD04-8B2977961ABC}" destId="{FB44D73F-2F48-441A-A85D-AB9DA867282B}" srcOrd="2" destOrd="0" presId="urn:microsoft.com/office/officeart/2005/8/layout/orgChart1"/>
+    <dgm:cxn modelId="{D221B5B3-AA1F-46C5-9127-CED236D2817C}" type="presParOf" srcId="{224204A8-6016-4A2E-82D4-CB3ED1737932}" destId="{4B94323C-1B3D-4573-BCB2-70E5F39F869F}" srcOrd="2" destOrd="0" presId="urn:microsoft.com/office/officeart/2005/8/layout/orgChart1"/>
+    <dgm:cxn modelId="{9B06CEE6-3203-41A1-A798-2512B7494E8A}" type="presParOf" srcId="{224204A8-6016-4A2E-82D4-CB3ED1737932}" destId="{A843D5C3-5EA6-4B17-8D3E-B609B929FE07}" srcOrd="3" destOrd="0" presId="urn:microsoft.com/office/officeart/2005/8/layout/orgChart1"/>
+    <dgm:cxn modelId="{C2DDBB99-99E2-489F-8BA6-130097C573B3}" type="presParOf" srcId="{A843D5C3-5EA6-4B17-8D3E-B609B929FE07}" destId="{E701A8EC-4DEA-4AAE-8969-0182F3C8FB51}" srcOrd="0" destOrd="0" presId="urn:microsoft.com/office/officeart/2005/8/layout/orgChart1"/>
+    <dgm:cxn modelId="{166147F9-7442-42D2-A2EC-BAB28A4A2311}" type="presParOf" srcId="{E701A8EC-4DEA-4AAE-8969-0182F3C8FB51}" destId="{20C48B43-9D88-4636-BA22-4755BCAE7B14}" srcOrd="0" destOrd="0" presId="urn:microsoft.com/office/officeart/2005/8/layout/orgChart1"/>
+    <dgm:cxn modelId="{C5E8FC5D-09BF-4865-8D4E-96548DA06E17}" type="presParOf" srcId="{E701A8EC-4DEA-4AAE-8969-0182F3C8FB51}" destId="{0C4405E8-D50C-4DE5-88F3-A666799C3A0B}" srcOrd="1" destOrd="0" presId="urn:microsoft.com/office/officeart/2005/8/layout/orgChart1"/>
+    <dgm:cxn modelId="{F73B2C7A-4AA5-4AFF-AD31-AD4A602A2A26}" type="presParOf" srcId="{A843D5C3-5EA6-4B17-8D3E-B609B929FE07}" destId="{B4989002-39B9-4712-8E39-E303EF26E696}" srcOrd="1" destOrd="0" presId="urn:microsoft.com/office/officeart/2005/8/layout/orgChart1"/>
+    <dgm:cxn modelId="{B9AAB690-1392-4A90-A5CD-F1F4D5456C76}" type="presParOf" srcId="{A843D5C3-5EA6-4B17-8D3E-B609B929FE07}" destId="{75AAEF13-57AD-426C-AF8C-74DEFDD7532F}" srcOrd="2" destOrd="0" presId="urn:microsoft.com/office/officeart/2005/8/layout/orgChart1"/>
+    <dgm:cxn modelId="{9562930B-495C-485F-8664-652B2EA5C35B}" type="presParOf" srcId="{224204A8-6016-4A2E-82D4-CB3ED1737932}" destId="{66EFDE58-8A0A-4043-8E2A-D637FDAD6116}" srcOrd="4" destOrd="0" presId="urn:microsoft.com/office/officeart/2005/8/layout/orgChart1"/>
+    <dgm:cxn modelId="{B11B16DF-3D44-4E95-8B6F-279B9AFC1CDC}" type="presParOf" srcId="{224204A8-6016-4A2E-82D4-CB3ED1737932}" destId="{926DCA84-89D4-4C83-9928-1585BAFB8CA3}" srcOrd="5" destOrd="0" presId="urn:microsoft.com/office/officeart/2005/8/layout/orgChart1"/>
+    <dgm:cxn modelId="{DDED51BE-2EE5-4F33-87BB-ADAD5E306721}" type="presParOf" srcId="{926DCA84-89D4-4C83-9928-1585BAFB8CA3}" destId="{91246CAE-C292-4D57-AFFB-219FCB1DD232}" srcOrd="0" destOrd="0" presId="urn:microsoft.com/office/officeart/2005/8/layout/orgChart1"/>
+    <dgm:cxn modelId="{20D9A5E0-985C-48FB-8573-78828427B2AE}" type="presParOf" srcId="{91246CAE-C292-4D57-AFFB-219FCB1DD232}" destId="{D7CEF4C6-3245-4E4F-859A-DC9EF1045593}" srcOrd="0" destOrd="0" presId="urn:microsoft.com/office/officeart/2005/8/layout/orgChart1"/>
+    <dgm:cxn modelId="{3DD8BA9D-E933-4C97-8958-0745C1BBD30B}" type="presParOf" srcId="{91246CAE-C292-4D57-AFFB-219FCB1DD232}" destId="{A66F249A-0AC1-4A7B-BF38-33608E097445}" srcOrd="1" destOrd="0" presId="urn:microsoft.com/office/officeart/2005/8/layout/orgChart1"/>
+    <dgm:cxn modelId="{2C02C45E-A51C-4BD6-A56E-67146827B1E3}" type="presParOf" srcId="{926DCA84-89D4-4C83-9928-1585BAFB8CA3}" destId="{84660774-1BC3-4B41-A460-90A0425AFAB2}" srcOrd="1" destOrd="0" presId="urn:microsoft.com/office/officeart/2005/8/layout/orgChart1"/>
+    <dgm:cxn modelId="{DE900CAF-D25E-48A4-AFF4-001C4FFA1687}" type="presParOf" srcId="{926DCA84-89D4-4C83-9928-1585BAFB8CA3}" destId="{F479C08C-CA91-4F6D-89F8-DA0D6D5111AF}" srcOrd="2" destOrd="0" presId="urn:microsoft.com/office/officeart/2005/8/layout/orgChart1"/>
+    <dgm:cxn modelId="{240B4043-270D-467A-8AD4-68AC7C32FD90}" type="presParOf" srcId="{3CA53B20-6535-4D12-8436-B3F47B8D391B}" destId="{0CC6C7CA-388B-4342-A56C-756B6B8EC55E}" srcOrd="2" destOrd="0" presId="urn:microsoft.com/office/officeart/2005/8/layout/orgChart1"/>
+    <dgm:cxn modelId="{91627224-C987-44DF-A43D-218AB163D6AC}" type="presParOf" srcId="{BF57BBFB-9612-49FE-AF59-4751D01E900F}" destId="{66457EA4-7CB5-432F-BD9A-FE10516BC03C}" srcOrd="2" destOrd="0" presId="urn:microsoft.com/office/officeart/2005/8/layout/orgChart1"/>
+    <dgm:cxn modelId="{358F56D5-75E5-405A-9123-22D1957BBDFB}" type="presParOf" srcId="{CD8FB138-C0F9-45C7-B388-8C83047B09DE}" destId="{05998FA1-3D91-4CF4-913E-2175F7502C8E}" srcOrd="2" destOrd="0" presId="urn:microsoft.com/office/officeart/2005/8/layout/orgChart1"/>
+    <dgm:cxn modelId="{E37C43B7-E86D-4BDD-8A71-E19EAE2BEDC3}" type="presParOf" srcId="{CD8FB138-C0F9-45C7-B388-8C83047B09DE}" destId="{3133AAF9-E86C-4AA6-9D4A-CEFA885113AA}" srcOrd="3" destOrd="0" presId="urn:microsoft.com/office/officeart/2005/8/layout/orgChart1"/>
+    <dgm:cxn modelId="{7592BA45-6EB2-4955-B1B2-BF7C767DB26A}" type="presParOf" srcId="{3133AAF9-E86C-4AA6-9D4A-CEFA885113AA}" destId="{427D414A-E2AA-4A54-A93A-A7F93A20DDC3}" srcOrd="0" destOrd="0" presId="urn:microsoft.com/office/officeart/2005/8/layout/orgChart1"/>
+    <dgm:cxn modelId="{3D8B458E-305D-49B5-B169-10BDFA7BE542}" type="presParOf" srcId="{427D414A-E2AA-4A54-A93A-A7F93A20DDC3}" destId="{F33C7915-6A1A-4CC3-88ED-6C6450E6E8B1}" srcOrd="0" destOrd="0" presId="urn:microsoft.com/office/officeart/2005/8/layout/orgChart1"/>
+    <dgm:cxn modelId="{B24CED40-2F4C-4884-A31C-A7CF39F6E80C}" type="presParOf" srcId="{427D414A-E2AA-4A54-A93A-A7F93A20DDC3}" destId="{0CC8396D-85F0-4151-9855-48AB0686A85F}" srcOrd="1" destOrd="0" presId="urn:microsoft.com/office/officeart/2005/8/layout/orgChart1"/>
+    <dgm:cxn modelId="{CBF6181E-5D26-405E-88DE-99AFC01750FA}" type="presParOf" srcId="{3133AAF9-E86C-4AA6-9D4A-CEFA885113AA}" destId="{50680470-A498-4EE1-A650-34E75B161820}" srcOrd="1" destOrd="0" presId="urn:microsoft.com/office/officeart/2005/8/layout/orgChart1"/>
+    <dgm:cxn modelId="{AE63EB9E-9603-48CD-9B68-CE04FC4EEA0F}" type="presParOf" srcId="{3133AAF9-E86C-4AA6-9D4A-CEFA885113AA}" destId="{4F3E8782-6AD6-48F4-8AD4-A1BEDC9E87BE}" srcOrd="2" destOrd="0" presId="urn:microsoft.com/office/officeart/2005/8/layout/orgChart1"/>
+    <dgm:cxn modelId="{70307B57-EF52-43A8-8784-3F48080F3EEB}" type="presParOf" srcId="{6213E7D1-5CFF-42D6-8D80-B6F926889813}" destId="{29ACBA02-B8BF-40A8-9372-19AC038C3D07}" srcOrd="2" destOrd="0" presId="urn:microsoft.com/office/officeart/2005/8/layout/orgChart1"/>
   </dgm:cxnLst>
   <dgm:bg/>
   <dgm:whole/>
@@ -31424,22 +31825,21 @@
     <w:charset w:val="00"/>
     <w:family w:val="swiss"/>
     <w:pitch w:val="variable"/>
-    <w:sig w:usb0="E00002FF" w:usb1="4000ACFF" w:usb2="00000001" w:usb3="00000000" w:csb0="0000019F" w:csb1="00000000"/>
+    <w:sig w:usb0="E10002FF" w:usb1="4000ACFF" w:usb2="00000009" w:usb3="00000000" w:csb0="0000019F" w:csb1="00000000"/>
   </w:font>
   <w:font w:name="Tahoma">
     <w:panose1 w:val="020B0604030504040204"/>
     <w:charset w:val="00"/>
     <w:family w:val="swiss"/>
-    <w:notTrueType/>
     <w:pitch w:val="variable"/>
-    <w:sig w:usb0="00000003" w:usb1="00000000" w:usb2="00000000" w:usb3="00000000" w:csb0="00000001" w:csb1="00000000"/>
+    <w:sig w:usb0="E1002EFF" w:usb1="C000605B" w:usb2="00000029" w:usb3="00000000" w:csb0="000101FF" w:csb1="00000000"/>
   </w:font>
   <w:font w:name="Segoe UI Symbol">
     <w:panose1 w:val="020B0502040204020203"/>
     <w:charset w:val="00"/>
     <w:family w:val="swiss"/>
     <w:pitch w:val="variable"/>
-    <w:sig w:usb0="8000006F" w:usb1="1200FBEF" w:usb2="0064C000" w:usb3="00000000" w:csb0="00000001" w:csb1="00000000"/>
+    <w:sig w:usb0="8000006F" w:usb1="1200FBEF" w:usb2="0004C000" w:usb3="00000000" w:csb0="00000001" w:csb1="00000000"/>
   </w:font>
 </w:fonts>
 </file>
@@ -31467,6 +31867,7 @@
     <w:rsid w:val="00B869B3"/>
     <w:rsid w:val="00B92972"/>
     <w:rsid w:val="00C33755"/>
+    <w:rsid w:val="00C56853"/>
     <w:rsid w:val="00D524F4"/>
     <w:rsid w:val="00D76B13"/>
     <w:rsid w:val="00E70AB4"/>
@@ -31487,8 +31888,8 @@
   </m:mathPr>
   <w:themeFontLang w:val="es-PE"/>
   <w:clrSchemeMapping w:bg1="light1" w:t1="dark1" w:bg2="light2" w:t2="dark2" w:accent1="accent1" w:accent2="accent2" w:accent3="accent3" w:accent4="accent4" w:accent5="accent5" w:accent6="accent6" w:hyperlink="hyperlink" w:followedHyperlink="followedHyperlink"/>
-  <w:decimalSymbol w:val=","/>
-  <w:listSeparator w:val=";"/>
+  <w:decimalSymbol w:val="."/>
+  <w:listSeparator w:val=","/>
 </w:settings>
 </file>
 

</xml_diff>

<commit_message>
Agregado el reporte adicional de la semana
</commit_message>
<xml_diff>
--- a/Empresa CaX/Gestion de Configuracion/SisCoTe_PGC.docx
+++ b/Empresa CaX/Gestion de Configuracion/SisCoTe_PGC.docx
@@ -1,6 +1,6 @@
 
 <file path=word/document.xml><?xml version="1.0" encoding="utf-8"?>
-<w:document xmlns:wpc="http://schemas.microsoft.com/office/word/2010/wordprocessingCanvas" xmlns:mc="http://schemas.openxmlformats.org/markup-compatibility/2006" xmlns:o="urn:schemas-microsoft-com:office:office" xmlns:r="http://schemas.openxmlformats.org/officeDocument/2006/relationships" xmlns:m="http://schemas.openxmlformats.org/officeDocument/2006/math" xmlns:v="urn:schemas-microsoft-com:vml" xmlns:wp14="http://schemas.microsoft.com/office/word/2010/wordprocessingDrawing" xmlns:wp="http://schemas.openxmlformats.org/drawingml/2006/wordprocessingDrawing" xmlns:w10="urn:schemas-microsoft-com:office:word" xmlns:w="http://schemas.openxmlformats.org/wordprocessingml/2006/main" xmlns:w14="http://schemas.microsoft.com/office/word/2010/wordml" xmlns:w15="http://schemas.microsoft.com/office/word/2012/wordml" xmlns:wpg="http://schemas.microsoft.com/office/word/2010/wordprocessingGroup" xmlns:wpi="http://schemas.microsoft.com/office/word/2010/wordprocessingInk" xmlns:wne="http://schemas.microsoft.com/office/word/2006/wordml" xmlns:wps="http://schemas.microsoft.com/office/word/2010/wordprocessingShape" mc:Ignorable="w14 w15 wp14">
+<w:document xmlns:wpc="http://schemas.microsoft.com/office/word/2010/wordprocessingCanvas" xmlns:mc="http://schemas.openxmlformats.org/markup-compatibility/2006" xmlns:o="urn:schemas-microsoft-com:office:office" xmlns:r="http://schemas.openxmlformats.org/officeDocument/2006/relationships" xmlns:m="http://schemas.openxmlformats.org/officeDocument/2006/math" xmlns:v="urn:schemas-microsoft-com:vml" xmlns:wp14="http://schemas.microsoft.com/office/word/2010/wordprocessingDrawing" xmlns:wp="http://schemas.openxmlformats.org/drawingml/2006/wordprocessingDrawing" xmlns:w10="urn:schemas-microsoft-com:office:word" xmlns:w="http://schemas.openxmlformats.org/wordprocessingml/2006/main" xmlns:w14="http://schemas.microsoft.com/office/word/2010/wordml" xmlns:wpg="http://schemas.microsoft.com/office/word/2010/wordprocessingGroup" xmlns:wpi="http://schemas.microsoft.com/office/word/2010/wordprocessingInk" xmlns:wne="http://schemas.microsoft.com/office/word/2006/wordml" xmlns:wps="http://schemas.microsoft.com/office/word/2010/wordprocessingShape" mc:Ignorable="w14 wp14">
   <w:body>
     <w:tbl>
       <w:tblPr>
@@ -52,8 +52,18 @@
                 <w:sz w:val="52"/>
                 <w:szCs w:val="72"/>
               </w:rPr>
-              <w:t>Empresa CaX</w:t>
-            </w:r>
+              <w:t xml:space="preserve">Empresa </w:t>
+            </w:r>
+            <w:proofErr w:type="spellStart"/>
+            <w:r>
+              <w:rPr>
+                <w:rFonts w:asciiTheme="majorHAnsi" w:eastAsiaTheme="majorEastAsia" w:hAnsiTheme="majorHAnsi" w:cstheme="majorBidi"/>
+                <w:sz w:val="52"/>
+                <w:szCs w:val="72"/>
+              </w:rPr>
+              <w:t>CaX</w:t>
+            </w:r>
+            <w:proofErr w:type="spellEnd"/>
           </w:p>
         </w:tc>
         <w:tc>
@@ -898,8 +908,13 @@
               <w:cnfStyle w:val="000000000000" w:firstRow="0" w:lastRow="0" w:firstColumn="0" w:lastColumn="0" w:oddVBand="0" w:evenVBand="0" w:oddHBand="0" w:evenHBand="0" w:firstRowFirstColumn="0" w:firstRowLastColumn="0" w:lastRowFirstColumn="0" w:lastRowLastColumn="0"/>
             </w:pPr>
             <w:r>
-              <w:t>Akira Tabuchi</w:t>
-            </w:r>
+              <w:t xml:space="preserve">Akira </w:t>
+            </w:r>
+            <w:proofErr w:type="spellStart"/>
+            <w:r>
+              <w:t>Tabuchi</w:t>
+            </w:r>
+            <w:proofErr w:type="spellEnd"/>
           </w:p>
         </w:tc>
         <w:tc>
@@ -2698,9 +2713,11 @@
       <w:r>
         <w:t xml:space="preserve">El presente documento establece las bases técnicas y administrativas del Plan de Gestión de la Configuración de la empresa </w:t>
       </w:r>
+      <w:proofErr w:type="spellStart"/>
       <w:r>
         <w:t>CaX</w:t>
       </w:r>
+      <w:proofErr w:type="spellEnd"/>
       <w:r>
         <w:t>, permitiendo el adecuado control de los elementos de configuración. Entre esos elementos podemos incluir el software, el hardware y la documentación. Este documento define la estructura de los proyectos y los métodos para:</w:t>
       </w:r>
@@ -2902,7 +2919,23 @@
         <w:t xml:space="preserve"> para garantizar el control de los cambios tan pronto como se aprueben los requisitos del proyecto.</w:t>
       </w:r>
       <w:r>
-        <w:t xml:space="preserve"> El Plan de GDC ha sido elaborado solo para proyectos desarrollados inhouse, es decir, no aplicable para proyectos outsourcing.  Es independiente de la envergadura del proyecto a desarrollar pueden ser pequeños, medianos o grandes proyectos.  </w:t>
+        <w:t xml:space="preserve"> El Plan de GDC ha sido elaborado solo para proyectos desarrollados </w:t>
+      </w:r>
+      <w:proofErr w:type="spellStart"/>
+      <w:r>
+        <w:t>inhouse</w:t>
+      </w:r>
+      <w:proofErr w:type="spellEnd"/>
+      <w:r>
+        <w:t xml:space="preserve">, es decir, no aplicable para proyectos </w:t>
+      </w:r>
+      <w:proofErr w:type="spellStart"/>
+      <w:r>
+        <w:t>outsourcing</w:t>
+      </w:r>
+      <w:proofErr w:type="spellEnd"/>
+      <w:r>
+        <w:t xml:space="preserve">.  Es independiente de la envergadura del proyecto a desarrollar pueden ser pequeños, medianos o grandes proyectos.  </w:t>
       </w:r>
     </w:p>
     <w:p/>
@@ -3048,7 +3081,15 @@
         <w:jc w:val="both"/>
       </w:pPr>
       <w:r>
-        <w:t>Construcción de releases de productos.</w:t>
+        <w:t xml:space="preserve">Construcción de </w:t>
+      </w:r>
+      <w:proofErr w:type="spellStart"/>
+      <w:r>
+        <w:t>releases</w:t>
+      </w:r>
+      <w:proofErr w:type="spellEnd"/>
+      <w:r>
+        <w:t xml:space="preserve"> de productos.</w:t>
       </w:r>
     </w:p>
     <w:p>
@@ -3069,10 +3110,18 @@
         <w:jc w:val="both"/>
       </w:pPr>
       <w:r>
-        <w:t>Por otra parte cualquier s</w:t>
-      </w:r>
-      <w:r>
-        <w:t xml:space="preserve">takeholder podrá presentar cualquiera de los siguientes tipos de </w:t>
+        <w:t xml:space="preserve">Por otra parte cualquier </w:t>
+      </w:r>
+      <w:proofErr w:type="spellStart"/>
+      <w:r>
+        <w:t>s</w:t>
+      </w:r>
+      <w:r>
+        <w:t>takeholder</w:t>
+      </w:r>
+      <w:proofErr w:type="spellEnd"/>
+      <w:r>
+        <w:t xml:space="preserve"> podrá presentar cualquiera de los siguientes tipos de </w:t>
       </w:r>
       <w:r>
         <w:t>peticiones de cambio</w:t>
@@ -3884,7 +3933,7 @@
           <w:noProof/>
           <w:sz w:val="22"/>
           <w:szCs w:val="24"/>
-          <w:lang w:val="es-MX" w:eastAsia="es-MX"/>
+          <w:lang w:val="es-ES" w:eastAsia="es-ES"/>
         </w:rPr>
         <w:drawing>
           <wp:anchor distT="0" distB="0" distL="114300" distR="114300" simplePos="0" relativeHeight="251661312" behindDoc="0" locked="0" layoutInCell="1" allowOverlap="1">
@@ -3912,7 +3961,7 @@
                     </pic:cNvPicPr>
                   </pic:nvPicPr>
                   <pic:blipFill>
-                    <a:blip r:embed="rId9" cstate="print">
+                    <a:blip r:embed="rId10" cstate="print">
                       <a:extLst>
                         <a:ext uri="{28A0092B-C50C-407E-A947-70E740481C1C}">
                           <a14:useLocalDpi xmlns:a14="http://schemas.microsoft.com/office/drawing/2010/main" val="0"/>
@@ -4329,8 +4378,13 @@
               <w:jc w:val="both"/>
             </w:pPr>
             <w:r>
-              <w:t>Akira Tabuchi</w:t>
-            </w:r>
+              <w:t xml:space="preserve">Akira </w:t>
+            </w:r>
+            <w:proofErr w:type="spellStart"/>
+            <w:r>
+              <w:t>Tabuchi</w:t>
+            </w:r>
+            <w:proofErr w:type="spellEnd"/>
           </w:p>
         </w:tc>
         <w:tc>
@@ -4569,7 +4623,23 @@
               <w:jc w:val="both"/>
             </w:pPr>
             <w:r>
-              <w:t>André Calderón, Liliana Ramirez, Akira Tabuchi,  Jorge Luis Tello</w:t>
+              <w:t xml:space="preserve">André Calderón, Liliana </w:t>
+            </w:r>
+            <w:proofErr w:type="spellStart"/>
+            <w:r>
+              <w:t>Ramirez</w:t>
+            </w:r>
+            <w:proofErr w:type="spellEnd"/>
+            <w:r>
+              <w:t xml:space="preserve">, Akira </w:t>
+            </w:r>
+            <w:proofErr w:type="spellStart"/>
+            <w:r>
+              <w:t>Tabuchi</w:t>
+            </w:r>
+            <w:proofErr w:type="spellEnd"/>
+            <w:r>
+              <w:t>,  Jorge Luis Tello</w:t>
             </w:r>
           </w:p>
         </w:tc>
@@ -4812,8 +4882,13 @@
               <w:jc w:val="both"/>
             </w:pPr>
             <w:r>
-              <w:t>Liliana Ramirez</w:t>
-            </w:r>
+              <w:t xml:space="preserve">Liliana </w:t>
+            </w:r>
+            <w:proofErr w:type="spellStart"/>
+            <w:r>
+              <w:t>Ramirez</w:t>
+            </w:r>
+            <w:proofErr w:type="spellEnd"/>
           </w:p>
         </w:tc>
         <w:tc>
@@ -4932,7 +5007,23 @@
               <w:jc w:val="both"/>
             </w:pPr>
             <w:r>
-              <w:t>André Calderón, Liliana Ramirez, Akira Tabuchi,  Jorge Luis</w:t>
+              <w:t xml:space="preserve">André Calderón, Liliana </w:t>
+            </w:r>
+            <w:proofErr w:type="spellStart"/>
+            <w:r>
+              <w:t>Ramirez</w:t>
+            </w:r>
+            <w:proofErr w:type="spellEnd"/>
+            <w:r>
+              <w:t xml:space="preserve">, Akira </w:t>
+            </w:r>
+            <w:proofErr w:type="spellStart"/>
+            <w:r>
+              <w:t>Tabuchi</w:t>
+            </w:r>
+            <w:proofErr w:type="spellEnd"/>
+            <w:r>
+              <w:t>,  Jorge Luis</w:t>
             </w:r>
           </w:p>
         </w:tc>
@@ -5404,8 +5495,17 @@
                 <w:rFonts w:eastAsia="Verdana"/>
                 <w:sz w:val="22"/>
               </w:rPr>
-              <w:t>Formato del mensaje adjunto a un commit</w:t>
-            </w:r>
+              <w:t xml:space="preserve">Formato del mensaje adjunto a un </w:t>
+            </w:r>
+            <w:proofErr w:type="spellStart"/>
+            <w:r>
+              <w:rPr>
+                <w:rFonts w:eastAsia="Verdana"/>
+                <w:sz w:val="22"/>
+              </w:rPr>
+              <w:t>commit</w:t>
+            </w:r>
+            <w:proofErr w:type="spellEnd"/>
           </w:p>
         </w:tc>
         <w:tc>
@@ -5433,7 +5533,23 @@
                 <w:rFonts w:eastAsia="Verdana"/>
                 <w:sz w:val="22"/>
               </w:rPr>
-              <w:t>Se tendrá que seguir con el formato establecido para los mensajes al momento que se realice un commit en la carpeta principal.</w:t>
+              <w:t xml:space="preserve">Se tendrá que seguir con el formato establecido para los mensajes al momento que se realice un </w:t>
+            </w:r>
+            <w:proofErr w:type="spellStart"/>
+            <w:r>
+              <w:rPr>
+                <w:rFonts w:eastAsia="Verdana"/>
+                <w:sz w:val="22"/>
+              </w:rPr>
+              <w:t>commit</w:t>
+            </w:r>
+            <w:proofErr w:type="spellEnd"/>
+            <w:r>
+              <w:rPr>
+                <w:rFonts w:eastAsia="Verdana"/>
+                <w:sz w:val="22"/>
+              </w:rPr>
+              <w:t xml:space="preserve"> en la carpeta principal.</w:t>
             </w:r>
           </w:p>
         </w:tc>
@@ -5617,7 +5733,39 @@
                 <w:rFonts w:eastAsia="Verdana"/>
                 <w:sz w:val="22"/>
               </w:rPr>
-              <w:t>No se deben mantener archivos binarios en el repositorio, en lugar de guardar archivos comprimidos (archivos .zip, .rar, .tar.gz, etc.), los archivos deben guardarse sin comprimir. En cuanto a los compilados u otros ejecutable se debe guardar la forma de generarlos (con que versión del compilador, versiones específicas y cualquier otra información relevante), y no los archivos que se generen después de compilar ni los instaladores de los mismos.</w:t>
+              <w:t>No se deben mantener archivos binarios en el repositorio, en lugar de guardar archivos comprimidos (archivos .</w:t>
+            </w:r>
+            <w:proofErr w:type="spellStart"/>
+            <w:r>
+              <w:rPr>
+                <w:rFonts w:eastAsia="Verdana"/>
+                <w:sz w:val="22"/>
+              </w:rPr>
+              <w:t>zip</w:t>
+            </w:r>
+            <w:proofErr w:type="spellEnd"/>
+            <w:r>
+              <w:rPr>
+                <w:rFonts w:eastAsia="Verdana"/>
+                <w:sz w:val="22"/>
+              </w:rPr>
+              <w:t>, .</w:t>
+            </w:r>
+            <w:proofErr w:type="spellStart"/>
+            <w:r>
+              <w:rPr>
+                <w:rFonts w:eastAsia="Verdana"/>
+                <w:sz w:val="22"/>
+              </w:rPr>
+              <w:t>rar</w:t>
+            </w:r>
+            <w:proofErr w:type="spellEnd"/>
+            <w:r>
+              <w:rPr>
+                <w:rFonts w:eastAsia="Verdana"/>
+                <w:sz w:val="22"/>
+              </w:rPr>
+              <w:t>, .tar.gz, etc.), los archivos deben guardarse sin comprimir. En cuanto a los compilados u otros ejecutable se debe guardar la forma de generarlos (con que versión del compilador, versiones específicas y cualquier otra información relevante), y no los archivos que se generen después de compilar ni los instaladores de los mismos.</w:t>
             </w:r>
           </w:p>
           <w:p>
@@ -5655,7 +5803,23 @@
                 <w:rFonts w:eastAsia="Verdana"/>
                 <w:sz w:val="22"/>
               </w:rPr>
-              <w:t>Al momento de abrir un archivo que genere temporales de seguridad (ejemplo archivos de office) asegurarse de borrar dichos temporales al momento de hacer commit.</w:t>
+              <w:t xml:space="preserve">Al momento de abrir un archivo que genere temporales de seguridad (ejemplo archivos de office) asegurarse de borrar dichos temporales al momento de hacer </w:t>
+            </w:r>
+            <w:proofErr w:type="spellStart"/>
+            <w:r>
+              <w:rPr>
+                <w:rFonts w:eastAsia="Verdana"/>
+                <w:sz w:val="22"/>
+              </w:rPr>
+              <w:t>commit</w:t>
+            </w:r>
+            <w:proofErr w:type="spellEnd"/>
+            <w:r>
+              <w:rPr>
+                <w:rFonts w:eastAsia="Verdana"/>
+                <w:sz w:val="22"/>
+              </w:rPr>
+              <w:t>.</w:t>
             </w:r>
           </w:p>
         </w:tc>
@@ -5867,7 +6031,21 @@
         <w:rPr>
           <w:rFonts w:eastAsia="Verdana"/>
         </w:rPr>
-        <w:t xml:space="preserve">Es una herramienta de control de versiones open source basada en un repositorio cuyo </w:t>
+        <w:t xml:space="preserve">Es una herramienta de control de versiones open </w:t>
+      </w:r>
+      <w:proofErr w:type="spellStart"/>
+      <w:r>
+        <w:rPr>
+          <w:rFonts w:eastAsia="Verdana"/>
+        </w:rPr>
+        <w:t>source</w:t>
+      </w:r>
+      <w:proofErr w:type="spellEnd"/>
+      <w:r>
+        <w:rPr>
+          <w:rFonts w:eastAsia="Verdana"/>
+        </w:rPr>
+        <w:t xml:space="preserve"> basada en un repositorio cuyo </w:t>
       </w:r>
       <w:r>
         <w:rPr>
@@ -5902,8 +6080,17 @@
           <w:rFonts w:eastAsia="Verdana"/>
           <w:b/>
         </w:rPr>
-        <w:t>Google Code</w:t>
-      </w:r>
+        <w:t xml:space="preserve">Google </w:t>
+      </w:r>
+      <w:proofErr w:type="spellStart"/>
+      <w:r>
+        <w:rPr>
+          <w:rFonts w:eastAsia="Verdana"/>
+          <w:b/>
+        </w:rPr>
+        <w:t>Code</w:t>
+      </w:r>
+      <w:proofErr w:type="spellEnd"/>
       <w:r>
         <w:rPr>
           <w:rFonts w:eastAsia="Verdana"/>
@@ -5936,12 +6123,40 @@
         <w:rPr>
           <w:rFonts w:eastAsia="Verdana"/>
         </w:rPr>
-        <w:t>Es un sitio de Google para desarrolladores interesados en el desarrollo Google-related/open-source. El sitio contiene códigos fuente abiertos, una lista de sus servicios de apoyo público y API. Uno de los servicios que ofrece es el de repositorio de archivos, en otras palabras te hacen elegir entre SVN, GIT o Mercurial; en este caso usaremos el servicio de repositorio SVN.</w:t>
-      </w:r>
+        <w:t>Es un sitio de Google para desarrolladores interesados en el desarrollo Google-</w:t>
+      </w:r>
+      <w:proofErr w:type="spellStart"/>
       <w:r>
         <w:rPr>
           <w:rFonts w:eastAsia="Verdana"/>
         </w:rPr>
+        <w:t>related</w:t>
+      </w:r>
+      <w:proofErr w:type="spellEnd"/>
+      <w:r>
+        <w:rPr>
+          <w:rFonts w:eastAsia="Verdana"/>
+        </w:rPr>
+        <w:t>/open-</w:t>
+      </w:r>
+      <w:proofErr w:type="spellStart"/>
+      <w:r>
+        <w:rPr>
+          <w:rFonts w:eastAsia="Verdana"/>
+        </w:rPr>
+        <w:t>source</w:t>
+      </w:r>
+      <w:proofErr w:type="spellEnd"/>
+      <w:r>
+        <w:rPr>
+          <w:rFonts w:eastAsia="Verdana"/>
+        </w:rPr>
+        <w:t>. El sitio contiene códigos fuente abiertos, una lista de sus servicios de apoyo público y API. Uno de los servicios que ofrece es el de repositorio de archivos, en otras palabras te hacen elegir entre SVN, GIT o Mercurial; en este caso usaremos el servicio de repositorio SVN.</w:t>
+      </w:r>
+      <w:r>
+        <w:rPr>
+          <w:rFonts w:eastAsia="Verdana"/>
+        </w:rPr>
         <w:t xml:space="preserve"> </w:t>
       </w:r>
       <w:r>
@@ -5969,7 +6184,21 @@
         <w:rPr>
           <w:rFonts w:eastAsia="Verdana"/>
         </w:rPr>
-        <w:t>vos del Google Code de un</w:t>
+        <w:t xml:space="preserve">vos del Google </w:t>
+      </w:r>
+      <w:proofErr w:type="spellStart"/>
+      <w:r>
+        <w:rPr>
+          <w:rFonts w:eastAsia="Verdana"/>
+        </w:rPr>
+        <w:t>Code</w:t>
+      </w:r>
+      <w:proofErr w:type="spellEnd"/>
+      <w:r>
+        <w:rPr>
+          <w:rFonts w:eastAsia="Verdana"/>
+        </w:rPr>
+        <w:t xml:space="preserve"> de un</w:t>
       </w:r>
       <w:r>
         <w:rPr>
@@ -6002,7 +6231,6 @@
         <w:rPr>
           <w:noProof/>
           <w:shd w:val="clear" w:color="auto" w:fill="000000" w:themeFill="text1"/>
-          <w:lang w:val="es-MX" w:eastAsia="es-MX"/>
         </w:rPr>
         <w:drawing>
           <wp:inline distT="0" distB="0" distL="0" distR="0">
@@ -6020,7 +6248,7 @@
                     <pic:cNvPicPr/>
                   </pic:nvPicPr>
                   <pic:blipFill>
-                    <a:blip r:embed="rId10" cstate="print"/>
+                    <a:blip r:embed="rId11" cstate="print"/>
                     <a:stretch>
                       <a:fillRect/>
                     </a:stretch>
@@ -6034,7 +6262,7 @@
                       <a:avLst/>
                     </a:prstGeom>
                     <a:blipFill>
-                      <a:blip r:embed="rId11"/>
+                      <a:blip r:embed="rId12"/>
                       <a:tile tx="0" ty="0" sx="100000" sy="100000" flip="none" algn="tl"/>
                     </a:blipFill>
                     <a:ln>
@@ -6078,7 +6306,15 @@
                     <w:t>Gráfico N° 2</w:t>
                   </w:r>
                   <w:r>
-                    <w:t xml:space="preserve"> – Interfaz de la gestión de archivos del Google Code </w:t>
+                    <w:t xml:space="preserve"> – Interfaz de la gestión de archivos del Google </w:t>
+                  </w:r>
+                  <w:proofErr w:type="spellStart"/>
+                  <w:r>
+                    <w:t>Code</w:t>
+                  </w:r>
+                  <w:proofErr w:type="spellEnd"/>
+                  <w:r>
+                    <w:t xml:space="preserve"> </w:t>
                   </w:r>
                 </w:p>
               </w:txbxContent>
@@ -6119,12 +6355,21 @@
           <w:b/>
         </w:rPr>
       </w:pPr>
+      <w:proofErr w:type="spellStart"/>
       <w:r>
         <w:rPr>
           <w:rFonts w:eastAsia="Verdana"/>
           <w:b/>
         </w:rPr>
-        <w:t>Tortoise SVN:</w:t>
+        <w:t>Tortoise</w:t>
+      </w:r>
+      <w:proofErr w:type="spellEnd"/>
+      <w:r>
+        <w:rPr>
+          <w:rFonts w:eastAsia="Verdana"/>
+          <w:b/>
+        </w:rPr>
+        <w:t xml:space="preserve"> SVN:</w:t>
       </w:r>
     </w:p>
     <w:p>
@@ -6150,7 +6395,35 @@
         <w:rPr>
           <w:rFonts w:eastAsia="Verdana"/>
         </w:rPr>
-        <w:t xml:space="preserve">Es un cliente Subversion, implementado como una extensión al shell de Windows. Es </w:t>
+        <w:t xml:space="preserve">Es un cliente </w:t>
+      </w:r>
+      <w:proofErr w:type="spellStart"/>
+      <w:r>
+        <w:rPr>
+          <w:rFonts w:eastAsia="Verdana"/>
+        </w:rPr>
+        <w:t>Subversion</w:t>
+      </w:r>
+      <w:proofErr w:type="spellEnd"/>
+      <w:r>
+        <w:rPr>
+          <w:rFonts w:eastAsia="Verdana"/>
+        </w:rPr>
+        <w:t xml:space="preserve">, implementado como una extensión al </w:t>
+      </w:r>
+      <w:proofErr w:type="spellStart"/>
+      <w:r>
+        <w:rPr>
+          <w:rFonts w:eastAsia="Verdana"/>
+        </w:rPr>
+        <w:t>shell</w:t>
+      </w:r>
+      <w:proofErr w:type="spellEnd"/>
+      <w:r>
+        <w:rPr>
+          <w:rFonts w:eastAsia="Verdana"/>
+        </w:rPr>
+        <w:t xml:space="preserve"> de Windows. Es </w:t>
       </w:r>
       <w:r>
         <w:rPr>
@@ -6245,11 +6518,11 @@
               <o:lock v:ext="edit" aspectratio="t"/>
             </v:shapetype>
             <v:shape id="Imagen 13" o:spid="_x0000_s1034" type="#_x0000_t75" style="position:absolute;width:36317;height:30710;visibility:visible" o:gfxdata="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">
-              <v:imagedata r:id="rId12" o:title=""/>
+              <v:imagedata r:id="rId13" o:title=""/>
               <v:path arrowok="t"/>
             </v:shape>
             <v:shape id="Imagen 15" o:spid="_x0000_s1033" type="#_x0000_t75" alt="http://blogs.wandisco.com/wp-content/uploads/2012/09/tortoisesvn.png" style="position:absolute;left:15786;top:862;width:19496;height:14579;visibility:visible" o:gfxdata="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">
-              <v:imagedata r:id="rId13" o:title="tortoisesvn"/>
+              <v:imagedata r:id="rId14" o:title="tortoisesvn"/>
               <v:path arrowok="t"/>
             </v:shape>
             <w10:wrap type="square"/>
@@ -6425,8 +6698,30 @@
                     <w:rPr>
                       <w:b/>
                     </w:rPr>
-                    <w:t>Imagen 3 – Interfaz del Tortoise SVN para realizar commits</w:t>
+                    <w:t xml:space="preserve">Imagen 3 – Interfaz del </w:t>
                   </w:r>
+                  <w:proofErr w:type="spellStart"/>
+                  <w:r>
+                    <w:rPr>
+                      <w:b/>
+                    </w:rPr>
+                    <w:t>Tortoise</w:t>
+                  </w:r>
+                  <w:proofErr w:type="spellEnd"/>
+                  <w:r>
+                    <w:rPr>
+                      <w:b/>
+                    </w:rPr>
+                    <w:t xml:space="preserve"> SVN para realizar </w:t>
+                  </w:r>
+                  <w:proofErr w:type="spellStart"/>
+                  <w:r>
+                    <w:rPr>
+                      <w:b/>
+                    </w:rPr>
+                    <w:t>commits</w:t>
+                  </w:r>
+                  <w:proofErr w:type="spellEnd"/>
                 </w:p>
               </w:txbxContent>
             </v:textbox>
@@ -6446,8 +6741,13 @@
         <w:t xml:space="preserve"> – </w:t>
       </w:r>
       <w:r>
-        <w:t>Cuadro de diálogo para commits</w:t>
-      </w:r>
+        <w:t xml:space="preserve">Cuadro de diálogo para </w:t>
+      </w:r>
+      <w:proofErr w:type="spellStart"/>
+      <w:r>
+        <w:t>commits</w:t>
+      </w:r>
+      <w:proofErr w:type="spellEnd"/>
     </w:p>
     <w:p>
       <w:pPr>
@@ -6576,9 +6876,9 @@
       <w:r>
         <w:object w:dxaOrig="13530" w:dyaOrig="10395">
           <v:shape id="_x0000_i1025" type="#_x0000_t75" style="width:401pt;height:339.9pt" o:ole="">
-            <v:imagedata r:id="rId14" o:title=""/>
+            <v:imagedata r:id="rId15" o:title=""/>
           </v:shape>
-          <o:OLEObject Type="Embed" ProgID="Visio.Drawing.15" ShapeID="_x0000_i1025" DrawAspect="Content" ObjectID="_1476574314" r:id="rId15"/>
+          <o:OLEObject Type="Embed" ProgID="Visio.Drawing.15" ShapeID="_x0000_i1025" DrawAspect="Content" ObjectID="_1476626584" r:id="rId16"/>
         </w:object>
       </w:r>
     </w:p>
@@ -6770,7 +7070,7 @@
       <w:r>
         <w:rPr>
           <w:noProof/>
-          <w:lang w:val="es-MX" w:eastAsia="es-MX"/>
+          <w:lang w:val="es-ES" w:eastAsia="es-ES"/>
         </w:rPr>
         <w:drawing>
           <wp:inline distT="0" distB="0" distL="0" distR="0">
@@ -6788,7 +7088,7 @@
                     <pic:cNvPicPr/>
                   </pic:nvPicPr>
                   <pic:blipFill>
-                    <a:blip r:embed="rId16" cstate="print"/>
+                    <a:blip r:embed="rId17" cstate="print"/>
                     <a:stretch>
                       <a:fillRect/>
                     </a:stretch>
@@ -9779,7 +10079,21 @@
         <w:rPr>
           <w:szCs w:val="20"/>
         </w:rPr>
-        <w:t xml:space="preserve"> - Leyenda del cuadro de identificación de los items de configuración</w:t>
+        <w:t xml:space="preserve"> - Leyenda del cuadro de identificación de los </w:t>
+      </w:r>
+      <w:proofErr w:type="spellStart"/>
+      <w:r>
+        <w:rPr>
+          <w:szCs w:val="20"/>
+        </w:rPr>
+        <w:t>items</w:t>
+      </w:r>
+      <w:proofErr w:type="spellEnd"/>
+      <w:r>
+        <w:rPr>
+          <w:szCs w:val="20"/>
+        </w:rPr>
+        <w:t xml:space="preserve"> de configuración</w:t>
       </w:r>
     </w:p>
     <w:p>
@@ -10344,7 +10658,23 @@
           <w:rFonts w:eastAsia="Verdana"/>
           <w:szCs w:val="20"/>
         </w:rPr>
-        <w:t>En los cuadros que se presentan a continuación figuran los ítems que se encuentran en cada carpeta del repositorio tanto de la gestión de la configuración como del proyecto SisCoTe.</w:t>
+        <w:t xml:space="preserve">En los cuadros que se presentan a continuación figuran los ítems que se encuentran en cada carpeta del repositorio tanto de la gestión de la configuración como del proyecto </w:t>
+      </w:r>
+      <w:proofErr w:type="spellStart"/>
+      <w:r>
+        <w:rPr>
+          <w:rFonts w:eastAsia="Verdana"/>
+          <w:szCs w:val="20"/>
+        </w:rPr>
+        <w:t>SisCoTe</w:t>
+      </w:r>
+      <w:proofErr w:type="spellEnd"/>
+      <w:r>
+        <w:rPr>
+          <w:rFonts w:eastAsia="Verdana"/>
+          <w:szCs w:val="20"/>
+        </w:rPr>
+        <w:t>.</w:t>
       </w:r>
     </w:p>
     <w:p>
@@ -10487,12 +10817,14 @@
               </w:tabs>
               <w:jc w:val="center"/>
             </w:pPr>
+            <w:proofErr w:type="spellStart"/>
             <w:r>
               <w:t>SisCoTe</w:t>
             </w:r>
             <w:r>
               <w:t>_PGC</w:t>
             </w:r>
+            <w:proofErr w:type="spellEnd"/>
           </w:p>
         </w:tc>
         <w:tc>
@@ -10531,12 +10863,14 @@
               </w:tabs>
               <w:jc w:val="center"/>
             </w:pPr>
+            <w:proofErr w:type="spellStart"/>
             <w:r>
               <w:t>SisCoTe</w:t>
             </w:r>
             <w:r>
               <w:t>_CGC</w:t>
             </w:r>
+            <w:proofErr w:type="spellEnd"/>
           </w:p>
         </w:tc>
         <w:tc>
@@ -10576,6 +10910,7 @@
               </w:tabs>
               <w:jc w:val="center"/>
             </w:pPr>
+            <w:proofErr w:type="spellStart"/>
             <w:r>
               <w:t>SisCoTe</w:t>
             </w:r>
@@ -10585,6 +10920,7 @@
             <w:r>
               <w:t>PGC</w:t>
             </w:r>
+            <w:proofErr w:type="spellEnd"/>
           </w:p>
         </w:tc>
         <w:tc>
@@ -10774,6 +11110,7 @@
                 <w:lang w:val="es-ES"/>
               </w:rPr>
             </w:pPr>
+            <w:proofErr w:type="spellStart"/>
             <w:r>
               <w:rPr>
                 <w:rFonts w:eastAsia="Verdana"/>
@@ -10806,6 +11143,7 @@
               </w:rPr>
               <w:t>P</w:t>
             </w:r>
+            <w:proofErr w:type="spellEnd"/>
           </w:p>
         </w:tc>
         <w:tc>
@@ -10863,6 +11201,7 @@
                 <w:lang w:val="es-ES"/>
               </w:rPr>
             </w:pPr>
+            <w:proofErr w:type="spellStart"/>
             <w:r>
               <w:rPr>
                 <w:rFonts w:eastAsia="Verdana"/>
@@ -10887,6 +11226,7 @@
               </w:rPr>
               <w:t>CP</w:t>
             </w:r>
+            <w:proofErr w:type="spellEnd"/>
           </w:p>
         </w:tc>
         <w:tc>
@@ -11082,6 +11422,7 @@
                 <w:lang w:val="es-ES"/>
               </w:rPr>
             </w:pPr>
+            <w:proofErr w:type="spellStart"/>
             <w:r>
               <w:rPr>
                 <w:rFonts w:eastAsia="Verdana"/>
@@ -11098,6 +11439,7 @@
               </w:rPr>
               <w:t>N</w:t>
             </w:r>
+            <w:proofErr w:type="spellEnd"/>
             <w:r>
               <w:rPr>
                 <w:rFonts w:eastAsia="Verdana"/>
@@ -11256,6 +11598,7 @@
                 <w:lang w:val="es-ES"/>
               </w:rPr>
             </w:pPr>
+            <w:proofErr w:type="spellStart"/>
             <w:r>
               <w:rPr>
                 <w:rFonts w:eastAsia="Verdana"/>
@@ -11272,6 +11615,7 @@
               </w:rPr>
               <w:t>_LR</w:t>
             </w:r>
+            <w:proofErr w:type="spellEnd"/>
           </w:p>
         </w:tc>
         <w:tc>
@@ -11449,6 +11793,7 @@
                 <w:lang w:val="es-ES"/>
               </w:rPr>
             </w:pPr>
+            <w:proofErr w:type="spellStart"/>
             <w:r>
               <w:rPr>
                 <w:rFonts w:eastAsia="Verdana"/>
@@ -11473,6 +11818,7 @@
               </w:rPr>
               <w:t>ECU_RU</w:t>
             </w:r>
+            <w:proofErr w:type="spellEnd"/>
           </w:p>
         </w:tc>
         <w:tc>
@@ -11541,6 +11887,7 @@
                 <w:lang w:val="es-ES"/>
               </w:rPr>
             </w:pPr>
+            <w:proofErr w:type="spellStart"/>
             <w:r>
               <w:rPr>
                 <w:rFonts w:eastAsia="Verdana"/>
@@ -11565,6 +11912,7 @@
               </w:rPr>
               <w:t>ECU_IS</w:t>
             </w:r>
+            <w:proofErr w:type="spellEnd"/>
           </w:p>
         </w:tc>
         <w:tc>
@@ -11627,6 +11975,7 @@
                 <w:lang w:val="es-ES"/>
               </w:rPr>
             </w:pPr>
+            <w:proofErr w:type="spellStart"/>
             <w:r>
               <w:rPr>
                 <w:rFonts w:eastAsia="Verdana"/>
@@ -11651,6 +12000,7 @@
               </w:rPr>
               <w:t>ECU_RD</w:t>
             </w:r>
+            <w:proofErr w:type="spellEnd"/>
           </w:p>
         </w:tc>
         <w:tc>
@@ -11710,6 +12060,7 @@
                 <w:lang w:val="es-ES"/>
               </w:rPr>
             </w:pPr>
+            <w:proofErr w:type="spellStart"/>
             <w:r>
               <w:rPr>
                 <w:rFonts w:eastAsia="Verdana"/>
@@ -11734,6 +12085,7 @@
               </w:rPr>
               <w:t>ECU_VD</w:t>
             </w:r>
+            <w:proofErr w:type="spellEnd"/>
           </w:p>
         </w:tc>
         <w:tc>
@@ -11805,6 +12157,7 @@
                 <w:lang w:val="es-ES"/>
               </w:rPr>
             </w:pPr>
+            <w:proofErr w:type="spellStart"/>
             <w:r>
               <w:rPr>
                 <w:rFonts w:eastAsia="Verdana"/>
@@ -11813,6 +12166,7 @@
               </w:rPr>
               <w:t>SisCoTe</w:t>
             </w:r>
+            <w:proofErr w:type="spellEnd"/>
             <w:r>
               <w:rPr>
                 <w:rFonts w:eastAsia="Verdana"/>
@@ -11889,6 +12243,7 @@
                 <w:lang w:val="es-ES"/>
               </w:rPr>
             </w:pPr>
+            <w:proofErr w:type="spellStart"/>
             <w:r>
               <w:rPr>
                 <w:rFonts w:eastAsia="Verdana"/>
@@ -11897,6 +12252,7 @@
               </w:rPr>
               <w:t>SisCoTe</w:t>
             </w:r>
+            <w:proofErr w:type="spellEnd"/>
             <w:r>
               <w:rPr>
                 <w:rFonts w:eastAsia="Verdana"/>
@@ -11976,6 +12332,7 @@
                 <w:lang w:val="es-ES"/>
               </w:rPr>
             </w:pPr>
+            <w:proofErr w:type="spellStart"/>
             <w:r>
               <w:rPr>
                 <w:rFonts w:eastAsia="Verdana"/>
@@ -11984,6 +12341,7 @@
               </w:rPr>
               <w:t>SisCoTe</w:t>
             </w:r>
+            <w:proofErr w:type="spellEnd"/>
             <w:r>
               <w:rPr>
                 <w:rFonts w:eastAsia="Verdana"/>
@@ -12060,6 +12418,7 @@
                 <w:lang w:val="es-ES"/>
               </w:rPr>
             </w:pPr>
+            <w:proofErr w:type="spellStart"/>
             <w:r>
               <w:rPr>
                 <w:rFonts w:eastAsia="Verdana"/>
@@ -12068,6 +12427,7 @@
               </w:rPr>
               <w:t>SisCoTe</w:t>
             </w:r>
+            <w:proofErr w:type="spellEnd"/>
             <w:r>
               <w:rPr>
                 <w:rFonts w:eastAsia="Verdana"/>
@@ -12181,6 +12541,7 @@
                 <w:lang w:val="es-ES"/>
               </w:rPr>
             </w:pPr>
+            <w:proofErr w:type="spellStart"/>
             <w:r>
               <w:rPr>
                 <w:rFonts w:eastAsia="Verdana"/>
@@ -12189,6 +12550,7 @@
               </w:rPr>
               <w:t>SisCoTe</w:t>
             </w:r>
+            <w:proofErr w:type="spellEnd"/>
             <w:r>
               <w:rPr>
                 <w:rFonts w:eastAsia="Verdana"/>
@@ -12265,6 +12627,7 @@
                 <w:lang w:val="es-ES"/>
               </w:rPr>
             </w:pPr>
+            <w:proofErr w:type="spellStart"/>
             <w:r>
               <w:rPr>
                 <w:rFonts w:eastAsia="Verdana"/>
@@ -12273,6 +12636,7 @@
               </w:rPr>
               <w:t>SisCoTe</w:t>
             </w:r>
+            <w:proofErr w:type="spellEnd"/>
             <w:r>
               <w:rPr>
                 <w:rFonts w:eastAsia="Verdana"/>
@@ -12352,6 +12716,7 @@
                 <w:lang w:val="es-ES"/>
               </w:rPr>
             </w:pPr>
+            <w:proofErr w:type="spellStart"/>
             <w:r>
               <w:rPr>
                 <w:rFonts w:eastAsia="Verdana"/>
@@ -12360,6 +12725,7 @@
               </w:rPr>
               <w:t>SisCoTe</w:t>
             </w:r>
+            <w:proofErr w:type="spellEnd"/>
             <w:r>
               <w:rPr>
                 <w:rFonts w:eastAsia="Verdana"/>
@@ -12436,6 +12802,7 @@
                 <w:lang w:val="es-ES"/>
               </w:rPr>
             </w:pPr>
+            <w:proofErr w:type="spellStart"/>
             <w:r>
               <w:rPr>
                 <w:rFonts w:eastAsia="Verdana"/>
@@ -12444,6 +12811,7 @@
               </w:rPr>
               <w:t>SisCoTe</w:t>
             </w:r>
+            <w:proofErr w:type="spellEnd"/>
             <w:r>
               <w:rPr>
                 <w:rFonts w:eastAsia="Verdana"/>
@@ -12523,6 +12891,7 @@
                 <w:lang w:val="es-ES"/>
               </w:rPr>
             </w:pPr>
+            <w:proofErr w:type="spellStart"/>
             <w:r>
               <w:rPr>
                 <w:rFonts w:eastAsia="Verdana"/>
@@ -12531,6 +12900,7 @@
               </w:rPr>
               <w:t>SisCoTe</w:t>
             </w:r>
+            <w:proofErr w:type="spellEnd"/>
             <w:r>
               <w:rPr>
                 <w:rFonts w:eastAsia="Verdana"/>
@@ -12597,6 +12967,7 @@
                 <w:lang w:val="es-ES"/>
               </w:rPr>
             </w:pPr>
+            <w:proofErr w:type="spellStart"/>
             <w:r>
               <w:rPr>
                 <w:rFonts w:eastAsia="Verdana"/>
@@ -12605,6 +12976,7 @@
               </w:rPr>
               <w:t>SisCoTe</w:t>
             </w:r>
+            <w:proofErr w:type="spellEnd"/>
             <w:r>
               <w:rPr>
                 <w:rFonts w:eastAsia="Verdana"/>
@@ -12684,6 +13056,7 @@
                 <w:lang w:val="es-ES"/>
               </w:rPr>
             </w:pPr>
+            <w:proofErr w:type="spellStart"/>
             <w:r>
               <w:rPr>
                 <w:rFonts w:eastAsia="Verdana"/>
@@ -12692,6 +13065,7 @@
               </w:rPr>
               <w:t>SisCoTe</w:t>
             </w:r>
+            <w:proofErr w:type="spellEnd"/>
             <w:r>
               <w:rPr>
                 <w:rFonts w:eastAsia="Verdana"/>
@@ -12905,6 +13279,7 @@
                 <w:lang w:val="es-ES"/>
               </w:rPr>
             </w:pPr>
+            <w:proofErr w:type="spellStart"/>
             <w:r>
               <w:rPr>
                 <w:rFonts w:eastAsia="Verdana"/>
@@ -12913,6 +13288,7 @@
               </w:rPr>
               <w:t>SisCoTe</w:t>
             </w:r>
+            <w:proofErr w:type="spellEnd"/>
             <w:r>
               <w:rPr>
                 <w:rFonts w:eastAsia="Verdana"/>
@@ -12971,6 +13347,7 @@
                 <w:lang w:val="es-ES"/>
               </w:rPr>
             </w:pPr>
+            <w:proofErr w:type="spellStart"/>
             <w:r>
               <w:rPr>
                 <w:rFonts w:eastAsia="Verdana"/>
@@ -12987,6 +13364,7 @@
               </w:rPr>
               <w:t>_CP_IS</w:t>
             </w:r>
+            <w:proofErr w:type="spellEnd"/>
           </w:p>
         </w:tc>
         <w:tc>
@@ -13049,6 +13427,7 @@
                 <w:lang w:val="es-ES"/>
               </w:rPr>
             </w:pPr>
+            <w:proofErr w:type="spellStart"/>
             <w:r>
               <w:rPr>
                 <w:rFonts w:eastAsia="Verdana"/>
@@ -13065,6 +13444,7 @@
               </w:rPr>
               <w:t>_CP_RD</w:t>
             </w:r>
+            <w:proofErr w:type="spellEnd"/>
           </w:p>
         </w:tc>
         <w:tc>
@@ -13124,6 +13504,7 @@
                 <w:lang w:val="es-ES"/>
               </w:rPr>
             </w:pPr>
+            <w:proofErr w:type="spellStart"/>
             <w:r>
               <w:rPr>
                 <w:rFonts w:eastAsia="Verdana"/>
@@ -13140,6 +13521,7 @@
               </w:rPr>
               <w:t>_CP_VD</w:t>
             </w:r>
+            <w:proofErr w:type="spellEnd"/>
           </w:p>
         </w:tc>
         <w:tc>
@@ -13211,6 +13593,7 @@
                 <w:lang w:val="es-ES"/>
               </w:rPr>
             </w:pPr>
+            <w:proofErr w:type="spellStart"/>
             <w:r>
               <w:rPr>
                 <w:rFonts w:eastAsia="Verdana"/>
@@ -13219,6 +13602,7 @@
               </w:rPr>
               <w:t>SisCoTe</w:t>
             </w:r>
+            <w:proofErr w:type="spellEnd"/>
             <w:r>
               <w:rPr>
                 <w:rFonts w:eastAsia="Verdana"/>
@@ -13295,6 +13679,7 @@
                 <w:lang w:val="es-ES"/>
               </w:rPr>
             </w:pPr>
+            <w:proofErr w:type="spellStart"/>
             <w:r>
               <w:rPr>
                 <w:rFonts w:eastAsia="Verdana"/>
@@ -13303,6 +13688,7 @@
               </w:rPr>
               <w:t>SisCoTe</w:t>
             </w:r>
+            <w:proofErr w:type="spellEnd"/>
             <w:r>
               <w:rPr>
                 <w:rFonts w:eastAsia="Verdana"/>
@@ -13382,6 +13768,7 @@
                 <w:lang w:val="es-ES"/>
               </w:rPr>
             </w:pPr>
+            <w:proofErr w:type="spellStart"/>
             <w:r>
               <w:rPr>
                 <w:rFonts w:eastAsia="Verdana"/>
@@ -13390,6 +13777,7 @@
               </w:rPr>
               <w:t>SisCoTe</w:t>
             </w:r>
+            <w:proofErr w:type="spellEnd"/>
             <w:r>
               <w:rPr>
                 <w:rFonts w:eastAsia="Verdana"/>
@@ -13466,6 +13854,7 @@
                 <w:lang w:val="es-ES"/>
               </w:rPr>
             </w:pPr>
+            <w:proofErr w:type="spellStart"/>
             <w:r>
               <w:rPr>
                 <w:rFonts w:eastAsia="Verdana"/>
@@ -13474,6 +13863,7 @@
               </w:rPr>
               <w:t>SisCoTe</w:t>
             </w:r>
+            <w:proofErr w:type="spellEnd"/>
             <w:r>
               <w:rPr>
                 <w:rFonts w:eastAsia="Verdana"/>
@@ -13553,6 +13943,7 @@
                 <w:lang w:val="es-ES"/>
               </w:rPr>
             </w:pPr>
+            <w:proofErr w:type="spellStart"/>
             <w:r>
               <w:rPr>
                 <w:rFonts w:eastAsia="Verdana"/>
@@ -13561,6 +13952,7 @@
               </w:rPr>
               <w:t>SisCoTe</w:t>
             </w:r>
+            <w:proofErr w:type="spellEnd"/>
             <w:r>
               <w:rPr>
                 <w:rFonts w:eastAsia="Verdana"/>
@@ -13637,6 +14029,7 @@
                 <w:lang w:val="es-ES"/>
               </w:rPr>
             </w:pPr>
+            <w:proofErr w:type="spellStart"/>
             <w:r>
               <w:rPr>
                 <w:rFonts w:eastAsia="Verdana"/>
@@ -13645,6 +14038,7 @@
               </w:rPr>
               <w:t>SisCoTe</w:t>
             </w:r>
+            <w:proofErr w:type="spellEnd"/>
             <w:r>
               <w:rPr>
                 <w:rFonts w:eastAsia="Verdana"/>
@@ -13724,6 +14118,7 @@
                 <w:lang w:val="es-ES"/>
               </w:rPr>
             </w:pPr>
+            <w:proofErr w:type="spellStart"/>
             <w:r>
               <w:rPr>
                 <w:rFonts w:eastAsia="Verdana"/>
@@ -13732,6 +14127,7 @@
               </w:rPr>
               <w:t>SisCoTe</w:t>
             </w:r>
+            <w:proofErr w:type="spellEnd"/>
             <w:r>
               <w:rPr>
                 <w:rFonts w:eastAsia="Verdana"/>
@@ -13808,6 +14204,7 @@
                 <w:lang w:val="es-ES"/>
               </w:rPr>
             </w:pPr>
+            <w:proofErr w:type="spellStart"/>
             <w:r>
               <w:rPr>
                 <w:rFonts w:eastAsia="Verdana"/>
@@ -13816,6 +14213,7 @@
               </w:rPr>
               <w:t>SisCoTe</w:t>
             </w:r>
+            <w:proofErr w:type="spellEnd"/>
             <w:r>
               <w:rPr>
                 <w:rFonts w:eastAsia="Verdana"/>
@@ -14045,6 +14443,7 @@
                 <w:lang w:val="es-ES"/>
               </w:rPr>
             </w:pPr>
+            <w:proofErr w:type="spellStart"/>
             <w:r>
               <w:rPr>
                 <w:rFonts w:eastAsia="Verdana"/>
@@ -14061,6 +14460,7 @@
               </w:rPr>
               <w:t>PD</w:t>
             </w:r>
+            <w:proofErr w:type="spellEnd"/>
           </w:p>
         </w:tc>
         <w:tc>
@@ -14111,6 +14511,7 @@
                 <w:lang w:val="es-ES"/>
               </w:rPr>
             </w:pPr>
+            <w:proofErr w:type="spellStart"/>
             <w:r>
               <w:rPr>
                 <w:rFonts w:eastAsia="Verdana"/>
@@ -14127,6 +14528,7 @@
               </w:rPr>
               <w:t>DDS</w:t>
             </w:r>
+            <w:proofErr w:type="spellEnd"/>
           </w:p>
         </w:tc>
         <w:tc>
@@ -14447,7 +14849,39 @@
                 <w:rFonts w:asciiTheme="majorHAnsi" w:hAnsiTheme="majorHAnsi"/>
                 <w:lang w:val="en-US"/>
               </w:rPr>
-              <w:t>&lt;Problema del proyecto&gt;</w:t>
+              <w:t>&lt;</w:t>
+            </w:r>
+            <w:proofErr w:type="spellStart"/>
+            <w:r>
+              <w:rPr>
+                <w:rFonts w:asciiTheme="majorHAnsi" w:hAnsiTheme="majorHAnsi"/>
+                <w:lang w:val="en-US"/>
+              </w:rPr>
+              <w:t>Problema</w:t>
+            </w:r>
+            <w:proofErr w:type="spellEnd"/>
+            <w:r>
+              <w:rPr>
+                <w:rFonts w:asciiTheme="majorHAnsi" w:hAnsiTheme="majorHAnsi"/>
+                <w:lang w:val="en-US"/>
+              </w:rPr>
+              <w:t xml:space="preserve"> del </w:t>
+            </w:r>
+            <w:proofErr w:type="spellStart"/>
+            <w:r>
+              <w:rPr>
+                <w:rFonts w:asciiTheme="majorHAnsi" w:hAnsiTheme="majorHAnsi"/>
+                <w:lang w:val="en-US"/>
+              </w:rPr>
+              <w:t>proyecto</w:t>
+            </w:r>
+            <w:proofErr w:type="spellEnd"/>
+            <w:r>
+              <w:rPr>
+                <w:rFonts w:asciiTheme="majorHAnsi" w:hAnsiTheme="majorHAnsi"/>
+                <w:lang w:val="en-US"/>
+              </w:rPr>
+              <w:t>&gt;</w:t>
             </w:r>
           </w:p>
         </w:tc>
@@ -14584,7 +15018,39 @@
                 <w:rFonts w:asciiTheme="majorHAnsi" w:hAnsiTheme="majorHAnsi"/>
                 <w:lang w:val="en-US"/>
               </w:rPr>
-              <w:t>&lt;Efectos del cambio&gt;</w:t>
+              <w:t>&lt;</w:t>
+            </w:r>
+            <w:proofErr w:type="spellStart"/>
+            <w:r>
+              <w:rPr>
+                <w:rFonts w:asciiTheme="majorHAnsi" w:hAnsiTheme="majorHAnsi"/>
+                <w:lang w:val="en-US"/>
+              </w:rPr>
+              <w:t>Efectos</w:t>
+            </w:r>
+            <w:proofErr w:type="spellEnd"/>
+            <w:r>
+              <w:rPr>
+                <w:rFonts w:asciiTheme="majorHAnsi" w:hAnsiTheme="majorHAnsi"/>
+                <w:lang w:val="en-US"/>
+              </w:rPr>
+              <w:t xml:space="preserve"> del </w:t>
+            </w:r>
+            <w:proofErr w:type="spellStart"/>
+            <w:r>
+              <w:rPr>
+                <w:rFonts w:asciiTheme="majorHAnsi" w:hAnsiTheme="majorHAnsi"/>
+                <w:lang w:val="en-US"/>
+              </w:rPr>
+              <w:t>cambio</w:t>
+            </w:r>
+            <w:proofErr w:type="spellEnd"/>
+            <w:r>
+              <w:rPr>
+                <w:rFonts w:asciiTheme="majorHAnsi" w:hAnsiTheme="majorHAnsi"/>
+                <w:lang w:val="en-US"/>
+              </w:rPr>
+              <w:t>&gt;</w:t>
             </w:r>
           </w:p>
         </w:tc>
@@ -16022,11 +16488,19 @@
               </w:rPr>
               <w:t xml:space="preserve">Akira </w:t>
             </w:r>
-            <w:r>
-              <w:rPr>
-                <w:rFonts w:cstheme="minorHAnsi"/>
-              </w:rPr>
-              <w:t xml:space="preserve">Tabuchi </w:t>
+            <w:proofErr w:type="spellStart"/>
+            <w:r>
+              <w:rPr>
+                <w:rFonts w:cstheme="minorHAnsi"/>
+              </w:rPr>
+              <w:t>Tabuchi</w:t>
+            </w:r>
+            <w:proofErr w:type="spellEnd"/>
+            <w:r>
+              <w:rPr>
+                <w:rFonts w:cstheme="minorHAnsi"/>
+              </w:rPr>
+              <w:t xml:space="preserve"> </w:t>
             </w:r>
           </w:p>
         </w:tc>
@@ -16078,19 +16552,7 @@
               <w:rPr>
                 <w:rFonts w:cstheme="minorHAnsi"/>
               </w:rPr>
-              <w:t>Listado de ítems de un proyecto en un rango de fechas según el número de modificaciones</w:t>
-            </w:r>
-            <w:r>
-              <w:rPr>
-                <w:rFonts w:cstheme="minorHAnsi"/>
-              </w:rPr>
-              <w:t xml:space="preserve"> </w:t>
-            </w:r>
-            <w:r>
-              <w:rPr>
-                <w:rFonts w:cstheme="minorHAnsi"/>
-              </w:rPr>
-              <w:t xml:space="preserve"> realizados en el mismo.</w:t>
+              <w:t>Listado de ítems de un proyecto en un rango de fechas según el número de modificaciones.</w:t>
             </w:r>
           </w:p>
         </w:tc>
@@ -16781,8 +17243,6 @@
               </w:rPr>
               <w:t>Configuración</w:t>
             </w:r>
-            <w:bookmarkStart w:id="45" w:name="_GoBack"/>
-            <w:bookmarkEnd w:id="45"/>
           </w:p>
         </w:tc>
       </w:tr>
@@ -17551,13 +18011,7 @@
               <w:rPr>
                 <w:rFonts w:cstheme="minorHAnsi"/>
               </w:rPr>
-              <w:t xml:space="preserve">Lista de </w:t>
-            </w:r>
-            <w:r>
-              <w:rPr>
-                <w:rFonts w:cstheme="minorHAnsi"/>
-              </w:rPr>
-              <w:t>todos los autores que modificaron un IC a través de un rango de fechas determinado</w:t>
+              <w:t>Lista de todos los autores que modificaron un IC a través de un rango de fechas determinado</w:t>
             </w:r>
           </w:p>
         </w:tc>
@@ -17600,13 +18054,7 @@
               <w:rPr>
                 <w:rFonts w:cstheme="minorHAnsi"/>
               </w:rPr>
-              <w:t xml:space="preserve">Obtener la lista de todos </w:t>
-            </w:r>
-            <w:r>
-              <w:rPr>
-                <w:rFonts w:cstheme="minorHAnsi"/>
-              </w:rPr>
-              <w:t xml:space="preserve">autores que han  hecho alguna modificación a un IC en un rango de fechas determinado para que el gestor pueda hacer un control de quienes han </w:t>
+              <w:t xml:space="preserve">Obtener la lista de todos autores que han  hecho alguna modificación a un IC en un rango de fechas determinado para que el gestor pueda hacer un control de quienes han </w:t>
             </w:r>
             <w:r>
               <w:rPr>
@@ -17794,6 +18242,433 @@
               </w:rPr>
               <w:t>Fecha de Modificación</w:t>
             </w:r>
+          </w:p>
+        </w:tc>
+      </w:tr>
+    </w:tbl>
+    <w:p>
+      <w:pPr>
+        <w:rPr>
+          <w:rFonts w:cstheme="minorHAnsi"/>
+        </w:rPr>
+      </w:pPr>
+    </w:p>
+    <w:tbl>
+      <w:tblPr>
+        <w:tblW w:w="7016" w:type="dxa"/>
+        <w:jc w:val="center"/>
+        <w:tblBorders>
+          <w:top w:val="single" w:sz="4" w:space="0" w:color="auto"/>
+          <w:left w:val="single" w:sz="4" w:space="0" w:color="auto"/>
+          <w:bottom w:val="single" w:sz="4" w:space="0" w:color="auto"/>
+          <w:right w:val="single" w:sz="4" w:space="0" w:color="auto"/>
+          <w:insideH w:val="single" w:sz="4" w:space="0" w:color="auto"/>
+          <w:insideV w:val="single" w:sz="4" w:space="0" w:color="auto"/>
+        </w:tblBorders>
+        <w:tblLayout w:type="fixed"/>
+        <w:tblLook w:val="04A0" w:firstRow="1" w:lastRow="0" w:firstColumn="1" w:lastColumn="0" w:noHBand="0" w:noVBand="1"/>
+      </w:tblPr>
+      <w:tblGrid>
+        <w:gridCol w:w="1629"/>
+        <w:gridCol w:w="5387"/>
+      </w:tblGrid>
+      <w:tr>
+        <w:trPr>
+          <w:jc w:val="center"/>
+        </w:trPr>
+        <w:tc>
+          <w:tcPr>
+            <w:tcW w:w="1629" w:type="dxa"/>
+          </w:tcPr>
+          <w:p>
+            <w:pPr>
+              <w:rPr>
+                <w:rFonts w:cstheme="minorHAnsi"/>
+                <w:b/>
+              </w:rPr>
+            </w:pPr>
+            <w:r>
+              <w:rPr>
+                <w:rFonts w:cstheme="minorHAnsi"/>
+                <w:b/>
+              </w:rPr>
+              <w:t>ID</w:t>
+            </w:r>
+          </w:p>
+        </w:tc>
+        <w:tc>
+          <w:tcPr>
+            <w:tcW w:w="5387" w:type="dxa"/>
+          </w:tcPr>
+          <w:p>
+            <w:pPr>
+              <w:rPr>
+                <w:rFonts w:cstheme="minorHAnsi"/>
+                <w:b/>
+              </w:rPr>
+            </w:pPr>
+            <w:r>
+              <w:rPr>
+                <w:rFonts w:cstheme="minorHAnsi"/>
+                <w:b/>
+              </w:rPr>
+              <w:t>RC-0</w:t>
+            </w:r>
+            <w:r>
+              <w:rPr>
+                <w:rFonts w:cstheme="minorHAnsi"/>
+                <w:b/>
+              </w:rPr>
+              <w:t>6</w:t>
+            </w:r>
+          </w:p>
+        </w:tc>
+      </w:tr>
+      <w:tr>
+        <w:trPr>
+          <w:jc w:val="center"/>
+        </w:trPr>
+        <w:tc>
+          <w:tcPr>
+            <w:tcW w:w="1629" w:type="dxa"/>
+          </w:tcPr>
+          <w:p>
+            <w:pPr>
+              <w:rPr>
+                <w:rFonts w:cstheme="minorHAnsi"/>
+                <w:b/>
+              </w:rPr>
+            </w:pPr>
+            <w:r>
+              <w:rPr>
+                <w:rFonts w:cstheme="minorHAnsi"/>
+                <w:b/>
+              </w:rPr>
+              <w:t>Autor</w:t>
+            </w:r>
+          </w:p>
+        </w:tc>
+        <w:tc>
+          <w:tcPr>
+            <w:tcW w:w="5387" w:type="dxa"/>
+          </w:tcPr>
+          <w:p>
+            <w:pPr>
+              <w:tabs>
+                <w:tab w:val="left" w:pos="1741"/>
+              </w:tabs>
+              <w:rPr>
+                <w:rFonts w:cstheme="minorHAnsi"/>
+              </w:rPr>
+            </w:pPr>
+            <w:r>
+              <w:rPr>
+                <w:rFonts w:cstheme="minorHAnsi"/>
+              </w:rPr>
+              <w:t xml:space="preserve">Akira </w:t>
+            </w:r>
+            <w:proofErr w:type="spellStart"/>
+            <w:r>
+              <w:rPr>
+                <w:rFonts w:cstheme="minorHAnsi"/>
+              </w:rPr>
+              <w:t>Tabuchi</w:t>
+            </w:r>
+            <w:proofErr w:type="spellEnd"/>
+          </w:p>
+        </w:tc>
+      </w:tr>
+      <w:tr>
+        <w:trPr>
+          <w:jc w:val="center"/>
+        </w:trPr>
+        <w:tc>
+          <w:tcPr>
+            <w:tcW w:w="1629" w:type="dxa"/>
+          </w:tcPr>
+          <w:p>
+            <w:pPr>
+              <w:rPr>
+                <w:rFonts w:cstheme="minorHAnsi"/>
+                <w:b/>
+              </w:rPr>
+            </w:pPr>
+            <w:r>
+              <w:rPr>
+                <w:rFonts w:cstheme="minorHAnsi"/>
+                <w:b/>
+              </w:rPr>
+              <w:t>Título</w:t>
+            </w:r>
+          </w:p>
+        </w:tc>
+        <w:tc>
+          <w:tcPr>
+            <w:tcW w:w="5387" w:type="dxa"/>
+          </w:tcPr>
+          <w:p>
+            <w:pPr>
+              <w:rPr>
+                <w:rFonts w:cstheme="minorHAnsi"/>
+              </w:rPr>
+            </w:pPr>
+            <w:r>
+              <w:rPr>
+                <w:rFonts w:cstheme="minorHAnsi"/>
+              </w:rPr>
+              <w:t xml:space="preserve">Lista de ítems </w:t>
+            </w:r>
+            <w:r>
+              <w:rPr>
+                <w:rFonts w:cstheme="minorHAnsi"/>
+              </w:rPr>
+              <w:t>de un proyecto que fueron modificados sin una solicitud de cambio.</w:t>
+            </w:r>
+          </w:p>
+        </w:tc>
+      </w:tr>
+      <w:tr>
+        <w:trPr>
+          <w:jc w:val="center"/>
+        </w:trPr>
+        <w:tc>
+          <w:tcPr>
+            <w:tcW w:w="1629" w:type="dxa"/>
+          </w:tcPr>
+          <w:p>
+            <w:pPr>
+              <w:rPr>
+                <w:rFonts w:cstheme="minorHAnsi"/>
+                <w:b/>
+              </w:rPr>
+            </w:pPr>
+            <w:r>
+              <w:rPr>
+                <w:rFonts w:cstheme="minorHAnsi"/>
+                <w:b/>
+              </w:rPr>
+              <w:t>Propósito</w:t>
+            </w:r>
+          </w:p>
+        </w:tc>
+        <w:tc>
+          <w:tcPr>
+            <w:tcW w:w="5387" w:type="dxa"/>
+          </w:tcPr>
+          <w:p>
+            <w:pPr>
+              <w:rPr>
+                <w:rFonts w:cstheme="minorHAnsi"/>
+              </w:rPr>
+            </w:pPr>
+            <w:r>
+              <w:rPr>
+                <w:rFonts w:cstheme="minorHAnsi"/>
+              </w:rPr>
+              <w:t>Obtener una lista de ítems que fueron modificados sin tener una solicitud de cambio y así determinar que ítems pueden haber sido modificados sin autorización</w:t>
+            </w:r>
+          </w:p>
+        </w:tc>
+      </w:tr>
+      <w:tr>
+        <w:trPr>
+          <w:jc w:val="center"/>
+        </w:trPr>
+        <w:tc>
+          <w:tcPr>
+            <w:tcW w:w="1629" w:type="dxa"/>
+          </w:tcPr>
+          <w:p>
+            <w:pPr>
+              <w:rPr>
+                <w:rFonts w:cstheme="minorHAnsi"/>
+                <w:b/>
+              </w:rPr>
+            </w:pPr>
+            <w:r>
+              <w:rPr>
+                <w:rFonts w:cstheme="minorHAnsi"/>
+                <w:b/>
+              </w:rPr>
+              <w:t>Entradas</w:t>
+            </w:r>
+          </w:p>
+        </w:tc>
+        <w:tc>
+          <w:tcPr>
+            <w:tcW w:w="5387" w:type="dxa"/>
+          </w:tcPr>
+          <w:p>
+            <w:pPr>
+              <w:pStyle w:val="Prrafodelista"/>
+              <w:widowControl/>
+              <w:numPr>
+                <w:ilvl w:val="0"/>
+                <w:numId w:val="17"/>
+              </w:numPr>
+              <w:rPr>
+                <w:rFonts w:cstheme="minorHAnsi"/>
+              </w:rPr>
+            </w:pPr>
+            <w:r>
+              <w:rPr>
+                <w:rFonts w:cstheme="minorHAnsi"/>
+              </w:rPr>
+              <w:t>ID del proyecto</w:t>
+            </w:r>
+          </w:p>
+        </w:tc>
+      </w:tr>
+      <w:tr>
+        <w:trPr>
+          <w:jc w:val="center"/>
+        </w:trPr>
+        <w:tc>
+          <w:tcPr>
+            <w:tcW w:w="1629" w:type="dxa"/>
+          </w:tcPr>
+          <w:p>
+            <w:pPr>
+              <w:rPr>
+                <w:rFonts w:cstheme="minorHAnsi"/>
+                <w:b/>
+              </w:rPr>
+            </w:pPr>
+            <w:r>
+              <w:rPr>
+                <w:rFonts w:cstheme="minorHAnsi"/>
+                <w:b/>
+              </w:rPr>
+              <w:t>Salidas</w:t>
+            </w:r>
+          </w:p>
+        </w:tc>
+        <w:tc>
+          <w:tcPr>
+            <w:tcW w:w="5387" w:type="dxa"/>
+          </w:tcPr>
+          <w:p>
+            <w:pPr>
+              <w:pStyle w:val="Prrafodelista"/>
+              <w:widowControl/>
+              <w:numPr>
+                <w:ilvl w:val="0"/>
+                <w:numId w:val="11"/>
+              </w:numPr>
+              <w:ind w:left="360"/>
+              <w:rPr>
+                <w:rFonts w:cstheme="minorHAnsi"/>
+              </w:rPr>
+            </w:pPr>
+            <w:bookmarkStart w:id="45" w:name="_GoBack"/>
+            <w:r>
+              <w:rPr>
+                <w:rFonts w:cstheme="minorHAnsi"/>
+              </w:rPr>
+              <w:t>ID ítem</w:t>
+            </w:r>
+          </w:p>
+          <w:p>
+            <w:pPr>
+              <w:pStyle w:val="Prrafodelista"/>
+              <w:widowControl/>
+              <w:numPr>
+                <w:ilvl w:val="0"/>
+                <w:numId w:val="11"/>
+              </w:numPr>
+              <w:ind w:left="360"/>
+              <w:rPr>
+                <w:rFonts w:cstheme="minorHAnsi"/>
+              </w:rPr>
+            </w:pPr>
+            <w:r>
+              <w:rPr>
+                <w:rFonts w:cstheme="minorHAnsi"/>
+              </w:rPr>
+              <w:t>Nombre del Ítem.</w:t>
+            </w:r>
+          </w:p>
+          <w:p>
+            <w:pPr>
+              <w:pStyle w:val="Prrafodelista"/>
+              <w:numPr>
+                <w:ilvl w:val="0"/>
+                <w:numId w:val="14"/>
+              </w:numPr>
+              <w:ind w:left="360"/>
+              <w:rPr>
+                <w:rFonts w:cstheme="minorHAnsi"/>
+              </w:rPr>
+            </w:pPr>
+            <w:r>
+              <w:rPr>
+                <w:rFonts w:cstheme="minorHAnsi"/>
+              </w:rPr>
+              <w:t>Versión del ítem</w:t>
+            </w:r>
+            <w:r>
+              <w:rPr>
+                <w:rFonts w:cstheme="minorHAnsi"/>
+              </w:rPr>
+              <w:t xml:space="preserve"> </w:t>
+            </w:r>
+            <w:r>
+              <w:rPr>
+                <w:rFonts w:cstheme="minorHAnsi"/>
+              </w:rPr>
+              <w:t>modifica</w:t>
+            </w:r>
+            <w:r>
+              <w:rPr>
+                <w:rFonts w:cstheme="minorHAnsi"/>
+              </w:rPr>
+              <w:t>do</w:t>
+            </w:r>
+            <w:r>
+              <w:rPr>
+                <w:rFonts w:cstheme="minorHAnsi"/>
+              </w:rPr>
+              <w:t xml:space="preserve"> sin autorización</w:t>
+            </w:r>
+          </w:p>
+          <w:p>
+            <w:pPr>
+              <w:pStyle w:val="Prrafodelista"/>
+              <w:widowControl/>
+              <w:numPr>
+                <w:ilvl w:val="0"/>
+                <w:numId w:val="11"/>
+              </w:numPr>
+              <w:ind w:left="360"/>
+              <w:rPr>
+                <w:rFonts w:cstheme="minorHAnsi"/>
+              </w:rPr>
+            </w:pPr>
+            <w:r>
+              <w:rPr>
+                <w:rFonts w:cstheme="minorHAnsi"/>
+              </w:rPr>
+              <w:t xml:space="preserve">Fecha de </w:t>
+            </w:r>
+            <w:r>
+              <w:rPr>
+                <w:rFonts w:cstheme="minorHAnsi"/>
+              </w:rPr>
+              <w:t>m</w:t>
+            </w:r>
+            <w:r>
+              <w:rPr>
+                <w:rFonts w:cstheme="minorHAnsi"/>
+              </w:rPr>
+              <w:t>odificación</w:t>
+            </w:r>
+            <w:r>
+              <w:rPr>
+                <w:rFonts w:cstheme="minorHAnsi"/>
+              </w:rPr>
+              <w:t xml:space="preserve"> sin autorización</w:t>
+            </w:r>
+            <w:bookmarkEnd w:id="45"/>
           </w:p>
         </w:tc>
       </w:tr>
@@ -18023,6 +18898,7 @@
               <w:rPr>
                 <w:rFonts w:cstheme="minorHAnsi"/>
               </w:rPr>
+              <w:lastRenderedPageBreak/>
               <w:t>Título</w:t>
             </w:r>
           </w:p>
@@ -18443,8 +19319,16 @@
               <w:rPr>
                 <w:rFonts w:cstheme="minorHAnsi"/>
               </w:rPr>
-              <w:t>Akira Tabuchi</w:t>
-            </w:r>
+              <w:t xml:space="preserve">Akira </w:t>
+            </w:r>
+            <w:proofErr w:type="spellStart"/>
+            <w:r>
+              <w:rPr>
+                <w:rFonts w:cstheme="minorHAnsi"/>
+              </w:rPr>
+              <w:t>Tabuchi</w:t>
+            </w:r>
+            <w:proofErr w:type="spellEnd"/>
           </w:p>
         </w:tc>
       </w:tr>
@@ -18474,7 +19358,6 @@
               <w:rPr>
                 <w:rFonts w:cstheme="minorHAnsi"/>
               </w:rPr>
-              <w:lastRenderedPageBreak/>
               <w:t>Título</w:t>
             </w:r>
           </w:p>
@@ -18496,7 +19379,7 @@
               <w:rPr>
                 <w:rFonts w:cstheme="minorHAnsi"/>
               </w:rPr>
-              <w:t>Lista de modificaciones de los ítems de un proyecto según el autor del cambio en un rango de fechas.</w:t>
+              <w:t>Lista de modificaciones de los ítems de un proyecto según el autor en un rango de fechas.</w:t>
             </w:r>
           </w:p>
         </w:tc>
@@ -18573,7 +19456,13 @@
               <w:rPr>
                 <w:rFonts w:cstheme="minorHAnsi"/>
               </w:rPr>
-              <w:t>fue modificado por un autor específico dentro de un rango de fechas determinado.</w:t>
+              <w:t>fue modificado por un autor específico dentro de</w:t>
+            </w:r>
+            <w:r>
+              <w:rPr>
+                <w:rFonts w:cstheme="minorHAnsi"/>
+              </w:rPr>
+              <w:t xml:space="preserve"> un rango de fechas determinado para determinar el nivel de eficiencia de cada desarrollador del proyecto.</w:t>
             </w:r>
           </w:p>
         </w:tc>
@@ -19622,6 +20511,7 @@
               <w:rPr>
                 <w:rFonts w:cstheme="minorHAnsi"/>
               </w:rPr>
+              <w:lastRenderedPageBreak/>
               <w:t>Autor</w:t>
             </w:r>
           </w:p>
@@ -20128,14 +21018,7 @@
               <w:rPr>
                 <w:rFonts w:cstheme="minorHAnsi"/>
               </w:rPr>
-              <w:t xml:space="preserve"> </w:t>
-            </w:r>
-            <w:r>
-              <w:rPr>
-                <w:rFonts w:cstheme="minorHAnsi"/>
-              </w:rPr>
-              <w:lastRenderedPageBreak/>
-              <w:t>determinado.</w:t>
+              <w:t xml:space="preserve"> determinado.</w:t>
             </w:r>
           </w:p>
         </w:tc>
@@ -20168,7 +21051,6 @@
               <w:rPr>
                 <w:rFonts w:cstheme="minorHAnsi"/>
               </w:rPr>
-              <w:lastRenderedPageBreak/>
               <w:t>Propósito</w:t>
             </w:r>
           </w:p>
@@ -20917,13 +21799,7 @@
               <w:rPr>
                 <w:rFonts w:cstheme="minorHAnsi"/>
               </w:rPr>
-              <w:t xml:space="preserve">ID </w:t>
-            </w:r>
-            <w:r>
-              <w:rPr>
-                <w:rFonts w:cstheme="minorHAnsi"/>
-              </w:rPr>
-              <w:t>ítem</w:t>
+              <w:t>ID ítem</w:t>
             </w:r>
           </w:p>
           <w:p>
@@ -21111,14 +21987,7 @@
                 <w:rFonts w:cstheme="minorHAnsi"/>
                 <w:bCs w:val="0"/>
               </w:rPr>
-              <w:t>RC-0</w:t>
-            </w:r>
-            <w:r>
-              <w:rPr>
-                <w:rFonts w:cstheme="minorHAnsi"/>
-                <w:bCs w:val="0"/>
-              </w:rPr>
-              <w:t>2</w:t>
+              <w:t>RC-02</w:t>
             </w:r>
           </w:p>
         </w:tc>
@@ -21242,7 +22111,14 @@
               <w:rPr>
                 <w:rFonts w:cstheme="minorHAnsi"/>
               </w:rPr>
-              <w:t>que hayan pasado por un cambio no autorizado por el comité de control de cambios</w:t>
+              <w:t xml:space="preserve">que hayan pasado por un cambio no autorizado </w:t>
+            </w:r>
+            <w:r>
+              <w:rPr>
+                <w:rFonts w:cstheme="minorHAnsi"/>
+              </w:rPr>
+              <w:lastRenderedPageBreak/>
+              <w:t>por el comité de control de cambios</w:t>
             </w:r>
             <w:r>
               <w:rPr>
@@ -21289,6 +22165,7 @@
               <w:rPr>
                 <w:rFonts w:cstheme="minorHAnsi"/>
               </w:rPr>
+              <w:lastRenderedPageBreak/>
               <w:t>Propósito</w:t>
             </w:r>
           </w:p>
@@ -21817,19 +22694,7 @@
               <w:rPr>
                 <w:rFonts w:cstheme="minorHAnsi"/>
               </w:rPr>
-              <w:t>Listado de ítems de un proyecto específico</w:t>
-            </w:r>
-            <w:r>
-              <w:rPr>
-                <w:rFonts w:cstheme="minorHAnsi"/>
-              </w:rPr>
-              <w:t xml:space="preserve"> que</w:t>
-            </w:r>
-            <w:r>
-              <w:rPr>
-                <w:rFonts w:cstheme="minorHAnsi"/>
-              </w:rPr>
-              <w:t xml:space="preserve"> se encuentren en una ubicación diferente a la definida en el plan de gestión de cambios.</w:t>
+              <w:t>Listado de ítems de un proyecto específico que se encuentren en una ubicación diferente a la definida en el plan de gestión de cambios.</w:t>
             </w:r>
           </w:p>
         </w:tc>
@@ -21894,13 +22759,7 @@
               <w:rPr>
                 <w:rFonts w:cstheme="minorHAnsi"/>
               </w:rPr>
-              <w:t xml:space="preserve"> de todos los ítems que no se encuentren en la ubicación indicada en el plan de gestión de configuración para que el </w:t>
-            </w:r>
-            <w:r>
-              <w:rPr>
-                <w:rFonts w:cstheme="minorHAnsi"/>
-              </w:rPr>
-              <w:t>auditor pueda detectar irregularidades</w:t>
+              <w:t xml:space="preserve"> de todos los ítems que no se encuentren en la ubicación indicada en el plan de gestión de configuración para que el auditor pueda detectar irregularidades</w:t>
             </w:r>
             <w:r>
               <w:rPr>
@@ -21912,13 +22771,7 @@
               <w:rPr>
                 <w:rFonts w:cstheme="minorHAnsi"/>
               </w:rPr>
-              <w:t xml:space="preserve"> con el plan de control de configuración</w:t>
-            </w:r>
-            <w:r>
-              <w:rPr>
-                <w:rFonts w:cstheme="minorHAnsi"/>
-              </w:rPr>
-              <w:t>.</w:t>
+              <w:t xml:space="preserve"> con el plan de control de configuración.</w:t>
             </w:r>
           </w:p>
         </w:tc>
@@ -22191,7 +23044,7 @@
 </file>
 
 <file path=word/endnotes.xml><?xml version="1.0" encoding="utf-8"?>
-<w:endnotes xmlns:wpc="http://schemas.microsoft.com/office/word/2010/wordprocessingCanvas" xmlns:mc="http://schemas.openxmlformats.org/markup-compatibility/2006" xmlns:o="urn:schemas-microsoft-com:office:office" xmlns:r="http://schemas.openxmlformats.org/officeDocument/2006/relationships" xmlns:m="http://schemas.openxmlformats.org/officeDocument/2006/math" xmlns:v="urn:schemas-microsoft-com:vml" xmlns:wp14="http://schemas.microsoft.com/office/word/2010/wordprocessingDrawing" xmlns:wp="http://schemas.openxmlformats.org/drawingml/2006/wordprocessingDrawing" xmlns:w10="urn:schemas-microsoft-com:office:word" xmlns:w="http://schemas.openxmlformats.org/wordprocessingml/2006/main" xmlns:w14="http://schemas.microsoft.com/office/word/2010/wordml" xmlns:w15="http://schemas.microsoft.com/office/word/2012/wordml" xmlns:wpg="http://schemas.microsoft.com/office/word/2010/wordprocessingGroup" xmlns:wpi="http://schemas.microsoft.com/office/word/2010/wordprocessingInk" xmlns:wne="http://schemas.microsoft.com/office/word/2006/wordml" xmlns:wps="http://schemas.microsoft.com/office/word/2010/wordprocessingShape" mc:Ignorable="w14 w15 wp14">
+<w:endnotes xmlns:wpc="http://schemas.microsoft.com/office/word/2010/wordprocessingCanvas" xmlns:mc="http://schemas.openxmlformats.org/markup-compatibility/2006" xmlns:o="urn:schemas-microsoft-com:office:office" xmlns:r="http://schemas.openxmlformats.org/officeDocument/2006/relationships" xmlns:m="http://schemas.openxmlformats.org/officeDocument/2006/math" xmlns:v="urn:schemas-microsoft-com:vml" xmlns:wp14="http://schemas.microsoft.com/office/word/2010/wordprocessingDrawing" xmlns:wp="http://schemas.openxmlformats.org/drawingml/2006/wordprocessingDrawing" xmlns:w10="urn:schemas-microsoft-com:office:word" xmlns:w="http://schemas.openxmlformats.org/wordprocessingml/2006/main" xmlns:w14="http://schemas.microsoft.com/office/word/2010/wordml" xmlns:wpg="http://schemas.microsoft.com/office/word/2010/wordprocessingGroup" xmlns:wpi="http://schemas.microsoft.com/office/word/2010/wordprocessingInk" xmlns:wne="http://schemas.microsoft.com/office/word/2006/wordml" xmlns:wps="http://schemas.microsoft.com/office/word/2010/wordprocessingShape" mc:Ignorable="w14 wp14">
   <w:endnote w:type="separator" w:id="-1">
     <w:p>
       <w:r>
@@ -22210,7 +23063,7 @@
 </file>
 
 <file path=word/footnotes.xml><?xml version="1.0" encoding="utf-8"?>
-<w:footnotes xmlns:wpc="http://schemas.microsoft.com/office/word/2010/wordprocessingCanvas" xmlns:mc="http://schemas.openxmlformats.org/markup-compatibility/2006" xmlns:o="urn:schemas-microsoft-com:office:office" xmlns:r="http://schemas.openxmlformats.org/officeDocument/2006/relationships" xmlns:m="http://schemas.openxmlformats.org/officeDocument/2006/math" xmlns:v="urn:schemas-microsoft-com:vml" xmlns:wp14="http://schemas.microsoft.com/office/word/2010/wordprocessingDrawing" xmlns:wp="http://schemas.openxmlformats.org/drawingml/2006/wordprocessingDrawing" xmlns:w10="urn:schemas-microsoft-com:office:word" xmlns:w="http://schemas.openxmlformats.org/wordprocessingml/2006/main" xmlns:w14="http://schemas.microsoft.com/office/word/2010/wordml" xmlns:w15="http://schemas.microsoft.com/office/word/2012/wordml" xmlns:wpg="http://schemas.microsoft.com/office/word/2010/wordprocessingGroup" xmlns:wpi="http://schemas.microsoft.com/office/word/2010/wordprocessingInk" xmlns:wne="http://schemas.microsoft.com/office/word/2006/wordml" xmlns:wps="http://schemas.microsoft.com/office/word/2010/wordprocessingShape" mc:Ignorable="w14 w15 wp14">
+<w:footnotes xmlns:wpc="http://schemas.microsoft.com/office/word/2010/wordprocessingCanvas" xmlns:mc="http://schemas.openxmlformats.org/markup-compatibility/2006" xmlns:o="urn:schemas-microsoft-com:office:office" xmlns:r="http://schemas.openxmlformats.org/officeDocument/2006/relationships" xmlns:m="http://schemas.openxmlformats.org/officeDocument/2006/math" xmlns:v="urn:schemas-microsoft-com:vml" xmlns:wp14="http://schemas.microsoft.com/office/word/2010/wordprocessingDrawing" xmlns:wp="http://schemas.openxmlformats.org/drawingml/2006/wordprocessingDrawing" xmlns:w10="urn:schemas-microsoft-com:office:word" xmlns:w="http://schemas.openxmlformats.org/wordprocessingml/2006/main" xmlns:w14="http://schemas.microsoft.com/office/word/2010/wordml" xmlns:wpg="http://schemas.microsoft.com/office/word/2010/wordprocessingGroup" xmlns:wpi="http://schemas.microsoft.com/office/word/2010/wordprocessingInk" xmlns:wne="http://schemas.microsoft.com/office/word/2006/wordml" xmlns:wps="http://schemas.microsoft.com/office/word/2010/wordprocessingShape" mc:Ignorable="w14 wp14">
   <w:footnote w:type="separator" w:id="-1">
     <w:p>
       <w:r>
@@ -22229,7 +23082,7 @@
 </file>
 
 <file path=word/numbering.xml><?xml version="1.0" encoding="utf-8"?>
-<w:numbering xmlns:wpc="http://schemas.microsoft.com/office/word/2010/wordprocessingCanvas" xmlns:mc="http://schemas.openxmlformats.org/markup-compatibility/2006" xmlns:o="urn:schemas-microsoft-com:office:office" xmlns:r="http://schemas.openxmlformats.org/officeDocument/2006/relationships" xmlns:m="http://schemas.openxmlformats.org/officeDocument/2006/math" xmlns:v="urn:schemas-microsoft-com:vml" xmlns:wp14="http://schemas.microsoft.com/office/word/2010/wordprocessingDrawing" xmlns:wp="http://schemas.openxmlformats.org/drawingml/2006/wordprocessingDrawing" xmlns:w10="urn:schemas-microsoft-com:office:word" xmlns:w="http://schemas.openxmlformats.org/wordprocessingml/2006/main" xmlns:w14="http://schemas.microsoft.com/office/word/2010/wordml" xmlns:w15="http://schemas.microsoft.com/office/word/2012/wordml" xmlns:wpg="http://schemas.microsoft.com/office/word/2010/wordprocessingGroup" xmlns:wpi="http://schemas.microsoft.com/office/word/2010/wordprocessingInk" xmlns:wne="http://schemas.microsoft.com/office/word/2006/wordml" xmlns:wps="http://schemas.microsoft.com/office/word/2010/wordprocessingShape" mc:Ignorable="w14 w15 wp14">
+<w:numbering xmlns:wpc="http://schemas.microsoft.com/office/word/2010/wordprocessingCanvas" xmlns:mc="http://schemas.openxmlformats.org/markup-compatibility/2006" xmlns:o="urn:schemas-microsoft-com:office:office" xmlns:r="http://schemas.openxmlformats.org/officeDocument/2006/relationships" xmlns:m="http://schemas.openxmlformats.org/officeDocument/2006/math" xmlns:v="urn:schemas-microsoft-com:vml" xmlns:wp14="http://schemas.microsoft.com/office/word/2010/wordprocessingDrawing" xmlns:wp="http://schemas.openxmlformats.org/drawingml/2006/wordprocessingDrawing" xmlns:w10="urn:schemas-microsoft-com:office:word" xmlns:w="http://schemas.openxmlformats.org/wordprocessingml/2006/main" xmlns:w14="http://schemas.microsoft.com/office/word/2010/wordml" xmlns:wpg="http://schemas.microsoft.com/office/word/2010/wordprocessingGroup" xmlns:wpi="http://schemas.microsoft.com/office/word/2010/wordprocessingInk" xmlns:wne="http://schemas.microsoft.com/office/word/2006/wordml" xmlns:wps="http://schemas.microsoft.com/office/word/2010/wordprocessingShape" mc:Ignorable="w14 wp14">
   <w:abstractNum w:abstractNumId="0">
     <w:nsid w:val="0EE510D4"/>
     <w:multiLevelType w:val="hybridMultilevel"/>
@@ -24213,7 +25066,7 @@
 </file>
 
 <file path=word/styles.xml><?xml version="1.0" encoding="utf-8"?>
-<w:styles xmlns:mc="http://schemas.openxmlformats.org/markup-compatibility/2006" xmlns:r="http://schemas.openxmlformats.org/officeDocument/2006/relationships" xmlns:w="http://schemas.openxmlformats.org/wordprocessingml/2006/main" xmlns:w14="http://schemas.microsoft.com/office/word/2010/wordml" xmlns:w15="http://schemas.microsoft.com/office/word/2012/wordml" mc:Ignorable="w14 w15">
+<w:styles xmlns:mc="http://schemas.openxmlformats.org/markup-compatibility/2006" xmlns:r="http://schemas.openxmlformats.org/officeDocument/2006/relationships" xmlns:w="http://schemas.openxmlformats.org/wordprocessingml/2006/main" xmlns:w14="http://schemas.microsoft.com/office/word/2010/wordml" mc:Ignorable="w14">
   <w:docDefaults>
     <w:rPrDefault>
       <w:rPr>
@@ -24229,378 +25082,144 @@
       </w:pPr>
     </w:pPrDefault>
   </w:docDefaults>
-  <w:latentStyles w:defLockedState="0" w:defUIPriority="99" w:defSemiHidden="0" w:defUnhideWhenUsed="0" w:defQFormat="0" w:count="371">
-    <w:lsdException w:name="Normal" w:uiPriority="0" w:qFormat="1"/>
-    <w:lsdException w:name="heading 1" w:uiPriority="9" w:qFormat="1"/>
-    <w:lsdException w:name="heading 2" w:semiHidden="1" w:uiPriority="9" w:unhideWhenUsed="1" w:qFormat="1"/>
-    <w:lsdException w:name="heading 3" w:semiHidden="1" w:uiPriority="9" w:unhideWhenUsed="1" w:qFormat="1"/>
-    <w:lsdException w:name="heading 4" w:semiHidden="1" w:uiPriority="9" w:unhideWhenUsed="1" w:qFormat="1"/>
-    <w:lsdException w:name="heading 5" w:semiHidden="1" w:uiPriority="9" w:unhideWhenUsed="1" w:qFormat="1"/>
-    <w:lsdException w:name="heading 6" w:semiHidden="1" w:uiPriority="9" w:unhideWhenUsed="1" w:qFormat="1"/>
-    <w:lsdException w:name="heading 7" w:semiHidden="1" w:uiPriority="9" w:unhideWhenUsed="1" w:qFormat="1"/>
-    <w:lsdException w:name="heading 8" w:semiHidden="1" w:uiPriority="9" w:unhideWhenUsed="1" w:qFormat="1"/>
-    <w:lsdException w:name="heading 9" w:semiHidden="1" w:uiPriority="9" w:unhideWhenUsed="1" w:qFormat="1"/>
-    <w:lsdException w:name="index 1" w:semiHidden="1" w:unhideWhenUsed="1"/>
-    <w:lsdException w:name="index 2" w:semiHidden="1" w:unhideWhenUsed="1"/>
-    <w:lsdException w:name="index 3" w:semiHidden="1" w:unhideWhenUsed="1"/>
-    <w:lsdException w:name="index 4" w:semiHidden="1" w:unhideWhenUsed="1"/>
-    <w:lsdException w:name="index 5" w:semiHidden="1" w:unhideWhenUsed="1"/>
-    <w:lsdException w:name="index 6" w:semiHidden="1" w:unhideWhenUsed="1"/>
-    <w:lsdException w:name="index 7" w:semiHidden="1" w:unhideWhenUsed="1"/>
-    <w:lsdException w:name="index 8" w:semiHidden="1" w:unhideWhenUsed="1"/>
-    <w:lsdException w:name="index 9" w:semiHidden="1" w:unhideWhenUsed="1"/>
-    <w:lsdException w:name="toc 1" w:semiHidden="1" w:uiPriority="39" w:unhideWhenUsed="1"/>
-    <w:lsdException w:name="toc 2" w:semiHidden="1" w:uiPriority="39" w:unhideWhenUsed="1"/>
-    <w:lsdException w:name="toc 3" w:semiHidden="1" w:uiPriority="39" w:unhideWhenUsed="1"/>
-    <w:lsdException w:name="toc 4" w:semiHidden="1" w:uiPriority="39" w:unhideWhenUsed="1"/>
-    <w:lsdException w:name="toc 5" w:semiHidden="1" w:uiPriority="39" w:unhideWhenUsed="1"/>
-    <w:lsdException w:name="toc 6" w:semiHidden="1" w:uiPriority="39" w:unhideWhenUsed="1"/>
-    <w:lsdException w:name="toc 7" w:semiHidden="1" w:uiPriority="39" w:unhideWhenUsed="1"/>
-    <w:lsdException w:name="toc 8" w:semiHidden="1" w:uiPriority="39" w:unhideWhenUsed="1"/>
-    <w:lsdException w:name="toc 9" w:semiHidden="1" w:uiPriority="39" w:unhideWhenUsed="1"/>
-    <w:lsdException w:name="Normal Indent" w:semiHidden="1" w:unhideWhenUsed="1"/>
-    <w:lsdException w:name="footnote text" w:semiHidden="1" w:unhideWhenUsed="1"/>
-    <w:lsdException w:name="annotation text" w:semiHidden="1" w:unhideWhenUsed="1"/>
-    <w:lsdException w:name="header" w:semiHidden="1" w:unhideWhenUsed="1"/>
-    <w:lsdException w:name="footer" w:semiHidden="1" w:unhideWhenUsed="1"/>
-    <w:lsdException w:name="index heading" w:semiHidden="1" w:unhideWhenUsed="1"/>
-    <w:lsdException w:name="caption" w:semiHidden="1" w:uiPriority="35" w:unhideWhenUsed="1" w:qFormat="1"/>
-    <w:lsdException w:name="table of figures" w:semiHidden="1" w:unhideWhenUsed="1"/>
-    <w:lsdException w:name="envelope address" w:semiHidden="1" w:unhideWhenUsed="1"/>
-    <w:lsdException w:name="envelope return" w:semiHidden="1" w:unhideWhenUsed="1"/>
-    <w:lsdException w:name="footnote reference" w:semiHidden="1" w:unhideWhenUsed="1"/>
-    <w:lsdException w:name="annotation reference" w:semiHidden="1" w:unhideWhenUsed="1"/>
-    <w:lsdException w:name="line number" w:semiHidden="1" w:unhideWhenUsed="1"/>
-    <w:lsdException w:name="page number" w:semiHidden="1" w:unhideWhenUsed="1"/>
-    <w:lsdException w:name="endnote reference" w:semiHidden="1" w:unhideWhenUsed="1"/>
-    <w:lsdException w:name="endnote text" w:semiHidden="1" w:unhideWhenUsed="1"/>
-    <w:lsdException w:name="table of authorities" w:semiHidden="1" w:unhideWhenUsed="1"/>
-    <w:lsdException w:name="macro" w:semiHidden="1" w:unhideWhenUsed="1"/>
-    <w:lsdException w:name="toa heading" w:semiHidden="1" w:unhideWhenUsed="1"/>
-    <w:lsdException w:name="List" w:semiHidden="1" w:unhideWhenUsed="1"/>
-    <w:lsdException w:name="List Bullet" w:semiHidden="1" w:unhideWhenUsed="1"/>
-    <w:lsdException w:name="List Number" w:semiHidden="1" w:unhideWhenUsed="1"/>
-    <w:lsdException w:name="List 2" w:semiHidden="1" w:unhideWhenUsed="1"/>
-    <w:lsdException w:name="List 3" w:semiHidden="1" w:unhideWhenUsed="1"/>
-    <w:lsdException w:name="List 4" w:semiHidden="1" w:unhideWhenUsed="1"/>
-    <w:lsdException w:name="List 5" w:semiHidden="1" w:unhideWhenUsed="1"/>
-    <w:lsdException w:name="List Bullet 2" w:semiHidden="1" w:unhideWhenUsed="1"/>
-    <w:lsdException w:name="List Bullet 3" w:semiHidden="1" w:unhideWhenUsed="1"/>
-    <w:lsdException w:name="List Bullet 4" w:semiHidden="1" w:unhideWhenUsed="1"/>
-    <w:lsdException w:name="List Bullet 5" w:semiHidden="1" w:unhideWhenUsed="1"/>
-    <w:lsdException w:name="List Number 2" w:semiHidden="1" w:unhideWhenUsed="1"/>
-    <w:lsdException w:name="List Number 3" w:semiHidden="1" w:unhideWhenUsed="1"/>
-    <w:lsdException w:name="List Number 4" w:semiHidden="1" w:unhideWhenUsed="1"/>
-    <w:lsdException w:name="List Number 5" w:semiHidden="1" w:unhideWhenUsed="1"/>
-    <w:lsdException w:name="Title" w:uiPriority="10" w:qFormat="1"/>
-    <w:lsdException w:name="Closing" w:semiHidden="1" w:unhideWhenUsed="1"/>
-    <w:lsdException w:name="Signature" w:semiHidden="1" w:unhideWhenUsed="1"/>
-    <w:lsdException w:name="Default Paragraph Font" w:semiHidden="1" w:uiPriority="1" w:unhideWhenUsed="1"/>
-    <w:lsdException w:name="Body Text" w:semiHidden="1" w:unhideWhenUsed="1"/>
-    <w:lsdException w:name="Body Text Indent" w:semiHidden="1" w:unhideWhenUsed="1"/>
-    <w:lsdException w:name="List Continue" w:semiHidden="1" w:unhideWhenUsed="1"/>
-    <w:lsdException w:name="List Continue 2" w:semiHidden="1" w:unhideWhenUsed="1"/>
-    <w:lsdException w:name="List Continue 3" w:semiHidden="1" w:unhideWhenUsed="1"/>
-    <w:lsdException w:name="List Continue 4" w:semiHidden="1" w:unhideWhenUsed="1"/>
-    <w:lsdException w:name="List Continue 5" w:semiHidden="1" w:unhideWhenUsed="1"/>
-    <w:lsdException w:name="Message Header" w:semiHidden="1" w:unhideWhenUsed="1"/>
-    <w:lsdException w:name="Subtitle" w:uiPriority="11" w:qFormat="1"/>
-    <w:lsdException w:name="Salutation" w:semiHidden="1" w:unhideWhenUsed="1"/>
-    <w:lsdException w:name="Date" w:semiHidden="1" w:unhideWhenUsed="1"/>
-    <w:lsdException w:name="Body Text First Indent" w:semiHidden="1" w:unhideWhenUsed="1"/>
-    <w:lsdException w:name="Body Text First Indent 2" w:semiHidden="1" w:unhideWhenUsed="1"/>
-    <w:lsdException w:name="Note Heading" w:semiHidden="1" w:unhideWhenUsed="1"/>
-    <w:lsdException w:name="Body Text 2" w:semiHidden="1" w:unhideWhenUsed="1"/>
-    <w:lsdException w:name="Body Text 3" w:semiHidden="1" w:unhideWhenUsed="1"/>
-    <w:lsdException w:name="Body Text Indent 2" w:semiHidden="1" w:unhideWhenUsed="1"/>
-    <w:lsdException w:name="Body Text Indent 3" w:semiHidden="1" w:unhideWhenUsed="1"/>
-    <w:lsdException w:name="Block Text" w:semiHidden="1" w:unhideWhenUsed="1"/>
-    <w:lsdException w:name="Hyperlink" w:semiHidden="1" w:unhideWhenUsed="1"/>
-    <w:lsdException w:name="FollowedHyperlink" w:semiHidden="1" w:unhideWhenUsed="1"/>
-    <w:lsdException w:name="Strong" w:uiPriority="22" w:qFormat="1"/>
-    <w:lsdException w:name="Emphasis" w:uiPriority="20" w:qFormat="1"/>
-    <w:lsdException w:name="Document Map" w:semiHidden="1" w:unhideWhenUsed="1"/>
-    <w:lsdException w:name="Plain Text" w:semiHidden="1" w:unhideWhenUsed="1"/>
-    <w:lsdException w:name="E-mail Signature" w:semiHidden="1" w:unhideWhenUsed="1"/>
-    <w:lsdException w:name="HTML Top of Form" w:semiHidden="1" w:unhideWhenUsed="1"/>
-    <w:lsdException w:name="HTML Bottom of Form" w:semiHidden="1" w:unhideWhenUsed="1"/>
-    <w:lsdException w:name="Normal (Web)" w:semiHidden="1" w:unhideWhenUsed="1"/>
-    <w:lsdException w:name="HTML Acronym" w:semiHidden="1" w:unhideWhenUsed="1"/>
-    <w:lsdException w:name="HTML Address" w:semiHidden="1" w:unhideWhenUsed="1"/>
-    <w:lsdException w:name="HTML Cite" w:semiHidden="1" w:unhideWhenUsed="1"/>
-    <w:lsdException w:name="HTML Code" w:semiHidden="1" w:unhideWhenUsed="1"/>
-    <w:lsdException w:name="HTML Definition" w:semiHidden="1" w:unhideWhenUsed="1"/>
-    <w:lsdException w:name="HTML Keyboard" w:semiHidden="1" w:unhideWhenUsed="1"/>
-    <w:lsdException w:name="HTML Preformatted" w:semiHidden="1" w:unhideWhenUsed="1"/>
-    <w:lsdException w:name="HTML Sample" w:semiHidden="1" w:unhideWhenUsed="1"/>
-    <w:lsdException w:name="HTML Typewriter" w:semiHidden="1" w:unhideWhenUsed="1"/>
-    <w:lsdException w:name="HTML Variable" w:semiHidden="1" w:unhideWhenUsed="1"/>
-    <w:lsdException w:name="Normal Table" w:semiHidden="1" w:unhideWhenUsed="1"/>
-    <w:lsdException w:name="annotation subject" w:semiHidden="1" w:unhideWhenUsed="1"/>
-    <w:lsdException w:name="No List" w:semiHidden="1" w:unhideWhenUsed="1"/>
-    <w:lsdException w:name="Outline List 1" w:semiHidden="1" w:unhideWhenUsed="1"/>
-    <w:lsdException w:name="Outline List 2" w:semiHidden="1" w:unhideWhenUsed="1"/>
-    <w:lsdException w:name="Outline List 3" w:semiHidden="1" w:unhideWhenUsed="1"/>
-    <w:lsdException w:name="Table Simple 1" w:semiHidden="1" w:unhideWhenUsed="1"/>
-    <w:lsdException w:name="Table Simple 2" w:semiHidden="1" w:unhideWhenUsed="1"/>
-    <w:lsdException w:name="Table Simple 3" w:semiHidden="1" w:unhideWhenUsed="1"/>
-    <w:lsdException w:name="Table Classic 1" w:semiHidden="1" w:unhideWhenUsed="1"/>
-    <w:lsdException w:name="Table Classic 2" w:semiHidden="1" w:unhideWhenUsed="1"/>
-    <w:lsdException w:name="Table Classic 3" w:semiHidden="1" w:unhideWhenUsed="1"/>
-    <w:lsdException w:name="Table Classic 4" w:semiHidden="1" w:unhideWhenUsed="1"/>
-    <w:lsdException w:name="Table Colorful 1" w:semiHidden="1" w:unhideWhenUsed="1"/>
-    <w:lsdException w:name="Table Colorful 2" w:semiHidden="1" w:unhideWhenUsed="1"/>
-    <w:lsdException w:name="Table Colorful 3" w:semiHidden="1" w:unhideWhenUsed="1"/>
-    <w:lsdException w:name="Table Columns 1" w:semiHidden="1" w:unhideWhenUsed="1"/>
-    <w:lsdException w:name="Table Columns 2" w:semiHidden="1" w:unhideWhenUsed="1"/>
-    <w:lsdException w:name="Table Columns 3" w:semiHidden="1" w:unhideWhenUsed="1"/>
-    <w:lsdException w:name="Table Columns 4" w:semiHidden="1" w:unhideWhenUsed="1"/>
-    <w:lsdException w:name="Table Columns 5" w:semiHidden="1" w:unhideWhenUsed="1"/>
-    <w:lsdException w:name="Table Grid 1" w:semiHidden="1" w:unhideWhenUsed="1"/>
-    <w:lsdException w:name="Table Grid 2" w:semiHidden="1" w:unhideWhenUsed="1"/>
-    <w:lsdException w:name="Table Grid 3" w:semiHidden="1" w:unhideWhenUsed="1"/>
-    <w:lsdException w:name="Table Grid 4" w:semiHidden="1" w:unhideWhenUsed="1"/>
-    <w:lsdException w:name="Table Grid 5" w:semiHidden="1" w:unhideWhenUsed="1"/>
-    <w:lsdException w:name="Table Grid 6" w:semiHidden="1" w:unhideWhenUsed="1"/>
-    <w:lsdException w:name="Table Grid 7" w:semiHidden="1" w:unhideWhenUsed="1"/>
-    <w:lsdException w:name="Table Grid 8" w:semiHidden="1" w:unhideWhenUsed="1"/>
-    <w:lsdException w:name="Table List 1" w:semiHidden="1" w:unhideWhenUsed="1"/>
-    <w:lsdException w:name="Table List 2" w:semiHidden="1" w:unhideWhenUsed="1"/>
-    <w:lsdException w:name="Table List 3" w:semiHidden="1" w:unhideWhenUsed="1"/>
-    <w:lsdException w:name="Table List 4" w:semiHidden="1" w:unhideWhenUsed="1"/>
-    <w:lsdException w:name="Table List 5" w:semiHidden="1" w:unhideWhenUsed="1"/>
-    <w:lsdException w:name="Table List 6" w:semiHidden="1" w:unhideWhenUsed="1"/>
-    <w:lsdException w:name="Table List 7" w:semiHidden="1" w:unhideWhenUsed="1"/>
-    <w:lsdException w:name="Table List 8" w:semiHidden="1" w:unhideWhenUsed="1"/>
-    <w:lsdException w:name="Table 3D effects 1" w:semiHidden="1" w:unhideWhenUsed="1"/>
-    <w:lsdException w:name="Table 3D effects 2" w:semiHidden="1" w:unhideWhenUsed="1"/>
-    <w:lsdException w:name="Table 3D effects 3" w:semiHidden="1" w:unhideWhenUsed="1"/>
-    <w:lsdException w:name="Table Contemporary" w:semiHidden="1" w:unhideWhenUsed="1"/>
-    <w:lsdException w:name="Table Elegant" w:semiHidden="1" w:unhideWhenUsed="1"/>
-    <w:lsdException w:name="Table Professional" w:semiHidden="1" w:unhideWhenUsed="1"/>
-    <w:lsdException w:name="Table Subtle 1" w:semiHidden="1" w:unhideWhenUsed="1"/>
-    <w:lsdException w:name="Table Subtle 2" w:semiHidden="1" w:unhideWhenUsed="1"/>
-    <w:lsdException w:name="Table Web 1" w:semiHidden="1" w:unhideWhenUsed="1"/>
-    <w:lsdException w:name="Table Web 2" w:semiHidden="1" w:unhideWhenUsed="1"/>
-    <w:lsdException w:name="Table Web 3" w:semiHidden="1" w:unhideWhenUsed="1"/>
-    <w:lsdException w:name="Balloon Text" w:semiHidden="1" w:unhideWhenUsed="1"/>
-    <w:lsdException w:name="Table Grid" w:uiPriority="59"/>
-    <w:lsdException w:name="Table Theme" w:semiHidden="1" w:unhideWhenUsed="1"/>
-    <w:lsdException w:name="Placeholder Text" w:semiHidden="1"/>
-    <w:lsdException w:name="No Spacing" w:uiPriority="1" w:qFormat="1"/>
-    <w:lsdException w:name="Light Shading" w:uiPriority="60"/>
-    <w:lsdException w:name="Light List" w:uiPriority="61"/>
-    <w:lsdException w:name="Light Grid" w:uiPriority="62"/>
-    <w:lsdException w:name="Medium Shading 1" w:uiPriority="63"/>
-    <w:lsdException w:name="Medium Shading 2" w:uiPriority="64"/>
-    <w:lsdException w:name="Medium List 1" w:uiPriority="65"/>
-    <w:lsdException w:name="Medium List 2" w:uiPriority="66"/>
-    <w:lsdException w:name="Medium Grid 1" w:uiPriority="67"/>
-    <w:lsdException w:name="Medium Grid 2" w:uiPriority="68"/>
-    <w:lsdException w:name="Medium Grid 3" w:uiPriority="69"/>
-    <w:lsdException w:name="Dark List" w:uiPriority="70"/>
-    <w:lsdException w:name="Colorful Shading" w:uiPriority="71"/>
-    <w:lsdException w:name="Colorful List" w:uiPriority="72"/>
-    <w:lsdException w:name="Colorful Grid" w:uiPriority="73"/>
-    <w:lsdException w:name="Light Shading Accent 1" w:uiPriority="60"/>
-    <w:lsdException w:name="Light List Accent 1" w:uiPriority="61"/>
-    <w:lsdException w:name="Light Grid Accent 1" w:uiPriority="62"/>
-    <w:lsdException w:name="Medium Shading 1 Accent 1" w:uiPriority="63"/>
-    <w:lsdException w:name="Medium Shading 2 Accent 1" w:uiPriority="64"/>
-    <w:lsdException w:name="Medium List 1 Accent 1" w:uiPriority="65"/>
-    <w:lsdException w:name="Revision" w:semiHidden="1"/>
-    <w:lsdException w:name="List Paragraph" w:uiPriority="34" w:qFormat="1"/>
-    <w:lsdException w:name="Quote" w:uiPriority="29" w:qFormat="1"/>
-    <w:lsdException w:name="Intense Quote" w:uiPriority="30" w:qFormat="1"/>
-    <w:lsdException w:name="Medium List 2 Accent 1" w:uiPriority="66"/>
-    <w:lsdException w:name="Medium Grid 1 Accent 1" w:uiPriority="67"/>
-    <w:lsdException w:name="Medium Grid 2 Accent 1" w:uiPriority="68"/>
-    <w:lsdException w:name="Medium Grid 3 Accent 1" w:uiPriority="69"/>
-    <w:lsdException w:name="Dark List Accent 1" w:uiPriority="70"/>
-    <w:lsdException w:name="Colorful Shading Accent 1" w:uiPriority="71"/>
-    <w:lsdException w:name="Colorful List Accent 1" w:uiPriority="72"/>
-    <w:lsdException w:name="Colorful Grid Accent 1" w:uiPriority="73"/>
-    <w:lsdException w:name="Light Shading Accent 2" w:uiPriority="60"/>
-    <w:lsdException w:name="Light List Accent 2" w:uiPriority="61"/>
-    <w:lsdException w:name="Light Grid Accent 2" w:uiPriority="62"/>
-    <w:lsdException w:name="Medium Shading 1 Accent 2" w:uiPriority="63"/>
-    <w:lsdException w:name="Medium Shading 2 Accent 2" w:uiPriority="64"/>
-    <w:lsdException w:name="Medium List 1 Accent 2" w:uiPriority="65"/>
-    <w:lsdException w:name="Medium List 2 Accent 2" w:uiPriority="66"/>
-    <w:lsdException w:name="Medium Grid 1 Accent 2" w:uiPriority="67"/>
-    <w:lsdException w:name="Medium Grid 2 Accent 2" w:uiPriority="68"/>
-    <w:lsdException w:name="Medium Grid 3 Accent 2" w:uiPriority="69"/>
-    <w:lsdException w:name="Dark List Accent 2" w:uiPriority="70"/>
-    <w:lsdException w:name="Colorful Shading Accent 2" w:uiPriority="71"/>
-    <w:lsdException w:name="Colorful List Accent 2" w:uiPriority="72"/>
-    <w:lsdException w:name="Colorful Grid Accent 2" w:uiPriority="73"/>
-    <w:lsdException w:name="Light Shading Accent 3" w:uiPriority="60"/>
-    <w:lsdException w:name="Light List Accent 3" w:uiPriority="61"/>
-    <w:lsdException w:name="Light Grid Accent 3" w:uiPriority="62"/>
-    <w:lsdException w:name="Medium Shading 1 Accent 3" w:uiPriority="63"/>
-    <w:lsdException w:name="Medium Shading 2 Accent 3" w:uiPriority="64"/>
-    <w:lsdException w:name="Medium List 1 Accent 3" w:uiPriority="65"/>
-    <w:lsdException w:name="Medium List 2 Accent 3" w:uiPriority="66"/>
-    <w:lsdException w:name="Medium Grid 1 Accent 3" w:uiPriority="67"/>
-    <w:lsdException w:name="Medium Grid 2 Accent 3" w:uiPriority="68"/>
-    <w:lsdException w:name="Medium Grid 3 Accent 3" w:uiPriority="69"/>
-    <w:lsdException w:name="Dark List Accent 3" w:uiPriority="70"/>
-    <w:lsdException w:name="Colorful Shading Accent 3" w:uiPriority="71"/>
-    <w:lsdException w:name="Colorful List Accent 3" w:uiPriority="72"/>
-    <w:lsdException w:name="Colorful Grid Accent 3" w:uiPriority="73"/>
-    <w:lsdException w:name="Light Shading Accent 4" w:uiPriority="60"/>
-    <w:lsdException w:name="Light List Accent 4" w:uiPriority="61"/>
-    <w:lsdException w:name="Light Grid Accent 4" w:uiPriority="62"/>
-    <w:lsdException w:name="Medium Shading 1 Accent 4" w:uiPriority="63"/>
-    <w:lsdException w:name="Medium Shading 2 Accent 4" w:uiPriority="64"/>
-    <w:lsdException w:name="Medium List 1 Accent 4" w:uiPriority="65"/>
-    <w:lsdException w:name="Medium List 2 Accent 4" w:uiPriority="66"/>
-    <w:lsdException w:name="Medium Grid 1 Accent 4" w:uiPriority="67"/>
-    <w:lsdException w:name="Medium Grid 2 Accent 4" w:uiPriority="68"/>
-    <w:lsdException w:name="Medium Grid 3 Accent 4" w:uiPriority="69"/>
-    <w:lsdException w:name="Dark List Accent 4" w:uiPriority="70"/>
-    <w:lsdException w:name="Colorful Shading Accent 4" w:uiPriority="71"/>
-    <w:lsdException w:name="Colorful List Accent 4" w:uiPriority="72"/>
-    <w:lsdException w:name="Colorful Grid Accent 4" w:uiPriority="73"/>
-    <w:lsdException w:name="Light Shading Accent 5" w:uiPriority="60"/>
-    <w:lsdException w:name="Light List Accent 5" w:uiPriority="61"/>
-    <w:lsdException w:name="Light Grid Accent 5" w:uiPriority="62"/>
-    <w:lsdException w:name="Medium Shading 1 Accent 5" w:uiPriority="63"/>
-    <w:lsdException w:name="Medium Shading 2 Accent 5" w:uiPriority="64"/>
-    <w:lsdException w:name="Medium List 1 Accent 5" w:uiPriority="65"/>
-    <w:lsdException w:name="Medium List 2 Accent 5" w:uiPriority="66"/>
-    <w:lsdException w:name="Medium Grid 1 Accent 5" w:uiPriority="67"/>
-    <w:lsdException w:name="Medium Grid 2 Accent 5" w:uiPriority="68"/>
-    <w:lsdException w:name="Medium Grid 3 Accent 5" w:uiPriority="69"/>
-    <w:lsdException w:name="Dark List Accent 5" w:uiPriority="70"/>
-    <w:lsdException w:name="Colorful Shading Accent 5" w:uiPriority="71"/>
-    <w:lsdException w:name="Colorful List Accent 5" w:uiPriority="72"/>
-    <w:lsdException w:name="Colorful Grid Accent 5" w:uiPriority="73"/>
-    <w:lsdException w:name="Light Shading Accent 6" w:uiPriority="60"/>
-    <w:lsdException w:name="Light List Accent 6" w:uiPriority="61"/>
-    <w:lsdException w:name="Light Grid Accent 6" w:uiPriority="62"/>
-    <w:lsdException w:name="Medium Shading 1 Accent 6" w:uiPriority="63"/>
-    <w:lsdException w:name="Medium Shading 2 Accent 6" w:uiPriority="64"/>
-    <w:lsdException w:name="Medium List 1 Accent 6" w:uiPriority="65"/>
-    <w:lsdException w:name="Medium List 2 Accent 6" w:uiPriority="66"/>
-    <w:lsdException w:name="Medium Grid 1 Accent 6" w:uiPriority="67"/>
-    <w:lsdException w:name="Medium Grid 2 Accent 6" w:uiPriority="68"/>
-    <w:lsdException w:name="Medium Grid 3 Accent 6" w:uiPriority="69"/>
-    <w:lsdException w:name="Dark List Accent 6" w:uiPriority="70"/>
-    <w:lsdException w:name="Colorful Shading Accent 6" w:uiPriority="71"/>
-    <w:lsdException w:name="Colorful List Accent 6" w:uiPriority="72"/>
-    <w:lsdException w:name="Colorful Grid Accent 6" w:uiPriority="73"/>
-    <w:lsdException w:name="Subtle Emphasis" w:uiPriority="19" w:qFormat="1"/>
-    <w:lsdException w:name="Intense Emphasis" w:uiPriority="21" w:qFormat="1"/>
-    <w:lsdException w:name="Subtle Reference" w:uiPriority="31" w:qFormat="1"/>
-    <w:lsdException w:name="Intense Reference" w:uiPriority="32" w:qFormat="1"/>
-    <w:lsdException w:name="Book Title" w:uiPriority="33" w:qFormat="1"/>
-    <w:lsdException w:name="Bibliography" w:semiHidden="1" w:uiPriority="37" w:unhideWhenUsed="1"/>
-    <w:lsdException w:name="TOC Heading" w:semiHidden="1" w:uiPriority="39" w:unhideWhenUsed="1" w:qFormat="1"/>
-    <w:lsdException w:name="Plain Table 1" w:uiPriority="41"/>
-    <w:lsdException w:name="Plain Table 2" w:uiPriority="42"/>
-    <w:lsdException w:name="Plain Table 3" w:uiPriority="43"/>
-    <w:lsdException w:name="Plain Table 4" w:uiPriority="44"/>
-    <w:lsdException w:name="Plain Table 5" w:uiPriority="45"/>
-    <w:lsdException w:name="Grid Table Light" w:uiPriority="40"/>
-    <w:lsdException w:name="Grid Table 1 Light" w:uiPriority="46"/>
-    <w:lsdException w:name="Grid Table 2" w:uiPriority="47"/>
-    <w:lsdException w:name="Grid Table 3" w:uiPriority="48"/>
-    <w:lsdException w:name="Grid Table 4" w:uiPriority="49"/>
-    <w:lsdException w:name="Grid Table 5 Dark" w:uiPriority="50"/>
-    <w:lsdException w:name="Grid Table 6 Colorful" w:uiPriority="51"/>
-    <w:lsdException w:name="Grid Table 7 Colorful" w:uiPriority="52"/>
-    <w:lsdException w:name="Grid Table 1 Light Accent 1" w:uiPriority="46"/>
-    <w:lsdException w:name="Grid Table 2 Accent 1" w:uiPriority="47"/>
-    <w:lsdException w:name="Grid Table 3 Accent 1" w:uiPriority="48"/>
-    <w:lsdException w:name="Grid Table 4 Accent 1" w:uiPriority="49"/>
-    <w:lsdException w:name="Grid Table 5 Dark Accent 1" w:uiPriority="50"/>
-    <w:lsdException w:name="Grid Table 6 Colorful Accent 1" w:uiPriority="51"/>
-    <w:lsdException w:name="Grid Table 7 Colorful Accent 1" w:uiPriority="52"/>
-    <w:lsdException w:name="Grid Table 1 Light Accent 2" w:uiPriority="46"/>
-    <w:lsdException w:name="Grid Table 2 Accent 2" w:uiPriority="47"/>
-    <w:lsdException w:name="Grid Table 3 Accent 2" w:uiPriority="48"/>
-    <w:lsdException w:name="Grid Table 4 Accent 2" w:uiPriority="49"/>
-    <w:lsdException w:name="Grid Table 5 Dark Accent 2" w:uiPriority="50"/>
-    <w:lsdException w:name="Grid Table 6 Colorful Accent 2" w:uiPriority="51"/>
-    <w:lsdException w:name="Grid Table 7 Colorful Accent 2" w:uiPriority="52"/>
-    <w:lsdException w:name="Grid Table 1 Light Accent 3" w:uiPriority="46"/>
-    <w:lsdException w:name="Grid Table 2 Accent 3" w:uiPriority="47"/>
-    <w:lsdException w:name="Grid Table 3 Accent 3" w:uiPriority="48"/>
-    <w:lsdException w:name="Grid Table 4 Accent 3" w:uiPriority="49"/>
-    <w:lsdException w:name="Grid Table 5 Dark Accent 3" w:uiPriority="50"/>
-    <w:lsdException w:name="Grid Table 6 Colorful Accent 3" w:uiPriority="51"/>
-    <w:lsdException w:name="Grid Table 7 Colorful Accent 3" w:uiPriority="52"/>
-    <w:lsdException w:name="Grid Table 1 Light Accent 4" w:uiPriority="46"/>
-    <w:lsdException w:name="Grid Table 2 Accent 4" w:uiPriority="47"/>
-    <w:lsdException w:name="Grid Table 3 Accent 4" w:uiPriority="48"/>
-    <w:lsdException w:name="Grid Table 4 Accent 4" w:uiPriority="49"/>
-    <w:lsdException w:name="Grid Table 5 Dark Accent 4" w:uiPriority="50"/>
-    <w:lsdException w:name="Grid Table 6 Colorful Accent 4" w:uiPriority="51"/>
-    <w:lsdException w:name="Grid Table 7 Colorful Accent 4" w:uiPriority="52"/>
-    <w:lsdException w:name="Grid Table 1 Light Accent 5" w:uiPriority="46"/>
-    <w:lsdException w:name="Grid Table 2 Accent 5" w:uiPriority="47"/>
-    <w:lsdException w:name="Grid Table 3 Accent 5" w:uiPriority="48"/>
-    <w:lsdException w:name="Grid Table 4 Accent 5" w:uiPriority="49"/>
-    <w:lsdException w:name="Grid Table 5 Dark Accent 5" w:uiPriority="50"/>
-    <w:lsdException w:name="Grid Table 6 Colorful Accent 5" w:uiPriority="51"/>
-    <w:lsdException w:name="Grid Table 7 Colorful Accent 5" w:uiPriority="52"/>
-    <w:lsdException w:name="Grid Table 1 Light Accent 6" w:uiPriority="46"/>
-    <w:lsdException w:name="Grid Table 2 Accent 6" w:uiPriority="47"/>
-    <w:lsdException w:name="Grid Table 3 Accent 6" w:uiPriority="48"/>
-    <w:lsdException w:name="Grid Table 4 Accent 6" w:uiPriority="49"/>
-    <w:lsdException w:name="Grid Table 5 Dark Accent 6" w:uiPriority="50"/>
-    <w:lsdException w:name="Grid Table 6 Colorful Accent 6" w:uiPriority="51"/>
-    <w:lsdException w:name="Grid Table 7 Colorful Accent 6" w:uiPriority="52"/>
-    <w:lsdException w:name="List Table 1 Light" w:uiPriority="46"/>
-    <w:lsdException w:name="List Table 2" w:uiPriority="47"/>
-    <w:lsdException w:name="List Table 3" w:uiPriority="48"/>
-    <w:lsdException w:name="List Table 4" w:uiPriority="49"/>
-    <w:lsdException w:name="List Table 5 Dark" w:uiPriority="50"/>
-    <w:lsdException w:name="List Table 6 Colorful" w:uiPriority="51"/>
-    <w:lsdException w:name="List Table 7 Colorful" w:uiPriority="52"/>
-    <w:lsdException w:name="List Table 1 Light Accent 1" w:uiPriority="46"/>
-    <w:lsdException w:name="List Table 2 Accent 1" w:uiPriority="47"/>
-    <w:lsdException w:name="List Table 3 Accent 1" w:uiPriority="48"/>
-    <w:lsdException w:name="List Table 4 Accent 1" w:uiPriority="49"/>
-    <w:lsdException w:name="List Table 5 Dark Accent 1" w:uiPriority="50"/>
-    <w:lsdException w:name="List Table 6 Colorful Accent 1" w:uiPriority="51"/>
-    <w:lsdException w:name="List Table 7 Colorful Accent 1" w:uiPriority="52"/>
-    <w:lsdException w:name="List Table 1 Light Accent 2" w:uiPriority="46"/>
-    <w:lsdException w:name="List Table 2 Accent 2" w:uiPriority="47"/>
-    <w:lsdException w:name="List Table 3 Accent 2" w:uiPriority="48"/>
-    <w:lsdException w:name="List Table 4 Accent 2" w:uiPriority="49"/>
-    <w:lsdException w:name="List Table 5 Dark Accent 2" w:uiPriority="50"/>
-    <w:lsdException w:name="List Table 6 Colorful Accent 2" w:uiPriority="51"/>
-    <w:lsdException w:name="List Table 7 Colorful Accent 2" w:uiPriority="52"/>
-    <w:lsdException w:name="List Table 1 Light Accent 3" w:uiPriority="46"/>
-    <w:lsdException w:name="List Table 2 Accent 3" w:uiPriority="47"/>
-    <w:lsdException w:name="List Table 3 Accent 3" w:uiPriority="48"/>
-    <w:lsdException w:name="List Table 4 Accent 3" w:uiPriority="49"/>
-    <w:lsdException w:name="List Table 5 Dark Accent 3" w:uiPriority="50"/>
-    <w:lsdException w:name="List Table 6 Colorful Accent 3" w:uiPriority="51"/>
-    <w:lsdException w:name="List Table 7 Colorful Accent 3" w:uiPriority="52"/>
-    <w:lsdException w:name="List Table 1 Light Accent 4" w:uiPriority="46"/>
-    <w:lsdException w:name="List Table 2 Accent 4" w:uiPriority="47"/>
-    <w:lsdException w:name="List Table 3 Accent 4" w:uiPriority="48"/>
-    <w:lsdException w:name="List Table 4 Accent 4" w:uiPriority="49"/>
-    <w:lsdException w:name="List Table 5 Dark Accent 4" w:uiPriority="50"/>
-    <w:lsdException w:name="List Table 6 Colorful Accent 4" w:uiPriority="51"/>
-    <w:lsdException w:name="List Table 7 Colorful Accent 4" w:uiPriority="52"/>
-    <w:lsdException w:name="List Table 1 Light Accent 5" w:uiPriority="46"/>
-    <w:lsdException w:name="List Table 2 Accent 5" w:uiPriority="47"/>
-    <w:lsdException w:name="List Table 3 Accent 5" w:uiPriority="48"/>
-    <w:lsdException w:name="List Table 4 Accent 5" w:uiPriority="49"/>
-    <w:lsdException w:name="List Table 5 Dark Accent 5" w:uiPriority="50"/>
-    <w:lsdException w:name="List Table 6 Colorful Accent 5" w:uiPriority="51"/>
-    <w:lsdException w:name="List Table 7 Colorful Accent 5" w:uiPriority="52"/>
-    <w:lsdException w:name="List Table 1 Light Accent 6" w:uiPriority="46"/>
-    <w:lsdException w:name="List Table 2 Accent 6" w:uiPriority="47"/>
-    <w:lsdException w:name="List Table 3 Accent 6" w:uiPriority="48"/>
-    <w:lsdException w:name="List Table 4 Accent 6" w:uiPriority="49"/>
-    <w:lsdException w:name="List Table 5 Dark Accent 6" w:uiPriority="50"/>
-    <w:lsdException w:name="List Table 6 Colorful Accent 6" w:uiPriority="51"/>
-    <w:lsdException w:name="List Table 7 Colorful Accent 6" w:uiPriority="52"/>
+  <w:latentStyles w:defLockedState="0" w:defUIPriority="99" w:defSemiHidden="1" w:defUnhideWhenUsed="1" w:defQFormat="0" w:count="267">
+    <w:lsdException w:name="Normal" w:semiHidden="0" w:uiPriority="0" w:unhideWhenUsed="0" w:qFormat="1"/>
+    <w:lsdException w:name="heading 1" w:semiHidden="0" w:uiPriority="9" w:unhideWhenUsed="0" w:qFormat="1"/>
+    <w:lsdException w:name="heading 2" w:uiPriority="9" w:qFormat="1"/>
+    <w:lsdException w:name="heading 3" w:uiPriority="9" w:qFormat="1"/>
+    <w:lsdException w:name="heading 4" w:uiPriority="9" w:qFormat="1"/>
+    <w:lsdException w:name="heading 5" w:uiPriority="9" w:qFormat="1"/>
+    <w:lsdException w:name="heading 6" w:uiPriority="9" w:qFormat="1"/>
+    <w:lsdException w:name="heading 7" w:uiPriority="9" w:qFormat="1"/>
+    <w:lsdException w:name="heading 8" w:uiPriority="9" w:qFormat="1"/>
+    <w:lsdException w:name="heading 9" w:uiPriority="9" w:qFormat="1"/>
+    <w:lsdException w:name="toc 1" w:uiPriority="39"/>
+    <w:lsdException w:name="toc 2" w:uiPriority="39"/>
+    <w:lsdException w:name="toc 3" w:uiPriority="39"/>
+    <w:lsdException w:name="toc 4" w:uiPriority="39"/>
+    <w:lsdException w:name="toc 5" w:uiPriority="39"/>
+    <w:lsdException w:name="toc 6" w:uiPriority="39"/>
+    <w:lsdException w:name="toc 7" w:uiPriority="39"/>
+    <w:lsdException w:name="toc 8" w:uiPriority="39"/>
+    <w:lsdException w:name="toc 9" w:uiPriority="39"/>
+    <w:lsdException w:name="caption" w:uiPriority="35" w:qFormat="1"/>
+    <w:lsdException w:name="Title" w:semiHidden="0" w:uiPriority="10" w:unhideWhenUsed="0" w:qFormat="1"/>
+    <w:lsdException w:name="Default Paragraph Font" w:uiPriority="1"/>
+    <w:lsdException w:name="Subtitle" w:semiHidden="0" w:uiPriority="11" w:unhideWhenUsed="0" w:qFormat="1"/>
+    <w:lsdException w:name="Strong" w:semiHidden="0" w:uiPriority="22" w:unhideWhenUsed="0" w:qFormat="1"/>
+    <w:lsdException w:name="Emphasis" w:semiHidden="0" w:uiPriority="20" w:unhideWhenUsed="0" w:qFormat="1"/>
+    <w:lsdException w:name="Table Grid" w:semiHidden="0" w:uiPriority="59" w:unhideWhenUsed="0"/>
+    <w:lsdException w:name="Placeholder Text" w:unhideWhenUsed="0"/>
+    <w:lsdException w:name="No Spacing" w:semiHidden="0" w:uiPriority="1" w:unhideWhenUsed="0" w:qFormat="1"/>
+    <w:lsdException w:name="Light Shading" w:semiHidden="0" w:uiPriority="60" w:unhideWhenUsed="0"/>
+    <w:lsdException w:name="Light List" w:semiHidden="0" w:uiPriority="61" w:unhideWhenUsed="0"/>
+    <w:lsdException w:name="Light Grid" w:semiHidden="0" w:uiPriority="62" w:unhideWhenUsed="0"/>
+    <w:lsdException w:name="Medium Shading 1" w:semiHidden="0" w:uiPriority="63" w:unhideWhenUsed="0"/>
+    <w:lsdException w:name="Medium Shading 2" w:semiHidden="0" w:uiPriority="64" w:unhideWhenUsed="0"/>
+    <w:lsdException w:name="Medium List 1" w:semiHidden="0" w:uiPriority="65" w:unhideWhenUsed="0"/>
+    <w:lsdException w:name="Medium List 2" w:semiHidden="0" w:uiPriority="66" w:unhideWhenUsed="0"/>
+    <w:lsdException w:name="Medium Grid 1" w:semiHidden="0" w:uiPriority="67" w:unhideWhenUsed="0"/>
+    <w:lsdException w:name="Medium Grid 2" w:semiHidden="0" w:uiPriority="68" w:unhideWhenUsed="0"/>
+    <w:lsdException w:name="Medium Grid 3" w:semiHidden="0" w:uiPriority="69" w:unhideWhenUsed="0"/>
+    <w:lsdException w:name="Dark List" w:semiHidden="0" w:uiPriority="70" w:unhideWhenUsed="0"/>
+    <w:lsdException w:name="Colorful Shading" w:semiHidden="0" w:uiPriority="71" w:unhideWhenUsed="0"/>
+    <w:lsdException w:name="Colorful List" w:semiHidden="0" w:uiPriority="72" w:unhideWhenUsed="0"/>
+    <w:lsdException w:name="Colorful Grid" w:semiHidden="0" w:uiPriority="73" w:unhideWhenUsed="0"/>
+    <w:lsdException w:name="Light Shading Accent 1" w:semiHidden="0" w:uiPriority="60" w:unhideWhenUsed="0"/>
+    <w:lsdException w:name="Light List Accent 1" w:semiHidden="0" w:uiPriority="61" w:unhideWhenUsed="0"/>
+    <w:lsdException w:name="Light Grid Accent 1" w:semiHidden="0" w:uiPriority="62" w:unhideWhenUsed="0"/>
+    <w:lsdException w:name="Medium Shading 1 Accent 1" w:semiHidden="0" w:uiPriority="63" w:unhideWhenUsed="0"/>
+    <w:lsdException w:name="Medium Shading 2 Accent 1" w:semiHidden="0" w:uiPriority="64" w:unhideWhenUsed="0"/>
+    <w:lsdException w:name="Medium List 1 Accent 1" w:semiHidden="0" w:uiPriority="65" w:unhideWhenUsed="0"/>
+    <w:lsdException w:name="Revision" w:unhideWhenUsed="0"/>
+    <w:lsdException w:name="List Paragraph" w:semiHidden="0" w:uiPriority="34" w:unhideWhenUsed="0" w:qFormat="1"/>
+    <w:lsdException w:name="Quote" w:semiHidden="0" w:uiPriority="29" w:unhideWhenUsed="0" w:qFormat="1"/>
+    <w:lsdException w:name="Intense Quote" w:semiHidden="0" w:uiPriority="30" w:unhideWhenUsed="0" w:qFormat="1"/>
+    <w:lsdException w:name="Medium List 2 Accent 1" w:semiHidden="0" w:uiPriority="66" w:unhideWhenUsed="0"/>
+    <w:lsdException w:name="Medium Grid 1 Accent 1" w:semiHidden="0" w:uiPriority="67" w:unhideWhenUsed="0"/>
+    <w:lsdException w:name="Medium Grid 2 Accent 1" w:semiHidden="0" w:uiPriority="68" w:unhideWhenUsed="0"/>
+    <w:lsdException w:name="Medium Grid 3 Accent 1" w:semiHidden="0" w:uiPriority="69" w:unhideWhenUsed="0"/>
+    <w:lsdException w:name="Dark List Accent 1" w:semiHidden="0" w:uiPriority="70" w:unhideWhenUsed="0"/>
+    <w:lsdException w:name="Colorful Shading Accent 1" w:semiHidden="0" w:uiPriority="71" w:unhideWhenUsed="0"/>
+    <w:lsdException w:name="Colorful List Accent 1" w:semiHidden="0" w:uiPriority="72" w:unhideWhenUsed="0"/>
+    <w:lsdException w:name="Colorful Grid Accent 1" w:semiHidden="0" w:uiPriority="73" w:unhideWhenUsed="0"/>
+    <w:lsdException w:name="Light Shading Accent 2" w:semiHidden="0" w:uiPriority="60" w:unhideWhenUsed="0"/>
+    <w:lsdException w:name="Light List Accent 2" w:semiHidden="0" w:uiPriority="61" w:unhideWhenUsed="0"/>
+    <w:lsdException w:name="Light Grid Accent 2" w:semiHidden="0" w:uiPriority="62" w:unhideWhenUsed="0"/>
+    <w:lsdException w:name="Medium Shading 1 Accent 2" w:semiHidden="0" w:uiPriority="63" w:unhideWhenUsed="0"/>
+    <w:lsdException w:name="Medium Shading 2 Accent 2" w:semiHidden="0" w:uiPriority="64" w:unhideWhenUsed="0"/>
+    <w:lsdException w:name="Medium List 1 Accent 2" w:semiHidden="0" w:uiPriority="65" w:unhideWhenUsed="0"/>
+    <w:lsdException w:name="Medium List 2 Accent 2" w:semiHidden="0" w:uiPriority="66" w:unhideWhenUsed="0"/>
+    <w:lsdException w:name="Medium Grid 1 Accent 2" w:semiHidden="0" w:uiPriority="67" w:unhideWhenUsed="0"/>
+    <w:lsdException w:name="Medium Grid 2 Accent 2" w:semiHidden="0" w:uiPriority="68" w:unhideWhenUsed="0"/>
+    <w:lsdException w:name="Medium Grid 3 Accent 2" w:semiHidden="0" w:uiPriority="69" w:unhideWhenUsed="0"/>
+    <w:lsdException w:name="Dark List Accent 2" w:semiHidden="0" w:uiPriority="70" w:unhideWhenUsed="0"/>
+    <w:lsdException w:name="Colorful Shading Accent 2" w:semiHidden="0" w:uiPriority="71" w:unhideWhenUsed="0"/>
+    <w:lsdException w:name="Colorful List Accent 2" w:semiHidden="0" w:uiPriority="72" w:unhideWhenUsed="0"/>
+    <w:lsdException w:name="Colorful Grid Accent 2" w:semiHidden="0" w:uiPriority="73" w:unhideWhenUsed="0"/>
+    <w:lsdException w:name="Light Shading Accent 3" w:semiHidden="0" w:uiPriority="60" w:unhideWhenUsed="0"/>
+    <w:lsdException w:name="Light List Accent 3" w:semiHidden="0" w:uiPriority="61" w:unhideWhenUsed="0"/>
+    <w:lsdException w:name="Light Grid Accent 3" w:semiHidden="0" w:uiPriority="62" w:unhideWhenUsed="0"/>
+    <w:lsdException w:name="Medium Shading 1 Accent 3" w:semiHidden="0" w:uiPriority="63" w:unhideWhenUsed="0"/>
+    <w:lsdException w:name="Medium Shading 2 Accent 3" w:semiHidden="0" w:uiPriority="64" w:unhideWhenUsed="0"/>
+    <w:lsdException w:name="Medium List 1 Accent 3" w:semiHidden="0" w:uiPriority="65" w:unhideWhenUsed="0"/>
+    <w:lsdException w:name="Medium List 2 Accent 3" w:semiHidden="0" w:uiPriority="66" w:unhideWhenUsed="0"/>
+    <w:lsdException w:name="Medium Grid 1 Accent 3" w:semiHidden="0" w:uiPriority="67" w:unhideWhenUsed="0"/>
+    <w:lsdException w:name="Medium Grid 2 Accent 3" w:semiHidden="0" w:uiPriority="68" w:unhideWhenUsed="0"/>
+    <w:lsdException w:name="Medium Grid 3 Accent 3" w:semiHidden="0" w:uiPriority="69" w:unhideWhenUsed="0"/>
+    <w:lsdException w:name="Dark List Accent 3" w:semiHidden="0" w:uiPriority="70" w:unhideWhenUsed="0"/>
+    <w:lsdException w:name="Colorful Shading Accent 3" w:semiHidden="0" w:uiPriority="71" w:unhideWhenUsed="0"/>
+    <w:lsdException w:name="Colorful List Accent 3" w:semiHidden="0" w:uiPriority="72" w:unhideWhenUsed="0"/>
+    <w:lsdException w:name="Colorful Grid Accent 3" w:semiHidden="0" w:uiPriority="73" w:unhideWhenUsed="0"/>
+    <w:lsdException w:name="Light Shading Accent 4" w:semiHidden="0" w:uiPriority="60" w:unhideWhenUsed="0"/>
+    <w:lsdException w:name="Light List Accent 4" w:semiHidden="0" w:uiPriority="61" w:unhideWhenUsed="0"/>
+    <w:lsdException w:name="Light Grid Accent 4" w:semiHidden="0" w:uiPriority="62" w:unhideWhenUsed="0"/>
+    <w:lsdException w:name="Medium Shading 1 Accent 4" w:semiHidden="0" w:uiPriority="63" w:unhideWhenUsed="0"/>
+    <w:lsdException w:name="Medium Shading 2 Accent 4" w:semiHidden="0" w:uiPriority="64" w:unhideWhenUsed="0"/>
+    <w:lsdException w:name="Medium List 1 Accent 4" w:semiHidden="0" w:uiPriority="65" w:unhideWhenUsed="0"/>
+    <w:lsdException w:name="Medium List 2 Accent 4" w:semiHidden="0" w:uiPriority="66" w:unhideWhenUsed="0"/>
+    <w:lsdException w:name="Medium Grid 1 Accent 4" w:semiHidden="0" w:uiPriority="67" w:unhideWhenUsed="0"/>
+    <w:lsdException w:name="Medium Grid 2 Accent 4" w:semiHidden="0" w:uiPriority="68" w:unhideWhenUsed="0"/>
+    <w:lsdException w:name="Medium Grid 3 Accent 4" w:semiHidden="0" w:uiPriority="69" w:unhideWhenUsed="0"/>
+    <w:lsdException w:name="Dark List Accent 4" w:semiHidden="0" w:uiPriority="70" w:unhideWhenUsed="0"/>
+    <w:lsdException w:name="Colorful Shading Accent 4" w:semiHidden="0" w:uiPriority="71" w:unhideWhenUsed="0"/>
+    <w:lsdException w:name="Colorful List Accent 4" w:semiHidden="0" w:uiPriority="72" w:unhideWhenUsed="0"/>
+    <w:lsdException w:name="Colorful Grid Accent 4" w:semiHidden="0" w:uiPriority="73" w:unhideWhenUsed="0"/>
+    <w:lsdException w:name="Light Shading Accent 5" w:semiHidden="0" w:uiPriority="60" w:unhideWhenUsed="0"/>
+    <w:lsdException w:name="Light List Accent 5" w:semiHidden="0" w:uiPriority="61" w:unhideWhenUsed="0"/>
+    <w:lsdException w:name="Light Grid Accent 5" w:semiHidden="0" w:uiPriority="62" w:unhideWhenUsed="0"/>
+    <w:lsdException w:name="Medium Shading 1 Accent 5" w:semiHidden="0" w:uiPriority="63" w:unhideWhenUsed="0"/>
+    <w:lsdException w:name="Medium Shading 2 Accent 5" w:semiHidden="0" w:uiPriority="64" w:unhideWhenUsed="0"/>
+    <w:lsdException w:name="Medium List 1 Accent 5" w:semiHidden="0" w:uiPriority="65" w:unhideWhenUsed="0"/>
+    <w:lsdException w:name="Medium List 2 Accent 5" w:semiHidden="0" w:uiPriority="66" w:unhideWhenUsed="0"/>
+    <w:lsdException w:name="Medium Grid 1 Accent 5" w:semiHidden="0" w:uiPriority="67" w:unhideWhenUsed="0"/>
+    <w:lsdException w:name="Medium Grid 2 Accent 5" w:semiHidden="0" w:uiPriority="68" w:unhideWhenUsed="0"/>
+    <w:lsdException w:name="Medium Grid 3 Accent 5" w:semiHidden="0" w:uiPriority="69" w:unhideWhenUsed="0"/>
+    <w:lsdException w:name="Dark List Accent 5" w:semiHidden="0" w:uiPriority="70" w:unhideWhenUsed="0"/>
+    <w:lsdException w:name="Colorful Shading Accent 5" w:semiHidden="0" w:uiPriority="71" w:unhideWhenUsed="0"/>
+    <w:lsdException w:name="Colorful List Accent 5" w:semiHidden="0" w:uiPriority="72" w:unhideWhenUsed="0"/>
+    <w:lsdException w:name="Colorful Grid Accent 5" w:semiHidden="0" w:uiPriority="73" w:unhideWhenUsed="0"/>
+    <w:lsdException w:name="Light Shading Accent 6" w:semiHidden="0" w:uiPriority="60" w:unhideWhenUsed="0"/>
+    <w:lsdException w:name="Light List Accent 6" w:semiHidden="0" w:uiPriority="61" w:unhideWhenUsed="0"/>
+    <w:lsdException w:name="Light Grid Accent 6" w:semiHidden="0" w:uiPriority="62" w:unhideWhenUsed="0"/>
+    <w:lsdException w:name="Medium Shading 1 Accent 6" w:semiHidden="0" w:uiPriority="63" w:unhideWhenUsed="0"/>
+    <w:lsdException w:name="Medium Shading 2 Accent 6" w:semiHidden="0" w:uiPriority="64" w:unhideWhenUsed="0"/>
+    <w:lsdException w:name="Medium List 1 Accent 6" w:semiHidden="0" w:uiPriority="65" w:unhideWhenUsed="0"/>
+    <w:lsdException w:name="Medium List 2 Accent 6" w:semiHidden="0" w:uiPriority="66" w:unhideWhenUsed="0"/>
+    <w:lsdException w:name="Medium Grid 1 Accent 6" w:semiHidden="0" w:uiPriority="67" w:unhideWhenUsed="0"/>
+    <w:lsdException w:name="Medium Grid 2 Accent 6" w:semiHidden="0" w:uiPriority="68" w:unhideWhenUsed="0"/>
+    <w:lsdException w:name="Medium Grid 3 Accent 6" w:semiHidden="0" w:uiPriority="69" w:unhideWhenUsed="0"/>
+    <w:lsdException w:name="Dark List Accent 6" w:semiHidden="0" w:uiPriority="70" w:unhideWhenUsed="0"/>
+    <w:lsdException w:name="Colorful Shading Accent 6" w:semiHidden="0" w:uiPriority="71" w:unhideWhenUsed="0"/>
+    <w:lsdException w:name="Colorful List Accent 6" w:semiHidden="0" w:uiPriority="72" w:unhideWhenUsed="0"/>
+    <w:lsdException w:name="Colorful Grid Accent 6" w:semiHidden="0" w:uiPriority="73" w:unhideWhenUsed="0"/>
+    <w:lsdException w:name="Subtle Emphasis" w:semiHidden="0" w:uiPriority="19" w:unhideWhenUsed="0" w:qFormat="1"/>
+    <w:lsdException w:name="Intense Emphasis" w:semiHidden="0" w:uiPriority="21" w:unhideWhenUsed="0" w:qFormat="1"/>
+    <w:lsdException w:name="Subtle Reference" w:semiHidden="0" w:uiPriority="31" w:unhideWhenUsed="0" w:qFormat="1"/>
+    <w:lsdException w:name="Intense Reference" w:semiHidden="0" w:uiPriority="32" w:unhideWhenUsed="0" w:qFormat="1"/>
+    <w:lsdException w:name="Book Title" w:semiHidden="0" w:uiPriority="33" w:unhideWhenUsed="0" w:qFormat="1"/>
+    <w:lsdException w:name="Bibliography" w:uiPriority="37"/>
+    <w:lsdException w:name="TOC Heading" w:uiPriority="39" w:qFormat="1"/>
   </w:latentStyles>
   <w:style w:type="paragraph" w:default="1" w:styleId="Normal">
     <w:name w:val="Normal"/>
@@ -24776,7 +25395,7 @@
       <w:lang w:val="es-ES" w:eastAsia="es-ES"/>
     </w:rPr>
   </w:style>
-  <w:style w:type="paragraph" w:styleId="Descripcin">
+  <w:style w:type="paragraph" w:styleId="Epgrafe">
     <w:name w:val="caption"/>
     <w:basedOn w:val="Normal"/>
     <w:next w:val="Normal"/>
@@ -25804,8 +26423,198 @@
 </w:styles>
 </file>
 
+<file path=word/stylesWithEffects.xml><?xml version="1.0" encoding="utf-8"?>
+<w:styles xmlns:wpc="http://schemas.microsoft.com/office/word/2010/wordprocessingCanvas" xmlns:mc="http://schemas.openxmlformats.org/markup-compatibility/2006" xmlns:o="urn:schemas-microsoft-com:office:office" xmlns:r="http://schemas.openxmlformats.org/officeDocument/2006/relationships" xmlns:m="http://schemas.openxmlformats.org/officeDocument/2006/math" xmlns:v="urn:schemas-microsoft-com:vml" xmlns:wp14="http://schemas.microsoft.com/office/word/2010/wordprocessingDrawing" xmlns:wp="http://schemas.openxmlformats.org/drawingml/2006/wordprocessingDrawing" xmlns:w10="urn:schemas-microsoft-com:office:word" xmlns:w="http://schemas.openxmlformats.org/wordprocessingml/2006/main" xmlns:w14="http://schemas.microsoft.com/office/word/2010/wordml" xmlns:wpg="http://schemas.microsoft.com/office/word/2010/wordprocessingGroup" xmlns:wpi="http://schemas.microsoft.com/office/word/2010/wordprocessingInk" xmlns:wne="http://schemas.microsoft.com/office/word/2006/wordml" xmlns:wps="http://schemas.microsoft.com/office/word/2010/wordprocessingShape" mc:Ignorable="w14 wp14">
+  <w:docDefaults>
+    <w:rPrDefault>
+      <w:rPr>
+        <w:rFonts w:asciiTheme="minorHAnsi" w:eastAsiaTheme="minorEastAsia" w:hAnsiTheme="minorHAnsi" w:cstheme="minorBidi"/>
+        <w:sz w:val="22"/>
+        <w:szCs w:val="22"/>
+        <w:lang w:val="es-ES" w:eastAsia="es-ES" w:bidi="ar-SA"/>
+      </w:rPr>
+    </w:rPrDefault>
+    <w:pPrDefault>
+      <w:pPr>
+        <w:spacing w:after="200" w:line="276" w:lineRule="auto"/>
+      </w:pPr>
+    </w:pPrDefault>
+  </w:docDefaults>
+  <w:latentStyles w:defLockedState="0" w:defUIPriority="99" w:defSemiHidden="1" w:defUnhideWhenUsed="1" w:defQFormat="0" w:count="267">
+    <w:lsdException w:name="Normal" w:semiHidden="0" w:uiPriority="0" w:unhideWhenUsed="0" w:qFormat="1"/>
+    <w:lsdException w:name="heading 1" w:semiHidden="0" w:uiPriority="9" w:unhideWhenUsed="0" w:qFormat="1"/>
+    <w:lsdException w:name="heading 2" w:uiPriority="9" w:qFormat="1"/>
+    <w:lsdException w:name="heading 3" w:uiPriority="9" w:qFormat="1"/>
+    <w:lsdException w:name="heading 4" w:uiPriority="9" w:qFormat="1"/>
+    <w:lsdException w:name="heading 5" w:uiPriority="9" w:qFormat="1"/>
+    <w:lsdException w:name="heading 6" w:uiPriority="9" w:qFormat="1"/>
+    <w:lsdException w:name="heading 7" w:uiPriority="9" w:qFormat="1"/>
+    <w:lsdException w:name="heading 8" w:uiPriority="9" w:qFormat="1"/>
+    <w:lsdException w:name="heading 9" w:uiPriority="9" w:qFormat="1"/>
+    <w:lsdException w:name="toc 1" w:uiPriority="39"/>
+    <w:lsdException w:name="toc 2" w:uiPriority="39"/>
+    <w:lsdException w:name="toc 3" w:uiPriority="39"/>
+    <w:lsdException w:name="toc 4" w:uiPriority="39"/>
+    <w:lsdException w:name="toc 5" w:uiPriority="39"/>
+    <w:lsdException w:name="toc 6" w:uiPriority="39"/>
+    <w:lsdException w:name="toc 7" w:uiPriority="39"/>
+    <w:lsdException w:name="toc 8" w:uiPriority="39"/>
+    <w:lsdException w:name="toc 9" w:uiPriority="39"/>
+    <w:lsdException w:name="caption" w:uiPriority="35" w:qFormat="1"/>
+    <w:lsdException w:name="Title" w:semiHidden="0" w:uiPriority="10" w:unhideWhenUsed="0" w:qFormat="1"/>
+    <w:lsdException w:name="Default Paragraph Font" w:uiPriority="1"/>
+    <w:lsdException w:name="Subtitle" w:semiHidden="0" w:uiPriority="11" w:unhideWhenUsed="0" w:qFormat="1"/>
+    <w:lsdException w:name="Strong" w:semiHidden="0" w:uiPriority="22" w:unhideWhenUsed="0" w:qFormat="1"/>
+    <w:lsdException w:name="Emphasis" w:semiHidden="0" w:uiPriority="20" w:unhideWhenUsed="0" w:qFormat="1"/>
+    <w:lsdException w:name="Table Grid" w:semiHidden="0" w:uiPriority="59" w:unhideWhenUsed="0"/>
+    <w:lsdException w:name="Placeholder Text" w:unhideWhenUsed="0"/>
+    <w:lsdException w:name="No Spacing" w:semiHidden="0" w:uiPriority="1" w:unhideWhenUsed="0" w:qFormat="1"/>
+    <w:lsdException w:name="Light Shading" w:semiHidden="0" w:uiPriority="60" w:unhideWhenUsed="0"/>
+    <w:lsdException w:name="Light List" w:semiHidden="0" w:uiPriority="61" w:unhideWhenUsed="0"/>
+    <w:lsdException w:name="Light Grid" w:semiHidden="0" w:uiPriority="62" w:unhideWhenUsed="0"/>
+    <w:lsdException w:name="Medium Shading 1" w:semiHidden="0" w:uiPriority="63" w:unhideWhenUsed="0"/>
+    <w:lsdException w:name="Medium Shading 2" w:semiHidden="0" w:uiPriority="64" w:unhideWhenUsed="0"/>
+    <w:lsdException w:name="Medium List 1" w:semiHidden="0" w:uiPriority="65" w:unhideWhenUsed="0"/>
+    <w:lsdException w:name="Medium List 2" w:semiHidden="0" w:uiPriority="66" w:unhideWhenUsed="0"/>
+    <w:lsdException w:name="Medium Grid 1" w:semiHidden="0" w:uiPriority="67" w:unhideWhenUsed="0"/>
+    <w:lsdException w:name="Medium Grid 2" w:semiHidden="0" w:uiPriority="68" w:unhideWhenUsed="0"/>
+    <w:lsdException w:name="Medium Grid 3" w:semiHidden="0" w:uiPriority="69" w:unhideWhenUsed="0"/>
+    <w:lsdException w:name="Dark List" w:semiHidden="0" w:uiPriority="70" w:unhideWhenUsed="0"/>
+    <w:lsdException w:name="Colorful Shading" w:semiHidden="0" w:uiPriority="71" w:unhideWhenUsed="0"/>
+    <w:lsdException w:name="Colorful List" w:semiHidden="0" w:uiPriority="72" w:unhideWhenUsed="0"/>
+    <w:lsdException w:name="Colorful Grid" w:semiHidden="0" w:uiPriority="73" w:unhideWhenUsed="0"/>
+    <w:lsdException w:name="Light Shading Accent 1" w:semiHidden="0" w:uiPriority="60" w:unhideWhenUsed="0"/>
+    <w:lsdException w:name="Light List Accent 1" w:semiHidden="0" w:uiPriority="61" w:unhideWhenUsed="0"/>
+    <w:lsdException w:name="Light Grid Accent 1" w:semiHidden="0" w:uiPriority="62" w:unhideWhenUsed="0"/>
+    <w:lsdException w:name="Medium Shading 1 Accent 1" w:semiHidden="0" w:uiPriority="63" w:unhideWhenUsed="0"/>
+    <w:lsdException w:name="Medium Shading 2 Accent 1" w:semiHidden="0" w:uiPriority="64" w:unhideWhenUsed="0"/>
+    <w:lsdException w:name="Medium List 1 Accent 1" w:semiHidden="0" w:uiPriority="65" w:unhideWhenUsed="0"/>
+    <w:lsdException w:name="Revision" w:unhideWhenUsed="0"/>
+    <w:lsdException w:name="List Paragraph" w:semiHidden="0" w:uiPriority="34" w:unhideWhenUsed="0" w:qFormat="1"/>
+    <w:lsdException w:name="Quote" w:semiHidden="0" w:uiPriority="29" w:unhideWhenUsed="0" w:qFormat="1"/>
+    <w:lsdException w:name="Intense Quote" w:semiHidden="0" w:uiPriority="30" w:unhideWhenUsed="0" w:qFormat="1"/>
+    <w:lsdException w:name="Medium List 2 Accent 1" w:semiHidden="0" w:uiPriority="66" w:unhideWhenUsed="0"/>
+    <w:lsdException w:name="Medium Grid 1 Accent 1" w:semiHidden="0" w:uiPriority="67" w:unhideWhenUsed="0"/>
+    <w:lsdException w:name="Medium Grid 2 Accent 1" w:semiHidden="0" w:uiPriority="68" w:unhideWhenUsed="0"/>
+    <w:lsdException w:name="Medium Grid 3 Accent 1" w:semiHidden="0" w:uiPriority="69" w:unhideWhenUsed="0"/>
+    <w:lsdException w:name="Dark List Accent 1" w:semiHidden="0" w:uiPriority="70" w:unhideWhenUsed="0"/>
+    <w:lsdException w:name="Colorful Shading Accent 1" w:semiHidden="0" w:uiPriority="71" w:unhideWhenUsed="0"/>
+    <w:lsdException w:name="Colorful List Accent 1" w:semiHidden="0" w:uiPriority="72" w:unhideWhenUsed="0"/>
+    <w:lsdException w:name="Colorful Grid Accent 1" w:semiHidden="0" w:uiPriority="73" w:unhideWhenUsed="0"/>
+    <w:lsdException w:name="Light Shading Accent 2" w:semiHidden="0" w:uiPriority="60" w:unhideWhenUsed="0"/>
+    <w:lsdException w:name="Light List Accent 2" w:semiHidden="0" w:uiPriority="61" w:unhideWhenUsed="0"/>
+    <w:lsdException w:name="Light Grid Accent 2" w:semiHidden="0" w:uiPriority="62" w:unhideWhenUsed="0"/>
+    <w:lsdException w:name="Medium Shading 1 Accent 2" w:semiHidden="0" w:uiPriority="63" w:unhideWhenUsed="0"/>
+    <w:lsdException w:name="Medium Shading 2 Accent 2" w:semiHidden="0" w:uiPriority="64" w:unhideWhenUsed="0"/>
+    <w:lsdException w:name="Medium List 1 Accent 2" w:semiHidden="0" w:uiPriority="65" w:unhideWhenUsed="0"/>
+    <w:lsdException w:name="Medium List 2 Accent 2" w:semiHidden="0" w:uiPriority="66" w:unhideWhenUsed="0"/>
+    <w:lsdException w:name="Medium Grid 1 Accent 2" w:semiHidden="0" w:uiPriority="67" w:unhideWhenUsed="0"/>
+    <w:lsdException w:name="Medium Grid 2 Accent 2" w:semiHidden="0" w:uiPriority="68" w:unhideWhenUsed="0"/>
+    <w:lsdException w:name="Medium Grid 3 Accent 2" w:semiHidden="0" w:uiPriority="69" w:unhideWhenUsed="0"/>
+    <w:lsdException w:name="Dark List Accent 2" w:semiHidden="0" w:uiPriority="70" w:unhideWhenUsed="0"/>
+    <w:lsdException w:name="Colorful Shading Accent 2" w:semiHidden="0" w:uiPriority="71" w:unhideWhenUsed="0"/>
+    <w:lsdException w:name="Colorful List Accent 2" w:semiHidden="0" w:uiPriority="72" w:unhideWhenUsed="0"/>
+    <w:lsdException w:name="Colorful Grid Accent 2" w:semiHidden="0" w:uiPriority="73" w:unhideWhenUsed="0"/>
+    <w:lsdException w:name="Light Shading Accent 3" w:semiHidden="0" w:uiPriority="60" w:unhideWhenUsed="0"/>
+    <w:lsdException w:name="Light List Accent 3" w:semiHidden="0" w:uiPriority="61" w:unhideWhenUsed="0"/>
+    <w:lsdException w:name="Light Grid Accent 3" w:semiHidden="0" w:uiPriority="62" w:unhideWhenUsed="0"/>
+    <w:lsdException w:name="Medium Shading 1 Accent 3" w:semiHidden="0" w:uiPriority="63" w:unhideWhenUsed="0"/>
+    <w:lsdException w:name="Medium Shading 2 Accent 3" w:semiHidden="0" w:uiPriority="64" w:unhideWhenUsed="0"/>
+    <w:lsdException w:name="Medium List 1 Accent 3" w:semiHidden="0" w:uiPriority="65" w:unhideWhenUsed="0"/>
+    <w:lsdException w:name="Medium List 2 Accent 3" w:semiHidden="0" w:uiPriority="66" w:unhideWhenUsed="0"/>
+    <w:lsdException w:name="Medium Grid 1 Accent 3" w:semiHidden="0" w:uiPriority="67" w:unhideWhenUsed="0"/>
+    <w:lsdException w:name="Medium Grid 2 Accent 3" w:semiHidden="0" w:uiPriority="68" w:unhideWhenUsed="0"/>
+    <w:lsdException w:name="Medium Grid 3 Accent 3" w:semiHidden="0" w:uiPriority="69" w:unhideWhenUsed="0"/>
+    <w:lsdException w:name="Dark List Accent 3" w:semiHidden="0" w:uiPriority="70" w:unhideWhenUsed="0"/>
+    <w:lsdException w:name="Colorful Shading Accent 3" w:semiHidden="0" w:uiPriority="71" w:unhideWhenUsed="0"/>
+    <w:lsdException w:name="Colorful List Accent 3" w:semiHidden="0" w:uiPriority="72" w:unhideWhenUsed="0"/>
+    <w:lsdException w:name="Colorful Grid Accent 3" w:semiHidden="0" w:uiPriority="73" w:unhideWhenUsed="0"/>
+    <w:lsdException w:name="Light Shading Accent 4" w:semiHidden="0" w:uiPriority="60" w:unhideWhenUsed="0"/>
+    <w:lsdException w:name="Light List Accent 4" w:semiHidden="0" w:uiPriority="61" w:unhideWhenUsed="0"/>
+    <w:lsdException w:name="Light Grid Accent 4" w:semiHidden="0" w:uiPriority="62" w:unhideWhenUsed="0"/>
+    <w:lsdException w:name="Medium Shading 1 Accent 4" w:semiHidden="0" w:uiPriority="63" w:unhideWhenUsed="0"/>
+    <w:lsdException w:name="Medium Shading 2 Accent 4" w:semiHidden="0" w:uiPriority="64" w:unhideWhenUsed="0"/>
+    <w:lsdException w:name="Medium List 1 Accent 4" w:semiHidden="0" w:uiPriority="65" w:unhideWhenUsed="0"/>
+    <w:lsdException w:name="Medium List 2 Accent 4" w:semiHidden="0" w:uiPriority="66" w:unhideWhenUsed="0"/>
+    <w:lsdException w:name="Medium Grid 1 Accent 4" w:semiHidden="0" w:uiPriority="67" w:unhideWhenUsed="0"/>
+    <w:lsdException w:name="Medium Grid 2 Accent 4" w:semiHidden="0" w:uiPriority="68" w:unhideWhenUsed="0"/>
+    <w:lsdException w:name="Medium Grid 3 Accent 4" w:semiHidden="0" w:uiPriority="69" w:unhideWhenUsed="0"/>
+    <w:lsdException w:name="Dark List Accent 4" w:semiHidden="0" w:uiPriority="70" w:unhideWhenUsed="0"/>
+    <w:lsdException w:name="Colorful Shading Accent 4" w:semiHidden="0" w:uiPriority="71" w:unhideWhenUsed="0"/>
+    <w:lsdException w:name="Colorful List Accent 4" w:semiHidden="0" w:uiPriority="72" w:unhideWhenUsed="0"/>
+    <w:lsdException w:name="Colorful Grid Accent 4" w:semiHidden="0" w:uiPriority="73" w:unhideWhenUsed="0"/>
+    <w:lsdException w:name="Light Shading Accent 5" w:semiHidden="0" w:uiPriority="60" w:unhideWhenUsed="0"/>
+    <w:lsdException w:name="Light List Accent 5" w:semiHidden="0" w:uiPriority="61" w:unhideWhenUsed="0"/>
+    <w:lsdException w:name="Light Grid Accent 5" w:semiHidden="0" w:uiPriority="62" w:unhideWhenUsed="0"/>
+    <w:lsdException w:name="Medium Shading 1 Accent 5" w:semiHidden="0" w:uiPriority="63" w:unhideWhenUsed="0"/>
+    <w:lsdException w:name="Medium Shading 2 Accent 5" w:semiHidden="0" w:uiPriority="64" w:unhideWhenUsed="0"/>
+    <w:lsdException w:name="Medium List 1 Accent 5" w:semiHidden="0" w:uiPriority="65" w:unhideWhenUsed="0"/>
+    <w:lsdException w:name="Medium List 2 Accent 5" w:semiHidden="0" w:uiPriority="66" w:unhideWhenUsed="0"/>
+    <w:lsdException w:name="Medium Grid 1 Accent 5" w:semiHidden="0" w:uiPriority="67" w:unhideWhenUsed="0"/>
+    <w:lsdException w:name="Medium Grid 2 Accent 5" w:semiHidden="0" w:uiPriority="68" w:unhideWhenUsed="0"/>
+    <w:lsdException w:name="Medium Grid 3 Accent 5" w:semiHidden="0" w:uiPriority="69" w:unhideWhenUsed="0"/>
+    <w:lsdException w:name="Dark List Accent 5" w:semiHidden="0" w:uiPriority="70" w:unhideWhenUsed="0"/>
+    <w:lsdException w:name="Colorful Shading Accent 5" w:semiHidden="0" w:uiPriority="71" w:unhideWhenUsed="0"/>
+    <w:lsdException w:name="Colorful List Accent 5" w:semiHidden="0" w:uiPriority="72" w:unhideWhenUsed="0"/>
+    <w:lsdException w:name="Colorful Grid Accent 5" w:semiHidden="0" w:uiPriority="73" w:unhideWhenUsed="0"/>
+    <w:lsdException w:name="Light Shading Accent 6" w:semiHidden="0" w:uiPriority="60" w:unhideWhenUsed="0"/>
+    <w:lsdException w:name="Light List Accent 6" w:semiHidden="0" w:uiPriority="61" w:unhideWhenUsed="0"/>
+    <w:lsdException w:name="Light Grid Accent 6" w:semiHidden="0" w:uiPriority="62" w:unhideWhenUsed="0"/>
+    <w:lsdException w:name="Medium Shading 1 Accent 6" w:semiHidden="0" w:uiPriority="63" w:unhideWhenUsed="0"/>
+    <w:lsdException w:name="Medium Shading 2 Accent 6" w:semiHidden="0" w:uiPriority="64" w:unhideWhenUsed="0"/>
+    <w:lsdException w:name="Medium List 1 Accent 6" w:semiHidden="0" w:uiPriority="65" w:unhideWhenUsed="0"/>
+    <w:lsdException w:name="Medium List 2 Accent 6" w:semiHidden="0" w:uiPriority="66" w:unhideWhenUsed="0"/>
+    <w:lsdException w:name="Medium Grid 1 Accent 6" w:semiHidden="0" w:uiPriority="67" w:unhideWhenUsed="0"/>
+    <w:lsdException w:name="Medium Grid 2 Accent 6" w:semiHidden="0" w:uiPriority="68" w:unhideWhenUsed="0"/>
+    <w:lsdException w:name="Medium Grid 3 Accent 6" w:semiHidden="0" w:uiPriority="69" w:unhideWhenUsed="0"/>
+    <w:lsdException w:name="Dark List Accent 6" w:semiHidden="0" w:uiPriority="70" w:unhideWhenUsed="0"/>
+    <w:lsdException w:name="Colorful Shading Accent 6" w:semiHidden="0" w:uiPriority="71" w:unhideWhenUsed="0"/>
+    <w:lsdException w:name="Colorful List Accent 6" w:semiHidden="0" w:uiPriority="72" w:unhideWhenUsed="0"/>
+    <w:lsdException w:name="Colorful Grid Accent 6" w:semiHidden="0" w:uiPriority="73" w:unhideWhenUsed="0"/>
+    <w:lsdException w:name="Subtle Emphasis" w:semiHidden="0" w:uiPriority="19" w:unhideWhenUsed="0" w:qFormat="1"/>
+    <w:lsdException w:name="Intense Emphasis" w:semiHidden="0" w:uiPriority="21" w:unhideWhenUsed="0" w:qFormat="1"/>
+    <w:lsdException w:name="Subtle Reference" w:semiHidden="0" w:uiPriority="31" w:unhideWhenUsed="0" w:qFormat="1"/>
+    <w:lsdException w:name="Intense Reference" w:semiHidden="0" w:uiPriority="32" w:unhideWhenUsed="0" w:qFormat="1"/>
+    <w:lsdException w:name="Book Title" w:semiHidden="0" w:uiPriority="33" w:unhideWhenUsed="0" w:qFormat="1"/>
+    <w:lsdException w:name="Bibliography" w:uiPriority="37"/>
+    <w:lsdException w:name="TOC Heading" w:uiPriority="39" w:qFormat="1"/>
+  </w:latentStyles>
+  <w:style w:type="paragraph" w:default="1" w:styleId="Normal">
+    <w:name w:val="Normal"/>
+    <w:qFormat/>
+  </w:style>
+  <w:style w:type="character" w:default="1" w:styleId="Fuentedeprrafopredeter">
+    <w:name w:val="Default Paragraph Font"/>
+    <w:uiPriority w:val="1"/>
+    <w:semiHidden/>
+    <w:unhideWhenUsed/>
+  </w:style>
+  <w:style w:type="table" w:default="1" w:styleId="Tablanormal">
+    <w:name w:val="Normal Table"/>
+    <w:uiPriority w:val="99"/>
+    <w:semiHidden/>
+    <w:unhideWhenUsed/>
+    <w:tblPr>
+      <w:tblInd w:w="0" w:type="dxa"/>
+      <w:tblCellMar>
+        <w:top w:w="0" w:type="dxa"/>
+        <w:left w:w="108" w:type="dxa"/>
+        <w:bottom w:w="0" w:type="dxa"/>
+        <w:right w:w="108" w:type="dxa"/>
+      </w:tblCellMar>
+    </w:tblPr>
+  </w:style>
+  <w:style w:type="numbering" w:default="1" w:styleId="Sinlista">
+    <w:name w:val="No List"/>
+    <w:uiPriority w:val="99"/>
+    <w:semiHidden/>
+    <w:unhideWhenUsed/>
+  </w:style>
+</w:styles>
+</file>
+
 <file path=word/glossary/document.xml><?xml version="1.0" encoding="utf-8"?>
-<w:glossaryDocument xmlns:wpc="http://schemas.microsoft.com/office/word/2010/wordprocessingCanvas" xmlns:mc="http://schemas.openxmlformats.org/markup-compatibility/2006" xmlns:o="urn:schemas-microsoft-com:office:office" xmlns:r="http://schemas.openxmlformats.org/officeDocument/2006/relationships" xmlns:m="http://schemas.openxmlformats.org/officeDocument/2006/math" xmlns:v="urn:schemas-microsoft-com:vml" xmlns:wp14="http://schemas.microsoft.com/office/word/2010/wordprocessingDrawing" xmlns:wp="http://schemas.openxmlformats.org/drawingml/2006/wordprocessingDrawing" xmlns:w10="urn:schemas-microsoft-com:office:word" xmlns:w="http://schemas.openxmlformats.org/wordprocessingml/2006/main" xmlns:w14="http://schemas.microsoft.com/office/word/2010/wordml" xmlns:w15="http://schemas.microsoft.com/office/word/2012/wordml" xmlns:wpg="http://schemas.microsoft.com/office/word/2010/wordprocessingGroup" xmlns:wpi="http://schemas.microsoft.com/office/word/2010/wordprocessingInk" xmlns:wne="http://schemas.microsoft.com/office/word/2006/wordml" xmlns:wps="http://schemas.microsoft.com/office/word/2010/wordprocessingShape" mc:Ignorable="w14 w15 wp14">
+<w:glossaryDocument xmlns:wpc="http://schemas.microsoft.com/office/word/2010/wordprocessingCanvas" xmlns:mc="http://schemas.openxmlformats.org/markup-compatibility/2006" xmlns:o="urn:schemas-microsoft-com:office:office" xmlns:r="http://schemas.openxmlformats.org/officeDocument/2006/relationships" xmlns:m="http://schemas.openxmlformats.org/officeDocument/2006/math" xmlns:v="urn:schemas-microsoft-com:vml" xmlns:wp14="http://schemas.microsoft.com/office/word/2010/wordprocessingDrawing" xmlns:wp="http://schemas.openxmlformats.org/drawingml/2006/wordprocessingDrawing" xmlns:w10="urn:schemas-microsoft-com:office:word" xmlns:w="http://schemas.openxmlformats.org/wordprocessingml/2006/main" xmlns:w14="http://schemas.microsoft.com/office/word/2010/wordml" xmlns:wpg="http://schemas.microsoft.com/office/word/2010/wordprocessingGroup" xmlns:wpi="http://schemas.microsoft.com/office/word/2010/wordprocessingInk" xmlns:wne="http://schemas.microsoft.com/office/word/2006/wordml" xmlns:wps="http://schemas.microsoft.com/office/word/2010/wordprocessingShape" mc:Ignorable="w14 wp14">
   <w:docParts>
     <w:docPart>
       <w:docPartPr>
@@ -25861,7 +26670,7 @@
           </w:pPr>
           <w:r>
             <w:rPr>
-              <w:color w:val="5B9BD5" w:themeColor="accent1"/>
+              <w:color w:val="4F81BD" w:themeColor="accent1"/>
               <w:sz w:val="200"/>
               <w:szCs w:val="200"/>
               <w:lang w:val="es-ES"/>
@@ -25876,7 +26685,7 @@
 </file>
 
 <file path=word/glossary/fontTable.xml><?xml version="1.0" encoding="utf-8"?>
-<w:fonts xmlns:mc="http://schemas.openxmlformats.org/markup-compatibility/2006" xmlns:r="http://schemas.openxmlformats.org/officeDocument/2006/relationships" xmlns:w="http://schemas.openxmlformats.org/wordprocessingml/2006/main" xmlns:w14="http://schemas.microsoft.com/office/word/2010/wordml" xmlns:w15="http://schemas.microsoft.com/office/word/2012/wordml" mc:Ignorable="w14 w15">
+<w:fonts xmlns:mc="http://schemas.openxmlformats.org/markup-compatibility/2006" xmlns:r="http://schemas.openxmlformats.org/officeDocument/2006/relationships" xmlns:w="http://schemas.openxmlformats.org/wordprocessingml/2006/main" xmlns:w14="http://schemas.microsoft.com/office/word/2010/wordml" mc:Ignorable="w14">
   <w:font w:name="Symbol">
     <w:panose1 w:val="05050102010706020507"/>
     <w:charset w:val="02"/>
@@ -25889,7 +26698,7 @@
     <w:charset w:val="00"/>
     <w:family w:val="roman"/>
     <w:pitch w:val="variable"/>
-    <w:sig w:usb0="E0002EFF" w:usb1="C0007843" w:usb2="00000009" w:usb3="00000000" w:csb0="000001FF" w:csb1="00000000"/>
+    <w:sig w:usb0="E0002AFF" w:usb1="C0007841" w:usb2="00000009" w:usb3="00000000" w:csb0="000001FF" w:csb1="00000000"/>
   </w:font>
   <w:font w:name="Courier New">
     <w:panose1 w:val="02070309020205020404"/>
@@ -25924,7 +26733,7 @@
     <w:charset w:val="00"/>
     <w:family w:val="roman"/>
     <w:pitch w:val="variable"/>
-    <w:sig w:usb0="E00002FF" w:usb1="400004FF" w:usb2="00000000" w:usb3="00000000" w:csb0="0000019F" w:csb1="00000000"/>
+    <w:sig w:usb0="E00002FF" w:usb1="4000045F" w:usb2="00000000" w:usb3="00000000" w:csb0="0000019F" w:csb1="00000000"/>
   </w:font>
   <w:font w:name="Arial">
     <w:panose1 w:val="020B0604020202020204"/>
@@ -25940,18 +26749,11 @@
     <w:pitch w:val="variable"/>
     <w:sig w:usb0="E1002EFF" w:usb1="C000605B" w:usb2="00000029" w:usb3="00000000" w:csb0="000101FF" w:csb1="00000000"/>
   </w:font>
-  <w:font w:name="Calibri Light">
-    <w:panose1 w:val="020F0302020204030204"/>
-    <w:charset w:val="00"/>
-    <w:family w:val="swiss"/>
-    <w:pitch w:val="variable"/>
-    <w:sig w:usb0="A00002EF" w:usb1="4000207B" w:usb2="00000000" w:usb3="00000000" w:csb0="0000019F" w:csb1="00000000"/>
-  </w:font>
 </w:fonts>
 </file>
 
 <file path=word/glossary/settings.xml><?xml version="1.0" encoding="utf-8"?>
-<w:settings xmlns:mc="http://schemas.openxmlformats.org/markup-compatibility/2006" xmlns:o="urn:schemas-microsoft-com:office:office" xmlns:r="http://schemas.openxmlformats.org/officeDocument/2006/relationships" xmlns:m="http://schemas.openxmlformats.org/officeDocument/2006/math" xmlns:v="urn:schemas-microsoft-com:vml" xmlns:w10="urn:schemas-microsoft-com:office:word" xmlns:w="http://schemas.openxmlformats.org/wordprocessingml/2006/main" xmlns:w14="http://schemas.microsoft.com/office/word/2010/wordml" xmlns:w15="http://schemas.microsoft.com/office/word/2012/wordml" xmlns:sl="http://schemas.openxmlformats.org/schemaLibrary/2006/main" mc:Ignorable="w14 w15">
+<w:settings xmlns:mc="http://schemas.openxmlformats.org/markup-compatibility/2006" xmlns:o="urn:schemas-microsoft-com:office:office" xmlns:r="http://schemas.openxmlformats.org/officeDocument/2006/relationships" xmlns:m="http://schemas.openxmlformats.org/officeDocument/2006/math" xmlns:v="urn:schemas-microsoft-com:vml" xmlns:w10="urn:schemas-microsoft-com:office:word" xmlns:w="http://schemas.openxmlformats.org/wordprocessingml/2006/main" xmlns:w14="http://schemas.microsoft.com/office/word/2010/wordml" xmlns:sl="http://schemas.openxmlformats.org/schemaLibrary/2006/main" mc:Ignorable="w14">
   <w:view w:val="normal"/>
   <w:defaultTabStop w:val="708"/>
   <w:hyphenationZone w:val="425"/>
@@ -25990,6 +26792,7 @@
     <w:rsid w:val="00DF5440"/>
     <w:rsid w:val="00E70AB4"/>
     <w:rsid w:val="00EE71CF"/>
+    <w:rsid w:val="00F84179"/>
     <w:rsid w:val="00FA1D65"/>
     <w:rsid w:val="00FB3E4B"/>
   </w:rsids>
@@ -26014,7 +26817,7 @@
 </file>
 
 <file path=word/glossary/styles.xml><?xml version="1.0" encoding="utf-8"?>
-<w:styles xmlns:mc="http://schemas.openxmlformats.org/markup-compatibility/2006" xmlns:r="http://schemas.openxmlformats.org/officeDocument/2006/relationships" xmlns:w="http://schemas.openxmlformats.org/wordprocessingml/2006/main" xmlns:w14="http://schemas.microsoft.com/office/word/2010/wordml" xmlns:w15="http://schemas.microsoft.com/office/word/2012/wordml" mc:Ignorable="w14 w15">
+<w:styles xmlns:mc="http://schemas.openxmlformats.org/markup-compatibility/2006" xmlns:r="http://schemas.openxmlformats.org/officeDocument/2006/relationships" xmlns:w="http://schemas.openxmlformats.org/wordprocessingml/2006/main" xmlns:w14="http://schemas.microsoft.com/office/word/2010/wordml" mc:Ignorable="w14">
   <w:docDefaults>
     <w:rPrDefault>
       <w:rPr>
@@ -26030,378 +26833,144 @@
       </w:pPr>
     </w:pPrDefault>
   </w:docDefaults>
-  <w:latentStyles w:defLockedState="0" w:defUIPriority="99" w:defSemiHidden="0" w:defUnhideWhenUsed="0" w:defQFormat="0" w:count="371">
-    <w:lsdException w:name="Normal" w:uiPriority="0" w:qFormat="1"/>
-    <w:lsdException w:name="heading 1" w:uiPriority="9" w:qFormat="1"/>
-    <w:lsdException w:name="heading 2" w:semiHidden="1" w:uiPriority="9" w:unhideWhenUsed="1" w:qFormat="1"/>
-    <w:lsdException w:name="heading 3" w:semiHidden="1" w:uiPriority="9" w:unhideWhenUsed="1" w:qFormat="1"/>
-    <w:lsdException w:name="heading 4" w:semiHidden="1" w:uiPriority="9" w:unhideWhenUsed="1" w:qFormat="1"/>
-    <w:lsdException w:name="heading 5" w:semiHidden="1" w:uiPriority="9" w:unhideWhenUsed="1" w:qFormat="1"/>
-    <w:lsdException w:name="heading 6" w:semiHidden="1" w:uiPriority="9" w:unhideWhenUsed="1" w:qFormat="1"/>
-    <w:lsdException w:name="heading 7" w:semiHidden="1" w:uiPriority="9" w:unhideWhenUsed="1" w:qFormat="1"/>
-    <w:lsdException w:name="heading 8" w:semiHidden="1" w:uiPriority="9" w:unhideWhenUsed="1" w:qFormat="1"/>
-    <w:lsdException w:name="heading 9" w:semiHidden="1" w:uiPriority="9" w:unhideWhenUsed="1" w:qFormat="1"/>
-    <w:lsdException w:name="index 1" w:semiHidden="1" w:unhideWhenUsed="1"/>
-    <w:lsdException w:name="index 2" w:semiHidden="1" w:unhideWhenUsed="1"/>
-    <w:lsdException w:name="index 3" w:semiHidden="1" w:unhideWhenUsed="1"/>
-    <w:lsdException w:name="index 4" w:semiHidden="1" w:unhideWhenUsed="1"/>
-    <w:lsdException w:name="index 5" w:semiHidden="1" w:unhideWhenUsed="1"/>
-    <w:lsdException w:name="index 6" w:semiHidden="1" w:unhideWhenUsed="1"/>
-    <w:lsdException w:name="index 7" w:semiHidden="1" w:unhideWhenUsed="1"/>
-    <w:lsdException w:name="index 8" w:semiHidden="1" w:unhideWhenUsed="1"/>
-    <w:lsdException w:name="index 9" w:semiHidden="1" w:unhideWhenUsed="1"/>
-    <w:lsdException w:name="toc 1" w:semiHidden="1" w:uiPriority="39" w:unhideWhenUsed="1"/>
-    <w:lsdException w:name="toc 2" w:semiHidden="1" w:uiPriority="39" w:unhideWhenUsed="1"/>
-    <w:lsdException w:name="toc 3" w:semiHidden="1" w:uiPriority="39" w:unhideWhenUsed="1"/>
-    <w:lsdException w:name="toc 4" w:semiHidden="1" w:uiPriority="39" w:unhideWhenUsed="1"/>
-    <w:lsdException w:name="toc 5" w:semiHidden="1" w:uiPriority="39" w:unhideWhenUsed="1"/>
-    <w:lsdException w:name="toc 6" w:semiHidden="1" w:uiPriority="39" w:unhideWhenUsed="1"/>
-    <w:lsdException w:name="toc 7" w:semiHidden="1" w:uiPriority="39" w:unhideWhenUsed="1"/>
-    <w:lsdException w:name="toc 8" w:semiHidden="1" w:uiPriority="39" w:unhideWhenUsed="1"/>
-    <w:lsdException w:name="toc 9" w:semiHidden="1" w:uiPriority="39" w:unhideWhenUsed="1"/>
-    <w:lsdException w:name="Normal Indent" w:semiHidden="1" w:unhideWhenUsed="1"/>
-    <w:lsdException w:name="footnote text" w:semiHidden="1" w:unhideWhenUsed="1"/>
-    <w:lsdException w:name="annotation text" w:semiHidden="1" w:unhideWhenUsed="1"/>
-    <w:lsdException w:name="header" w:semiHidden="1" w:unhideWhenUsed="1"/>
-    <w:lsdException w:name="footer" w:semiHidden="1" w:unhideWhenUsed="1"/>
-    <w:lsdException w:name="index heading" w:semiHidden="1" w:unhideWhenUsed="1"/>
-    <w:lsdException w:name="caption" w:semiHidden="1" w:uiPriority="35" w:unhideWhenUsed="1" w:qFormat="1"/>
-    <w:lsdException w:name="table of figures" w:semiHidden="1" w:unhideWhenUsed="1"/>
-    <w:lsdException w:name="envelope address" w:semiHidden="1" w:unhideWhenUsed="1"/>
-    <w:lsdException w:name="envelope return" w:semiHidden="1" w:unhideWhenUsed="1"/>
-    <w:lsdException w:name="footnote reference" w:semiHidden="1" w:unhideWhenUsed="1"/>
-    <w:lsdException w:name="annotation reference" w:semiHidden="1" w:unhideWhenUsed="1"/>
-    <w:lsdException w:name="line number" w:semiHidden="1" w:unhideWhenUsed="1"/>
-    <w:lsdException w:name="page number" w:semiHidden="1" w:unhideWhenUsed="1"/>
-    <w:lsdException w:name="endnote reference" w:semiHidden="1" w:unhideWhenUsed="1"/>
-    <w:lsdException w:name="endnote text" w:semiHidden="1" w:unhideWhenUsed="1"/>
-    <w:lsdException w:name="table of authorities" w:semiHidden="1" w:unhideWhenUsed="1"/>
-    <w:lsdException w:name="macro" w:semiHidden="1" w:unhideWhenUsed="1"/>
-    <w:lsdException w:name="toa heading" w:semiHidden="1" w:unhideWhenUsed="1"/>
-    <w:lsdException w:name="List" w:semiHidden="1" w:unhideWhenUsed="1"/>
-    <w:lsdException w:name="List Bullet" w:semiHidden="1" w:unhideWhenUsed="1"/>
-    <w:lsdException w:name="List Number" w:semiHidden="1" w:unhideWhenUsed="1"/>
-    <w:lsdException w:name="List 2" w:semiHidden="1" w:unhideWhenUsed="1"/>
-    <w:lsdException w:name="List 3" w:semiHidden="1" w:unhideWhenUsed="1"/>
-    <w:lsdException w:name="List 4" w:semiHidden="1" w:unhideWhenUsed="1"/>
-    <w:lsdException w:name="List 5" w:semiHidden="1" w:unhideWhenUsed="1"/>
-    <w:lsdException w:name="List Bullet 2" w:semiHidden="1" w:unhideWhenUsed="1"/>
-    <w:lsdException w:name="List Bullet 3" w:semiHidden="1" w:unhideWhenUsed="1"/>
-    <w:lsdException w:name="List Bullet 4" w:semiHidden="1" w:unhideWhenUsed="1"/>
-    <w:lsdException w:name="List Bullet 5" w:semiHidden="1" w:unhideWhenUsed="1"/>
-    <w:lsdException w:name="List Number 2" w:semiHidden="1" w:unhideWhenUsed="1"/>
-    <w:lsdException w:name="List Number 3" w:semiHidden="1" w:unhideWhenUsed="1"/>
-    <w:lsdException w:name="List Number 4" w:semiHidden="1" w:unhideWhenUsed="1"/>
-    <w:lsdException w:name="List Number 5" w:semiHidden="1" w:unhideWhenUsed="1"/>
-    <w:lsdException w:name="Title" w:uiPriority="10" w:qFormat="1"/>
-    <w:lsdException w:name="Closing" w:semiHidden="1" w:unhideWhenUsed="1"/>
-    <w:lsdException w:name="Signature" w:semiHidden="1" w:unhideWhenUsed="1"/>
-    <w:lsdException w:name="Default Paragraph Font" w:semiHidden="1" w:uiPriority="1" w:unhideWhenUsed="1"/>
-    <w:lsdException w:name="Body Text" w:semiHidden="1" w:unhideWhenUsed="1"/>
-    <w:lsdException w:name="Body Text Indent" w:semiHidden="1" w:unhideWhenUsed="1"/>
-    <w:lsdException w:name="List Continue" w:semiHidden="1" w:unhideWhenUsed="1"/>
-    <w:lsdException w:name="List Continue 2" w:semiHidden="1" w:unhideWhenUsed="1"/>
-    <w:lsdException w:name="List Continue 3" w:semiHidden="1" w:unhideWhenUsed="1"/>
-    <w:lsdException w:name="List Continue 4" w:semiHidden="1" w:unhideWhenUsed="1"/>
-    <w:lsdException w:name="List Continue 5" w:semiHidden="1" w:unhideWhenUsed="1"/>
-    <w:lsdException w:name="Message Header" w:semiHidden="1" w:unhideWhenUsed="1"/>
-    <w:lsdException w:name="Subtitle" w:uiPriority="11" w:qFormat="1"/>
-    <w:lsdException w:name="Salutation" w:semiHidden="1" w:unhideWhenUsed="1"/>
-    <w:lsdException w:name="Date" w:semiHidden="1" w:unhideWhenUsed="1"/>
-    <w:lsdException w:name="Body Text First Indent" w:semiHidden="1" w:unhideWhenUsed="1"/>
-    <w:lsdException w:name="Body Text First Indent 2" w:semiHidden="1" w:unhideWhenUsed="1"/>
-    <w:lsdException w:name="Note Heading" w:semiHidden="1" w:unhideWhenUsed="1"/>
-    <w:lsdException w:name="Body Text 2" w:semiHidden="1" w:unhideWhenUsed="1"/>
-    <w:lsdException w:name="Body Text 3" w:semiHidden="1" w:unhideWhenUsed="1"/>
-    <w:lsdException w:name="Body Text Indent 2" w:semiHidden="1" w:unhideWhenUsed="1"/>
-    <w:lsdException w:name="Body Text Indent 3" w:semiHidden="1" w:unhideWhenUsed="1"/>
-    <w:lsdException w:name="Block Text" w:semiHidden="1" w:unhideWhenUsed="1"/>
-    <w:lsdException w:name="Hyperlink" w:semiHidden="1" w:unhideWhenUsed="1"/>
-    <w:lsdException w:name="FollowedHyperlink" w:semiHidden="1" w:unhideWhenUsed="1"/>
-    <w:lsdException w:name="Strong" w:uiPriority="22" w:qFormat="1"/>
-    <w:lsdException w:name="Emphasis" w:uiPriority="20" w:qFormat="1"/>
-    <w:lsdException w:name="Document Map" w:semiHidden="1" w:unhideWhenUsed="1"/>
-    <w:lsdException w:name="Plain Text" w:semiHidden="1" w:unhideWhenUsed="1"/>
-    <w:lsdException w:name="E-mail Signature" w:semiHidden="1" w:unhideWhenUsed="1"/>
-    <w:lsdException w:name="HTML Top of Form" w:semiHidden="1" w:unhideWhenUsed="1"/>
-    <w:lsdException w:name="HTML Bottom of Form" w:semiHidden="1" w:unhideWhenUsed="1"/>
-    <w:lsdException w:name="Normal (Web)" w:semiHidden="1" w:unhideWhenUsed="1"/>
-    <w:lsdException w:name="HTML Acronym" w:semiHidden="1" w:unhideWhenUsed="1"/>
-    <w:lsdException w:name="HTML Address" w:semiHidden="1" w:unhideWhenUsed="1"/>
-    <w:lsdException w:name="HTML Cite" w:semiHidden="1" w:unhideWhenUsed="1"/>
-    <w:lsdException w:name="HTML Code" w:semiHidden="1" w:unhideWhenUsed="1"/>
-    <w:lsdException w:name="HTML Definition" w:semiHidden="1" w:unhideWhenUsed="1"/>
-    <w:lsdException w:name="HTML Keyboard" w:semiHidden="1" w:unhideWhenUsed="1"/>
-    <w:lsdException w:name="HTML Preformatted" w:semiHidden="1" w:unhideWhenUsed="1"/>
-    <w:lsdException w:name="HTML Sample" w:semiHidden="1" w:unhideWhenUsed="1"/>
-    <w:lsdException w:name="HTML Typewriter" w:semiHidden="1" w:unhideWhenUsed="1"/>
-    <w:lsdException w:name="HTML Variable" w:semiHidden="1" w:unhideWhenUsed="1"/>
-    <w:lsdException w:name="Normal Table" w:semiHidden="1" w:unhideWhenUsed="1"/>
-    <w:lsdException w:name="annotation subject" w:semiHidden="1" w:unhideWhenUsed="1"/>
-    <w:lsdException w:name="No List" w:semiHidden="1" w:unhideWhenUsed="1"/>
-    <w:lsdException w:name="Outline List 1" w:semiHidden="1" w:unhideWhenUsed="1"/>
-    <w:lsdException w:name="Outline List 2" w:semiHidden="1" w:unhideWhenUsed="1"/>
-    <w:lsdException w:name="Outline List 3" w:semiHidden="1" w:unhideWhenUsed="1"/>
-    <w:lsdException w:name="Table Simple 1" w:semiHidden="1" w:unhideWhenUsed="1"/>
-    <w:lsdException w:name="Table Simple 2" w:semiHidden="1" w:unhideWhenUsed="1"/>
-    <w:lsdException w:name="Table Simple 3" w:semiHidden="1" w:unhideWhenUsed="1"/>
-    <w:lsdException w:name="Table Classic 1" w:semiHidden="1" w:unhideWhenUsed="1"/>
-    <w:lsdException w:name="Table Classic 2" w:semiHidden="1" w:unhideWhenUsed="1"/>
-    <w:lsdException w:name="Table Classic 3" w:semiHidden="1" w:unhideWhenUsed="1"/>
-    <w:lsdException w:name="Table Classic 4" w:semiHidden="1" w:unhideWhenUsed="1"/>
-    <w:lsdException w:name="Table Colorful 1" w:semiHidden="1" w:unhideWhenUsed="1"/>
-    <w:lsdException w:name="Table Colorful 2" w:semiHidden="1" w:unhideWhenUsed="1"/>
-    <w:lsdException w:name="Table Colorful 3" w:semiHidden="1" w:unhideWhenUsed="1"/>
-    <w:lsdException w:name="Table Columns 1" w:semiHidden="1" w:unhideWhenUsed="1"/>
-    <w:lsdException w:name="Table Columns 2" w:semiHidden="1" w:unhideWhenUsed="1"/>
-    <w:lsdException w:name="Table Columns 3" w:semiHidden="1" w:unhideWhenUsed="1"/>
-    <w:lsdException w:name="Table Columns 4" w:semiHidden="1" w:unhideWhenUsed="1"/>
-    <w:lsdException w:name="Table Columns 5" w:semiHidden="1" w:unhideWhenUsed="1"/>
-    <w:lsdException w:name="Table Grid 1" w:semiHidden="1" w:unhideWhenUsed="1"/>
-    <w:lsdException w:name="Table Grid 2" w:semiHidden="1" w:unhideWhenUsed="1"/>
-    <w:lsdException w:name="Table Grid 3" w:semiHidden="1" w:unhideWhenUsed="1"/>
-    <w:lsdException w:name="Table Grid 4" w:semiHidden="1" w:unhideWhenUsed="1"/>
-    <w:lsdException w:name="Table Grid 5" w:semiHidden="1" w:unhideWhenUsed="1"/>
-    <w:lsdException w:name="Table Grid 6" w:semiHidden="1" w:unhideWhenUsed="1"/>
-    <w:lsdException w:name="Table Grid 7" w:semiHidden="1" w:unhideWhenUsed="1"/>
-    <w:lsdException w:name="Table Grid 8" w:semiHidden="1" w:unhideWhenUsed="1"/>
-    <w:lsdException w:name="Table List 1" w:semiHidden="1" w:unhideWhenUsed="1"/>
-    <w:lsdException w:name="Table List 2" w:semiHidden="1" w:unhideWhenUsed="1"/>
-    <w:lsdException w:name="Table List 3" w:semiHidden="1" w:unhideWhenUsed="1"/>
-    <w:lsdException w:name="Table List 4" w:semiHidden="1" w:unhideWhenUsed="1"/>
-    <w:lsdException w:name="Table List 5" w:semiHidden="1" w:unhideWhenUsed="1"/>
-    <w:lsdException w:name="Table List 6" w:semiHidden="1" w:unhideWhenUsed="1"/>
-    <w:lsdException w:name="Table List 7" w:semiHidden="1" w:unhideWhenUsed="1"/>
-    <w:lsdException w:name="Table List 8" w:semiHidden="1" w:unhideWhenUsed="1"/>
-    <w:lsdException w:name="Table 3D effects 1" w:semiHidden="1" w:unhideWhenUsed="1"/>
-    <w:lsdException w:name="Table 3D effects 2" w:semiHidden="1" w:unhideWhenUsed="1"/>
-    <w:lsdException w:name="Table 3D effects 3" w:semiHidden="1" w:unhideWhenUsed="1"/>
-    <w:lsdException w:name="Table Contemporary" w:semiHidden="1" w:unhideWhenUsed="1"/>
-    <w:lsdException w:name="Table Elegant" w:semiHidden="1" w:unhideWhenUsed="1"/>
-    <w:lsdException w:name="Table Professional" w:semiHidden="1" w:unhideWhenUsed="1"/>
-    <w:lsdException w:name="Table Subtle 1" w:semiHidden="1" w:unhideWhenUsed="1"/>
-    <w:lsdException w:name="Table Subtle 2" w:semiHidden="1" w:unhideWhenUsed="1"/>
-    <w:lsdException w:name="Table Web 1" w:semiHidden="1" w:unhideWhenUsed="1"/>
-    <w:lsdException w:name="Table Web 2" w:semiHidden="1" w:unhideWhenUsed="1"/>
-    <w:lsdException w:name="Table Web 3" w:semiHidden="1" w:unhideWhenUsed="1"/>
-    <w:lsdException w:name="Balloon Text" w:semiHidden="1" w:unhideWhenUsed="1"/>
-    <w:lsdException w:name="Table Grid" w:uiPriority="59"/>
-    <w:lsdException w:name="Table Theme" w:semiHidden="1" w:unhideWhenUsed="1"/>
-    <w:lsdException w:name="Placeholder Text" w:semiHidden="1"/>
-    <w:lsdException w:name="No Spacing" w:uiPriority="1" w:qFormat="1"/>
-    <w:lsdException w:name="Light Shading" w:uiPriority="60"/>
-    <w:lsdException w:name="Light List" w:uiPriority="61"/>
-    <w:lsdException w:name="Light Grid" w:uiPriority="62"/>
-    <w:lsdException w:name="Medium Shading 1" w:uiPriority="63"/>
-    <w:lsdException w:name="Medium Shading 2" w:uiPriority="64"/>
-    <w:lsdException w:name="Medium List 1" w:uiPriority="65"/>
-    <w:lsdException w:name="Medium List 2" w:uiPriority="66"/>
-    <w:lsdException w:name="Medium Grid 1" w:uiPriority="67"/>
-    <w:lsdException w:name="Medium Grid 2" w:uiPriority="68"/>
-    <w:lsdException w:name="Medium Grid 3" w:uiPriority="69"/>
-    <w:lsdException w:name="Dark List" w:uiPriority="70"/>
-    <w:lsdException w:name="Colorful Shading" w:uiPriority="71"/>
-    <w:lsdException w:name="Colorful List" w:uiPriority="72"/>
-    <w:lsdException w:name="Colorful Grid" w:uiPriority="73"/>
-    <w:lsdException w:name="Light Shading Accent 1" w:uiPriority="60"/>
-    <w:lsdException w:name="Light List Accent 1" w:uiPriority="61"/>
-    <w:lsdException w:name="Light Grid Accent 1" w:uiPriority="62"/>
-    <w:lsdException w:name="Medium Shading 1 Accent 1" w:uiPriority="63"/>
-    <w:lsdException w:name="Medium Shading 2 Accent 1" w:uiPriority="64"/>
-    <w:lsdException w:name="Medium List 1 Accent 1" w:uiPriority="65"/>
-    <w:lsdException w:name="Revision" w:semiHidden="1"/>
-    <w:lsdException w:name="List Paragraph" w:uiPriority="34" w:qFormat="1"/>
-    <w:lsdException w:name="Quote" w:uiPriority="29" w:qFormat="1"/>
-    <w:lsdException w:name="Intense Quote" w:uiPriority="30" w:qFormat="1"/>
-    <w:lsdException w:name="Medium List 2 Accent 1" w:uiPriority="66"/>
-    <w:lsdException w:name="Medium Grid 1 Accent 1" w:uiPriority="67"/>
-    <w:lsdException w:name="Medium Grid 2 Accent 1" w:uiPriority="68"/>
-    <w:lsdException w:name="Medium Grid 3 Accent 1" w:uiPriority="69"/>
-    <w:lsdException w:name="Dark List Accent 1" w:uiPriority="70"/>
-    <w:lsdException w:name="Colorful Shading Accent 1" w:uiPriority="71"/>
-    <w:lsdException w:name="Colorful List Accent 1" w:uiPriority="72"/>
-    <w:lsdException w:name="Colorful Grid Accent 1" w:uiPriority="73"/>
-    <w:lsdException w:name="Light Shading Accent 2" w:uiPriority="60"/>
-    <w:lsdException w:name="Light List Accent 2" w:uiPriority="61"/>
-    <w:lsdException w:name="Light Grid Accent 2" w:uiPriority="62"/>
-    <w:lsdException w:name="Medium Shading 1 Accent 2" w:uiPriority="63"/>
-    <w:lsdException w:name="Medium Shading 2 Accent 2" w:uiPriority="64"/>
-    <w:lsdException w:name="Medium List 1 Accent 2" w:uiPriority="65"/>
-    <w:lsdException w:name="Medium List 2 Accent 2" w:uiPriority="66"/>
-    <w:lsdException w:name="Medium Grid 1 Accent 2" w:uiPriority="67"/>
-    <w:lsdException w:name="Medium Grid 2 Accent 2" w:uiPriority="68"/>
-    <w:lsdException w:name="Medium Grid 3 Accent 2" w:uiPriority="69"/>
-    <w:lsdException w:name="Dark List Accent 2" w:uiPriority="70"/>
-    <w:lsdException w:name="Colorful Shading Accent 2" w:uiPriority="71"/>
-    <w:lsdException w:name="Colorful List Accent 2" w:uiPriority="72"/>
-    <w:lsdException w:name="Colorful Grid Accent 2" w:uiPriority="73"/>
-    <w:lsdException w:name="Light Shading Accent 3" w:uiPriority="60"/>
-    <w:lsdException w:name="Light List Accent 3" w:uiPriority="61"/>
-    <w:lsdException w:name="Light Grid Accent 3" w:uiPriority="62"/>
-    <w:lsdException w:name="Medium Shading 1 Accent 3" w:uiPriority="63"/>
-    <w:lsdException w:name="Medium Shading 2 Accent 3" w:uiPriority="64"/>
-    <w:lsdException w:name="Medium List 1 Accent 3" w:uiPriority="65"/>
-    <w:lsdException w:name="Medium List 2 Accent 3" w:uiPriority="66"/>
-    <w:lsdException w:name="Medium Grid 1 Accent 3" w:uiPriority="67"/>
-    <w:lsdException w:name="Medium Grid 2 Accent 3" w:uiPriority="68"/>
-    <w:lsdException w:name="Medium Grid 3 Accent 3" w:uiPriority="69"/>
-    <w:lsdException w:name="Dark List Accent 3" w:uiPriority="70"/>
-    <w:lsdException w:name="Colorful Shading Accent 3" w:uiPriority="71"/>
-    <w:lsdException w:name="Colorful List Accent 3" w:uiPriority="72"/>
-    <w:lsdException w:name="Colorful Grid Accent 3" w:uiPriority="73"/>
-    <w:lsdException w:name="Light Shading Accent 4" w:uiPriority="60"/>
-    <w:lsdException w:name="Light List Accent 4" w:uiPriority="61"/>
-    <w:lsdException w:name="Light Grid Accent 4" w:uiPriority="62"/>
-    <w:lsdException w:name="Medium Shading 1 Accent 4" w:uiPriority="63"/>
-    <w:lsdException w:name="Medium Shading 2 Accent 4" w:uiPriority="64"/>
-    <w:lsdException w:name="Medium List 1 Accent 4" w:uiPriority="65"/>
-    <w:lsdException w:name="Medium List 2 Accent 4" w:uiPriority="66"/>
-    <w:lsdException w:name="Medium Grid 1 Accent 4" w:uiPriority="67"/>
-    <w:lsdException w:name="Medium Grid 2 Accent 4" w:uiPriority="68"/>
-    <w:lsdException w:name="Medium Grid 3 Accent 4" w:uiPriority="69"/>
-    <w:lsdException w:name="Dark List Accent 4" w:uiPriority="70"/>
-    <w:lsdException w:name="Colorful Shading Accent 4" w:uiPriority="71"/>
-    <w:lsdException w:name="Colorful List Accent 4" w:uiPriority="72"/>
-    <w:lsdException w:name="Colorful Grid Accent 4" w:uiPriority="73"/>
-    <w:lsdException w:name="Light Shading Accent 5" w:uiPriority="60"/>
-    <w:lsdException w:name="Light List Accent 5" w:uiPriority="61"/>
-    <w:lsdException w:name="Light Grid Accent 5" w:uiPriority="62"/>
-    <w:lsdException w:name="Medium Shading 1 Accent 5" w:uiPriority="63"/>
-    <w:lsdException w:name="Medium Shading 2 Accent 5" w:uiPriority="64"/>
-    <w:lsdException w:name="Medium List 1 Accent 5" w:uiPriority="65"/>
-    <w:lsdException w:name="Medium List 2 Accent 5" w:uiPriority="66"/>
-    <w:lsdException w:name="Medium Grid 1 Accent 5" w:uiPriority="67"/>
-    <w:lsdException w:name="Medium Grid 2 Accent 5" w:uiPriority="68"/>
-    <w:lsdException w:name="Medium Grid 3 Accent 5" w:uiPriority="69"/>
-    <w:lsdException w:name="Dark List Accent 5" w:uiPriority="70"/>
-    <w:lsdException w:name="Colorful Shading Accent 5" w:uiPriority="71"/>
-    <w:lsdException w:name="Colorful List Accent 5" w:uiPriority="72"/>
-    <w:lsdException w:name="Colorful Grid Accent 5" w:uiPriority="73"/>
-    <w:lsdException w:name="Light Shading Accent 6" w:uiPriority="60"/>
-    <w:lsdException w:name="Light List Accent 6" w:uiPriority="61"/>
-    <w:lsdException w:name="Light Grid Accent 6" w:uiPriority="62"/>
-    <w:lsdException w:name="Medium Shading 1 Accent 6" w:uiPriority="63"/>
-    <w:lsdException w:name="Medium Shading 2 Accent 6" w:uiPriority="64"/>
-    <w:lsdException w:name="Medium List 1 Accent 6" w:uiPriority="65"/>
-    <w:lsdException w:name="Medium List 2 Accent 6" w:uiPriority="66"/>
-    <w:lsdException w:name="Medium Grid 1 Accent 6" w:uiPriority="67"/>
-    <w:lsdException w:name="Medium Grid 2 Accent 6" w:uiPriority="68"/>
-    <w:lsdException w:name="Medium Grid 3 Accent 6" w:uiPriority="69"/>
-    <w:lsdException w:name="Dark List Accent 6" w:uiPriority="70"/>
-    <w:lsdException w:name="Colorful Shading Accent 6" w:uiPriority="71"/>
-    <w:lsdException w:name="Colorful List Accent 6" w:uiPriority="72"/>
-    <w:lsdException w:name="Colorful Grid Accent 6" w:uiPriority="73"/>
-    <w:lsdException w:name="Subtle Emphasis" w:uiPriority="19" w:qFormat="1"/>
-    <w:lsdException w:name="Intense Emphasis" w:uiPriority="21" w:qFormat="1"/>
-    <w:lsdException w:name="Subtle Reference" w:uiPriority="31" w:qFormat="1"/>
-    <w:lsdException w:name="Intense Reference" w:uiPriority="32" w:qFormat="1"/>
-    <w:lsdException w:name="Book Title" w:uiPriority="33" w:qFormat="1"/>
-    <w:lsdException w:name="Bibliography" w:semiHidden="1" w:uiPriority="37" w:unhideWhenUsed="1"/>
-    <w:lsdException w:name="TOC Heading" w:semiHidden="1" w:uiPriority="39" w:unhideWhenUsed="1" w:qFormat="1"/>
-    <w:lsdException w:name="Plain Table 1" w:uiPriority="41"/>
-    <w:lsdException w:name="Plain Table 2" w:uiPriority="42"/>
-    <w:lsdException w:name="Plain Table 3" w:uiPriority="43"/>
-    <w:lsdException w:name="Plain Table 4" w:uiPriority="44"/>
-    <w:lsdException w:name="Plain Table 5" w:uiPriority="45"/>
-    <w:lsdException w:name="Grid Table Light" w:uiPriority="40"/>
-    <w:lsdException w:name="Grid Table 1 Light" w:uiPriority="46"/>
-    <w:lsdException w:name="Grid Table 2" w:uiPriority="47"/>
-    <w:lsdException w:name="Grid Table 3" w:uiPriority="48"/>
-    <w:lsdException w:name="Grid Table 4" w:uiPriority="49"/>
-    <w:lsdException w:name="Grid Table 5 Dark" w:uiPriority="50"/>
-    <w:lsdException w:name="Grid Table 6 Colorful" w:uiPriority="51"/>
-    <w:lsdException w:name="Grid Table 7 Colorful" w:uiPriority="52"/>
-    <w:lsdException w:name="Grid Table 1 Light Accent 1" w:uiPriority="46"/>
-    <w:lsdException w:name="Grid Table 2 Accent 1" w:uiPriority="47"/>
-    <w:lsdException w:name="Grid Table 3 Accent 1" w:uiPriority="48"/>
-    <w:lsdException w:name="Grid Table 4 Accent 1" w:uiPriority="49"/>
-    <w:lsdException w:name="Grid Table 5 Dark Accent 1" w:uiPriority="50"/>
-    <w:lsdException w:name="Grid Table 6 Colorful Accent 1" w:uiPriority="51"/>
-    <w:lsdException w:name="Grid Table 7 Colorful Accent 1" w:uiPriority="52"/>
-    <w:lsdException w:name="Grid Table 1 Light Accent 2" w:uiPriority="46"/>
-    <w:lsdException w:name="Grid Table 2 Accent 2" w:uiPriority="47"/>
-    <w:lsdException w:name="Grid Table 3 Accent 2" w:uiPriority="48"/>
-    <w:lsdException w:name="Grid Table 4 Accent 2" w:uiPriority="49"/>
-    <w:lsdException w:name="Grid Table 5 Dark Accent 2" w:uiPriority="50"/>
-    <w:lsdException w:name="Grid Table 6 Colorful Accent 2" w:uiPriority="51"/>
-    <w:lsdException w:name="Grid Table 7 Colorful Accent 2" w:uiPriority="52"/>
-    <w:lsdException w:name="Grid Table 1 Light Accent 3" w:uiPriority="46"/>
-    <w:lsdException w:name="Grid Table 2 Accent 3" w:uiPriority="47"/>
-    <w:lsdException w:name="Grid Table 3 Accent 3" w:uiPriority="48"/>
-    <w:lsdException w:name="Grid Table 4 Accent 3" w:uiPriority="49"/>
-    <w:lsdException w:name="Grid Table 5 Dark Accent 3" w:uiPriority="50"/>
-    <w:lsdException w:name="Grid Table 6 Colorful Accent 3" w:uiPriority="51"/>
-    <w:lsdException w:name="Grid Table 7 Colorful Accent 3" w:uiPriority="52"/>
-    <w:lsdException w:name="Grid Table 1 Light Accent 4" w:uiPriority="46"/>
-    <w:lsdException w:name="Grid Table 2 Accent 4" w:uiPriority="47"/>
-    <w:lsdException w:name="Grid Table 3 Accent 4" w:uiPriority="48"/>
-    <w:lsdException w:name="Grid Table 4 Accent 4" w:uiPriority="49"/>
-    <w:lsdException w:name="Grid Table 5 Dark Accent 4" w:uiPriority="50"/>
-    <w:lsdException w:name="Grid Table 6 Colorful Accent 4" w:uiPriority="51"/>
-    <w:lsdException w:name="Grid Table 7 Colorful Accent 4" w:uiPriority="52"/>
-    <w:lsdException w:name="Grid Table 1 Light Accent 5" w:uiPriority="46"/>
-    <w:lsdException w:name="Grid Table 2 Accent 5" w:uiPriority="47"/>
-    <w:lsdException w:name="Grid Table 3 Accent 5" w:uiPriority="48"/>
-    <w:lsdException w:name="Grid Table 4 Accent 5" w:uiPriority="49"/>
-    <w:lsdException w:name="Grid Table 5 Dark Accent 5" w:uiPriority="50"/>
-    <w:lsdException w:name="Grid Table 6 Colorful Accent 5" w:uiPriority="51"/>
-    <w:lsdException w:name="Grid Table 7 Colorful Accent 5" w:uiPriority="52"/>
-    <w:lsdException w:name="Grid Table 1 Light Accent 6" w:uiPriority="46"/>
-    <w:lsdException w:name="Grid Table 2 Accent 6" w:uiPriority="47"/>
-    <w:lsdException w:name="Grid Table 3 Accent 6" w:uiPriority="48"/>
-    <w:lsdException w:name="Grid Table 4 Accent 6" w:uiPriority="49"/>
-    <w:lsdException w:name="Grid Table 5 Dark Accent 6" w:uiPriority="50"/>
-    <w:lsdException w:name="Grid Table 6 Colorful Accent 6" w:uiPriority="51"/>
-    <w:lsdException w:name="Grid Table 7 Colorful Accent 6" w:uiPriority="52"/>
-    <w:lsdException w:name="List Table 1 Light" w:uiPriority="46"/>
-    <w:lsdException w:name="List Table 2" w:uiPriority="47"/>
-    <w:lsdException w:name="List Table 3" w:uiPriority="48"/>
-    <w:lsdException w:name="List Table 4" w:uiPriority="49"/>
-    <w:lsdException w:name="List Table 5 Dark" w:uiPriority="50"/>
-    <w:lsdException w:name="List Table 6 Colorful" w:uiPriority="51"/>
-    <w:lsdException w:name="List Table 7 Colorful" w:uiPriority="52"/>
-    <w:lsdException w:name="List Table 1 Light Accent 1" w:uiPriority="46"/>
-    <w:lsdException w:name="List Table 2 Accent 1" w:uiPriority="47"/>
-    <w:lsdException w:name="List Table 3 Accent 1" w:uiPriority="48"/>
-    <w:lsdException w:name="List Table 4 Accent 1" w:uiPriority="49"/>
-    <w:lsdException w:name="List Table 5 Dark Accent 1" w:uiPriority="50"/>
-    <w:lsdException w:name="List Table 6 Colorful Accent 1" w:uiPriority="51"/>
-    <w:lsdException w:name="List Table 7 Colorful Accent 1" w:uiPriority="52"/>
-    <w:lsdException w:name="List Table 1 Light Accent 2" w:uiPriority="46"/>
-    <w:lsdException w:name="List Table 2 Accent 2" w:uiPriority="47"/>
-    <w:lsdException w:name="List Table 3 Accent 2" w:uiPriority="48"/>
-    <w:lsdException w:name="List Table 4 Accent 2" w:uiPriority="49"/>
-    <w:lsdException w:name="List Table 5 Dark Accent 2" w:uiPriority="50"/>
-    <w:lsdException w:name="List Table 6 Colorful Accent 2" w:uiPriority="51"/>
-    <w:lsdException w:name="List Table 7 Colorful Accent 2" w:uiPriority="52"/>
-    <w:lsdException w:name="List Table 1 Light Accent 3" w:uiPriority="46"/>
-    <w:lsdException w:name="List Table 2 Accent 3" w:uiPriority="47"/>
-    <w:lsdException w:name="List Table 3 Accent 3" w:uiPriority="48"/>
-    <w:lsdException w:name="List Table 4 Accent 3" w:uiPriority="49"/>
-    <w:lsdException w:name="List Table 5 Dark Accent 3" w:uiPriority="50"/>
-    <w:lsdException w:name="List Table 6 Colorful Accent 3" w:uiPriority="51"/>
-    <w:lsdException w:name="List Table 7 Colorful Accent 3" w:uiPriority="52"/>
-    <w:lsdException w:name="List Table 1 Light Accent 4" w:uiPriority="46"/>
-    <w:lsdException w:name="List Table 2 Accent 4" w:uiPriority="47"/>
-    <w:lsdException w:name="List Table 3 Accent 4" w:uiPriority="48"/>
-    <w:lsdException w:name="List Table 4 Accent 4" w:uiPriority="49"/>
-    <w:lsdException w:name="List Table 5 Dark Accent 4" w:uiPriority="50"/>
-    <w:lsdException w:name="List Table 6 Colorful Accent 4" w:uiPriority="51"/>
-    <w:lsdException w:name="List Table 7 Colorful Accent 4" w:uiPriority="52"/>
-    <w:lsdException w:name="List Table 1 Light Accent 5" w:uiPriority="46"/>
-    <w:lsdException w:name="List Table 2 Accent 5" w:uiPriority="47"/>
-    <w:lsdException w:name="List Table 3 Accent 5" w:uiPriority="48"/>
-    <w:lsdException w:name="List Table 4 Accent 5" w:uiPriority="49"/>
-    <w:lsdException w:name="List Table 5 Dark Accent 5" w:uiPriority="50"/>
-    <w:lsdException w:name="List Table 6 Colorful Accent 5" w:uiPriority="51"/>
-    <w:lsdException w:name="List Table 7 Colorful Accent 5" w:uiPriority="52"/>
-    <w:lsdException w:name="List Table 1 Light Accent 6" w:uiPriority="46"/>
-    <w:lsdException w:name="List Table 2 Accent 6" w:uiPriority="47"/>
-    <w:lsdException w:name="List Table 3 Accent 6" w:uiPriority="48"/>
-    <w:lsdException w:name="List Table 4 Accent 6" w:uiPriority="49"/>
-    <w:lsdException w:name="List Table 5 Dark Accent 6" w:uiPriority="50"/>
-    <w:lsdException w:name="List Table 6 Colorful Accent 6" w:uiPriority="51"/>
-    <w:lsdException w:name="List Table 7 Colorful Accent 6" w:uiPriority="52"/>
+  <w:latentStyles w:defLockedState="0" w:defUIPriority="99" w:defSemiHidden="1" w:defUnhideWhenUsed="1" w:defQFormat="0" w:count="267">
+    <w:lsdException w:name="Normal" w:semiHidden="0" w:uiPriority="0" w:unhideWhenUsed="0" w:qFormat="1"/>
+    <w:lsdException w:name="heading 1" w:semiHidden="0" w:uiPriority="9" w:unhideWhenUsed="0" w:qFormat="1"/>
+    <w:lsdException w:name="heading 2" w:uiPriority="9" w:qFormat="1"/>
+    <w:lsdException w:name="heading 3" w:uiPriority="9" w:qFormat="1"/>
+    <w:lsdException w:name="heading 4" w:uiPriority="9" w:qFormat="1"/>
+    <w:lsdException w:name="heading 5" w:uiPriority="9" w:qFormat="1"/>
+    <w:lsdException w:name="heading 6" w:uiPriority="9" w:qFormat="1"/>
+    <w:lsdException w:name="heading 7" w:uiPriority="9" w:qFormat="1"/>
+    <w:lsdException w:name="heading 8" w:uiPriority="9" w:qFormat="1"/>
+    <w:lsdException w:name="heading 9" w:uiPriority="9" w:qFormat="1"/>
+    <w:lsdException w:name="toc 1" w:uiPriority="39"/>
+    <w:lsdException w:name="toc 2" w:uiPriority="39"/>
+    <w:lsdException w:name="toc 3" w:uiPriority="39"/>
+    <w:lsdException w:name="toc 4" w:uiPriority="39"/>
+    <w:lsdException w:name="toc 5" w:uiPriority="39"/>
+    <w:lsdException w:name="toc 6" w:uiPriority="39"/>
+    <w:lsdException w:name="toc 7" w:uiPriority="39"/>
+    <w:lsdException w:name="toc 8" w:uiPriority="39"/>
+    <w:lsdException w:name="toc 9" w:uiPriority="39"/>
+    <w:lsdException w:name="caption" w:uiPriority="35" w:qFormat="1"/>
+    <w:lsdException w:name="Title" w:semiHidden="0" w:uiPriority="10" w:unhideWhenUsed="0" w:qFormat="1"/>
+    <w:lsdException w:name="Default Paragraph Font" w:uiPriority="1"/>
+    <w:lsdException w:name="Subtitle" w:semiHidden="0" w:uiPriority="11" w:unhideWhenUsed="0" w:qFormat="1"/>
+    <w:lsdException w:name="Strong" w:semiHidden="0" w:uiPriority="22" w:unhideWhenUsed="0" w:qFormat="1"/>
+    <w:lsdException w:name="Emphasis" w:semiHidden="0" w:uiPriority="20" w:unhideWhenUsed="0" w:qFormat="1"/>
+    <w:lsdException w:name="Table Grid" w:semiHidden="0" w:uiPriority="59" w:unhideWhenUsed="0"/>
+    <w:lsdException w:name="Placeholder Text" w:unhideWhenUsed="0"/>
+    <w:lsdException w:name="No Spacing" w:semiHidden="0" w:uiPriority="1" w:unhideWhenUsed="0" w:qFormat="1"/>
+    <w:lsdException w:name="Light Shading" w:semiHidden="0" w:uiPriority="60" w:unhideWhenUsed="0"/>
+    <w:lsdException w:name="Light List" w:semiHidden="0" w:uiPriority="61" w:unhideWhenUsed="0"/>
+    <w:lsdException w:name="Light Grid" w:semiHidden="0" w:uiPriority="62" w:unhideWhenUsed="0"/>
+    <w:lsdException w:name="Medium Shading 1" w:semiHidden="0" w:uiPriority="63" w:unhideWhenUsed="0"/>
+    <w:lsdException w:name="Medium Shading 2" w:semiHidden="0" w:uiPriority="64" w:unhideWhenUsed="0"/>
+    <w:lsdException w:name="Medium List 1" w:semiHidden="0" w:uiPriority="65" w:unhideWhenUsed="0"/>
+    <w:lsdException w:name="Medium List 2" w:semiHidden="0" w:uiPriority="66" w:unhideWhenUsed="0"/>
+    <w:lsdException w:name="Medium Grid 1" w:semiHidden="0" w:uiPriority="67" w:unhideWhenUsed="0"/>
+    <w:lsdException w:name="Medium Grid 2" w:semiHidden="0" w:uiPriority="68" w:unhideWhenUsed="0"/>
+    <w:lsdException w:name="Medium Grid 3" w:semiHidden="0" w:uiPriority="69" w:unhideWhenUsed="0"/>
+    <w:lsdException w:name="Dark List" w:semiHidden="0" w:uiPriority="70" w:unhideWhenUsed="0"/>
+    <w:lsdException w:name="Colorful Shading" w:semiHidden="0" w:uiPriority="71" w:unhideWhenUsed="0"/>
+    <w:lsdException w:name="Colorful List" w:semiHidden="0" w:uiPriority="72" w:unhideWhenUsed="0"/>
+    <w:lsdException w:name="Colorful Grid" w:semiHidden="0" w:uiPriority="73" w:unhideWhenUsed="0"/>
+    <w:lsdException w:name="Light Shading Accent 1" w:semiHidden="0" w:uiPriority="60" w:unhideWhenUsed="0"/>
+    <w:lsdException w:name="Light List Accent 1" w:semiHidden="0" w:uiPriority="61" w:unhideWhenUsed="0"/>
+    <w:lsdException w:name="Light Grid Accent 1" w:semiHidden="0" w:uiPriority="62" w:unhideWhenUsed="0"/>
+    <w:lsdException w:name="Medium Shading 1 Accent 1" w:semiHidden="0" w:uiPriority="63" w:unhideWhenUsed="0"/>
+    <w:lsdException w:name="Medium Shading 2 Accent 1" w:semiHidden="0" w:uiPriority="64" w:unhideWhenUsed="0"/>
+    <w:lsdException w:name="Medium List 1 Accent 1" w:semiHidden="0" w:uiPriority="65" w:unhideWhenUsed="0"/>
+    <w:lsdException w:name="Revision" w:unhideWhenUsed="0"/>
+    <w:lsdException w:name="List Paragraph" w:semiHidden="0" w:uiPriority="34" w:unhideWhenUsed="0" w:qFormat="1"/>
+    <w:lsdException w:name="Quote" w:semiHidden="0" w:uiPriority="29" w:unhideWhenUsed="0" w:qFormat="1"/>
+    <w:lsdException w:name="Intense Quote" w:semiHidden="0" w:uiPriority="30" w:unhideWhenUsed="0" w:qFormat="1"/>
+    <w:lsdException w:name="Medium List 2 Accent 1" w:semiHidden="0" w:uiPriority="66" w:unhideWhenUsed="0"/>
+    <w:lsdException w:name="Medium Grid 1 Accent 1" w:semiHidden="0" w:uiPriority="67" w:unhideWhenUsed="0"/>
+    <w:lsdException w:name="Medium Grid 2 Accent 1" w:semiHidden="0" w:uiPriority="68" w:unhideWhenUsed="0"/>
+    <w:lsdException w:name="Medium Grid 3 Accent 1" w:semiHidden="0" w:uiPriority="69" w:unhideWhenUsed="0"/>
+    <w:lsdException w:name="Dark List Accent 1" w:semiHidden="0" w:uiPriority="70" w:unhideWhenUsed="0"/>
+    <w:lsdException w:name="Colorful Shading Accent 1" w:semiHidden="0" w:uiPriority="71" w:unhideWhenUsed="0"/>
+    <w:lsdException w:name="Colorful List Accent 1" w:semiHidden="0" w:uiPriority="72" w:unhideWhenUsed="0"/>
+    <w:lsdException w:name="Colorful Grid Accent 1" w:semiHidden="0" w:uiPriority="73" w:unhideWhenUsed="0"/>
+    <w:lsdException w:name="Light Shading Accent 2" w:semiHidden="0" w:uiPriority="60" w:unhideWhenUsed="0"/>
+    <w:lsdException w:name="Light List Accent 2" w:semiHidden="0" w:uiPriority="61" w:unhideWhenUsed="0"/>
+    <w:lsdException w:name="Light Grid Accent 2" w:semiHidden="0" w:uiPriority="62" w:unhideWhenUsed="0"/>
+    <w:lsdException w:name="Medium Shading 1 Accent 2" w:semiHidden="0" w:uiPriority="63" w:unhideWhenUsed="0"/>
+    <w:lsdException w:name="Medium Shading 2 Accent 2" w:semiHidden="0" w:uiPriority="64" w:unhideWhenUsed="0"/>
+    <w:lsdException w:name="Medium List 1 Accent 2" w:semiHidden="0" w:uiPriority="65" w:unhideWhenUsed="0"/>
+    <w:lsdException w:name="Medium List 2 Accent 2" w:semiHidden="0" w:uiPriority="66" w:unhideWhenUsed="0"/>
+    <w:lsdException w:name="Medium Grid 1 Accent 2" w:semiHidden="0" w:uiPriority="67" w:unhideWhenUsed="0"/>
+    <w:lsdException w:name="Medium Grid 2 Accent 2" w:semiHidden="0" w:uiPriority="68" w:unhideWhenUsed="0"/>
+    <w:lsdException w:name="Medium Grid 3 Accent 2" w:semiHidden="0" w:uiPriority="69" w:unhideWhenUsed="0"/>
+    <w:lsdException w:name="Dark List Accent 2" w:semiHidden="0" w:uiPriority="70" w:unhideWhenUsed="0"/>
+    <w:lsdException w:name="Colorful Shading Accent 2" w:semiHidden="0" w:uiPriority="71" w:unhideWhenUsed="0"/>
+    <w:lsdException w:name="Colorful List Accent 2" w:semiHidden="0" w:uiPriority="72" w:unhideWhenUsed="0"/>
+    <w:lsdException w:name="Colorful Grid Accent 2" w:semiHidden="0" w:uiPriority="73" w:unhideWhenUsed="0"/>
+    <w:lsdException w:name="Light Shading Accent 3" w:semiHidden="0" w:uiPriority="60" w:unhideWhenUsed="0"/>
+    <w:lsdException w:name="Light List Accent 3" w:semiHidden="0" w:uiPriority="61" w:unhideWhenUsed="0"/>
+    <w:lsdException w:name="Light Grid Accent 3" w:semiHidden="0" w:uiPriority="62" w:unhideWhenUsed="0"/>
+    <w:lsdException w:name="Medium Shading 1 Accent 3" w:semiHidden="0" w:uiPriority="63" w:unhideWhenUsed="0"/>
+    <w:lsdException w:name="Medium Shading 2 Accent 3" w:semiHidden="0" w:uiPriority="64" w:unhideWhenUsed="0"/>
+    <w:lsdException w:name="Medium List 1 Accent 3" w:semiHidden="0" w:uiPriority="65" w:unhideWhenUsed="0"/>
+    <w:lsdException w:name="Medium List 2 Accent 3" w:semiHidden="0" w:uiPriority="66" w:unhideWhenUsed="0"/>
+    <w:lsdException w:name="Medium Grid 1 Accent 3" w:semiHidden="0" w:uiPriority="67" w:unhideWhenUsed="0"/>
+    <w:lsdException w:name="Medium Grid 2 Accent 3" w:semiHidden="0" w:uiPriority="68" w:unhideWhenUsed="0"/>
+    <w:lsdException w:name="Medium Grid 3 Accent 3" w:semiHidden="0" w:uiPriority="69" w:unhideWhenUsed="0"/>
+    <w:lsdException w:name="Dark List Accent 3" w:semiHidden="0" w:uiPriority="70" w:unhideWhenUsed="0"/>
+    <w:lsdException w:name="Colorful Shading Accent 3" w:semiHidden="0" w:uiPriority="71" w:unhideWhenUsed="0"/>
+    <w:lsdException w:name="Colorful List Accent 3" w:semiHidden="0" w:uiPriority="72" w:unhideWhenUsed="0"/>
+    <w:lsdException w:name="Colorful Grid Accent 3" w:semiHidden="0" w:uiPriority="73" w:unhideWhenUsed="0"/>
+    <w:lsdException w:name="Light Shading Accent 4" w:semiHidden="0" w:uiPriority="60" w:unhideWhenUsed="0"/>
+    <w:lsdException w:name="Light List Accent 4" w:semiHidden="0" w:uiPriority="61" w:unhideWhenUsed="0"/>
+    <w:lsdException w:name="Light Grid Accent 4" w:semiHidden="0" w:uiPriority="62" w:unhideWhenUsed="0"/>
+    <w:lsdException w:name="Medium Shading 1 Accent 4" w:semiHidden="0" w:uiPriority="63" w:unhideWhenUsed="0"/>
+    <w:lsdException w:name="Medium Shading 2 Accent 4" w:semiHidden="0" w:uiPriority="64" w:unhideWhenUsed="0"/>
+    <w:lsdException w:name="Medium List 1 Accent 4" w:semiHidden="0" w:uiPriority="65" w:unhideWhenUsed="0"/>
+    <w:lsdException w:name="Medium List 2 Accent 4" w:semiHidden="0" w:uiPriority="66" w:unhideWhenUsed="0"/>
+    <w:lsdException w:name="Medium Grid 1 Accent 4" w:semiHidden="0" w:uiPriority="67" w:unhideWhenUsed="0"/>
+    <w:lsdException w:name="Medium Grid 2 Accent 4" w:semiHidden="0" w:uiPriority="68" w:unhideWhenUsed="0"/>
+    <w:lsdException w:name="Medium Grid 3 Accent 4" w:semiHidden="0" w:uiPriority="69" w:unhideWhenUsed="0"/>
+    <w:lsdException w:name="Dark List Accent 4" w:semiHidden="0" w:uiPriority="70" w:unhideWhenUsed="0"/>
+    <w:lsdException w:name="Colorful Shading Accent 4" w:semiHidden="0" w:uiPriority="71" w:unhideWhenUsed="0"/>
+    <w:lsdException w:name="Colorful List Accent 4" w:semiHidden="0" w:uiPriority="72" w:unhideWhenUsed="0"/>
+    <w:lsdException w:name="Colorful Grid Accent 4" w:semiHidden="0" w:uiPriority="73" w:unhideWhenUsed="0"/>
+    <w:lsdException w:name="Light Shading Accent 5" w:semiHidden="0" w:uiPriority="60" w:unhideWhenUsed="0"/>
+    <w:lsdException w:name="Light List Accent 5" w:semiHidden="0" w:uiPriority="61" w:unhideWhenUsed="0"/>
+    <w:lsdException w:name="Light Grid Accent 5" w:semiHidden="0" w:uiPriority="62" w:unhideWhenUsed="0"/>
+    <w:lsdException w:name="Medium Shading 1 Accent 5" w:semiHidden="0" w:uiPriority="63" w:unhideWhenUsed="0"/>
+    <w:lsdException w:name="Medium Shading 2 Accent 5" w:semiHidden="0" w:uiPriority="64" w:unhideWhenUsed="0"/>
+    <w:lsdException w:name="Medium List 1 Accent 5" w:semiHidden="0" w:uiPriority="65" w:unhideWhenUsed="0"/>
+    <w:lsdException w:name="Medium List 2 Accent 5" w:semiHidden="0" w:uiPriority="66" w:unhideWhenUsed="0"/>
+    <w:lsdException w:name="Medium Grid 1 Accent 5" w:semiHidden="0" w:uiPriority="67" w:unhideWhenUsed="0"/>
+    <w:lsdException w:name="Medium Grid 2 Accent 5" w:semiHidden="0" w:uiPriority="68" w:unhideWhenUsed="0"/>
+    <w:lsdException w:name="Medium Grid 3 Accent 5" w:semiHidden="0" w:uiPriority="69" w:unhideWhenUsed="0"/>
+    <w:lsdException w:name="Dark List Accent 5" w:semiHidden="0" w:uiPriority="70" w:unhideWhenUsed="0"/>
+    <w:lsdException w:name="Colorful Shading Accent 5" w:semiHidden="0" w:uiPriority="71" w:unhideWhenUsed="0"/>
+    <w:lsdException w:name="Colorful List Accent 5" w:semiHidden="0" w:uiPriority="72" w:unhideWhenUsed="0"/>
+    <w:lsdException w:name="Colorful Grid Accent 5" w:semiHidden="0" w:uiPriority="73" w:unhideWhenUsed="0"/>
+    <w:lsdException w:name="Light Shading Accent 6" w:semiHidden="0" w:uiPriority="60" w:unhideWhenUsed="0"/>
+    <w:lsdException w:name="Light List Accent 6" w:semiHidden="0" w:uiPriority="61" w:unhideWhenUsed="0"/>
+    <w:lsdException w:name="Light Grid Accent 6" w:semiHidden="0" w:uiPriority="62" w:unhideWhenUsed="0"/>
+    <w:lsdException w:name="Medium Shading 1 Accent 6" w:semiHidden="0" w:uiPriority="63" w:unhideWhenUsed="0"/>
+    <w:lsdException w:name="Medium Shading 2 Accent 6" w:semiHidden="0" w:uiPriority="64" w:unhideWhenUsed="0"/>
+    <w:lsdException w:name="Medium List 1 Accent 6" w:semiHidden="0" w:uiPriority="65" w:unhideWhenUsed="0"/>
+    <w:lsdException w:name="Medium List 2 Accent 6" w:semiHidden="0" w:uiPriority="66" w:unhideWhenUsed="0"/>
+    <w:lsdException w:name="Medium Grid 1 Accent 6" w:semiHidden="0" w:uiPriority="67" w:unhideWhenUsed="0"/>
+    <w:lsdException w:name="Medium Grid 2 Accent 6" w:semiHidden="0" w:uiPriority="68" w:unhideWhenUsed="0"/>
+    <w:lsdException w:name="Medium Grid 3 Accent 6" w:semiHidden="0" w:uiPriority="69" w:unhideWhenUsed="0"/>
+    <w:lsdException w:name="Dark List Accent 6" w:semiHidden="0" w:uiPriority="70" w:unhideWhenUsed="0"/>
+    <w:lsdException w:name="Colorful Shading Accent 6" w:semiHidden="0" w:uiPriority="71" w:unhideWhenUsed="0"/>
+    <w:lsdException w:name="Colorful List Accent 6" w:semiHidden="0" w:uiPriority="72" w:unhideWhenUsed="0"/>
+    <w:lsdException w:name="Colorful Grid Accent 6" w:semiHidden="0" w:uiPriority="73" w:unhideWhenUsed="0"/>
+    <w:lsdException w:name="Subtle Emphasis" w:semiHidden="0" w:uiPriority="19" w:unhideWhenUsed="0" w:qFormat="1"/>
+    <w:lsdException w:name="Intense Emphasis" w:semiHidden="0" w:uiPriority="21" w:unhideWhenUsed="0" w:qFormat="1"/>
+    <w:lsdException w:name="Subtle Reference" w:semiHidden="0" w:uiPriority="31" w:unhideWhenUsed="0" w:qFormat="1"/>
+    <w:lsdException w:name="Intense Reference" w:semiHidden="0" w:uiPriority="32" w:unhideWhenUsed="0" w:qFormat="1"/>
+    <w:lsdException w:name="Book Title" w:semiHidden="0" w:uiPriority="33" w:unhideWhenUsed="0" w:qFormat="1"/>
+    <w:lsdException w:name="Bibliography" w:uiPriority="37"/>
+    <w:lsdException w:name="TOC Heading" w:uiPriority="39" w:qFormat="1"/>
   </w:latentStyles>
   <w:style w:type="paragraph" w:default="1" w:styleId="Normal">
     <w:name w:val="Normal"/>
@@ -26446,8 +27015,198 @@
 </w:styles>
 </file>
 
+<file path=word/glossary/stylesWithEffects.xml><?xml version="1.0" encoding="utf-8"?>
+<w:styles xmlns:wpc="http://schemas.microsoft.com/office/word/2010/wordprocessingCanvas" xmlns:mc="http://schemas.openxmlformats.org/markup-compatibility/2006" xmlns:o="urn:schemas-microsoft-com:office:office" xmlns:r="http://schemas.openxmlformats.org/officeDocument/2006/relationships" xmlns:m="http://schemas.openxmlformats.org/officeDocument/2006/math" xmlns:v="urn:schemas-microsoft-com:vml" xmlns:wp14="http://schemas.microsoft.com/office/word/2010/wordprocessingDrawing" xmlns:wp="http://schemas.openxmlformats.org/drawingml/2006/wordprocessingDrawing" xmlns:w10="urn:schemas-microsoft-com:office:word" xmlns:w="http://schemas.openxmlformats.org/wordprocessingml/2006/main" xmlns:w14="http://schemas.microsoft.com/office/word/2010/wordml" xmlns:wpg="http://schemas.microsoft.com/office/word/2010/wordprocessingGroup" xmlns:wpi="http://schemas.microsoft.com/office/word/2010/wordprocessingInk" xmlns:wne="http://schemas.microsoft.com/office/word/2006/wordml" xmlns:wps="http://schemas.microsoft.com/office/word/2010/wordprocessingShape" mc:Ignorable="w14 wp14">
+  <w:docDefaults>
+    <w:rPrDefault>
+      <w:rPr>
+        <w:rFonts w:asciiTheme="minorHAnsi" w:eastAsiaTheme="minorEastAsia" w:hAnsiTheme="minorHAnsi" w:cstheme="minorBidi"/>
+        <w:sz w:val="22"/>
+        <w:szCs w:val="22"/>
+        <w:lang w:val="es-ES" w:eastAsia="es-ES" w:bidi="ar-SA"/>
+      </w:rPr>
+    </w:rPrDefault>
+    <w:pPrDefault>
+      <w:pPr>
+        <w:spacing w:after="200" w:line="276" w:lineRule="auto"/>
+      </w:pPr>
+    </w:pPrDefault>
+  </w:docDefaults>
+  <w:latentStyles w:defLockedState="0" w:defUIPriority="99" w:defSemiHidden="1" w:defUnhideWhenUsed="1" w:defQFormat="0" w:count="267">
+    <w:lsdException w:name="Normal" w:semiHidden="0" w:uiPriority="0" w:unhideWhenUsed="0" w:qFormat="1"/>
+    <w:lsdException w:name="heading 1" w:semiHidden="0" w:uiPriority="9" w:unhideWhenUsed="0" w:qFormat="1"/>
+    <w:lsdException w:name="heading 2" w:uiPriority="9" w:qFormat="1"/>
+    <w:lsdException w:name="heading 3" w:uiPriority="9" w:qFormat="1"/>
+    <w:lsdException w:name="heading 4" w:uiPriority="9" w:qFormat="1"/>
+    <w:lsdException w:name="heading 5" w:uiPriority="9" w:qFormat="1"/>
+    <w:lsdException w:name="heading 6" w:uiPriority="9" w:qFormat="1"/>
+    <w:lsdException w:name="heading 7" w:uiPriority="9" w:qFormat="1"/>
+    <w:lsdException w:name="heading 8" w:uiPriority="9" w:qFormat="1"/>
+    <w:lsdException w:name="heading 9" w:uiPriority="9" w:qFormat="1"/>
+    <w:lsdException w:name="toc 1" w:uiPriority="39"/>
+    <w:lsdException w:name="toc 2" w:uiPriority="39"/>
+    <w:lsdException w:name="toc 3" w:uiPriority="39"/>
+    <w:lsdException w:name="toc 4" w:uiPriority="39"/>
+    <w:lsdException w:name="toc 5" w:uiPriority="39"/>
+    <w:lsdException w:name="toc 6" w:uiPriority="39"/>
+    <w:lsdException w:name="toc 7" w:uiPriority="39"/>
+    <w:lsdException w:name="toc 8" w:uiPriority="39"/>
+    <w:lsdException w:name="toc 9" w:uiPriority="39"/>
+    <w:lsdException w:name="caption" w:uiPriority="35" w:qFormat="1"/>
+    <w:lsdException w:name="Title" w:semiHidden="0" w:uiPriority="10" w:unhideWhenUsed="0" w:qFormat="1"/>
+    <w:lsdException w:name="Default Paragraph Font" w:uiPriority="1"/>
+    <w:lsdException w:name="Subtitle" w:semiHidden="0" w:uiPriority="11" w:unhideWhenUsed="0" w:qFormat="1"/>
+    <w:lsdException w:name="Strong" w:semiHidden="0" w:uiPriority="22" w:unhideWhenUsed="0" w:qFormat="1"/>
+    <w:lsdException w:name="Emphasis" w:semiHidden="0" w:uiPriority="20" w:unhideWhenUsed="0" w:qFormat="1"/>
+    <w:lsdException w:name="Table Grid" w:semiHidden="0" w:uiPriority="59" w:unhideWhenUsed="0"/>
+    <w:lsdException w:name="Placeholder Text" w:unhideWhenUsed="0"/>
+    <w:lsdException w:name="No Spacing" w:semiHidden="0" w:uiPriority="1" w:unhideWhenUsed="0" w:qFormat="1"/>
+    <w:lsdException w:name="Light Shading" w:semiHidden="0" w:uiPriority="60" w:unhideWhenUsed="0"/>
+    <w:lsdException w:name="Light List" w:semiHidden="0" w:uiPriority="61" w:unhideWhenUsed="0"/>
+    <w:lsdException w:name="Light Grid" w:semiHidden="0" w:uiPriority="62" w:unhideWhenUsed="0"/>
+    <w:lsdException w:name="Medium Shading 1" w:semiHidden="0" w:uiPriority="63" w:unhideWhenUsed="0"/>
+    <w:lsdException w:name="Medium Shading 2" w:semiHidden="0" w:uiPriority="64" w:unhideWhenUsed="0"/>
+    <w:lsdException w:name="Medium List 1" w:semiHidden="0" w:uiPriority="65" w:unhideWhenUsed="0"/>
+    <w:lsdException w:name="Medium List 2" w:semiHidden="0" w:uiPriority="66" w:unhideWhenUsed="0"/>
+    <w:lsdException w:name="Medium Grid 1" w:semiHidden="0" w:uiPriority="67" w:unhideWhenUsed="0"/>
+    <w:lsdException w:name="Medium Grid 2" w:semiHidden="0" w:uiPriority="68" w:unhideWhenUsed="0"/>
+    <w:lsdException w:name="Medium Grid 3" w:semiHidden="0" w:uiPriority="69" w:unhideWhenUsed="0"/>
+    <w:lsdException w:name="Dark List" w:semiHidden="0" w:uiPriority="70" w:unhideWhenUsed="0"/>
+    <w:lsdException w:name="Colorful Shading" w:semiHidden="0" w:uiPriority="71" w:unhideWhenUsed="0"/>
+    <w:lsdException w:name="Colorful List" w:semiHidden="0" w:uiPriority="72" w:unhideWhenUsed="0"/>
+    <w:lsdException w:name="Colorful Grid" w:semiHidden="0" w:uiPriority="73" w:unhideWhenUsed="0"/>
+    <w:lsdException w:name="Light Shading Accent 1" w:semiHidden="0" w:uiPriority="60" w:unhideWhenUsed="0"/>
+    <w:lsdException w:name="Light List Accent 1" w:semiHidden="0" w:uiPriority="61" w:unhideWhenUsed="0"/>
+    <w:lsdException w:name="Light Grid Accent 1" w:semiHidden="0" w:uiPriority="62" w:unhideWhenUsed="0"/>
+    <w:lsdException w:name="Medium Shading 1 Accent 1" w:semiHidden="0" w:uiPriority="63" w:unhideWhenUsed="0"/>
+    <w:lsdException w:name="Medium Shading 2 Accent 1" w:semiHidden="0" w:uiPriority="64" w:unhideWhenUsed="0"/>
+    <w:lsdException w:name="Medium List 1 Accent 1" w:semiHidden="0" w:uiPriority="65" w:unhideWhenUsed="0"/>
+    <w:lsdException w:name="Revision" w:unhideWhenUsed="0"/>
+    <w:lsdException w:name="List Paragraph" w:semiHidden="0" w:uiPriority="34" w:unhideWhenUsed="0" w:qFormat="1"/>
+    <w:lsdException w:name="Quote" w:semiHidden="0" w:uiPriority="29" w:unhideWhenUsed="0" w:qFormat="1"/>
+    <w:lsdException w:name="Intense Quote" w:semiHidden="0" w:uiPriority="30" w:unhideWhenUsed="0" w:qFormat="1"/>
+    <w:lsdException w:name="Medium List 2 Accent 1" w:semiHidden="0" w:uiPriority="66" w:unhideWhenUsed="0"/>
+    <w:lsdException w:name="Medium Grid 1 Accent 1" w:semiHidden="0" w:uiPriority="67" w:unhideWhenUsed="0"/>
+    <w:lsdException w:name="Medium Grid 2 Accent 1" w:semiHidden="0" w:uiPriority="68" w:unhideWhenUsed="0"/>
+    <w:lsdException w:name="Medium Grid 3 Accent 1" w:semiHidden="0" w:uiPriority="69" w:unhideWhenUsed="0"/>
+    <w:lsdException w:name="Dark List Accent 1" w:semiHidden="0" w:uiPriority="70" w:unhideWhenUsed="0"/>
+    <w:lsdException w:name="Colorful Shading Accent 1" w:semiHidden="0" w:uiPriority="71" w:unhideWhenUsed="0"/>
+    <w:lsdException w:name="Colorful List Accent 1" w:semiHidden="0" w:uiPriority="72" w:unhideWhenUsed="0"/>
+    <w:lsdException w:name="Colorful Grid Accent 1" w:semiHidden="0" w:uiPriority="73" w:unhideWhenUsed="0"/>
+    <w:lsdException w:name="Light Shading Accent 2" w:semiHidden="0" w:uiPriority="60" w:unhideWhenUsed="0"/>
+    <w:lsdException w:name="Light List Accent 2" w:semiHidden="0" w:uiPriority="61" w:unhideWhenUsed="0"/>
+    <w:lsdException w:name="Light Grid Accent 2" w:semiHidden="0" w:uiPriority="62" w:unhideWhenUsed="0"/>
+    <w:lsdException w:name="Medium Shading 1 Accent 2" w:semiHidden="0" w:uiPriority="63" w:unhideWhenUsed="0"/>
+    <w:lsdException w:name="Medium Shading 2 Accent 2" w:semiHidden="0" w:uiPriority="64" w:unhideWhenUsed="0"/>
+    <w:lsdException w:name="Medium List 1 Accent 2" w:semiHidden="0" w:uiPriority="65" w:unhideWhenUsed="0"/>
+    <w:lsdException w:name="Medium List 2 Accent 2" w:semiHidden="0" w:uiPriority="66" w:unhideWhenUsed="0"/>
+    <w:lsdException w:name="Medium Grid 1 Accent 2" w:semiHidden="0" w:uiPriority="67" w:unhideWhenUsed="0"/>
+    <w:lsdException w:name="Medium Grid 2 Accent 2" w:semiHidden="0" w:uiPriority="68" w:unhideWhenUsed="0"/>
+    <w:lsdException w:name="Medium Grid 3 Accent 2" w:semiHidden="0" w:uiPriority="69" w:unhideWhenUsed="0"/>
+    <w:lsdException w:name="Dark List Accent 2" w:semiHidden="0" w:uiPriority="70" w:unhideWhenUsed="0"/>
+    <w:lsdException w:name="Colorful Shading Accent 2" w:semiHidden="0" w:uiPriority="71" w:unhideWhenUsed="0"/>
+    <w:lsdException w:name="Colorful List Accent 2" w:semiHidden="0" w:uiPriority="72" w:unhideWhenUsed="0"/>
+    <w:lsdException w:name="Colorful Grid Accent 2" w:semiHidden="0" w:uiPriority="73" w:unhideWhenUsed="0"/>
+    <w:lsdException w:name="Light Shading Accent 3" w:semiHidden="0" w:uiPriority="60" w:unhideWhenUsed="0"/>
+    <w:lsdException w:name="Light List Accent 3" w:semiHidden="0" w:uiPriority="61" w:unhideWhenUsed="0"/>
+    <w:lsdException w:name="Light Grid Accent 3" w:semiHidden="0" w:uiPriority="62" w:unhideWhenUsed="0"/>
+    <w:lsdException w:name="Medium Shading 1 Accent 3" w:semiHidden="0" w:uiPriority="63" w:unhideWhenUsed="0"/>
+    <w:lsdException w:name="Medium Shading 2 Accent 3" w:semiHidden="0" w:uiPriority="64" w:unhideWhenUsed="0"/>
+    <w:lsdException w:name="Medium List 1 Accent 3" w:semiHidden="0" w:uiPriority="65" w:unhideWhenUsed="0"/>
+    <w:lsdException w:name="Medium List 2 Accent 3" w:semiHidden="0" w:uiPriority="66" w:unhideWhenUsed="0"/>
+    <w:lsdException w:name="Medium Grid 1 Accent 3" w:semiHidden="0" w:uiPriority="67" w:unhideWhenUsed="0"/>
+    <w:lsdException w:name="Medium Grid 2 Accent 3" w:semiHidden="0" w:uiPriority="68" w:unhideWhenUsed="0"/>
+    <w:lsdException w:name="Medium Grid 3 Accent 3" w:semiHidden="0" w:uiPriority="69" w:unhideWhenUsed="0"/>
+    <w:lsdException w:name="Dark List Accent 3" w:semiHidden="0" w:uiPriority="70" w:unhideWhenUsed="0"/>
+    <w:lsdException w:name="Colorful Shading Accent 3" w:semiHidden="0" w:uiPriority="71" w:unhideWhenUsed="0"/>
+    <w:lsdException w:name="Colorful List Accent 3" w:semiHidden="0" w:uiPriority="72" w:unhideWhenUsed="0"/>
+    <w:lsdException w:name="Colorful Grid Accent 3" w:semiHidden="0" w:uiPriority="73" w:unhideWhenUsed="0"/>
+    <w:lsdException w:name="Light Shading Accent 4" w:semiHidden="0" w:uiPriority="60" w:unhideWhenUsed="0"/>
+    <w:lsdException w:name="Light List Accent 4" w:semiHidden="0" w:uiPriority="61" w:unhideWhenUsed="0"/>
+    <w:lsdException w:name="Light Grid Accent 4" w:semiHidden="0" w:uiPriority="62" w:unhideWhenUsed="0"/>
+    <w:lsdException w:name="Medium Shading 1 Accent 4" w:semiHidden="0" w:uiPriority="63" w:unhideWhenUsed="0"/>
+    <w:lsdException w:name="Medium Shading 2 Accent 4" w:semiHidden="0" w:uiPriority="64" w:unhideWhenUsed="0"/>
+    <w:lsdException w:name="Medium List 1 Accent 4" w:semiHidden="0" w:uiPriority="65" w:unhideWhenUsed="0"/>
+    <w:lsdException w:name="Medium List 2 Accent 4" w:semiHidden="0" w:uiPriority="66" w:unhideWhenUsed="0"/>
+    <w:lsdException w:name="Medium Grid 1 Accent 4" w:semiHidden="0" w:uiPriority="67" w:unhideWhenUsed="0"/>
+    <w:lsdException w:name="Medium Grid 2 Accent 4" w:semiHidden="0" w:uiPriority="68" w:unhideWhenUsed="0"/>
+    <w:lsdException w:name="Medium Grid 3 Accent 4" w:semiHidden="0" w:uiPriority="69" w:unhideWhenUsed="0"/>
+    <w:lsdException w:name="Dark List Accent 4" w:semiHidden="0" w:uiPriority="70" w:unhideWhenUsed="0"/>
+    <w:lsdException w:name="Colorful Shading Accent 4" w:semiHidden="0" w:uiPriority="71" w:unhideWhenUsed="0"/>
+    <w:lsdException w:name="Colorful List Accent 4" w:semiHidden="0" w:uiPriority="72" w:unhideWhenUsed="0"/>
+    <w:lsdException w:name="Colorful Grid Accent 4" w:semiHidden="0" w:uiPriority="73" w:unhideWhenUsed="0"/>
+    <w:lsdException w:name="Light Shading Accent 5" w:semiHidden="0" w:uiPriority="60" w:unhideWhenUsed="0"/>
+    <w:lsdException w:name="Light List Accent 5" w:semiHidden="0" w:uiPriority="61" w:unhideWhenUsed="0"/>
+    <w:lsdException w:name="Light Grid Accent 5" w:semiHidden="0" w:uiPriority="62" w:unhideWhenUsed="0"/>
+    <w:lsdException w:name="Medium Shading 1 Accent 5" w:semiHidden="0" w:uiPriority="63" w:unhideWhenUsed="0"/>
+    <w:lsdException w:name="Medium Shading 2 Accent 5" w:semiHidden="0" w:uiPriority="64" w:unhideWhenUsed="0"/>
+    <w:lsdException w:name="Medium List 1 Accent 5" w:semiHidden="0" w:uiPriority="65" w:unhideWhenUsed="0"/>
+    <w:lsdException w:name="Medium List 2 Accent 5" w:semiHidden="0" w:uiPriority="66" w:unhideWhenUsed="0"/>
+    <w:lsdException w:name="Medium Grid 1 Accent 5" w:semiHidden="0" w:uiPriority="67" w:unhideWhenUsed="0"/>
+    <w:lsdException w:name="Medium Grid 2 Accent 5" w:semiHidden="0" w:uiPriority="68" w:unhideWhenUsed="0"/>
+    <w:lsdException w:name="Medium Grid 3 Accent 5" w:semiHidden="0" w:uiPriority="69" w:unhideWhenUsed="0"/>
+    <w:lsdException w:name="Dark List Accent 5" w:semiHidden="0" w:uiPriority="70" w:unhideWhenUsed="0"/>
+    <w:lsdException w:name="Colorful Shading Accent 5" w:semiHidden="0" w:uiPriority="71" w:unhideWhenUsed="0"/>
+    <w:lsdException w:name="Colorful List Accent 5" w:semiHidden="0" w:uiPriority="72" w:unhideWhenUsed="0"/>
+    <w:lsdException w:name="Colorful Grid Accent 5" w:semiHidden="0" w:uiPriority="73" w:unhideWhenUsed="0"/>
+    <w:lsdException w:name="Light Shading Accent 6" w:semiHidden="0" w:uiPriority="60" w:unhideWhenUsed="0"/>
+    <w:lsdException w:name="Light List Accent 6" w:semiHidden="0" w:uiPriority="61" w:unhideWhenUsed="0"/>
+    <w:lsdException w:name="Light Grid Accent 6" w:semiHidden="0" w:uiPriority="62" w:unhideWhenUsed="0"/>
+    <w:lsdException w:name="Medium Shading 1 Accent 6" w:semiHidden="0" w:uiPriority="63" w:unhideWhenUsed="0"/>
+    <w:lsdException w:name="Medium Shading 2 Accent 6" w:semiHidden="0" w:uiPriority="64" w:unhideWhenUsed="0"/>
+    <w:lsdException w:name="Medium List 1 Accent 6" w:semiHidden="0" w:uiPriority="65" w:unhideWhenUsed="0"/>
+    <w:lsdException w:name="Medium List 2 Accent 6" w:semiHidden="0" w:uiPriority="66" w:unhideWhenUsed="0"/>
+    <w:lsdException w:name="Medium Grid 1 Accent 6" w:semiHidden="0" w:uiPriority="67" w:unhideWhenUsed="0"/>
+    <w:lsdException w:name="Medium Grid 2 Accent 6" w:semiHidden="0" w:uiPriority="68" w:unhideWhenUsed="0"/>
+    <w:lsdException w:name="Medium Grid 3 Accent 6" w:semiHidden="0" w:uiPriority="69" w:unhideWhenUsed="0"/>
+    <w:lsdException w:name="Dark List Accent 6" w:semiHidden="0" w:uiPriority="70" w:unhideWhenUsed="0"/>
+    <w:lsdException w:name="Colorful Shading Accent 6" w:semiHidden="0" w:uiPriority="71" w:unhideWhenUsed="0"/>
+    <w:lsdException w:name="Colorful List Accent 6" w:semiHidden="0" w:uiPriority="72" w:unhideWhenUsed="0"/>
+    <w:lsdException w:name="Colorful Grid Accent 6" w:semiHidden="0" w:uiPriority="73" w:unhideWhenUsed="0"/>
+    <w:lsdException w:name="Subtle Emphasis" w:semiHidden="0" w:uiPriority="19" w:unhideWhenUsed="0" w:qFormat="1"/>
+    <w:lsdException w:name="Intense Emphasis" w:semiHidden="0" w:uiPriority="21" w:unhideWhenUsed="0" w:qFormat="1"/>
+    <w:lsdException w:name="Subtle Reference" w:semiHidden="0" w:uiPriority="31" w:unhideWhenUsed="0" w:qFormat="1"/>
+    <w:lsdException w:name="Intense Reference" w:semiHidden="0" w:uiPriority="32" w:unhideWhenUsed="0" w:qFormat="1"/>
+    <w:lsdException w:name="Book Title" w:semiHidden="0" w:uiPriority="33" w:unhideWhenUsed="0" w:qFormat="1"/>
+    <w:lsdException w:name="Bibliography" w:uiPriority="37"/>
+    <w:lsdException w:name="TOC Heading" w:uiPriority="39" w:qFormat="1"/>
+  </w:latentStyles>
+  <w:style w:type="paragraph" w:default="1" w:styleId="Normal">
+    <w:name w:val="Normal"/>
+    <w:qFormat/>
+  </w:style>
+  <w:style w:type="character" w:default="1" w:styleId="Fuentedeprrafopredeter">
+    <w:name w:val="Default Paragraph Font"/>
+    <w:uiPriority w:val="1"/>
+    <w:semiHidden/>
+    <w:unhideWhenUsed/>
+  </w:style>
+  <w:style w:type="table" w:default="1" w:styleId="Tablanormal">
+    <w:name w:val="Normal Table"/>
+    <w:uiPriority w:val="99"/>
+    <w:semiHidden/>
+    <w:unhideWhenUsed/>
+    <w:tblPr>
+      <w:tblInd w:w="0" w:type="dxa"/>
+      <w:tblCellMar>
+        <w:top w:w="0" w:type="dxa"/>
+        <w:left w:w="108" w:type="dxa"/>
+        <w:bottom w:w="0" w:type="dxa"/>
+        <w:right w:w="108" w:type="dxa"/>
+      </w:tblCellMar>
+    </w:tblPr>
+  </w:style>
+  <w:style w:type="numbering" w:default="1" w:styleId="Sinlista">
+    <w:name w:val="No List"/>
+    <w:uiPriority w:val="99"/>
+    <w:semiHidden/>
+    <w:unhideWhenUsed/>
+  </w:style>
+</w:styles>
+</file>
+
 <file path=word/glossary/webSettings.xml><?xml version="1.0" encoding="utf-8"?>
-<w:webSettings xmlns:mc="http://schemas.openxmlformats.org/markup-compatibility/2006" xmlns:r="http://schemas.openxmlformats.org/officeDocument/2006/relationships" xmlns:w="http://schemas.openxmlformats.org/wordprocessingml/2006/main" xmlns:w14="http://schemas.microsoft.com/office/word/2010/wordml" xmlns:w15="http://schemas.microsoft.com/office/word/2012/wordml" mc:Ignorable="w14 w15">
+<w:webSettings xmlns:mc="http://schemas.openxmlformats.org/markup-compatibility/2006" xmlns:r="http://schemas.openxmlformats.org/officeDocument/2006/relationships" xmlns:w="http://schemas.openxmlformats.org/wordprocessingml/2006/main" xmlns:w14="http://schemas.microsoft.com/office/word/2010/wordml" mc:Ignorable="w14">
   <w:optimizeForBrowser/>
   <w:allowPNG/>
 </w:webSettings>
@@ -26762,7 +27521,7 @@
 </file>
 
 <file path=customXml/itemProps2.xml><?xml version="1.0" encoding="utf-8"?>
-<ds:datastoreItem xmlns:ds="http://schemas.openxmlformats.org/officeDocument/2006/customXml" ds:itemID="{6249B61B-F329-4019-ACD0-3A4F7CAF727E}">
+<ds:datastoreItem xmlns:ds="http://schemas.openxmlformats.org/officeDocument/2006/customXml" ds:itemID="{137F726F-7814-427C-838B-65004F937841}">
   <ds:schemaRefs>
     <ds:schemaRef ds:uri="http://schemas.openxmlformats.org/officeDocument/2006/bibliography"/>
   </ds:schemaRefs>

</xml_diff>

<commit_message>
Agregado reportes de auditoria
</commit_message>
<xml_diff>
--- a/Empresa CaX/Gestion de Configuracion/SisCoTe_PGC.docx
+++ b/Empresa CaX/Gestion de Configuracion/SisCoTe_PGC.docx
@@ -6878,7 +6878,7 @@
           <v:shape id="_x0000_i1025" type="#_x0000_t75" style="width:401pt;height:339.9pt" o:ole="">
             <v:imagedata r:id="rId15" o:title=""/>
           </v:shape>
-          <o:OLEObject Type="Embed" ProgID="Visio.Drawing.15" ShapeID="_x0000_i1025" DrawAspect="Content" ObjectID="_1476626584" r:id="rId16"/>
+          <o:OLEObject Type="Embed" ProgID="Visio.Drawing.15" ShapeID="_x0000_i1025" DrawAspect="Content" ObjectID="_1476630276" r:id="rId16"/>
         </w:object>
       </w:r>
     </w:p>
@@ -18560,7 +18560,6 @@
                 <w:rFonts w:cstheme="minorHAnsi"/>
               </w:rPr>
             </w:pPr>
-            <w:bookmarkStart w:id="45" w:name="_GoBack"/>
             <w:r>
               <w:rPr>
                 <w:rFonts w:cstheme="minorHAnsi"/>
@@ -18610,25 +18609,7 @@
               <w:rPr>
                 <w:rFonts w:cstheme="minorHAnsi"/>
               </w:rPr>
-              <w:t xml:space="preserve"> </w:t>
-            </w:r>
-            <w:r>
-              <w:rPr>
-                <w:rFonts w:cstheme="minorHAnsi"/>
-              </w:rPr>
-              <w:t>modifica</w:t>
-            </w:r>
-            <w:r>
-              <w:rPr>
-                <w:rFonts w:cstheme="minorHAnsi"/>
-              </w:rPr>
-              <w:t>do</w:t>
-            </w:r>
-            <w:r>
-              <w:rPr>
-                <w:rFonts w:cstheme="minorHAnsi"/>
-              </w:rPr>
-              <w:t xml:space="preserve"> sin autorización</w:t>
+              <w:t xml:space="preserve"> modificado sin autorización</w:t>
             </w:r>
           </w:p>
           <w:p>
@@ -18648,27 +18629,8 @@
               <w:rPr>
                 <w:rFonts w:cstheme="minorHAnsi"/>
               </w:rPr>
-              <w:t xml:space="preserve">Fecha de </w:t>
-            </w:r>
-            <w:r>
-              <w:rPr>
-                <w:rFonts w:cstheme="minorHAnsi"/>
-              </w:rPr>
-              <w:t>m</w:t>
-            </w:r>
-            <w:r>
-              <w:rPr>
-                <w:rFonts w:cstheme="minorHAnsi"/>
-              </w:rPr>
-              <w:t>odificación</w:t>
-            </w:r>
-            <w:r>
-              <w:rPr>
-                <w:rFonts w:cstheme="minorHAnsi"/>
-              </w:rPr>
-              <w:t xml:space="preserve"> sin autorización</w:t>
-            </w:r>
-            <w:bookmarkEnd w:id="45"/>
+              <w:t>Fecha de modificación sin autorización</w:t>
+            </w:r>
           </w:p>
         </w:tc>
       </w:tr>
@@ -18704,7 +18666,7 @@
           <w:sz w:val="20"/>
         </w:rPr>
       </w:pPr>
-      <w:bookmarkStart w:id="46" w:name="_Toc391828442"/>
+      <w:bookmarkStart w:id="45" w:name="_Toc391828442"/>
       <w:r>
         <w:rPr>
           <w:rFonts w:ascii="Verdana" w:hAnsi="Verdana"/>
@@ -18713,7 +18675,7 @@
         </w:rPr>
         <w:t>Reporte para el Jefe de Proyecto</w:t>
       </w:r>
-      <w:bookmarkEnd w:id="46"/>
+      <w:bookmarkEnd w:id="45"/>
     </w:p>
     <w:p/>
     <w:p/>
@@ -19181,7 +19143,7 @@
           <w:sz w:val="20"/>
         </w:rPr>
       </w:pPr>
-      <w:bookmarkStart w:id="47" w:name="_Toc391828443"/>
+      <w:bookmarkStart w:id="46" w:name="_Toc391828443"/>
     </w:p>
     <w:tbl>
       <w:tblPr>
@@ -20385,7 +20347,7 @@
         </w:rPr>
         <w:t>Reporte para el Desarrollador</w:t>
       </w:r>
-      <w:bookmarkEnd w:id="47"/>
+      <w:bookmarkEnd w:id="46"/>
     </w:p>
     <w:p>
       <w:pPr>
@@ -22498,10 +22460,531 @@
         </w:rPr>
       </w:pPr>
     </w:p>
+    <w:tbl>
+      <w:tblPr>
+        <w:tblStyle w:val="Cuadrculamedia3-nfasis1"/>
+        <w:tblW w:w="7016" w:type="dxa"/>
+        <w:jc w:val="center"/>
+        <w:tblBorders>
+          <w:top w:val="single" w:sz="4" w:space="0" w:color="auto"/>
+          <w:left w:val="single" w:sz="4" w:space="0" w:color="auto"/>
+          <w:bottom w:val="single" w:sz="4" w:space="0" w:color="auto"/>
+          <w:right w:val="single" w:sz="4" w:space="0" w:color="auto"/>
+          <w:insideH w:val="single" w:sz="4" w:space="0" w:color="auto"/>
+          <w:insideV w:val="single" w:sz="4" w:space="0" w:color="auto"/>
+        </w:tblBorders>
+        <w:shd w:val="clear" w:color="auto" w:fill="FFFFFF" w:themeFill="background1"/>
+        <w:tblLayout w:type="fixed"/>
+        <w:tblLook w:val="04A0" w:firstRow="1" w:lastRow="0" w:firstColumn="1" w:lastColumn="0" w:noHBand="0" w:noVBand="1"/>
+      </w:tblPr>
+      <w:tblGrid>
+        <w:gridCol w:w="1629"/>
+        <w:gridCol w:w="5387"/>
+      </w:tblGrid>
+      <w:tr>
+        <w:trPr>
+          <w:cnfStyle w:val="100000000000" w:firstRow="1" w:lastRow="0" w:firstColumn="0" w:lastColumn="0" w:oddVBand="0" w:evenVBand="0" w:oddHBand="0" w:evenHBand="0" w:firstRowFirstColumn="0" w:firstRowLastColumn="0" w:lastRowFirstColumn="0" w:lastRowLastColumn="0"/>
+          <w:jc w:val="center"/>
+        </w:trPr>
+        <w:tc>
+          <w:tcPr>
+            <w:cnfStyle w:val="001000000000" w:firstRow="0" w:lastRow="0" w:firstColumn="1" w:lastColumn="0" w:oddVBand="0" w:evenVBand="0" w:oddHBand="0" w:evenHBand="0" w:firstRowFirstColumn="0" w:firstRowLastColumn="0" w:lastRowFirstColumn="0" w:lastRowLastColumn="0"/>
+            <w:tcW w:w="1629" w:type="dxa"/>
+            <w:tcBorders>
+              <w:top w:val="none" w:sz="0" w:space="0" w:color="auto"/>
+              <w:left w:val="none" w:sz="0" w:space="0" w:color="auto"/>
+              <w:bottom w:val="none" w:sz="0" w:space="0" w:color="auto"/>
+              <w:right w:val="none" w:sz="0" w:space="0" w:color="auto"/>
+            </w:tcBorders>
+            <w:shd w:val="clear" w:color="auto" w:fill="FFFFFF" w:themeFill="background1"/>
+          </w:tcPr>
+          <w:p>
+            <w:pPr>
+              <w:rPr>
+                <w:rFonts w:cstheme="minorHAnsi"/>
+                <w:b w:val="0"/>
+              </w:rPr>
+            </w:pPr>
+            <w:r>
+              <w:rPr>
+                <w:rFonts w:cstheme="minorHAnsi"/>
+              </w:rPr>
+              <w:t>ID</w:t>
+            </w:r>
+          </w:p>
+        </w:tc>
+        <w:tc>
+          <w:tcPr>
+            <w:tcW w:w="5387" w:type="dxa"/>
+            <w:tcBorders>
+              <w:top w:val="none" w:sz="0" w:space="0" w:color="auto"/>
+              <w:left w:val="none" w:sz="0" w:space="0" w:color="auto"/>
+              <w:bottom w:val="none" w:sz="0" w:space="0" w:color="auto"/>
+              <w:right w:val="none" w:sz="0" w:space="0" w:color="auto"/>
+            </w:tcBorders>
+            <w:shd w:val="clear" w:color="auto" w:fill="FFFFFF" w:themeFill="background1"/>
+            <w:vAlign w:val="center"/>
+          </w:tcPr>
+          <w:p>
+            <w:pPr>
+              <w:cnfStyle w:val="100000000000" w:firstRow="1" w:lastRow="0" w:firstColumn="0" w:lastColumn="0" w:oddVBand="0" w:evenVBand="0" w:oddHBand="0" w:evenHBand="0" w:firstRowFirstColumn="0" w:firstRowLastColumn="0" w:lastRowFirstColumn="0" w:lastRowLastColumn="0"/>
+              <w:rPr>
+                <w:rFonts w:cstheme="minorHAnsi"/>
+              </w:rPr>
+            </w:pPr>
+            <w:r>
+              <w:rPr>
+                <w:rFonts w:cstheme="minorHAnsi"/>
+                <w:bCs w:val="0"/>
+              </w:rPr>
+              <w:t>RC-03</w:t>
+            </w:r>
+          </w:p>
+        </w:tc>
+      </w:tr>
+      <w:tr>
+        <w:trPr>
+          <w:cnfStyle w:val="000000100000" w:firstRow="0" w:lastRow="0" w:firstColumn="0" w:lastColumn="0" w:oddVBand="0" w:evenVBand="0" w:oddHBand="1" w:evenHBand="0" w:firstRowFirstColumn="0" w:firstRowLastColumn="0" w:lastRowFirstColumn="0" w:lastRowLastColumn="0"/>
+          <w:jc w:val="center"/>
+        </w:trPr>
+        <w:tc>
+          <w:tcPr>
+            <w:cnfStyle w:val="001000000000" w:firstRow="0" w:lastRow="0" w:firstColumn="1" w:lastColumn="0" w:oddVBand="0" w:evenVBand="0" w:oddHBand="0" w:evenHBand="0" w:firstRowFirstColumn="0" w:firstRowLastColumn="0" w:lastRowFirstColumn="0" w:lastRowLastColumn="0"/>
+            <w:tcW w:w="1629" w:type="dxa"/>
+            <w:tcBorders>
+              <w:top w:val="none" w:sz="0" w:space="0" w:color="auto"/>
+              <w:left w:val="none" w:sz="0" w:space="0" w:color="auto"/>
+              <w:bottom w:val="none" w:sz="0" w:space="0" w:color="auto"/>
+              <w:right w:val="none" w:sz="0" w:space="0" w:color="auto"/>
+            </w:tcBorders>
+            <w:shd w:val="clear" w:color="auto" w:fill="FFFFFF" w:themeFill="background1"/>
+          </w:tcPr>
+          <w:p>
+            <w:pPr>
+              <w:rPr>
+                <w:rFonts w:cstheme="minorHAnsi"/>
+                <w:b w:val="0"/>
+              </w:rPr>
+            </w:pPr>
+            <w:r>
+              <w:rPr>
+                <w:rFonts w:cstheme="minorHAnsi"/>
+              </w:rPr>
+              <w:t>Autor</w:t>
+            </w:r>
+          </w:p>
+        </w:tc>
+        <w:tc>
+          <w:tcPr>
+            <w:tcW w:w="5387" w:type="dxa"/>
+            <w:tcBorders>
+              <w:top w:val="none" w:sz="0" w:space="0" w:color="auto"/>
+              <w:left w:val="none" w:sz="0" w:space="0" w:color="auto"/>
+              <w:bottom w:val="none" w:sz="0" w:space="0" w:color="auto"/>
+              <w:right w:val="none" w:sz="0" w:space="0" w:color="auto"/>
+            </w:tcBorders>
+            <w:shd w:val="clear" w:color="auto" w:fill="FFFFFF" w:themeFill="background1"/>
+            <w:vAlign w:val="center"/>
+          </w:tcPr>
+          <w:p>
+            <w:pPr>
+              <w:cnfStyle w:val="000000100000" w:firstRow="0" w:lastRow="0" w:firstColumn="0" w:lastColumn="0" w:oddVBand="0" w:evenVBand="0" w:oddHBand="1" w:evenHBand="0" w:firstRowFirstColumn="0" w:firstRowLastColumn="0" w:lastRowFirstColumn="0" w:lastRowLastColumn="0"/>
+              <w:rPr>
+                <w:rFonts w:cstheme="minorHAnsi"/>
+              </w:rPr>
+            </w:pPr>
+            <w:r>
+              <w:rPr>
+                <w:rFonts w:cstheme="minorHAnsi"/>
+              </w:rPr>
+              <w:t>André Calderón</w:t>
+            </w:r>
+          </w:p>
+        </w:tc>
+      </w:tr>
+      <w:tr>
+        <w:trPr>
+          <w:jc w:val="center"/>
+        </w:trPr>
+        <w:tc>
+          <w:tcPr>
+            <w:cnfStyle w:val="001000000000" w:firstRow="0" w:lastRow="0" w:firstColumn="1" w:lastColumn="0" w:oddVBand="0" w:evenVBand="0" w:oddHBand="0" w:evenHBand="0" w:firstRowFirstColumn="0" w:firstRowLastColumn="0" w:lastRowFirstColumn="0" w:lastRowLastColumn="0"/>
+            <w:tcW w:w="1629" w:type="dxa"/>
+            <w:tcBorders>
+              <w:left w:val="none" w:sz="0" w:space="0" w:color="auto"/>
+              <w:bottom w:val="none" w:sz="0" w:space="0" w:color="auto"/>
+              <w:right w:val="none" w:sz="0" w:space="0" w:color="auto"/>
+            </w:tcBorders>
+            <w:shd w:val="clear" w:color="auto" w:fill="FFFFFF" w:themeFill="background1"/>
+          </w:tcPr>
+          <w:p>
+            <w:pPr>
+              <w:rPr>
+                <w:rFonts w:cstheme="minorHAnsi"/>
+                <w:b w:val="0"/>
+              </w:rPr>
+            </w:pPr>
+            <w:r>
+              <w:rPr>
+                <w:rFonts w:cstheme="minorHAnsi"/>
+              </w:rPr>
+              <w:t>Título</w:t>
+            </w:r>
+          </w:p>
+        </w:tc>
+        <w:tc>
+          <w:tcPr>
+            <w:tcW w:w="5387" w:type="dxa"/>
+            <w:shd w:val="clear" w:color="auto" w:fill="FFFFFF" w:themeFill="background1"/>
+            <w:vAlign w:val="center"/>
+          </w:tcPr>
+          <w:p>
+            <w:pPr>
+              <w:cnfStyle w:val="000000000000" w:firstRow="0" w:lastRow="0" w:firstColumn="0" w:lastColumn="0" w:oddVBand="0" w:evenVBand="0" w:oddHBand="0" w:evenHBand="0" w:firstRowFirstColumn="0" w:firstRowLastColumn="0" w:lastRowFirstColumn="0" w:lastRowLastColumn="0"/>
+              <w:rPr>
+                <w:rFonts w:cstheme="minorHAnsi"/>
+              </w:rPr>
+            </w:pPr>
+            <w:r>
+              <w:rPr>
+                <w:rFonts w:cstheme="minorHAnsi"/>
+              </w:rPr>
+              <w:t>Listado de ítems de un proyecto específico que se encuentren en una ubicación diferente a la definida en el plan de gestión de cambios.</w:t>
+            </w:r>
+          </w:p>
+        </w:tc>
+      </w:tr>
+      <w:tr>
+        <w:trPr>
+          <w:cnfStyle w:val="000000100000" w:firstRow="0" w:lastRow="0" w:firstColumn="0" w:lastColumn="0" w:oddVBand="0" w:evenVBand="0" w:oddHBand="1" w:evenHBand="0" w:firstRowFirstColumn="0" w:firstRowLastColumn="0" w:lastRowFirstColumn="0" w:lastRowLastColumn="0"/>
+          <w:jc w:val="center"/>
+        </w:trPr>
+        <w:tc>
+          <w:tcPr>
+            <w:cnfStyle w:val="001000000000" w:firstRow="0" w:lastRow="0" w:firstColumn="1" w:lastColumn="0" w:oddVBand="0" w:evenVBand="0" w:oddHBand="0" w:evenHBand="0" w:firstRowFirstColumn="0" w:firstRowLastColumn="0" w:lastRowFirstColumn="0" w:lastRowLastColumn="0"/>
+            <w:tcW w:w="1629" w:type="dxa"/>
+            <w:tcBorders>
+              <w:top w:val="none" w:sz="0" w:space="0" w:color="auto"/>
+              <w:left w:val="none" w:sz="0" w:space="0" w:color="auto"/>
+              <w:bottom w:val="none" w:sz="0" w:space="0" w:color="auto"/>
+              <w:right w:val="none" w:sz="0" w:space="0" w:color="auto"/>
+            </w:tcBorders>
+            <w:shd w:val="clear" w:color="auto" w:fill="FFFFFF" w:themeFill="background1"/>
+          </w:tcPr>
+          <w:p>
+            <w:pPr>
+              <w:rPr>
+                <w:rFonts w:cstheme="minorHAnsi"/>
+                <w:b w:val="0"/>
+              </w:rPr>
+            </w:pPr>
+            <w:r>
+              <w:rPr>
+                <w:rFonts w:cstheme="minorHAnsi"/>
+              </w:rPr>
+              <w:t>Propósito</w:t>
+            </w:r>
+          </w:p>
+        </w:tc>
+        <w:tc>
+          <w:tcPr>
+            <w:tcW w:w="5387" w:type="dxa"/>
+            <w:tcBorders>
+              <w:top w:val="none" w:sz="0" w:space="0" w:color="auto"/>
+              <w:left w:val="none" w:sz="0" w:space="0" w:color="auto"/>
+              <w:bottom w:val="none" w:sz="0" w:space="0" w:color="auto"/>
+              <w:right w:val="none" w:sz="0" w:space="0" w:color="auto"/>
+            </w:tcBorders>
+            <w:shd w:val="clear" w:color="auto" w:fill="FFFFFF" w:themeFill="background1"/>
+          </w:tcPr>
+          <w:p>
+            <w:pPr>
+              <w:cnfStyle w:val="000000100000" w:firstRow="0" w:lastRow="0" w:firstColumn="0" w:lastColumn="0" w:oddVBand="0" w:evenVBand="0" w:oddHBand="1" w:evenHBand="0" w:firstRowFirstColumn="0" w:firstRowLastColumn="0" w:lastRowFirstColumn="0" w:lastRowLastColumn="0"/>
+              <w:rPr>
+                <w:rFonts w:cstheme="minorHAnsi"/>
+              </w:rPr>
+            </w:pPr>
+            <w:r>
+              <w:rPr>
+                <w:rFonts w:cstheme="minorHAnsi"/>
+              </w:rPr>
+              <w:t>Obtener la lista</w:t>
+            </w:r>
+            <w:r>
+              <w:rPr>
+                <w:rFonts w:cstheme="minorHAnsi"/>
+              </w:rPr>
+              <w:t xml:space="preserve"> de todos los ítems que no se encuentren en la ubicación indicada en el plan de gestión de configuración para que el auditor pueda detectar irregularidades</w:t>
+            </w:r>
+            <w:r>
+              <w:rPr>
+                <w:rFonts w:cstheme="minorHAnsi"/>
+              </w:rPr>
+              <w:t xml:space="preserve"> en el proyecto</w:t>
+            </w:r>
+            <w:r>
+              <w:rPr>
+                <w:rFonts w:cstheme="minorHAnsi"/>
+              </w:rPr>
+              <w:t xml:space="preserve"> con el plan de control de configuración.</w:t>
+            </w:r>
+          </w:p>
+        </w:tc>
+      </w:tr>
+      <w:tr>
+        <w:trPr>
+          <w:jc w:val="center"/>
+        </w:trPr>
+        <w:tc>
+          <w:tcPr>
+            <w:cnfStyle w:val="001000000000" w:firstRow="0" w:lastRow="0" w:firstColumn="1" w:lastColumn="0" w:oddVBand="0" w:evenVBand="0" w:oddHBand="0" w:evenHBand="0" w:firstRowFirstColumn="0" w:firstRowLastColumn="0" w:lastRowFirstColumn="0" w:lastRowLastColumn="0"/>
+            <w:tcW w:w="1629" w:type="dxa"/>
+            <w:tcBorders>
+              <w:left w:val="none" w:sz="0" w:space="0" w:color="auto"/>
+              <w:bottom w:val="none" w:sz="0" w:space="0" w:color="auto"/>
+              <w:right w:val="none" w:sz="0" w:space="0" w:color="auto"/>
+            </w:tcBorders>
+            <w:shd w:val="clear" w:color="auto" w:fill="FFFFFF" w:themeFill="background1"/>
+          </w:tcPr>
+          <w:p>
+            <w:pPr>
+              <w:rPr>
+                <w:rFonts w:cstheme="minorHAnsi"/>
+                <w:b w:val="0"/>
+              </w:rPr>
+            </w:pPr>
+            <w:r>
+              <w:rPr>
+                <w:rFonts w:cstheme="minorHAnsi"/>
+              </w:rPr>
+              <w:t>Entradas</w:t>
+            </w:r>
+          </w:p>
+        </w:tc>
+        <w:tc>
+          <w:tcPr>
+            <w:tcW w:w="5387" w:type="dxa"/>
+            <w:shd w:val="clear" w:color="auto" w:fill="FFFFFF" w:themeFill="background1"/>
+          </w:tcPr>
+          <w:p>
+            <w:pPr>
+              <w:pStyle w:val="Prrafodelista"/>
+              <w:widowControl/>
+              <w:numPr>
+                <w:ilvl w:val="0"/>
+                <w:numId w:val="11"/>
+              </w:numPr>
+              <w:cnfStyle w:val="000000000000" w:firstRow="0" w:lastRow="0" w:firstColumn="0" w:lastColumn="0" w:oddVBand="0" w:evenVBand="0" w:oddHBand="0" w:evenHBand="0" w:firstRowFirstColumn="0" w:firstRowLastColumn="0" w:lastRowFirstColumn="0" w:lastRowLastColumn="0"/>
+              <w:rPr>
+                <w:rFonts w:cstheme="minorHAnsi"/>
+              </w:rPr>
+            </w:pPr>
+            <w:r>
+              <w:rPr>
+                <w:rFonts w:cstheme="minorHAnsi"/>
+              </w:rPr>
+              <w:t>Nombre del proyecto</w:t>
+            </w:r>
+          </w:p>
+          <w:p>
+            <w:pPr>
+              <w:pStyle w:val="Prrafodelista"/>
+              <w:widowControl/>
+              <w:numPr>
+                <w:ilvl w:val="0"/>
+                <w:numId w:val="11"/>
+              </w:numPr>
+              <w:cnfStyle w:val="000000000000" w:firstRow="0" w:lastRow="0" w:firstColumn="0" w:lastColumn="0" w:oddVBand="0" w:evenVBand="0" w:oddHBand="0" w:evenHBand="0" w:firstRowFirstColumn="0" w:firstRowLastColumn="0" w:lastRowFirstColumn="0" w:lastRowLastColumn="0"/>
+              <w:rPr>
+                <w:rFonts w:cstheme="minorHAnsi"/>
+              </w:rPr>
+            </w:pPr>
+            <w:r>
+              <w:rPr>
+                <w:rFonts w:cstheme="minorHAnsi"/>
+              </w:rPr>
+              <w:t>Plan de Gestión de</w:t>
+            </w:r>
+            <w:r>
+              <w:rPr>
+                <w:rFonts w:cstheme="minorHAnsi"/>
+              </w:rPr>
+              <w:t xml:space="preserve"> la</w:t>
+            </w:r>
+            <w:r>
+              <w:rPr>
+                <w:rFonts w:cstheme="minorHAnsi"/>
+              </w:rPr>
+              <w:t xml:space="preserve"> </w:t>
+            </w:r>
+            <w:r>
+              <w:rPr>
+                <w:rFonts w:cstheme="minorHAnsi"/>
+              </w:rPr>
+              <w:t>Configuración</w:t>
+            </w:r>
+          </w:p>
+        </w:tc>
+      </w:tr>
+      <w:tr>
+        <w:trPr>
+          <w:cnfStyle w:val="000000100000" w:firstRow="0" w:lastRow="0" w:firstColumn="0" w:lastColumn="0" w:oddVBand="0" w:evenVBand="0" w:oddHBand="1" w:evenHBand="0" w:firstRowFirstColumn="0" w:firstRowLastColumn="0" w:lastRowFirstColumn="0" w:lastRowLastColumn="0"/>
+          <w:jc w:val="center"/>
+        </w:trPr>
+        <w:tc>
+          <w:tcPr>
+            <w:cnfStyle w:val="001000000000" w:firstRow="0" w:lastRow="0" w:firstColumn="1" w:lastColumn="0" w:oddVBand="0" w:evenVBand="0" w:oddHBand="0" w:evenHBand="0" w:firstRowFirstColumn="0" w:firstRowLastColumn="0" w:lastRowFirstColumn="0" w:lastRowLastColumn="0"/>
+            <w:tcW w:w="1629" w:type="dxa"/>
+            <w:tcBorders>
+              <w:top w:val="none" w:sz="0" w:space="0" w:color="auto"/>
+              <w:left w:val="none" w:sz="0" w:space="0" w:color="auto"/>
+              <w:bottom w:val="none" w:sz="0" w:space="0" w:color="auto"/>
+              <w:right w:val="none" w:sz="0" w:space="0" w:color="auto"/>
+            </w:tcBorders>
+            <w:shd w:val="clear" w:color="auto" w:fill="FFFFFF" w:themeFill="background1"/>
+          </w:tcPr>
+          <w:p>
+            <w:pPr>
+              <w:rPr>
+                <w:rFonts w:cstheme="minorHAnsi"/>
+                <w:b w:val="0"/>
+              </w:rPr>
+            </w:pPr>
+            <w:r>
+              <w:rPr>
+                <w:rFonts w:cstheme="minorHAnsi"/>
+              </w:rPr>
+              <w:t>Salidas</w:t>
+            </w:r>
+          </w:p>
+        </w:tc>
+        <w:tc>
+          <w:tcPr>
+            <w:tcW w:w="5387" w:type="dxa"/>
+            <w:tcBorders>
+              <w:top w:val="none" w:sz="0" w:space="0" w:color="auto"/>
+              <w:left w:val="none" w:sz="0" w:space="0" w:color="auto"/>
+              <w:bottom w:val="none" w:sz="0" w:space="0" w:color="auto"/>
+              <w:right w:val="none" w:sz="0" w:space="0" w:color="auto"/>
+            </w:tcBorders>
+            <w:shd w:val="clear" w:color="auto" w:fill="FFFFFF" w:themeFill="background1"/>
+          </w:tcPr>
+          <w:p>
+            <w:pPr>
+              <w:pStyle w:val="Prrafodelista"/>
+              <w:numPr>
+                <w:ilvl w:val="0"/>
+                <w:numId w:val="14"/>
+              </w:numPr>
+              <w:cnfStyle w:val="000000100000" w:firstRow="0" w:lastRow="0" w:firstColumn="0" w:lastColumn="0" w:oddVBand="0" w:evenVBand="0" w:oddHBand="1" w:evenHBand="0" w:firstRowFirstColumn="0" w:firstRowLastColumn="0" w:lastRowFirstColumn="0" w:lastRowLastColumn="0"/>
+              <w:rPr>
+                <w:rFonts w:cstheme="minorHAnsi"/>
+              </w:rPr>
+            </w:pPr>
+            <w:r>
+              <w:rPr>
+                <w:rFonts w:cstheme="minorHAnsi"/>
+              </w:rPr>
+              <w:t xml:space="preserve">ID </w:t>
+            </w:r>
+            <w:r>
+              <w:rPr>
+                <w:rFonts w:cstheme="minorHAnsi"/>
+              </w:rPr>
+              <w:t>del ítem</w:t>
+            </w:r>
+          </w:p>
+          <w:p>
+            <w:pPr>
+              <w:pStyle w:val="Prrafodelista"/>
+              <w:numPr>
+                <w:ilvl w:val="0"/>
+                <w:numId w:val="14"/>
+              </w:numPr>
+              <w:cnfStyle w:val="000000100000" w:firstRow="0" w:lastRow="0" w:firstColumn="0" w:lastColumn="0" w:oddVBand="0" w:evenVBand="0" w:oddHBand="1" w:evenHBand="0" w:firstRowFirstColumn="0" w:firstRowLastColumn="0" w:lastRowFirstColumn="0" w:lastRowLastColumn="0"/>
+              <w:rPr>
+                <w:rFonts w:cstheme="minorHAnsi"/>
+              </w:rPr>
+            </w:pPr>
+            <w:r>
+              <w:rPr>
+                <w:rFonts w:cstheme="minorHAnsi"/>
+              </w:rPr>
+              <w:t>Nombre del ítem</w:t>
+            </w:r>
+          </w:p>
+          <w:p>
+            <w:pPr>
+              <w:pStyle w:val="Prrafodelista"/>
+              <w:widowControl/>
+              <w:numPr>
+                <w:ilvl w:val="0"/>
+                <w:numId w:val="14"/>
+              </w:numPr>
+              <w:cnfStyle w:val="000000100000" w:firstRow="0" w:lastRow="0" w:firstColumn="0" w:lastColumn="0" w:oddVBand="0" w:evenVBand="0" w:oddHBand="1" w:evenHBand="0" w:firstRowFirstColumn="0" w:firstRowLastColumn="0" w:lastRowFirstColumn="0" w:lastRowLastColumn="0"/>
+              <w:rPr>
+                <w:rFonts w:cstheme="minorHAnsi"/>
+              </w:rPr>
+            </w:pPr>
+            <w:r>
+              <w:rPr>
+                <w:rFonts w:cstheme="minorHAnsi"/>
+              </w:rPr>
+              <w:t>Ruta en la que se encuentra el ítem</w:t>
+            </w:r>
+          </w:p>
+          <w:p>
+            <w:pPr>
+              <w:pStyle w:val="Prrafodelista"/>
+              <w:widowControl/>
+              <w:numPr>
+                <w:ilvl w:val="0"/>
+                <w:numId w:val="14"/>
+              </w:numPr>
+              <w:cnfStyle w:val="000000100000" w:firstRow="0" w:lastRow="0" w:firstColumn="0" w:lastColumn="0" w:oddVBand="0" w:evenVBand="0" w:oddHBand="1" w:evenHBand="0" w:firstRowFirstColumn="0" w:firstRowLastColumn="0" w:lastRowFirstColumn="0" w:lastRowLastColumn="0"/>
+              <w:rPr>
+                <w:rFonts w:cstheme="minorHAnsi"/>
+              </w:rPr>
+            </w:pPr>
+            <w:r>
+              <w:rPr>
+                <w:rFonts w:cstheme="minorHAnsi"/>
+              </w:rPr>
+              <w:t>Ruta en la que debería encontrarse el ítem</w:t>
+            </w:r>
+          </w:p>
+          <w:p>
+            <w:pPr>
+              <w:pStyle w:val="Prrafodelista"/>
+              <w:numPr>
+                <w:ilvl w:val="0"/>
+                <w:numId w:val="14"/>
+              </w:numPr>
+              <w:cnfStyle w:val="000000100000" w:firstRow="0" w:lastRow="0" w:firstColumn="0" w:lastColumn="0" w:oddVBand="0" w:evenVBand="0" w:oddHBand="1" w:evenHBand="0" w:firstRowFirstColumn="0" w:firstRowLastColumn="0" w:lastRowFirstColumn="0" w:lastRowLastColumn="0"/>
+              <w:rPr>
+                <w:rFonts w:cstheme="minorHAnsi"/>
+              </w:rPr>
+            </w:pPr>
+            <w:r>
+              <w:rPr>
+                <w:rFonts w:cstheme="minorHAnsi"/>
+              </w:rPr>
+              <w:t xml:space="preserve">Nombre del autor que creo el </w:t>
+            </w:r>
+            <w:r>
+              <w:rPr>
+                <w:rFonts w:cstheme="minorHAnsi"/>
+              </w:rPr>
+              <w:t>ítem</w:t>
+            </w:r>
+          </w:p>
+        </w:tc>
+      </w:tr>
+    </w:tbl>
     <w:p>
       <w:pPr>
         <w:rPr>
-          <w:lang w:val="es-MX" w:eastAsia="en-US"/>
+          <w:lang w:eastAsia="en-US"/>
         </w:rPr>
       </w:pPr>
     </w:p>
@@ -22582,7 +23065,7 @@
                 <w:rFonts w:cstheme="minorHAnsi"/>
                 <w:bCs w:val="0"/>
               </w:rPr>
-              <w:t>RC-03</w:t>
+              <w:t>RC-04</w:t>
             </w:r>
           </w:p>
         </w:tc>
@@ -22642,13 +23125,22 @@
               <w:rPr>
                 <w:rFonts w:cstheme="minorHAnsi"/>
               </w:rPr>
-              <w:t>André Calderón</w:t>
-            </w:r>
+              <w:t xml:space="preserve">Akira </w:t>
+            </w:r>
+            <w:proofErr w:type="spellStart"/>
+            <w:r>
+              <w:rPr>
+                <w:rFonts w:cstheme="minorHAnsi"/>
+              </w:rPr>
+              <w:t>Tabuchi</w:t>
+            </w:r>
+            <w:proofErr w:type="spellEnd"/>
           </w:p>
         </w:tc>
       </w:tr>
       <w:tr>
         <w:trPr>
+          <w:trHeight w:val="438"/>
           <w:jc w:val="center"/>
         </w:trPr>
         <w:tc>
@@ -22694,7 +23186,21 @@
               <w:rPr>
                 <w:rFonts w:cstheme="minorHAnsi"/>
               </w:rPr>
-              <w:t>Listado de ítems de un proyecto específico que se encuentren en una ubicación diferente a la definida en el plan de gestión de cambios.</w:t>
+              <w:t xml:space="preserve">Listado de </w:t>
+            </w:r>
+            <w:proofErr w:type="spellStart"/>
+            <w:r>
+              <w:rPr>
+                <w:rFonts w:cstheme="minorHAnsi"/>
+              </w:rPr>
+              <w:t>Items</w:t>
+            </w:r>
+            <w:proofErr w:type="spellEnd"/>
+            <w:r>
+              <w:rPr>
+                <w:rFonts w:cstheme="minorHAnsi"/>
+              </w:rPr>
+              <w:t xml:space="preserve"> de un proyecto según su estado.</w:t>
             </w:r>
           </w:p>
         </w:tc>
@@ -22753,25 +23259,21 @@
               <w:rPr>
                 <w:rFonts w:cstheme="minorHAnsi"/>
               </w:rPr>
-              <w:t>Obtener la lista</w:t>
-            </w:r>
-            <w:r>
-              <w:rPr>
-                <w:rFonts w:cstheme="minorHAnsi"/>
-              </w:rPr>
-              <w:t xml:space="preserve"> de todos los ítems que no se encuentren en la ubicación indicada en el plan de gestión de configuración para que el auditor pueda detectar irregularidades</w:t>
-            </w:r>
-            <w:r>
-              <w:rPr>
-                <w:rFonts w:cstheme="minorHAnsi"/>
-              </w:rPr>
-              <w:t xml:space="preserve"> en el proyecto</w:t>
-            </w:r>
-            <w:r>
-              <w:rPr>
-                <w:rFonts w:cstheme="minorHAnsi"/>
-              </w:rPr>
-              <w:t xml:space="preserve"> con el plan de control de configuración.</w:t>
+              <w:t xml:space="preserve">Obtener un listado de todos los ítems de un proyecto según un estado deseado para poder determinar que </w:t>
+            </w:r>
+            <w:proofErr w:type="spellStart"/>
+            <w:r>
+              <w:rPr>
+                <w:rFonts w:cstheme="minorHAnsi"/>
+              </w:rPr>
+              <w:t>Items</w:t>
+            </w:r>
+            <w:proofErr w:type="spellEnd"/>
+            <w:r>
+              <w:rPr>
+                <w:rFonts w:cstheme="minorHAnsi"/>
+              </w:rPr>
+              <w:t xml:space="preserve"> necesitan ser revisados, ya están concluidos o están siendo modificados.</w:t>
             </w:r>
           </w:p>
         </w:tc>
@@ -22814,11 +23316,11 @@
           <w:p>
             <w:pPr>
               <w:pStyle w:val="Prrafodelista"/>
-              <w:widowControl/>
               <w:numPr>
                 <w:ilvl w:val="0"/>
-                <w:numId w:val="11"/>
+                <w:numId w:val="4"/>
               </w:numPr>
+              <w:ind w:left="329" w:firstLine="0"/>
               <w:cnfStyle w:val="000000000000" w:firstRow="0" w:lastRow="0" w:firstColumn="0" w:lastColumn="0" w:oddVBand="0" w:evenVBand="0" w:oddHBand="0" w:evenHBand="0" w:firstRowFirstColumn="0" w:firstRowLastColumn="0" w:lastRowFirstColumn="0" w:lastRowLastColumn="0"/>
               <w:rPr>
                 <w:rFonts w:cstheme="minorHAnsi"/>
@@ -22834,11 +23336,11 @@
           <w:p>
             <w:pPr>
               <w:pStyle w:val="Prrafodelista"/>
-              <w:widowControl/>
               <w:numPr>
                 <w:ilvl w:val="0"/>
-                <w:numId w:val="11"/>
+                <w:numId w:val="4"/>
               </w:numPr>
+              <w:ind w:left="329" w:firstLine="0"/>
               <w:cnfStyle w:val="000000000000" w:firstRow="0" w:lastRow="0" w:firstColumn="0" w:lastColumn="0" w:oddVBand="0" w:evenVBand="0" w:oddHBand="0" w:evenHBand="0" w:firstRowFirstColumn="0" w:firstRowLastColumn="0" w:lastRowFirstColumn="0" w:lastRowLastColumn="0"/>
               <w:rPr>
                 <w:rFonts w:cstheme="minorHAnsi"/>
@@ -22848,25 +23350,7 @@
               <w:rPr>
                 <w:rFonts w:cstheme="minorHAnsi"/>
               </w:rPr>
-              <w:t>Plan de Gestión de</w:t>
-            </w:r>
-            <w:r>
-              <w:rPr>
-                <w:rFonts w:cstheme="minorHAnsi"/>
-              </w:rPr>
-              <w:t xml:space="preserve"> la</w:t>
-            </w:r>
-            <w:r>
-              <w:rPr>
-                <w:rFonts w:cstheme="minorHAnsi"/>
-              </w:rPr>
-              <w:t xml:space="preserve"> </w:t>
-            </w:r>
-            <w:r>
-              <w:rPr>
-                <w:rFonts w:cstheme="minorHAnsi"/>
-              </w:rPr>
-              <w:t>Configuración</w:t>
+              <w:t>Estado a buscarse</w:t>
             </w:r>
           </w:p>
         </w:tc>
@@ -22958,46 +23442,427 @@
               <w:t>Nombre del ítem</w:t>
             </w:r>
           </w:p>
+        </w:tc>
+      </w:tr>
+    </w:tbl>
+    <w:p>
+      <w:pPr>
+        <w:rPr>
+          <w:lang w:eastAsia="en-US"/>
+        </w:rPr>
+      </w:pPr>
+    </w:p>
+    <w:tbl>
+      <w:tblPr>
+        <w:tblStyle w:val="Cuadrculamedia3-nfasis1"/>
+        <w:tblW w:w="7016" w:type="dxa"/>
+        <w:jc w:val="center"/>
+        <w:tblBorders>
+          <w:top w:val="single" w:sz="4" w:space="0" w:color="auto"/>
+          <w:left w:val="single" w:sz="4" w:space="0" w:color="auto"/>
+          <w:bottom w:val="single" w:sz="4" w:space="0" w:color="auto"/>
+          <w:right w:val="single" w:sz="4" w:space="0" w:color="auto"/>
+          <w:insideH w:val="single" w:sz="4" w:space="0" w:color="auto"/>
+          <w:insideV w:val="single" w:sz="4" w:space="0" w:color="auto"/>
+        </w:tblBorders>
+        <w:shd w:val="clear" w:color="auto" w:fill="FFFFFF" w:themeFill="background1"/>
+        <w:tblLayout w:type="fixed"/>
+        <w:tblLook w:val="04A0" w:firstRow="1" w:lastRow="0" w:firstColumn="1" w:lastColumn="0" w:noHBand="0" w:noVBand="1"/>
+      </w:tblPr>
+      <w:tblGrid>
+        <w:gridCol w:w="1629"/>
+        <w:gridCol w:w="5387"/>
+      </w:tblGrid>
+      <w:tr>
+        <w:trPr>
+          <w:cnfStyle w:val="100000000000" w:firstRow="1" w:lastRow="0" w:firstColumn="0" w:lastColumn="0" w:oddVBand="0" w:evenVBand="0" w:oddHBand="0" w:evenHBand="0" w:firstRowFirstColumn="0" w:firstRowLastColumn="0" w:lastRowFirstColumn="0" w:lastRowLastColumn="0"/>
+          <w:jc w:val="center"/>
+        </w:trPr>
+        <w:tc>
+          <w:tcPr>
+            <w:cnfStyle w:val="001000000000" w:firstRow="0" w:lastRow="0" w:firstColumn="1" w:lastColumn="0" w:oddVBand="0" w:evenVBand="0" w:oddHBand="0" w:evenHBand="0" w:firstRowFirstColumn="0" w:firstRowLastColumn="0" w:lastRowFirstColumn="0" w:lastRowLastColumn="0"/>
+            <w:tcW w:w="1629" w:type="dxa"/>
+            <w:tcBorders>
+              <w:top w:val="none" w:sz="0" w:space="0" w:color="auto"/>
+              <w:left w:val="none" w:sz="0" w:space="0" w:color="auto"/>
+              <w:bottom w:val="none" w:sz="0" w:space="0" w:color="auto"/>
+              <w:right w:val="none" w:sz="0" w:space="0" w:color="auto"/>
+            </w:tcBorders>
+            <w:shd w:val="clear" w:color="auto" w:fill="FFFFFF" w:themeFill="background1"/>
+          </w:tcPr>
+          <w:p>
+            <w:pPr>
+              <w:rPr>
+                <w:rFonts w:cstheme="minorHAnsi"/>
+                <w:b w:val="0"/>
+              </w:rPr>
+            </w:pPr>
+            <w:r>
+              <w:rPr>
+                <w:rFonts w:cstheme="minorHAnsi"/>
+              </w:rPr>
+              <w:t>ID</w:t>
+            </w:r>
+          </w:p>
+        </w:tc>
+        <w:tc>
+          <w:tcPr>
+            <w:tcW w:w="5387" w:type="dxa"/>
+            <w:tcBorders>
+              <w:top w:val="none" w:sz="0" w:space="0" w:color="auto"/>
+              <w:left w:val="none" w:sz="0" w:space="0" w:color="auto"/>
+              <w:bottom w:val="none" w:sz="0" w:space="0" w:color="auto"/>
+              <w:right w:val="none" w:sz="0" w:space="0" w:color="auto"/>
+            </w:tcBorders>
+            <w:shd w:val="clear" w:color="auto" w:fill="FFFFFF" w:themeFill="background1"/>
+            <w:vAlign w:val="center"/>
+          </w:tcPr>
+          <w:p>
+            <w:pPr>
+              <w:cnfStyle w:val="100000000000" w:firstRow="1" w:lastRow="0" w:firstColumn="0" w:lastColumn="0" w:oddVBand="0" w:evenVBand="0" w:oddHBand="0" w:evenHBand="0" w:firstRowFirstColumn="0" w:firstRowLastColumn="0" w:lastRowFirstColumn="0" w:lastRowLastColumn="0"/>
+              <w:rPr>
+                <w:rFonts w:cstheme="minorHAnsi"/>
+              </w:rPr>
+            </w:pPr>
+            <w:r>
+              <w:rPr>
+                <w:rFonts w:cstheme="minorHAnsi"/>
+                <w:bCs w:val="0"/>
+              </w:rPr>
+              <w:t>RC-05</w:t>
+            </w:r>
+          </w:p>
+        </w:tc>
+      </w:tr>
+      <w:tr>
+        <w:trPr>
+          <w:cnfStyle w:val="000000100000" w:firstRow="0" w:lastRow="0" w:firstColumn="0" w:lastColumn="0" w:oddVBand="0" w:evenVBand="0" w:oddHBand="1" w:evenHBand="0" w:firstRowFirstColumn="0" w:firstRowLastColumn="0" w:lastRowFirstColumn="0" w:lastRowLastColumn="0"/>
+          <w:jc w:val="center"/>
+        </w:trPr>
+        <w:tc>
+          <w:tcPr>
+            <w:cnfStyle w:val="001000000000" w:firstRow="0" w:lastRow="0" w:firstColumn="1" w:lastColumn="0" w:oddVBand="0" w:evenVBand="0" w:oddHBand="0" w:evenHBand="0" w:firstRowFirstColumn="0" w:firstRowLastColumn="0" w:lastRowFirstColumn="0" w:lastRowLastColumn="0"/>
+            <w:tcW w:w="1629" w:type="dxa"/>
+            <w:tcBorders>
+              <w:top w:val="none" w:sz="0" w:space="0" w:color="auto"/>
+              <w:left w:val="none" w:sz="0" w:space="0" w:color="auto"/>
+              <w:bottom w:val="none" w:sz="0" w:space="0" w:color="auto"/>
+              <w:right w:val="none" w:sz="0" w:space="0" w:color="auto"/>
+            </w:tcBorders>
+            <w:shd w:val="clear" w:color="auto" w:fill="FFFFFF" w:themeFill="background1"/>
+          </w:tcPr>
+          <w:p>
+            <w:pPr>
+              <w:rPr>
+                <w:rFonts w:cstheme="minorHAnsi"/>
+                <w:b w:val="0"/>
+              </w:rPr>
+            </w:pPr>
+            <w:r>
+              <w:rPr>
+                <w:rFonts w:cstheme="minorHAnsi"/>
+              </w:rPr>
+              <w:t>Autor</w:t>
+            </w:r>
+          </w:p>
+        </w:tc>
+        <w:tc>
+          <w:tcPr>
+            <w:tcW w:w="5387" w:type="dxa"/>
+            <w:tcBorders>
+              <w:top w:val="none" w:sz="0" w:space="0" w:color="auto"/>
+              <w:left w:val="none" w:sz="0" w:space="0" w:color="auto"/>
+              <w:bottom w:val="none" w:sz="0" w:space="0" w:color="auto"/>
+              <w:right w:val="none" w:sz="0" w:space="0" w:color="auto"/>
+            </w:tcBorders>
+            <w:shd w:val="clear" w:color="auto" w:fill="FFFFFF" w:themeFill="background1"/>
+            <w:vAlign w:val="center"/>
+          </w:tcPr>
+          <w:p>
+            <w:pPr>
+              <w:cnfStyle w:val="000000100000" w:firstRow="0" w:lastRow="0" w:firstColumn="0" w:lastColumn="0" w:oddVBand="0" w:evenVBand="0" w:oddHBand="1" w:evenHBand="0" w:firstRowFirstColumn="0" w:firstRowLastColumn="0" w:lastRowFirstColumn="0" w:lastRowLastColumn="0"/>
+              <w:rPr>
+                <w:rFonts w:cstheme="minorHAnsi"/>
+              </w:rPr>
+            </w:pPr>
+            <w:r>
+              <w:rPr>
+                <w:rFonts w:cstheme="minorHAnsi"/>
+              </w:rPr>
+              <w:t xml:space="preserve">Akira </w:t>
+            </w:r>
+            <w:proofErr w:type="spellStart"/>
+            <w:r>
+              <w:rPr>
+                <w:rFonts w:cstheme="minorHAnsi"/>
+              </w:rPr>
+              <w:t>Tabuchi</w:t>
+            </w:r>
+            <w:proofErr w:type="spellEnd"/>
+          </w:p>
+        </w:tc>
+      </w:tr>
+      <w:tr>
+        <w:trPr>
+          <w:trHeight w:val="438"/>
+          <w:jc w:val="center"/>
+        </w:trPr>
+        <w:tc>
+          <w:tcPr>
+            <w:cnfStyle w:val="001000000000" w:firstRow="0" w:lastRow="0" w:firstColumn="1" w:lastColumn="0" w:oddVBand="0" w:evenVBand="0" w:oddHBand="0" w:evenHBand="0" w:firstRowFirstColumn="0" w:firstRowLastColumn="0" w:lastRowFirstColumn="0" w:lastRowLastColumn="0"/>
+            <w:tcW w:w="1629" w:type="dxa"/>
+            <w:tcBorders>
+              <w:left w:val="none" w:sz="0" w:space="0" w:color="auto"/>
+              <w:bottom w:val="none" w:sz="0" w:space="0" w:color="auto"/>
+              <w:right w:val="none" w:sz="0" w:space="0" w:color="auto"/>
+            </w:tcBorders>
+            <w:shd w:val="clear" w:color="auto" w:fill="FFFFFF" w:themeFill="background1"/>
+          </w:tcPr>
+          <w:p>
+            <w:pPr>
+              <w:rPr>
+                <w:rFonts w:cstheme="minorHAnsi"/>
+                <w:b w:val="0"/>
+              </w:rPr>
+            </w:pPr>
+            <w:r>
+              <w:rPr>
+                <w:rFonts w:cstheme="minorHAnsi"/>
+              </w:rPr>
+              <w:t>Título</w:t>
+            </w:r>
+          </w:p>
+        </w:tc>
+        <w:tc>
+          <w:tcPr>
+            <w:tcW w:w="5387" w:type="dxa"/>
+            <w:shd w:val="clear" w:color="auto" w:fill="FFFFFF" w:themeFill="background1"/>
+            <w:vAlign w:val="center"/>
+          </w:tcPr>
+          <w:p>
+            <w:pPr>
+              <w:cnfStyle w:val="000000000000" w:firstRow="0" w:lastRow="0" w:firstColumn="0" w:lastColumn="0" w:oddVBand="0" w:evenVBand="0" w:oddHBand="0" w:evenHBand="0" w:firstRowFirstColumn="0" w:firstRowLastColumn="0" w:lastRowFirstColumn="0" w:lastRowLastColumn="0"/>
+              <w:rPr>
+                <w:rFonts w:cstheme="minorHAnsi"/>
+              </w:rPr>
+            </w:pPr>
+            <w:r>
+              <w:rPr>
+                <w:rFonts w:cstheme="minorHAnsi"/>
+              </w:rPr>
+              <w:t xml:space="preserve">Listado de </w:t>
+            </w:r>
+            <w:proofErr w:type="spellStart"/>
+            <w:r>
+              <w:rPr>
+                <w:rFonts w:cstheme="minorHAnsi"/>
+              </w:rPr>
+              <w:t>Items</w:t>
+            </w:r>
+            <w:proofErr w:type="spellEnd"/>
+            <w:r>
+              <w:rPr>
+                <w:rFonts w:cstheme="minorHAnsi"/>
+              </w:rPr>
+              <w:t xml:space="preserve"> de un proyecto que han generado problemas en un rango de fechas determinado</w:t>
+            </w:r>
+          </w:p>
+        </w:tc>
+      </w:tr>
+      <w:tr>
+        <w:trPr>
+          <w:cnfStyle w:val="000000100000" w:firstRow="0" w:lastRow="0" w:firstColumn="0" w:lastColumn="0" w:oddVBand="0" w:evenVBand="0" w:oddHBand="1" w:evenHBand="0" w:firstRowFirstColumn="0" w:firstRowLastColumn="0" w:lastRowFirstColumn="0" w:lastRowLastColumn="0"/>
+          <w:jc w:val="center"/>
+        </w:trPr>
+        <w:tc>
+          <w:tcPr>
+            <w:cnfStyle w:val="001000000000" w:firstRow="0" w:lastRow="0" w:firstColumn="1" w:lastColumn="0" w:oddVBand="0" w:evenVBand="0" w:oddHBand="0" w:evenHBand="0" w:firstRowFirstColumn="0" w:firstRowLastColumn="0" w:lastRowFirstColumn="0" w:lastRowLastColumn="0"/>
+            <w:tcW w:w="1629" w:type="dxa"/>
+            <w:tcBorders>
+              <w:top w:val="none" w:sz="0" w:space="0" w:color="auto"/>
+              <w:left w:val="none" w:sz="0" w:space="0" w:color="auto"/>
+              <w:bottom w:val="none" w:sz="0" w:space="0" w:color="auto"/>
+              <w:right w:val="none" w:sz="0" w:space="0" w:color="auto"/>
+            </w:tcBorders>
+            <w:shd w:val="clear" w:color="auto" w:fill="FFFFFF" w:themeFill="background1"/>
+          </w:tcPr>
+          <w:p>
+            <w:pPr>
+              <w:rPr>
+                <w:rFonts w:cstheme="minorHAnsi"/>
+                <w:b w:val="0"/>
+              </w:rPr>
+            </w:pPr>
+            <w:r>
+              <w:rPr>
+                <w:rFonts w:cstheme="minorHAnsi"/>
+              </w:rPr>
+              <w:t>Propósito</w:t>
+            </w:r>
+          </w:p>
+        </w:tc>
+        <w:tc>
+          <w:tcPr>
+            <w:tcW w:w="5387" w:type="dxa"/>
+            <w:tcBorders>
+              <w:top w:val="none" w:sz="0" w:space="0" w:color="auto"/>
+              <w:left w:val="none" w:sz="0" w:space="0" w:color="auto"/>
+              <w:bottom w:val="none" w:sz="0" w:space="0" w:color="auto"/>
+              <w:right w:val="none" w:sz="0" w:space="0" w:color="auto"/>
+            </w:tcBorders>
+            <w:shd w:val="clear" w:color="auto" w:fill="FFFFFF" w:themeFill="background1"/>
+          </w:tcPr>
+          <w:p>
+            <w:pPr>
+              <w:cnfStyle w:val="000000100000" w:firstRow="0" w:lastRow="0" w:firstColumn="0" w:lastColumn="0" w:oddVBand="0" w:evenVBand="0" w:oddHBand="1" w:evenHBand="0" w:firstRowFirstColumn="0" w:firstRowLastColumn="0" w:lastRowFirstColumn="0" w:lastRowLastColumn="0"/>
+              <w:rPr>
+                <w:rFonts w:cstheme="minorHAnsi"/>
+              </w:rPr>
+            </w:pPr>
+            <w:r>
+              <w:t>Obtener una lista de ítems que han registrado algún problema en un rango de fechas determinado para poder determinar en donde se han utilizado los recursos.</w:t>
+            </w:r>
+          </w:p>
+        </w:tc>
+      </w:tr>
+      <w:tr>
+        <w:trPr>
+          <w:jc w:val="center"/>
+        </w:trPr>
+        <w:tc>
+          <w:tcPr>
+            <w:cnfStyle w:val="001000000000" w:firstRow="0" w:lastRow="0" w:firstColumn="1" w:lastColumn="0" w:oddVBand="0" w:evenVBand="0" w:oddHBand="0" w:evenHBand="0" w:firstRowFirstColumn="0" w:firstRowLastColumn="0" w:lastRowFirstColumn="0" w:lastRowLastColumn="0"/>
+            <w:tcW w:w="1629" w:type="dxa"/>
+            <w:tcBorders>
+              <w:left w:val="none" w:sz="0" w:space="0" w:color="auto"/>
+              <w:bottom w:val="none" w:sz="0" w:space="0" w:color="auto"/>
+              <w:right w:val="none" w:sz="0" w:space="0" w:color="auto"/>
+            </w:tcBorders>
+            <w:shd w:val="clear" w:color="auto" w:fill="FFFFFF" w:themeFill="background1"/>
+          </w:tcPr>
+          <w:p>
+            <w:pPr>
+              <w:rPr>
+                <w:rFonts w:cstheme="minorHAnsi"/>
+                <w:b w:val="0"/>
+              </w:rPr>
+            </w:pPr>
+            <w:r>
+              <w:rPr>
+                <w:rFonts w:cstheme="minorHAnsi"/>
+              </w:rPr>
+              <w:t>Entradas</w:t>
+            </w:r>
+          </w:p>
+        </w:tc>
+        <w:tc>
+          <w:tcPr>
+            <w:tcW w:w="5387" w:type="dxa"/>
+            <w:shd w:val="clear" w:color="auto" w:fill="FFFFFF" w:themeFill="background1"/>
+          </w:tcPr>
+          <w:p>
+            <w:pPr>
+              <w:pStyle w:val="Prrafodelista"/>
+              <w:numPr>
+                <w:ilvl w:val="0"/>
+                <w:numId w:val="4"/>
+              </w:numPr>
+              <w:cnfStyle w:val="000000000000" w:firstRow="0" w:lastRow="0" w:firstColumn="0" w:lastColumn="0" w:oddVBand="0" w:evenVBand="0" w:oddHBand="0" w:evenHBand="0" w:firstRowFirstColumn="0" w:firstRowLastColumn="0" w:lastRowFirstColumn="0" w:lastRowLastColumn="0"/>
+              <w:rPr>
+                <w:rFonts w:cstheme="minorHAnsi"/>
+              </w:rPr>
+            </w:pPr>
+            <w:r>
+              <w:rPr>
+                <w:rFonts w:cstheme="minorHAnsi"/>
+              </w:rPr>
+              <w:t>Nombre del proyecto</w:t>
+            </w:r>
+          </w:p>
           <w:p>
             <w:pPr>
               <w:pStyle w:val="Prrafodelista"/>
               <w:widowControl/>
               <w:numPr>
                 <w:ilvl w:val="0"/>
-                <w:numId w:val="14"/>
+                <w:numId w:val="4"/>
               </w:numPr>
-              <w:cnfStyle w:val="000000100000" w:firstRow="0" w:lastRow="0" w:firstColumn="0" w:lastColumn="0" w:oddVBand="0" w:evenVBand="0" w:oddHBand="1" w:evenHBand="0" w:firstRowFirstColumn="0" w:firstRowLastColumn="0" w:lastRowFirstColumn="0" w:lastRowLastColumn="0"/>
-              <w:rPr>
-                <w:rFonts w:cstheme="minorHAnsi"/>
-              </w:rPr>
-            </w:pPr>
-            <w:r>
-              <w:rPr>
-                <w:rFonts w:cstheme="minorHAnsi"/>
-              </w:rPr>
-              <w:t>Ruta en la que se encuentra el ítem</w:t>
+              <w:cnfStyle w:val="000000000000" w:firstRow="0" w:lastRow="0" w:firstColumn="0" w:lastColumn="0" w:oddVBand="0" w:evenVBand="0" w:oddHBand="0" w:evenHBand="0" w:firstRowFirstColumn="0" w:firstRowLastColumn="0" w:lastRowFirstColumn="0" w:lastRowLastColumn="0"/>
+              <w:rPr>
+                <w:rFonts w:cstheme="minorHAnsi"/>
+              </w:rPr>
+            </w:pPr>
+            <w:r>
+              <w:rPr>
+                <w:rFonts w:cstheme="minorHAnsi"/>
+              </w:rPr>
+              <w:t>Fecha inicio</w:t>
             </w:r>
           </w:p>
           <w:p>
             <w:pPr>
               <w:pStyle w:val="Prrafodelista"/>
-              <w:widowControl/>
               <w:numPr>
                 <w:ilvl w:val="0"/>
-                <w:numId w:val="14"/>
+                <w:numId w:val="4"/>
               </w:numPr>
-              <w:cnfStyle w:val="000000100000" w:firstRow="0" w:lastRow="0" w:firstColumn="0" w:lastColumn="0" w:oddVBand="0" w:evenVBand="0" w:oddHBand="1" w:evenHBand="0" w:firstRowFirstColumn="0" w:firstRowLastColumn="0" w:lastRowFirstColumn="0" w:lastRowLastColumn="0"/>
-              <w:rPr>
-                <w:rFonts w:cstheme="minorHAnsi"/>
-              </w:rPr>
-            </w:pPr>
-            <w:r>
-              <w:rPr>
-                <w:rFonts w:cstheme="minorHAnsi"/>
-              </w:rPr>
-              <w:t>Ruta en la que debería encontrarse el ítem</w:t>
-            </w:r>
-          </w:p>
+              <w:cnfStyle w:val="000000000000" w:firstRow="0" w:lastRow="0" w:firstColumn="0" w:lastColumn="0" w:oddVBand="0" w:evenVBand="0" w:oddHBand="0" w:evenHBand="0" w:firstRowFirstColumn="0" w:firstRowLastColumn="0" w:lastRowFirstColumn="0" w:lastRowLastColumn="0"/>
+              <w:rPr>
+                <w:rFonts w:cstheme="minorHAnsi"/>
+              </w:rPr>
+            </w:pPr>
+            <w:r>
+              <w:rPr>
+                <w:rFonts w:cstheme="minorHAnsi"/>
+              </w:rPr>
+              <w:t>Fecha fin</w:t>
+            </w:r>
+          </w:p>
+        </w:tc>
+      </w:tr>
+      <w:tr>
+        <w:trPr>
+          <w:cnfStyle w:val="000000100000" w:firstRow="0" w:lastRow="0" w:firstColumn="0" w:lastColumn="0" w:oddVBand="0" w:evenVBand="0" w:oddHBand="1" w:evenHBand="0" w:firstRowFirstColumn="0" w:firstRowLastColumn="0" w:lastRowFirstColumn="0" w:lastRowLastColumn="0"/>
+          <w:jc w:val="center"/>
+        </w:trPr>
+        <w:tc>
+          <w:tcPr>
+            <w:cnfStyle w:val="001000000000" w:firstRow="0" w:lastRow="0" w:firstColumn="1" w:lastColumn="0" w:oddVBand="0" w:evenVBand="0" w:oddHBand="0" w:evenHBand="0" w:firstRowFirstColumn="0" w:firstRowLastColumn="0" w:lastRowFirstColumn="0" w:lastRowLastColumn="0"/>
+            <w:tcW w:w="1629" w:type="dxa"/>
+            <w:tcBorders>
+              <w:top w:val="none" w:sz="0" w:space="0" w:color="auto"/>
+              <w:left w:val="none" w:sz="0" w:space="0" w:color="auto"/>
+              <w:bottom w:val="none" w:sz="0" w:space="0" w:color="auto"/>
+              <w:right w:val="none" w:sz="0" w:space="0" w:color="auto"/>
+            </w:tcBorders>
+            <w:shd w:val="clear" w:color="auto" w:fill="FFFFFF" w:themeFill="background1"/>
+          </w:tcPr>
+          <w:p>
+            <w:pPr>
+              <w:rPr>
+                <w:rFonts w:cstheme="minorHAnsi"/>
+                <w:b w:val="0"/>
+              </w:rPr>
+            </w:pPr>
+            <w:r>
+              <w:rPr>
+                <w:rFonts w:cstheme="minorHAnsi"/>
+              </w:rPr>
+              <w:t>Salidas</w:t>
+            </w:r>
+          </w:p>
+        </w:tc>
+        <w:tc>
+          <w:tcPr>
+            <w:tcW w:w="5387" w:type="dxa"/>
+            <w:tcBorders>
+              <w:top w:val="none" w:sz="0" w:space="0" w:color="auto"/>
+              <w:left w:val="none" w:sz="0" w:space="0" w:color="auto"/>
+              <w:bottom w:val="none" w:sz="0" w:space="0" w:color="auto"/>
+              <w:right w:val="none" w:sz="0" w:space="0" w:color="auto"/>
+            </w:tcBorders>
+            <w:shd w:val="clear" w:color="auto" w:fill="FFFFFF" w:themeFill="background1"/>
+          </w:tcPr>
           <w:p>
             <w:pPr>
               <w:pStyle w:val="Prrafodelista"/>
@@ -23014,13 +23879,522 @@
               <w:rPr>
                 <w:rFonts w:cstheme="minorHAnsi"/>
               </w:rPr>
-              <w:t xml:space="preserve">Nombre del autor que creo el </w:t>
-            </w:r>
-            <w:r>
-              <w:rPr>
-                <w:rFonts w:cstheme="minorHAnsi"/>
-              </w:rPr>
-              <w:t>ítem</w:t>
+              <w:t xml:space="preserve">ID </w:t>
+            </w:r>
+            <w:r>
+              <w:rPr>
+                <w:rFonts w:cstheme="minorHAnsi"/>
+              </w:rPr>
+              <w:t>del ítem</w:t>
+            </w:r>
+          </w:p>
+          <w:p>
+            <w:pPr>
+              <w:pStyle w:val="Prrafodelista"/>
+              <w:numPr>
+                <w:ilvl w:val="0"/>
+                <w:numId w:val="14"/>
+              </w:numPr>
+              <w:cnfStyle w:val="000000100000" w:firstRow="0" w:lastRow="0" w:firstColumn="0" w:lastColumn="0" w:oddVBand="0" w:evenVBand="0" w:oddHBand="1" w:evenHBand="0" w:firstRowFirstColumn="0" w:firstRowLastColumn="0" w:lastRowFirstColumn="0" w:lastRowLastColumn="0"/>
+              <w:rPr>
+                <w:rFonts w:cstheme="minorHAnsi"/>
+              </w:rPr>
+            </w:pPr>
+            <w:r>
+              <w:rPr>
+                <w:rFonts w:cstheme="minorHAnsi"/>
+              </w:rPr>
+              <w:lastRenderedPageBreak/>
+              <w:t>Nombre del ítem</w:t>
+            </w:r>
+            <w:bookmarkStart w:id="47" w:name="_GoBack"/>
+            <w:bookmarkEnd w:id="47"/>
+          </w:p>
+          <w:p>
+            <w:pPr>
+              <w:pStyle w:val="Prrafodelista"/>
+              <w:numPr>
+                <w:ilvl w:val="0"/>
+                <w:numId w:val="14"/>
+              </w:numPr>
+              <w:cnfStyle w:val="000000100000" w:firstRow="0" w:lastRow="0" w:firstColumn="0" w:lastColumn="0" w:oddVBand="0" w:evenVBand="0" w:oddHBand="1" w:evenHBand="0" w:firstRowFirstColumn="0" w:firstRowLastColumn="0" w:lastRowFirstColumn="0" w:lastRowLastColumn="0"/>
+              <w:rPr>
+                <w:rFonts w:cstheme="minorHAnsi"/>
+              </w:rPr>
+            </w:pPr>
+            <w:r>
+              <w:rPr>
+                <w:rFonts w:cstheme="minorHAnsi"/>
+              </w:rPr>
+              <w:t>Problema que tenía el ítem en cuestión</w:t>
+            </w:r>
+          </w:p>
+        </w:tc>
+      </w:tr>
+    </w:tbl>
+    <w:p>
+      <w:pPr>
+        <w:rPr>
+          <w:lang w:eastAsia="en-US"/>
+        </w:rPr>
+      </w:pPr>
+    </w:p>
+    <w:tbl>
+      <w:tblPr>
+        <w:tblStyle w:val="Cuadrculamedia3-nfasis1"/>
+        <w:tblW w:w="7016" w:type="dxa"/>
+        <w:jc w:val="center"/>
+        <w:tblBorders>
+          <w:top w:val="single" w:sz="4" w:space="0" w:color="auto"/>
+          <w:left w:val="single" w:sz="4" w:space="0" w:color="auto"/>
+          <w:bottom w:val="single" w:sz="4" w:space="0" w:color="auto"/>
+          <w:right w:val="single" w:sz="4" w:space="0" w:color="auto"/>
+          <w:insideH w:val="single" w:sz="4" w:space="0" w:color="auto"/>
+          <w:insideV w:val="single" w:sz="4" w:space="0" w:color="auto"/>
+        </w:tblBorders>
+        <w:shd w:val="clear" w:color="auto" w:fill="FFFFFF" w:themeFill="background1"/>
+        <w:tblLayout w:type="fixed"/>
+        <w:tblLook w:val="04A0" w:firstRow="1" w:lastRow="0" w:firstColumn="1" w:lastColumn="0" w:noHBand="0" w:noVBand="1"/>
+      </w:tblPr>
+      <w:tblGrid>
+        <w:gridCol w:w="1629"/>
+        <w:gridCol w:w="5387"/>
+      </w:tblGrid>
+      <w:tr>
+        <w:trPr>
+          <w:cnfStyle w:val="100000000000" w:firstRow="1" w:lastRow="0" w:firstColumn="0" w:lastColumn="0" w:oddVBand="0" w:evenVBand="0" w:oddHBand="0" w:evenHBand="0" w:firstRowFirstColumn="0" w:firstRowLastColumn="0" w:lastRowFirstColumn="0" w:lastRowLastColumn="0"/>
+          <w:jc w:val="center"/>
+        </w:trPr>
+        <w:tc>
+          <w:tcPr>
+            <w:cnfStyle w:val="001000000000" w:firstRow="0" w:lastRow="0" w:firstColumn="1" w:lastColumn="0" w:oddVBand="0" w:evenVBand="0" w:oddHBand="0" w:evenHBand="0" w:firstRowFirstColumn="0" w:firstRowLastColumn="0" w:lastRowFirstColumn="0" w:lastRowLastColumn="0"/>
+            <w:tcW w:w="1629" w:type="dxa"/>
+            <w:tcBorders>
+              <w:top w:val="none" w:sz="0" w:space="0" w:color="auto"/>
+              <w:left w:val="none" w:sz="0" w:space="0" w:color="auto"/>
+              <w:bottom w:val="none" w:sz="0" w:space="0" w:color="auto"/>
+              <w:right w:val="none" w:sz="0" w:space="0" w:color="auto"/>
+            </w:tcBorders>
+            <w:shd w:val="clear" w:color="auto" w:fill="FFFFFF" w:themeFill="background1"/>
+          </w:tcPr>
+          <w:p>
+            <w:pPr>
+              <w:rPr>
+                <w:rFonts w:cstheme="minorHAnsi"/>
+                <w:b w:val="0"/>
+              </w:rPr>
+            </w:pPr>
+            <w:r>
+              <w:rPr>
+                <w:rFonts w:cstheme="minorHAnsi"/>
+              </w:rPr>
+              <w:t>ID</w:t>
+            </w:r>
+          </w:p>
+        </w:tc>
+        <w:tc>
+          <w:tcPr>
+            <w:tcW w:w="5387" w:type="dxa"/>
+            <w:tcBorders>
+              <w:top w:val="none" w:sz="0" w:space="0" w:color="auto"/>
+              <w:left w:val="none" w:sz="0" w:space="0" w:color="auto"/>
+              <w:bottom w:val="none" w:sz="0" w:space="0" w:color="auto"/>
+              <w:right w:val="none" w:sz="0" w:space="0" w:color="auto"/>
+            </w:tcBorders>
+            <w:shd w:val="clear" w:color="auto" w:fill="FFFFFF" w:themeFill="background1"/>
+            <w:vAlign w:val="center"/>
+          </w:tcPr>
+          <w:p>
+            <w:pPr>
+              <w:cnfStyle w:val="100000000000" w:firstRow="1" w:lastRow="0" w:firstColumn="0" w:lastColumn="0" w:oddVBand="0" w:evenVBand="0" w:oddHBand="0" w:evenHBand="0" w:firstRowFirstColumn="0" w:firstRowLastColumn="0" w:lastRowFirstColumn="0" w:lastRowLastColumn="0"/>
+              <w:rPr>
+                <w:rFonts w:cstheme="minorHAnsi"/>
+              </w:rPr>
+            </w:pPr>
+            <w:r>
+              <w:rPr>
+                <w:rFonts w:cstheme="minorHAnsi"/>
+                <w:bCs w:val="0"/>
+              </w:rPr>
+              <w:t>RC-06</w:t>
+            </w:r>
+          </w:p>
+        </w:tc>
+      </w:tr>
+      <w:tr>
+        <w:trPr>
+          <w:cnfStyle w:val="000000100000" w:firstRow="0" w:lastRow="0" w:firstColumn="0" w:lastColumn="0" w:oddVBand="0" w:evenVBand="0" w:oddHBand="1" w:evenHBand="0" w:firstRowFirstColumn="0" w:firstRowLastColumn="0" w:lastRowFirstColumn="0" w:lastRowLastColumn="0"/>
+          <w:jc w:val="center"/>
+        </w:trPr>
+        <w:tc>
+          <w:tcPr>
+            <w:cnfStyle w:val="001000000000" w:firstRow="0" w:lastRow="0" w:firstColumn="1" w:lastColumn="0" w:oddVBand="0" w:evenVBand="0" w:oddHBand="0" w:evenHBand="0" w:firstRowFirstColumn="0" w:firstRowLastColumn="0" w:lastRowFirstColumn="0" w:lastRowLastColumn="0"/>
+            <w:tcW w:w="1629" w:type="dxa"/>
+            <w:tcBorders>
+              <w:top w:val="none" w:sz="0" w:space="0" w:color="auto"/>
+              <w:left w:val="none" w:sz="0" w:space="0" w:color="auto"/>
+              <w:bottom w:val="none" w:sz="0" w:space="0" w:color="auto"/>
+              <w:right w:val="none" w:sz="0" w:space="0" w:color="auto"/>
+            </w:tcBorders>
+            <w:shd w:val="clear" w:color="auto" w:fill="FFFFFF" w:themeFill="background1"/>
+          </w:tcPr>
+          <w:p>
+            <w:pPr>
+              <w:rPr>
+                <w:rFonts w:cstheme="minorHAnsi"/>
+                <w:b w:val="0"/>
+              </w:rPr>
+            </w:pPr>
+            <w:r>
+              <w:rPr>
+                <w:rFonts w:cstheme="minorHAnsi"/>
+              </w:rPr>
+              <w:t>Autor</w:t>
+            </w:r>
+          </w:p>
+        </w:tc>
+        <w:tc>
+          <w:tcPr>
+            <w:tcW w:w="5387" w:type="dxa"/>
+            <w:tcBorders>
+              <w:top w:val="none" w:sz="0" w:space="0" w:color="auto"/>
+              <w:left w:val="none" w:sz="0" w:space="0" w:color="auto"/>
+              <w:bottom w:val="none" w:sz="0" w:space="0" w:color="auto"/>
+              <w:right w:val="none" w:sz="0" w:space="0" w:color="auto"/>
+            </w:tcBorders>
+            <w:shd w:val="clear" w:color="auto" w:fill="FFFFFF" w:themeFill="background1"/>
+            <w:vAlign w:val="center"/>
+          </w:tcPr>
+          <w:p>
+            <w:pPr>
+              <w:cnfStyle w:val="000000100000" w:firstRow="0" w:lastRow="0" w:firstColumn="0" w:lastColumn="0" w:oddVBand="0" w:evenVBand="0" w:oddHBand="1" w:evenHBand="0" w:firstRowFirstColumn="0" w:firstRowLastColumn="0" w:lastRowFirstColumn="0" w:lastRowLastColumn="0"/>
+              <w:rPr>
+                <w:rFonts w:cstheme="minorHAnsi"/>
+              </w:rPr>
+            </w:pPr>
+            <w:r>
+              <w:rPr>
+                <w:rFonts w:cstheme="minorHAnsi"/>
+              </w:rPr>
+              <w:t xml:space="preserve">Akira </w:t>
+            </w:r>
+            <w:proofErr w:type="spellStart"/>
+            <w:r>
+              <w:rPr>
+                <w:rFonts w:cstheme="minorHAnsi"/>
+              </w:rPr>
+              <w:t>Tabuchi</w:t>
+            </w:r>
+            <w:proofErr w:type="spellEnd"/>
+          </w:p>
+        </w:tc>
+      </w:tr>
+      <w:tr>
+        <w:trPr>
+          <w:trHeight w:val="438"/>
+          <w:jc w:val="center"/>
+        </w:trPr>
+        <w:tc>
+          <w:tcPr>
+            <w:cnfStyle w:val="001000000000" w:firstRow="0" w:lastRow="0" w:firstColumn="1" w:lastColumn="0" w:oddVBand="0" w:evenVBand="0" w:oddHBand="0" w:evenHBand="0" w:firstRowFirstColumn="0" w:firstRowLastColumn="0" w:lastRowFirstColumn="0" w:lastRowLastColumn="0"/>
+            <w:tcW w:w="1629" w:type="dxa"/>
+            <w:tcBorders>
+              <w:left w:val="none" w:sz="0" w:space="0" w:color="auto"/>
+              <w:bottom w:val="none" w:sz="0" w:space="0" w:color="auto"/>
+              <w:right w:val="none" w:sz="0" w:space="0" w:color="auto"/>
+            </w:tcBorders>
+            <w:shd w:val="clear" w:color="auto" w:fill="FFFFFF" w:themeFill="background1"/>
+          </w:tcPr>
+          <w:p>
+            <w:pPr>
+              <w:rPr>
+                <w:rFonts w:cstheme="minorHAnsi"/>
+                <w:b w:val="0"/>
+              </w:rPr>
+            </w:pPr>
+            <w:r>
+              <w:rPr>
+                <w:rFonts w:cstheme="minorHAnsi"/>
+              </w:rPr>
+              <w:t>Título</w:t>
+            </w:r>
+          </w:p>
+        </w:tc>
+        <w:tc>
+          <w:tcPr>
+            <w:tcW w:w="5387" w:type="dxa"/>
+            <w:shd w:val="clear" w:color="auto" w:fill="FFFFFF" w:themeFill="background1"/>
+            <w:vAlign w:val="center"/>
+          </w:tcPr>
+          <w:p>
+            <w:pPr>
+              <w:cnfStyle w:val="000000000000" w:firstRow="0" w:lastRow="0" w:firstColumn="0" w:lastColumn="0" w:oddVBand="0" w:evenVBand="0" w:oddHBand="0" w:evenHBand="0" w:firstRowFirstColumn="0" w:firstRowLastColumn="0" w:lastRowFirstColumn="0" w:lastRowLastColumn="0"/>
+              <w:rPr>
+                <w:rFonts w:cstheme="minorHAnsi"/>
+              </w:rPr>
+            </w:pPr>
+            <w:r>
+              <w:rPr>
+                <w:rFonts w:cstheme="minorHAnsi"/>
+              </w:rPr>
+              <w:t xml:space="preserve">Lista de </w:t>
+            </w:r>
+            <w:r>
+              <w:t>comentarios, quejas e incidentes de un proyecto.</w:t>
+            </w:r>
+          </w:p>
+        </w:tc>
+      </w:tr>
+      <w:tr>
+        <w:trPr>
+          <w:cnfStyle w:val="000000100000" w:firstRow="0" w:lastRow="0" w:firstColumn="0" w:lastColumn="0" w:oddVBand="0" w:evenVBand="0" w:oddHBand="1" w:evenHBand="0" w:firstRowFirstColumn="0" w:firstRowLastColumn="0" w:lastRowFirstColumn="0" w:lastRowLastColumn="0"/>
+          <w:jc w:val="center"/>
+        </w:trPr>
+        <w:tc>
+          <w:tcPr>
+            <w:cnfStyle w:val="001000000000" w:firstRow="0" w:lastRow="0" w:firstColumn="1" w:lastColumn="0" w:oddVBand="0" w:evenVBand="0" w:oddHBand="0" w:evenHBand="0" w:firstRowFirstColumn="0" w:firstRowLastColumn="0" w:lastRowFirstColumn="0" w:lastRowLastColumn="0"/>
+            <w:tcW w:w="1629" w:type="dxa"/>
+            <w:tcBorders>
+              <w:top w:val="none" w:sz="0" w:space="0" w:color="auto"/>
+              <w:left w:val="none" w:sz="0" w:space="0" w:color="auto"/>
+              <w:bottom w:val="none" w:sz="0" w:space="0" w:color="auto"/>
+              <w:right w:val="none" w:sz="0" w:space="0" w:color="auto"/>
+            </w:tcBorders>
+            <w:shd w:val="clear" w:color="auto" w:fill="FFFFFF" w:themeFill="background1"/>
+          </w:tcPr>
+          <w:p>
+            <w:pPr>
+              <w:rPr>
+                <w:rFonts w:cstheme="minorHAnsi"/>
+                <w:b w:val="0"/>
+              </w:rPr>
+            </w:pPr>
+            <w:r>
+              <w:rPr>
+                <w:rFonts w:cstheme="minorHAnsi"/>
+              </w:rPr>
+              <w:t>Propósito</w:t>
+            </w:r>
+          </w:p>
+        </w:tc>
+        <w:tc>
+          <w:tcPr>
+            <w:tcW w:w="5387" w:type="dxa"/>
+            <w:tcBorders>
+              <w:top w:val="none" w:sz="0" w:space="0" w:color="auto"/>
+              <w:left w:val="none" w:sz="0" w:space="0" w:color="auto"/>
+              <w:bottom w:val="none" w:sz="0" w:space="0" w:color="auto"/>
+              <w:right w:val="none" w:sz="0" w:space="0" w:color="auto"/>
+            </w:tcBorders>
+            <w:shd w:val="clear" w:color="auto" w:fill="FFFFFF" w:themeFill="background1"/>
+          </w:tcPr>
+          <w:p>
+            <w:pPr>
+              <w:cnfStyle w:val="000000100000" w:firstRow="0" w:lastRow="0" w:firstColumn="0" w:lastColumn="0" w:oddVBand="0" w:evenVBand="0" w:oddHBand="1" w:evenHBand="0" w:firstRowFirstColumn="0" w:firstRowLastColumn="0" w:lastRowFirstColumn="0" w:lastRowLastColumn="0"/>
+              <w:rPr>
+                <w:rFonts w:cstheme="minorHAnsi"/>
+              </w:rPr>
+            </w:pPr>
+            <w:r>
+              <w:rPr>
+                <w:rFonts w:cstheme="minorHAnsi"/>
+              </w:rPr>
+              <w:t xml:space="preserve">Obtener una lista de todas los </w:t>
+            </w:r>
+            <w:r>
+              <w:t>comentarios, quejas e incidentes de un proyecto</w:t>
+            </w:r>
+            <w:r>
+              <w:t xml:space="preserve"> determinado para determinar posibles causas comunes de problemas en el proyecto.</w:t>
+            </w:r>
+          </w:p>
+        </w:tc>
+      </w:tr>
+      <w:tr>
+        <w:trPr>
+          <w:jc w:val="center"/>
+        </w:trPr>
+        <w:tc>
+          <w:tcPr>
+            <w:cnfStyle w:val="001000000000" w:firstRow="0" w:lastRow="0" w:firstColumn="1" w:lastColumn="0" w:oddVBand="0" w:evenVBand="0" w:oddHBand="0" w:evenHBand="0" w:firstRowFirstColumn="0" w:firstRowLastColumn="0" w:lastRowFirstColumn="0" w:lastRowLastColumn="0"/>
+            <w:tcW w:w="1629" w:type="dxa"/>
+            <w:tcBorders>
+              <w:left w:val="none" w:sz="0" w:space="0" w:color="auto"/>
+              <w:bottom w:val="none" w:sz="0" w:space="0" w:color="auto"/>
+              <w:right w:val="none" w:sz="0" w:space="0" w:color="auto"/>
+            </w:tcBorders>
+            <w:shd w:val="clear" w:color="auto" w:fill="FFFFFF" w:themeFill="background1"/>
+          </w:tcPr>
+          <w:p>
+            <w:pPr>
+              <w:rPr>
+                <w:rFonts w:cstheme="minorHAnsi"/>
+                <w:b w:val="0"/>
+              </w:rPr>
+            </w:pPr>
+            <w:r>
+              <w:rPr>
+                <w:rFonts w:cstheme="minorHAnsi"/>
+              </w:rPr>
+              <w:t>Entradas</w:t>
+            </w:r>
+          </w:p>
+        </w:tc>
+        <w:tc>
+          <w:tcPr>
+            <w:tcW w:w="5387" w:type="dxa"/>
+            <w:shd w:val="clear" w:color="auto" w:fill="FFFFFF" w:themeFill="background1"/>
+          </w:tcPr>
+          <w:p>
+            <w:pPr>
+              <w:pStyle w:val="Prrafodelista"/>
+              <w:numPr>
+                <w:ilvl w:val="0"/>
+                <w:numId w:val="4"/>
+              </w:numPr>
+              <w:ind w:left="329" w:firstLine="0"/>
+              <w:cnfStyle w:val="000000000000" w:firstRow="0" w:lastRow="0" w:firstColumn="0" w:lastColumn="0" w:oddVBand="0" w:evenVBand="0" w:oddHBand="0" w:evenHBand="0" w:firstRowFirstColumn="0" w:firstRowLastColumn="0" w:lastRowFirstColumn="0" w:lastRowLastColumn="0"/>
+              <w:rPr>
+                <w:rFonts w:cstheme="minorHAnsi"/>
+              </w:rPr>
+            </w:pPr>
+            <w:r>
+              <w:rPr>
+                <w:rFonts w:cstheme="minorHAnsi"/>
+              </w:rPr>
+              <w:t>Nombre del proyecto</w:t>
+            </w:r>
+          </w:p>
+        </w:tc>
+      </w:tr>
+      <w:tr>
+        <w:trPr>
+          <w:cnfStyle w:val="000000100000" w:firstRow="0" w:lastRow="0" w:firstColumn="0" w:lastColumn="0" w:oddVBand="0" w:evenVBand="0" w:oddHBand="1" w:evenHBand="0" w:firstRowFirstColumn="0" w:firstRowLastColumn="0" w:lastRowFirstColumn="0" w:lastRowLastColumn="0"/>
+          <w:jc w:val="center"/>
+        </w:trPr>
+        <w:tc>
+          <w:tcPr>
+            <w:cnfStyle w:val="001000000000" w:firstRow="0" w:lastRow="0" w:firstColumn="1" w:lastColumn="0" w:oddVBand="0" w:evenVBand="0" w:oddHBand="0" w:evenHBand="0" w:firstRowFirstColumn="0" w:firstRowLastColumn="0" w:lastRowFirstColumn="0" w:lastRowLastColumn="0"/>
+            <w:tcW w:w="1629" w:type="dxa"/>
+            <w:tcBorders>
+              <w:top w:val="none" w:sz="0" w:space="0" w:color="auto"/>
+              <w:left w:val="none" w:sz="0" w:space="0" w:color="auto"/>
+              <w:bottom w:val="none" w:sz="0" w:space="0" w:color="auto"/>
+              <w:right w:val="none" w:sz="0" w:space="0" w:color="auto"/>
+            </w:tcBorders>
+            <w:shd w:val="clear" w:color="auto" w:fill="FFFFFF" w:themeFill="background1"/>
+          </w:tcPr>
+          <w:p>
+            <w:pPr>
+              <w:rPr>
+                <w:rFonts w:cstheme="minorHAnsi"/>
+                <w:b w:val="0"/>
+              </w:rPr>
+            </w:pPr>
+            <w:r>
+              <w:rPr>
+                <w:rFonts w:cstheme="minorHAnsi"/>
+              </w:rPr>
+              <w:t>Salidas</w:t>
+            </w:r>
+          </w:p>
+        </w:tc>
+        <w:tc>
+          <w:tcPr>
+            <w:tcW w:w="5387" w:type="dxa"/>
+            <w:tcBorders>
+              <w:top w:val="none" w:sz="0" w:space="0" w:color="auto"/>
+              <w:left w:val="none" w:sz="0" w:space="0" w:color="auto"/>
+              <w:bottom w:val="none" w:sz="0" w:space="0" w:color="auto"/>
+              <w:right w:val="none" w:sz="0" w:space="0" w:color="auto"/>
+            </w:tcBorders>
+            <w:shd w:val="clear" w:color="auto" w:fill="FFFFFF" w:themeFill="background1"/>
+          </w:tcPr>
+          <w:p>
+            <w:pPr>
+              <w:pStyle w:val="Prrafodelista"/>
+              <w:numPr>
+                <w:ilvl w:val="0"/>
+                <w:numId w:val="14"/>
+              </w:numPr>
+              <w:cnfStyle w:val="000000100000" w:firstRow="0" w:lastRow="0" w:firstColumn="0" w:lastColumn="0" w:oddVBand="0" w:evenVBand="0" w:oddHBand="1" w:evenHBand="0" w:firstRowFirstColumn="0" w:firstRowLastColumn="0" w:lastRowFirstColumn="0" w:lastRowLastColumn="0"/>
+              <w:rPr>
+                <w:rFonts w:cstheme="minorHAnsi"/>
+              </w:rPr>
+            </w:pPr>
+            <w:r>
+              <w:rPr>
+                <w:rFonts w:cstheme="minorHAnsi"/>
+              </w:rPr>
+              <w:t xml:space="preserve">ID </w:t>
+            </w:r>
+            <w:r>
+              <w:rPr>
+                <w:rFonts w:cstheme="minorHAnsi"/>
+              </w:rPr>
+              <w:t xml:space="preserve">del </w:t>
+            </w:r>
+            <w:r>
+              <w:t xml:space="preserve">comentarios, quejas </w:t>
+            </w:r>
+            <w:r>
+              <w:t>o</w:t>
+            </w:r>
+            <w:r>
+              <w:t xml:space="preserve"> incidentes</w:t>
+            </w:r>
+          </w:p>
+          <w:p>
+            <w:pPr>
+              <w:pStyle w:val="Prrafodelista"/>
+              <w:numPr>
+                <w:ilvl w:val="0"/>
+                <w:numId w:val="14"/>
+              </w:numPr>
+              <w:cnfStyle w:val="000000100000" w:firstRow="0" w:lastRow="0" w:firstColumn="0" w:lastColumn="0" w:oddVBand="0" w:evenVBand="0" w:oddHBand="1" w:evenHBand="0" w:firstRowFirstColumn="0" w:firstRowLastColumn="0" w:lastRowFirstColumn="0" w:lastRowLastColumn="0"/>
+              <w:rPr>
+                <w:rFonts w:cstheme="minorHAnsi"/>
+              </w:rPr>
+            </w:pPr>
+            <w:r>
+              <w:rPr>
+                <w:rFonts w:cstheme="minorHAnsi"/>
+              </w:rPr>
+              <w:t xml:space="preserve">Nombre del </w:t>
+            </w:r>
+            <w:r>
+              <w:t xml:space="preserve">comentarios, quejas </w:t>
+            </w:r>
+            <w:r>
+              <w:t>o</w:t>
+            </w:r>
+            <w:r>
+              <w:t xml:space="preserve"> incidentes</w:t>
+            </w:r>
+          </w:p>
+          <w:p>
+            <w:pPr>
+              <w:pStyle w:val="Prrafodelista"/>
+              <w:numPr>
+                <w:ilvl w:val="0"/>
+                <w:numId w:val="14"/>
+              </w:numPr>
+              <w:cnfStyle w:val="000000100000" w:firstRow="0" w:lastRow="0" w:firstColumn="0" w:lastColumn="0" w:oddVBand="0" w:evenVBand="0" w:oddHBand="1" w:evenHBand="0" w:firstRowFirstColumn="0" w:firstRowLastColumn="0" w:lastRowFirstColumn="0" w:lastRowLastColumn="0"/>
+              <w:rPr>
+                <w:rFonts w:cstheme="minorHAnsi"/>
+              </w:rPr>
+            </w:pPr>
+            <w:r>
+              <w:t xml:space="preserve">Descripción del </w:t>
+            </w:r>
+            <w:r>
+              <w:t xml:space="preserve">comentarios, quejas </w:t>
+            </w:r>
+            <w:r>
+              <w:t>o</w:t>
+            </w:r>
+            <w:r>
+              <w:t xml:space="preserve"> incidentes</w:t>
             </w:r>
           </w:p>
         </w:tc>
@@ -26420,6 +27794,11 @@
       </w:tcPr>
     </w:tblStylePr>
   </w:style>
+  <w:style w:type="character" w:customStyle="1" w:styleId="tooltip">
+    <w:name w:val="tooltip"/>
+    <w:basedOn w:val="Fuentedeprrafopredeter"/>
+    <w:rsid w:val="003A007D"/>
+  </w:style>
 </w:styles>
 </file>
 
@@ -26770,6 +28149,7 @@
     <w:rsid w:val="00233FBE"/>
     <w:rsid w:val="00327F98"/>
     <w:rsid w:val="00344114"/>
+    <w:rsid w:val="003860D1"/>
     <w:rsid w:val="00461CC5"/>
     <w:rsid w:val="00492AE0"/>
     <w:rsid w:val="00591B58"/>
@@ -26777,6 +28157,7 @@
     <w:rsid w:val="007D030C"/>
     <w:rsid w:val="007F2E8C"/>
     <w:rsid w:val="00805FDE"/>
+    <w:rsid w:val="00813109"/>
     <w:rsid w:val="008C65F5"/>
     <w:rsid w:val="009312D4"/>
     <w:rsid w:val="00A9491A"/>
@@ -27521,7 +28902,7 @@
 </file>
 
 <file path=customXml/itemProps2.xml><?xml version="1.0" encoding="utf-8"?>
-<ds:datastoreItem xmlns:ds="http://schemas.openxmlformats.org/officeDocument/2006/customXml" ds:itemID="{137F726F-7814-427C-838B-65004F937841}">
+<ds:datastoreItem xmlns:ds="http://schemas.openxmlformats.org/officeDocument/2006/customXml" ds:itemID="{CDF96C80-CA99-4F90-8D42-6A7E89604641}">
   <ds:schemaRefs>
     <ds:schemaRef ds:uri="http://schemas.openxmlformats.org/officeDocument/2006/bibliography"/>
   </ds:schemaRefs>

</xml_diff>

<commit_message>
Empresa: CaX Se hizo una modificación al reporte de desarrollador y se agregaron algunos comentarios antes de cada listado de reportes.
</commit_message>
<xml_diff>
--- a/Empresa CaX/Gestion de Configuracion/SisCoTe_PGC.docx
+++ b/Empresa CaX/Gestion de Configuracion/SisCoTe_PGC.docx
@@ -6907,7 +6907,7 @@
           <v:shape id="_x0000_i1025" type="#_x0000_t75" style="width:401.25pt;height:339.8pt" o:ole="">
             <v:imagedata r:id="rId15" o:title=""/>
           </v:shape>
-          <o:OLEObject Type="Embed" ProgID="Visio.Drawing.15" ShapeID="_x0000_i1025" DrawAspect="Content" ObjectID="_1477820328" r:id="rId16"/>
+          <o:OLEObject Type="Embed" ProgID="Visio.Drawing.15" ShapeID="_x0000_i1025" DrawAspect="Content" ObjectID="_1477836025" r:id="rId16"/>
         </w:object>
       </w:r>
     </w:p>
@@ -15627,6 +15627,47 @@
     </w:p>
     <w:p>
       <w:pPr>
+        <w:rPr>
+          <w:rFonts w:eastAsia="Verdana"/>
+          <w:lang w:val="es-MX" w:eastAsia="en-US"/>
+        </w:rPr>
+      </w:pPr>
+    </w:p>
+    <w:p>
+      <w:pPr>
+        <w:ind w:left="360"/>
+        <w:jc w:val="both"/>
+        <w:rPr>
+          <w:szCs w:val="20"/>
+        </w:rPr>
+      </w:pPr>
+      <w:r>
+        <w:rPr>
+          <w:szCs w:val="20"/>
+        </w:rPr>
+        <w:t xml:space="preserve">En esta </w:t>
+      </w:r>
+      <w:r>
+        <w:rPr>
+          <w:szCs w:val="20"/>
+        </w:rPr>
+        <w:t xml:space="preserve">actividad de la gestión de la configuración </w:t>
+      </w:r>
+      <w:r>
+        <w:rPr>
+          <w:szCs w:val="20"/>
+        </w:rPr>
+        <w:t>se preparan registros de Gestión y reportes de estado que muestren el estado e historia de los elementos de software controlados, incluyendo líneas base.</w:t>
+      </w:r>
+      <w:r>
+        <w:t> </w:t>
+      </w:r>
+      <w:r>
+        <w:t xml:space="preserve"> Describiremos en esta sección los reportes utilizados según el rol que desempeñen en el proyecto.</w:t>
+      </w:r>
+    </w:p>
+    <w:p>
+      <w:pPr>
         <w:pStyle w:val="Prrafodelista"/>
         <w:keepNext/>
         <w:keepLines/>
@@ -15678,6 +15719,31 @@
         <w:t>Reporte para el Gestor de Configuración</w:t>
       </w:r>
       <w:bookmarkEnd w:id="44"/>
+    </w:p>
+    <w:p>
+      <w:pPr>
+        <w:rPr>
+          <w:lang w:val="es-MX" w:eastAsia="en-US"/>
+        </w:rPr>
+      </w:pPr>
+    </w:p>
+    <w:p>
+      <w:pPr>
+        <w:tabs>
+          <w:tab w:val="left" w:pos="1260"/>
+        </w:tabs>
+        <w:rPr>
+          <w:lang w:val="es-MX" w:eastAsia="en-US"/>
+        </w:rPr>
+      </w:pPr>
+      <w:r>
+        <w:rPr>
+          <w:lang w:val="es-MX" w:eastAsia="en-US"/>
+        </w:rPr>
+        <w:t>A continuación se listan los reportes que ayudaran al gestor de la configuración en sus actividades.</w:t>
+      </w:r>
+      <w:bookmarkStart w:id="45" w:name="_GoBack"/>
+      <w:bookmarkEnd w:id="45"/>
     </w:p>
     <w:p>
       <w:pPr>
@@ -17089,6 +17155,7 @@
               <w:rPr>
                 <w:rFonts w:cstheme="minorHAnsi"/>
               </w:rPr>
+              <w:lastRenderedPageBreak/>
               <w:t xml:space="preserve">Plan de Gestión de </w:t>
             </w:r>
             <w:r>
@@ -17128,6 +17195,7 @@
               <w:rPr>
                 <w:rFonts w:cstheme="minorHAnsi"/>
               </w:rPr>
+              <w:lastRenderedPageBreak/>
               <w:t>Salidas</w:t>
             </w:r>
           </w:p>
@@ -18506,18 +18574,54 @@
           <w:sz w:val="20"/>
         </w:rPr>
       </w:pPr>
-      <w:bookmarkStart w:id="45" w:name="_Toc391828442"/>
+      <w:bookmarkStart w:id="46" w:name="_Toc391828442"/>
       <w:r>
         <w:rPr>
           <w:rFonts w:ascii="Verdana" w:hAnsi="Verdana"/>
           <w:color w:val="auto"/>
           <w:sz w:val="20"/>
         </w:rPr>
+        <w:lastRenderedPageBreak/>
         <w:t>Reporte para el Jefe de Proyecto</w:t>
       </w:r>
-      <w:bookmarkEnd w:id="45"/>
+      <w:bookmarkEnd w:id="46"/>
     </w:p>
     <w:p/>
+    <w:p>
+      <w:pPr>
+        <w:tabs>
+          <w:tab w:val="left" w:pos="1260"/>
+        </w:tabs>
+        <w:rPr>
+          <w:lang w:val="es-MX" w:eastAsia="en-US"/>
+        </w:rPr>
+      </w:pPr>
+      <w:r>
+        <w:rPr>
+          <w:lang w:val="es-MX" w:eastAsia="en-US"/>
+        </w:rPr>
+        <w:t>A continuación se listan los reportes que ayudaran al jefe de proyectos en sus actividades</w:t>
+      </w:r>
+      <w:r>
+        <w:rPr>
+          <w:lang w:val="es-MX" w:eastAsia="en-US"/>
+        </w:rPr>
+        <w:t xml:space="preserve"> relacionadas a la gestión de la configuración</w:t>
+      </w:r>
+      <w:r>
+        <w:rPr>
+          <w:lang w:val="es-MX" w:eastAsia="en-US"/>
+        </w:rPr>
+        <w:t>.</w:t>
+      </w:r>
+    </w:p>
+    <w:p>
+      <w:pPr>
+        <w:rPr>
+          <w:lang w:val="es-MX"/>
+        </w:rPr>
+      </w:pPr>
+    </w:p>
     <w:p/>
     <w:tbl>
       <w:tblPr>
@@ -18700,7 +18804,6 @@
               <w:rPr>
                 <w:rFonts w:cstheme="minorHAnsi"/>
               </w:rPr>
-              <w:lastRenderedPageBreak/>
               <w:t>Título</w:t>
             </w:r>
           </w:p>
@@ -18983,7 +19086,7 @@
           <w:sz w:val="20"/>
         </w:rPr>
       </w:pPr>
-      <w:bookmarkStart w:id="46" w:name="_Toc391828443"/>
+      <w:bookmarkStart w:id="47" w:name="_Toc391828443"/>
     </w:p>
     <w:tbl>
       <w:tblPr>
@@ -20320,7 +20423,25 @@
               <w:rPr>
                 <w:rFonts w:cstheme="minorHAnsi"/>
               </w:rPr>
-              <w:t>de ítems que no hayan sido modificados con respecto a la última línea base.</w:t>
+              <w:t xml:space="preserve">de ítems que no </w:t>
+            </w:r>
+            <w:r>
+              <w:rPr>
+                <w:rFonts w:cstheme="minorHAnsi"/>
+              </w:rPr>
+              <w:t>haya</w:t>
+            </w:r>
+            <w:r>
+              <w:rPr>
+                <w:rFonts w:cstheme="minorHAnsi"/>
+              </w:rPr>
+              <w:t xml:space="preserve"> sido modificados con </w:t>
+            </w:r>
+            <w:r>
+              <w:rPr>
+                <w:rFonts w:cstheme="minorHAnsi"/>
+              </w:rPr>
+              <w:t>respecto a la última línea base por tipo.</w:t>
             </w:r>
           </w:p>
         </w:tc>
@@ -20379,14 +20500,19 @@
               <w:rPr>
                 <w:rFonts w:cstheme="minorHAnsi"/>
               </w:rPr>
-              <w:t xml:space="preserve">Listar los ítems que no han sido modificados luego de la última línea base, de esta manera el jefe de proyecto podrá saber que ítem no están siendo atendidos luego de la última revisión, </w:t>
-            </w:r>
-            <w:r>
-              <w:rPr>
-                <w:rFonts w:cstheme="minorHAnsi"/>
-              </w:rPr>
-              <w:lastRenderedPageBreak/>
-              <w:t xml:space="preserve">analizar si </w:t>
+              <w:t>Listar los ítems que no han sido modificados luego de la última línea base, de esta manera el jefe de proyecto podrá saber que ítem no están siendo atendidos luego de la última revisión</w:t>
+            </w:r>
+            <w:r>
+              <w:rPr>
+                <w:rFonts w:cstheme="minorHAnsi"/>
+              </w:rPr>
+              <w:t xml:space="preserve"> según el tipo (fuente, documento, entregable). Con esta información podrá a</w:t>
+            </w:r>
+            <w:r>
+              <w:rPr>
+                <w:rFonts w:cstheme="minorHAnsi"/>
+              </w:rPr>
+              <w:t xml:space="preserve">nalizar si </w:t>
             </w:r>
             <w:r>
               <w:rPr>
@@ -20423,7 +20549,6 @@
               <w:rPr>
                 <w:rFonts w:cstheme="minorHAnsi"/>
               </w:rPr>
-              <w:lastRenderedPageBreak/>
               <w:t>Entradas</w:t>
             </w:r>
           </w:p>
@@ -20458,6 +20583,34 @@
               </w:rPr>
               <w:t xml:space="preserve"> </w:t>
             </w:r>
+          </w:p>
+          <w:p>
+            <w:pPr>
+              <w:pStyle w:val="Prrafodelista"/>
+              <w:widowControl/>
+              <w:numPr>
+                <w:ilvl w:val="0"/>
+                <w:numId w:val="11"/>
+              </w:numPr>
+              <w:cnfStyle w:val="000000000000" w:firstRow="0" w:lastRow="0" w:firstColumn="0" w:lastColumn="0" w:oddVBand="0" w:evenVBand="0" w:oddHBand="0" w:evenHBand="0" w:firstRowFirstColumn="0" w:firstRowLastColumn="0" w:lastRowFirstColumn="0" w:lastRowLastColumn="0"/>
+              <w:rPr>
+                <w:rFonts w:cstheme="minorHAnsi"/>
+              </w:rPr>
+            </w:pPr>
+            <w:r>
+              <w:rPr>
+                <w:rFonts w:cstheme="minorHAnsi"/>
+              </w:rPr>
+              <w:t xml:space="preserve">Tipo de </w:t>
+            </w:r>
+            <w:proofErr w:type="spellStart"/>
+            <w:r>
+              <w:rPr>
+                <w:rFonts w:cstheme="minorHAnsi"/>
+              </w:rPr>
+              <w:t>Item</w:t>
+            </w:r>
+            <w:proofErr w:type="spellEnd"/>
           </w:p>
         </w:tc>
       </w:tr>
@@ -20651,21 +20804,6 @@
       <w:pPr>
         <w:pStyle w:val="Ttulo3"/>
         <w:widowControl w:val="0"/>
-        <w:spacing w:before="280" w:after="80"/>
-        <w:ind w:left="720"/>
-        <w:contextualSpacing/>
-        <w:jc w:val="left"/>
-        <w:rPr>
-          <w:rFonts w:ascii="Verdana" w:hAnsi="Verdana"/>
-          <w:color w:val="auto"/>
-          <w:sz w:val="20"/>
-        </w:rPr>
-      </w:pPr>
-    </w:p>
-    <w:p>
-      <w:pPr>
-        <w:pStyle w:val="Ttulo3"/>
-        <w:widowControl w:val="0"/>
         <w:numPr>
           <w:ilvl w:val="1"/>
           <w:numId w:val="13"/>
@@ -20687,7 +20825,56 @@
         </w:rPr>
         <w:t>Reporte para el Desarrollador</w:t>
       </w:r>
-      <w:bookmarkEnd w:id="46"/>
+      <w:bookmarkEnd w:id="47"/>
+    </w:p>
+    <w:p>
+      <w:pPr>
+        <w:rPr>
+          <w:rFonts w:cstheme="minorHAnsi"/>
+        </w:rPr>
+      </w:pPr>
+    </w:p>
+    <w:p>
+      <w:pPr>
+        <w:tabs>
+          <w:tab w:val="left" w:pos="1260"/>
+        </w:tabs>
+        <w:rPr>
+          <w:lang w:val="es-MX" w:eastAsia="en-US"/>
+        </w:rPr>
+      </w:pPr>
+      <w:r>
+        <w:rPr>
+          <w:lang w:val="es-MX" w:eastAsia="en-US"/>
+        </w:rPr>
+        <w:t xml:space="preserve">A continuación se listan los reportes que </w:t>
+      </w:r>
+      <w:r>
+        <w:rPr>
+          <w:lang w:val="es-MX" w:eastAsia="en-US"/>
+        </w:rPr>
+        <w:t>servirán de ayuda</w:t>
+      </w:r>
+      <w:r>
+        <w:rPr>
+          <w:lang w:val="es-MX" w:eastAsia="en-US"/>
+        </w:rPr>
+        <w:t xml:space="preserve"> a los desarrolladores para orientarlos </w:t>
+      </w:r>
+      <w:r>
+        <w:rPr>
+          <w:lang w:val="es-MX" w:eastAsia="en-US"/>
+        </w:rPr>
+        <w:t>en sus actividades.</w:t>
+      </w:r>
+    </w:p>
+    <w:p>
+      <w:pPr>
+        <w:rPr>
+          <w:rFonts w:cstheme="minorHAnsi"/>
+          <w:lang w:val="es-MX"/>
+        </w:rPr>
+      </w:pPr>
     </w:p>
     <w:p>
       <w:pPr>
@@ -21599,6 +21786,7 @@
               <w:rPr>
                 <w:rFonts w:cstheme="minorHAnsi"/>
               </w:rPr>
+              <w:lastRenderedPageBreak/>
               <w:t>Versión del ítem</w:t>
             </w:r>
           </w:p>
@@ -21847,7 +22035,6 @@
               <w:rPr>
                 <w:rFonts w:cstheme="minorHAnsi"/>
               </w:rPr>
-              <w:lastRenderedPageBreak/>
               <w:t>Autor</w:t>
             </w:r>
           </w:p>
@@ -22811,8 +22998,6 @@
               </w:rPr>
               <w:t>Nombre del auto</w:t>
             </w:r>
-            <w:bookmarkStart w:id="47" w:name="_GoBack"/>
-            <w:bookmarkEnd w:id="47"/>
             <w:r>
               <w:rPr>
                 <w:rFonts w:cstheme="minorHAnsi"/>
@@ -23097,7 +23282,14 @@
               <w:rPr>
                 <w:rFonts w:cstheme="minorHAnsi"/>
               </w:rPr>
-              <w:t xml:space="preserve"> de todos los ítems que no se encuentren en la ubicación indicada en el plan de gestión de configuración para que el auditor pueda detectar irregularidades</w:t>
+              <w:t xml:space="preserve"> de todos los ítems que no se encuentren en la </w:t>
+            </w:r>
+            <w:r>
+              <w:rPr>
+                <w:rFonts w:cstheme="minorHAnsi"/>
+              </w:rPr>
+              <w:lastRenderedPageBreak/>
+              <w:t>ubicación indicada en el plan de gestión de configuración para que el auditor pueda detectar irregularidades</w:t>
             </w:r>
             <w:r>
               <w:rPr>
@@ -23140,6 +23332,7 @@
               <w:rPr>
                 <w:rFonts w:cstheme="minorHAnsi"/>
               </w:rPr>
+              <w:lastRenderedPageBreak/>
               <w:t>Entradas</w:t>
             </w:r>
           </w:p>
@@ -23540,7 +23733,6 @@
               <w:rPr>
                 <w:rFonts w:cstheme="minorHAnsi"/>
               </w:rPr>
-              <w:lastRenderedPageBreak/>
               <w:t>Título</w:t>
             </w:r>
           </w:p>
@@ -24927,6 +25119,7 @@
               <w:rPr>
                 <w:rFonts w:cstheme="minorHAnsi"/>
               </w:rPr>
+              <w:lastRenderedPageBreak/>
               <w:t>Propósito</w:t>
             </w:r>
           </w:p>
@@ -25345,14 +25538,7 @@
               <w:rPr>
                 <w:rFonts w:cstheme="minorHAnsi"/>
               </w:rPr>
-              <w:t xml:space="preserve">Identificar la lista de solicitudes de cambios para verificar en que estado se encuentran, con el fin de que el auditor verifique </w:t>
-            </w:r>
-            <w:r>
-              <w:rPr>
-                <w:rFonts w:cstheme="minorHAnsi"/>
-              </w:rPr>
-              <w:lastRenderedPageBreak/>
-              <w:t>si han sido atendidas o no.</w:t>
+              <w:t>Identificar la lista de solicitudes de cambios para verificar en que estado se encuentran, con el fin de que el auditor verifique si han sido atendidas o no.</w:t>
             </w:r>
           </w:p>
         </w:tc>
@@ -25383,7 +25569,6 @@
               <w:rPr>
                 <w:rFonts w:cstheme="minorHAnsi"/>
               </w:rPr>
-              <w:lastRenderedPageBreak/>
               <w:t>Entradas</w:t>
             </w:r>
           </w:p>
@@ -26826,6 +27011,7 @@
               <w:rPr>
                 <w:rFonts w:cstheme="minorHAnsi"/>
               </w:rPr>
+              <w:lastRenderedPageBreak/>
               <w:t>Entradas</w:t>
             </w:r>
           </w:p>
@@ -27234,7 +27420,6 @@
               <w:rPr>
                 <w:rFonts w:cstheme="minorHAnsi"/>
               </w:rPr>
-              <w:lastRenderedPageBreak/>
               <w:t>Título</w:t>
             </w:r>
           </w:p>
@@ -31796,7 +31981,7 @@
     <w:charset w:val="00"/>
     <w:family w:val="swiss"/>
     <w:pitch w:val="variable"/>
-    <w:sig w:usb0="E10002FF" w:usb1="4000ACFF" w:usb2="00000009" w:usb3="00000000" w:csb0="0000019F" w:csb1="00000000"/>
+    <w:sig w:usb0="E00002FF" w:usb1="4000ACFF" w:usb2="00000001" w:usb3="00000000" w:csb0="0000019F" w:csb1="00000000"/>
   </w:font>
   <w:font w:name="Verdana">
     <w:panose1 w:val="020B0604030504040204"/>
@@ -31823,8 +32008,9 @@
     <w:panose1 w:val="020B0604030504040204"/>
     <w:charset w:val="00"/>
     <w:family w:val="swiss"/>
+    <w:notTrueType/>
     <w:pitch w:val="variable"/>
-    <w:sig w:usb0="E1002EFF" w:usb1="C000605B" w:usb2="00000029" w:usb3="00000000" w:csb0="000101FF" w:csb1="00000000"/>
+    <w:sig w:usb0="00000003" w:usb1="00000000" w:usb2="00000000" w:usb3="00000000" w:csb0="00000001" w:csb1="00000000"/>
   </w:font>
 </w:fonts>
 </file>
@@ -31843,6 +32029,7 @@
     <w:rsidRoot w:val="00233FBE"/>
     <w:rsid w:val="00041695"/>
     <w:rsid w:val="000D6DBA"/>
+    <w:rsid w:val="00100F53"/>
     <w:rsid w:val="00135A14"/>
     <w:rsid w:val="00233FBE"/>
     <w:rsid w:val="00252BA8"/>
@@ -31861,6 +32048,7 @@
     <w:rsid w:val="00813109"/>
     <w:rsid w:val="00897ED3"/>
     <w:rsid w:val="008C65F5"/>
+    <w:rsid w:val="008E14CE"/>
     <w:rsid w:val="009312D4"/>
     <w:rsid w:val="00A92E85"/>
     <w:rsid w:val="00A9491A"/>
@@ -31896,8 +32084,8 @@
   </m:mathPr>
   <w:themeFontLang w:val="es-PE"/>
   <w:clrSchemeMapping w:bg1="light1" w:t1="dark1" w:bg2="light2" w:t2="dark2" w:accent1="accent1" w:accent2="accent2" w:accent3="accent3" w:accent4="accent4" w:accent5="accent5" w:accent6="accent6" w:hyperlink="hyperlink" w:followedHyperlink="followedHyperlink"/>
-  <w:decimalSymbol w:val=","/>
-  <w:listSeparator w:val=";"/>
+  <w:decimalSymbol w:val="."/>
+  <w:listSeparator w:val=","/>
 </w:settings>
 </file>
 
@@ -32606,7 +32794,7 @@
 </file>
 
 <file path=customXml/itemProps2.xml><?xml version="1.0" encoding="utf-8"?>
-<ds:datastoreItem xmlns:ds="http://schemas.openxmlformats.org/officeDocument/2006/customXml" ds:itemID="{D982F10B-A8DC-43CD-BD0D-9D50B3E0F0F3}">
+<ds:datastoreItem xmlns:ds="http://schemas.openxmlformats.org/officeDocument/2006/customXml" ds:itemID="{C126D2B1-F973-4860-B9A0-58A313A95384}">
   <ds:schemaRefs>
     <ds:schemaRef ds:uri="http://schemas.openxmlformats.org/officeDocument/2006/bibliography"/>
   </ds:schemaRefs>

</xml_diff>

<commit_message>
Empresa: CaX Avance de la gestión y entrega de release del software
</commit_message>
<xml_diff>
--- a/Empresa CaX/Gestion de Configuracion/SisCoTe_PGC.docx
+++ b/Empresa CaX/Gestion de Configuracion/SisCoTe_PGC.docx
@@ -103,7 +103,6 @@
                 <w:dataBinding w:prefixMappings="xmlns:ns0='http://schemas.openxmlformats.org/package/2006/metadata/core-properties' xmlns:ns1='http://purl.org/dc/elements/1.1/'" w:xpath="/ns0:coreProperties[1]/ns1:title[1]" w:storeItemID="{6C3C8BC8-F283-45AE-878A-BAB7291924A1}"/>
                 <w:text/>
               </w:sdtPr>
-              <w:sdtEndPr/>
               <w:sdtContent>
                 <w:r>
                   <w:rPr>
@@ -140,7 +139,6 @@
                 <w:calendar w:val="gregorian"/>
               </w:date>
             </w:sdtPr>
-            <w:sdtEndPr/>
             <w:sdtContent>
               <w:p>
                 <w:pPr>
@@ -179,7 +177,6 @@
             <w:dataBinding w:prefixMappings="xmlns:ns0='http://schemas.microsoft.com/office/2006/coverPageProps'" w:xpath="/ns0:CoverPageProperties[1]/ns0:Abstract[1]" w:storeItemID="{55AF091B-3C7A-41E3-B477-F2FDAA23CFDA}"/>
             <w:text/>
           </w:sdtPr>
-          <w:sdtEndPr/>
           <w:sdtContent>
             <w:tc>
               <w:tcPr>
@@ -6907,7 +6904,7 @@
           <v:shape id="_x0000_i1025" type="#_x0000_t75" style="width:401.25pt;height:339.8pt" o:ole="">
             <v:imagedata r:id="rId15" o:title=""/>
           </v:shape>
-          <o:OLEObject Type="Embed" ProgID="Visio.Drawing.15" ShapeID="_x0000_i1025" DrawAspect="Content" ObjectID="_1477836025" r:id="rId16"/>
+          <o:OLEObject Type="Embed" ProgID="Visio.Drawing.15" ShapeID="_x0000_i1025" DrawAspect="Content" ObjectID="_1477844831" r:id="rId16"/>
         </w:object>
       </w:r>
     </w:p>
@@ -15742,8 +15739,6 @@
         </w:rPr>
         <w:t>A continuación se listan los reportes que ayudaran al gestor de la configuración en sus actividades.</w:t>
       </w:r>
-      <w:bookmarkStart w:id="45" w:name="_GoBack"/>
-      <w:bookmarkEnd w:id="45"/>
     </w:p>
     <w:p>
       <w:pPr>
@@ -18574,7 +18569,7 @@
           <w:sz w:val="20"/>
         </w:rPr>
       </w:pPr>
-      <w:bookmarkStart w:id="46" w:name="_Toc391828442"/>
+      <w:bookmarkStart w:id="45" w:name="_Toc391828442"/>
       <w:r>
         <w:rPr>
           <w:rFonts w:ascii="Verdana" w:hAnsi="Verdana"/>
@@ -18584,7 +18579,7 @@
         <w:lastRenderedPageBreak/>
         <w:t>Reporte para el Jefe de Proyecto</w:t>
       </w:r>
-      <w:bookmarkEnd w:id="46"/>
+      <w:bookmarkEnd w:id="45"/>
     </w:p>
     <w:p/>
     <w:p>
@@ -19086,7 +19081,7 @@
           <w:sz w:val="20"/>
         </w:rPr>
       </w:pPr>
-      <w:bookmarkStart w:id="47" w:name="_Toc391828443"/>
+      <w:bookmarkStart w:id="46" w:name="_Toc391828443"/>
     </w:p>
     <w:tbl>
       <w:tblPr>
@@ -20825,7 +20820,7 @@
         </w:rPr>
         <w:t>Reporte para el Desarrollador</w:t>
       </w:r>
-      <w:bookmarkEnd w:id="47"/>
+      <w:bookmarkEnd w:id="46"/>
     </w:p>
     <w:p>
       <w:pPr>
@@ -21872,8 +21867,8 @@
         <w:pStyle w:val="Ttulo2"/>
         <w:widowControl w:val="0"/>
         <w:numPr>
-          <w:ilvl w:val="0"/>
-          <w:numId w:val="7"/>
+          <w:ilvl w:val="1"/>
+          <w:numId w:val="23"/>
         </w:numPr>
         <w:tabs>
           <w:tab w:val="left" w:pos="567"/>
@@ -27782,6 +27777,1126 @@
         </w:rPr>
       </w:pPr>
     </w:p>
+    <w:p>
+      <w:pPr>
+        <w:rPr>
+          <w:lang w:eastAsia="en-US"/>
+        </w:rPr>
+      </w:pPr>
+    </w:p>
+    <w:p>
+      <w:pPr>
+        <w:pStyle w:val="Prrafodelista"/>
+        <w:numPr>
+          <w:ilvl w:val="0"/>
+          <w:numId w:val="23"/>
+        </w:numPr>
+        <w:rPr>
+          <w:rFonts w:ascii="Verdana" w:eastAsia="Verdana" w:hAnsi="Verdana" w:cstheme="majorBidi"/>
+          <w:b/>
+          <w:bCs/>
+          <w:color w:val="000000" w:themeColor="text1"/>
+          <w:szCs w:val="26"/>
+          <w:lang w:val="es-MX" w:eastAsia="en-US"/>
+        </w:rPr>
+      </w:pPr>
+      <w:r>
+        <w:rPr>
+          <w:rFonts w:ascii="Verdana" w:eastAsia="Verdana" w:hAnsi="Verdana" w:cstheme="majorBidi"/>
+          <w:b/>
+          <w:bCs/>
+          <w:color w:val="000000" w:themeColor="text1"/>
+          <w:szCs w:val="26"/>
+          <w:lang w:val="es-MX" w:eastAsia="en-US"/>
+        </w:rPr>
+        <w:t xml:space="preserve">Gestión y entrega de los </w:t>
+      </w:r>
+      <w:proofErr w:type="spellStart"/>
+      <w:r>
+        <w:rPr>
+          <w:rFonts w:ascii="Verdana" w:eastAsia="Verdana" w:hAnsi="Verdana" w:cstheme="majorBidi"/>
+          <w:b/>
+          <w:bCs/>
+          <w:color w:val="000000" w:themeColor="text1"/>
+          <w:szCs w:val="26"/>
+          <w:lang w:val="es-MX" w:eastAsia="en-US"/>
+        </w:rPr>
+        <w:t>releases</w:t>
+      </w:r>
+      <w:proofErr w:type="spellEnd"/>
+      <w:r>
+        <w:rPr>
+          <w:rFonts w:ascii="Verdana" w:eastAsia="Verdana" w:hAnsi="Verdana" w:cstheme="majorBidi"/>
+          <w:b/>
+          <w:bCs/>
+          <w:color w:val="000000" w:themeColor="text1"/>
+          <w:szCs w:val="26"/>
+          <w:lang w:val="es-MX" w:eastAsia="en-US"/>
+        </w:rPr>
+        <w:t xml:space="preserve"> del software</w:t>
+      </w:r>
+    </w:p>
+    <w:p>
+      <w:pPr>
+        <w:rPr>
+          <w:lang w:eastAsia="en-US"/>
+        </w:rPr>
+      </w:pPr>
+    </w:p>
+    <w:p>
+      <w:pPr>
+        <w:jc w:val="both"/>
+        <w:rPr>
+          <w:szCs w:val="20"/>
+        </w:rPr>
+      </w:pPr>
+      <w:r>
+        <w:rPr>
+          <w:szCs w:val="20"/>
+        </w:rPr>
+        <w:t>En esta actividad se definen y planifican como se harán los</w:t>
+      </w:r>
+      <w:r>
+        <w:t> </w:t>
+      </w:r>
+      <w:proofErr w:type="spellStart"/>
+      <w:r>
+        <w:rPr>
+          <w:szCs w:val="20"/>
+        </w:rPr>
+        <w:t>releases</w:t>
+      </w:r>
+      <w:proofErr w:type="spellEnd"/>
+      <w:r>
+        <w:t> </w:t>
+      </w:r>
+      <w:r>
+        <w:rPr>
+          <w:szCs w:val="20"/>
+        </w:rPr>
+        <w:t>(entregas o fases de SW compuestas por un conjunto de requisitos a desarrollar y a entregar en una fecha determinada) y ciclos de prueba (periodo de tiempo en el que se realizarán diferentes revisiones, tipos o rondas de pruebas de una</w:t>
+      </w:r>
+      <w:r>
+        <w:t> </w:t>
+      </w:r>
+      <w:proofErr w:type="spellStart"/>
+      <w:r>
+        <w:rPr>
+          <w:szCs w:val="20"/>
+        </w:rPr>
+        <w:t>release</w:t>
+      </w:r>
+      <w:proofErr w:type="spellEnd"/>
+      <w:r>
+        <w:rPr>
+          <w:szCs w:val="20"/>
+        </w:rPr>
+        <w:t>) para una correcta entrega del software siguiendo las fechas planificadas.</w:t>
+      </w:r>
+      <w:r>
+        <w:rPr>
+          <w:szCs w:val="20"/>
+        </w:rPr>
+        <w:t xml:space="preserve"> </w:t>
+      </w:r>
+    </w:p>
+    <w:p>
+      <w:pPr>
+        <w:jc w:val="both"/>
+        <w:rPr>
+          <w:szCs w:val="20"/>
+        </w:rPr>
+      </w:pPr>
+    </w:p>
+    <w:p>
+      <w:pPr>
+        <w:jc w:val="both"/>
+        <w:rPr>
+          <w:szCs w:val="20"/>
+        </w:rPr>
+      </w:pPr>
+      <w:r>
+        <w:rPr>
+          <w:szCs w:val="20"/>
+        </w:rPr>
+        <w:t>Se ha considerado lo siguiente p</w:t>
+      </w:r>
+      <w:r>
+        <w:rPr>
+          <w:szCs w:val="20"/>
+        </w:rPr>
+        <w:t xml:space="preserve">ara </w:t>
+      </w:r>
+      <w:r>
+        <w:rPr>
+          <w:szCs w:val="20"/>
+        </w:rPr>
+        <w:t xml:space="preserve">poder </w:t>
+      </w:r>
+      <w:r>
+        <w:rPr>
+          <w:szCs w:val="20"/>
+        </w:rPr>
+        <w:t>llevar una correcta gestión</w:t>
+      </w:r>
+      <w:r>
+        <w:rPr>
+          <w:szCs w:val="20"/>
+        </w:rPr>
+        <w:t xml:space="preserve"> y entrega de los </w:t>
+      </w:r>
+      <w:proofErr w:type="spellStart"/>
+      <w:r>
+        <w:rPr>
+          <w:szCs w:val="20"/>
+        </w:rPr>
+        <w:t>releases</w:t>
+      </w:r>
+      <w:proofErr w:type="spellEnd"/>
+      <w:r>
+        <w:rPr>
+          <w:szCs w:val="20"/>
+        </w:rPr>
+        <w:t xml:space="preserve"> en nuestros proyectos</w:t>
+      </w:r>
+      <w:r>
+        <w:rPr>
+          <w:szCs w:val="20"/>
+        </w:rPr>
+        <w:t>:</w:t>
+      </w:r>
+    </w:p>
+    <w:p>
+      <w:pPr>
+        <w:jc w:val="both"/>
+        <w:rPr>
+          <w:szCs w:val="20"/>
+        </w:rPr>
+      </w:pPr>
+    </w:p>
+    <w:p>
+      <w:pPr>
+        <w:pStyle w:val="Prrafodelista"/>
+        <w:numPr>
+          <w:ilvl w:val="0"/>
+          <w:numId w:val="27"/>
+        </w:numPr>
+        <w:jc w:val="both"/>
+        <w:rPr>
+          <w:szCs w:val="20"/>
+        </w:rPr>
+      </w:pPr>
+      <w:r>
+        <w:rPr>
+          <w:szCs w:val="20"/>
+        </w:rPr>
+        <w:t>Se debe contar con un repositorio compartido de</w:t>
+      </w:r>
+      <w:r>
+        <w:t> </w:t>
+      </w:r>
+      <w:proofErr w:type="spellStart"/>
+      <w:r>
+        <w:rPr>
+          <w:szCs w:val="20"/>
+        </w:rPr>
+        <w:t>releases</w:t>
+      </w:r>
+      <w:proofErr w:type="spellEnd"/>
+      <w:r>
+        <w:t> </w:t>
+      </w:r>
+      <w:r>
+        <w:rPr>
+          <w:szCs w:val="20"/>
+        </w:rPr>
+        <w:t>y ciclos: Establece y almacena las diferentes</w:t>
+      </w:r>
+      <w:r>
+        <w:t> </w:t>
+      </w:r>
+      <w:proofErr w:type="spellStart"/>
+      <w:r>
+        <w:rPr>
+          <w:szCs w:val="20"/>
+        </w:rPr>
+        <w:t>releases</w:t>
+      </w:r>
+      <w:proofErr w:type="spellEnd"/>
+      <w:r>
+        <w:t> </w:t>
+      </w:r>
+      <w:r>
+        <w:rPr>
+          <w:szCs w:val="20"/>
+        </w:rPr>
+        <w:t>y ciclos en un repositorio central para una mejor planificación, revisión y seguimiento de las diferentes entregas de software.</w:t>
+      </w:r>
+    </w:p>
+    <w:p>
+      <w:pPr>
+        <w:jc w:val="both"/>
+        <w:rPr>
+          <w:color w:val="auto"/>
+          <w:szCs w:val="20"/>
+        </w:rPr>
+      </w:pPr>
+    </w:p>
+    <w:p>
+      <w:pPr>
+        <w:pStyle w:val="Prrafodelista"/>
+        <w:numPr>
+          <w:ilvl w:val="0"/>
+          <w:numId w:val="27"/>
+        </w:numPr>
+        <w:jc w:val="both"/>
+        <w:rPr>
+          <w:color w:val="auto"/>
+          <w:szCs w:val="20"/>
+        </w:rPr>
+      </w:pPr>
+      <w:r>
+        <w:rPr>
+          <w:color w:val="auto"/>
+          <w:szCs w:val="20"/>
+          <w:shd w:val="clear" w:color="auto" w:fill="FFFFFF"/>
+        </w:rPr>
+        <w:t>Definir cuál es el alcance de cada</w:t>
+      </w:r>
+      <w:r>
+        <w:rPr>
+          <w:rStyle w:val="apple-converted-space"/>
+          <w:color w:val="auto"/>
+          <w:szCs w:val="20"/>
+          <w:shd w:val="clear" w:color="auto" w:fill="FFFFFF"/>
+        </w:rPr>
+        <w:t> </w:t>
+      </w:r>
+      <w:r>
+        <w:rPr>
+          <w:i/>
+          <w:iCs/>
+          <w:color w:val="auto"/>
+          <w:szCs w:val="20"/>
+          <w:shd w:val="clear" w:color="auto" w:fill="FFFFFF"/>
+        </w:rPr>
+        <w:t>reléase</w:t>
+      </w:r>
+      <w:r>
+        <w:rPr>
+          <w:color w:val="auto"/>
+          <w:szCs w:val="20"/>
+          <w:shd w:val="clear" w:color="auto" w:fill="FFFFFF"/>
+        </w:rPr>
+        <w:t>, para esto se asignan los requisitos que serán entregados y probados en cada</w:t>
+      </w:r>
+      <w:r>
+        <w:rPr>
+          <w:rStyle w:val="apple-converted-space"/>
+          <w:color w:val="auto"/>
+          <w:szCs w:val="20"/>
+          <w:shd w:val="clear" w:color="auto" w:fill="FFFFFF"/>
+        </w:rPr>
+        <w:t> </w:t>
+      </w:r>
+      <w:proofErr w:type="spellStart"/>
+      <w:r>
+        <w:rPr>
+          <w:i/>
+          <w:iCs/>
+          <w:color w:val="auto"/>
+          <w:szCs w:val="20"/>
+          <w:shd w:val="clear" w:color="auto" w:fill="FFFFFF"/>
+        </w:rPr>
+        <w:t>release</w:t>
+      </w:r>
+      <w:proofErr w:type="spellEnd"/>
+      <w:r>
+        <w:rPr>
+          <w:rStyle w:val="apple-converted-space"/>
+          <w:color w:val="auto"/>
+          <w:szCs w:val="20"/>
+          <w:shd w:val="clear" w:color="auto" w:fill="FFFFFF"/>
+        </w:rPr>
+        <w:t> </w:t>
+      </w:r>
+      <w:r>
+        <w:rPr>
+          <w:color w:val="auto"/>
+          <w:szCs w:val="20"/>
+          <w:shd w:val="clear" w:color="auto" w:fill="FFFFFF"/>
+        </w:rPr>
+        <w:t>y ciclo de prueba, además de hacer asignar los test sets (conjunto de casos de pruebas) al ciclo de prueba donde será ejecutado.</w:t>
+      </w:r>
+    </w:p>
+    <w:p>
+      <w:pPr>
+        <w:pStyle w:val="Prrafodelista"/>
+        <w:jc w:val="both"/>
+        <w:rPr>
+          <w:color w:val="auto"/>
+          <w:szCs w:val="20"/>
+        </w:rPr>
+      </w:pPr>
+    </w:p>
+    <w:p>
+      <w:pPr>
+        <w:pStyle w:val="Prrafodelista"/>
+        <w:numPr>
+          <w:ilvl w:val="0"/>
+          <w:numId w:val="27"/>
+        </w:numPr>
+        <w:jc w:val="both"/>
+        <w:rPr>
+          <w:szCs w:val="20"/>
+        </w:rPr>
+      </w:pPr>
+      <w:r>
+        <w:rPr>
+          <w:szCs w:val="20"/>
+        </w:rPr>
+        <w:t>Las entregas o fases de software que se vayan liberando de los proyectos que se realicen se harán a través de un proceso automatizado.</w:t>
+      </w:r>
+    </w:p>
+    <w:p>
+      <w:pPr>
+        <w:jc w:val="both"/>
+        <w:rPr>
+          <w:szCs w:val="20"/>
+        </w:rPr>
+      </w:pPr>
+    </w:p>
+    <w:p>
+      <w:pPr>
+        <w:pStyle w:val="Prrafodelista"/>
+        <w:numPr>
+          <w:ilvl w:val="1"/>
+          <w:numId w:val="26"/>
+        </w:numPr>
+        <w:jc w:val="both"/>
+        <w:rPr>
+          <w:rFonts w:ascii="Verdana" w:eastAsia="Verdana" w:hAnsi="Verdana" w:cstheme="majorBidi"/>
+          <w:b/>
+          <w:bCs/>
+          <w:color w:val="000000" w:themeColor="text1"/>
+          <w:szCs w:val="26"/>
+          <w:lang w:val="es-MX" w:eastAsia="en-US"/>
+        </w:rPr>
+      </w:pPr>
+      <w:r>
+        <w:rPr>
+          <w:rFonts w:ascii="Verdana" w:eastAsia="Verdana" w:hAnsi="Verdana" w:cstheme="majorBidi"/>
+          <w:b/>
+          <w:bCs/>
+          <w:color w:val="000000" w:themeColor="text1"/>
+          <w:szCs w:val="26"/>
+          <w:lang w:val="es-MX" w:eastAsia="en-US"/>
+        </w:rPr>
+        <w:t>Estructura de carpetas</w:t>
+      </w:r>
+    </w:p>
+    <w:p>
+      <w:pPr>
+        <w:jc w:val="both"/>
+        <w:rPr>
+          <w:szCs w:val="20"/>
+        </w:rPr>
+      </w:pPr>
+    </w:p>
+    <w:p>
+      <w:pPr>
+        <w:jc w:val="both"/>
+        <w:rPr>
+          <w:szCs w:val="20"/>
+        </w:rPr>
+      </w:pPr>
+      <w:r>
+        <w:rPr>
+          <w:szCs w:val="20"/>
+        </w:rPr>
+        <w:t xml:space="preserve">En el gráfico N°5, se muestra la estructura que van a llevar las carpetas en cada liberación, en donde se consideran una carpeta para documentos, ejecutables, scripts y </w:t>
+      </w:r>
+      <w:proofErr w:type="spellStart"/>
+      <w:r>
+        <w:rPr>
+          <w:szCs w:val="20"/>
+        </w:rPr>
+        <w:t>logs</w:t>
+      </w:r>
+      <w:proofErr w:type="spellEnd"/>
+      <w:r>
+        <w:rPr>
+          <w:szCs w:val="20"/>
+        </w:rPr>
+        <w:t xml:space="preserve">, también se contempla un registro de inventario que se explicará más adelante. No se están considerando </w:t>
+      </w:r>
+      <w:r>
+        <w:rPr>
+          <w:szCs w:val="20"/>
+        </w:rPr>
+        <w:t>las fuentes</w:t>
+      </w:r>
+      <w:r>
+        <w:rPr>
+          <w:szCs w:val="20"/>
+        </w:rPr>
+        <w:t xml:space="preserve"> porque estos no van a ser liberados </w:t>
+      </w:r>
+      <w:r>
+        <w:rPr>
+          <w:szCs w:val="20"/>
+        </w:rPr>
+        <w:t>al cliente</w:t>
+      </w:r>
+      <w:r>
+        <w:rPr>
+          <w:szCs w:val="20"/>
+        </w:rPr>
+        <w:t>.</w:t>
+      </w:r>
+    </w:p>
+    <w:p>
+      <w:pPr>
+        <w:rPr>
+          <w:szCs w:val="20"/>
+        </w:rPr>
+      </w:pPr>
+    </w:p>
+    <w:p>
+      <w:pPr>
+        <w:rPr>
+          <w:szCs w:val="20"/>
+        </w:rPr>
+      </w:pPr>
+    </w:p>
+    <w:p>
+      <w:pPr>
+        <w:rPr>
+          <w:szCs w:val="20"/>
+        </w:rPr>
+      </w:pPr>
+    </w:p>
+    <w:p>
+      <w:pPr>
+        <w:rPr>
+          <w:szCs w:val="20"/>
+        </w:rPr>
+      </w:pPr>
+    </w:p>
+    <w:p>
+      <w:pPr>
+        <w:rPr>
+          <w:szCs w:val="20"/>
+        </w:rPr>
+      </w:pPr>
+    </w:p>
+    <w:p>
+      <w:pPr>
+        <w:rPr>
+          <w:szCs w:val="20"/>
+        </w:rPr>
+      </w:pPr>
+    </w:p>
+    <w:p>
+      <w:pPr>
+        <w:rPr>
+          <w:szCs w:val="20"/>
+        </w:rPr>
+      </w:pPr>
+      <w:r>
+        <w:rPr>
+          <w:noProof/>
+          <w:szCs w:val="20"/>
+        </w:rPr>
+        <w:pict>
+          <v:group id="_x0000_s1067" style="position:absolute;margin-left:25.9pt;margin-top:7.65pt;width:407.9pt;height:88.3pt;z-index:251729408" coordorigin="3333,12840" coordsize="8158,1766">
+            <v:shape id="_x0000_s1053" type="#_x0000_t202" style="position:absolute;left:3333;top:14186;width:8158;height:420;visibility:visible;mso-width-relative:margin;mso-height-relative:margin" o:gfxdata="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" fillcolor="white [3201]" stroked="f" strokeweight=".5pt">
+              <v:textbox style="mso-next-textbox:#_x0000_s1053">
+                <w:txbxContent>
+                  <w:p>
+                    <w:pPr>
+                      <w:jc w:val="center"/>
+                    </w:pPr>
+                    <w:r>
+                      <w:t>Gráfico N° 5</w:t>
+                    </w:r>
+                    <w:r>
+                      <w:t xml:space="preserve">  – </w:t>
+                    </w:r>
+                    <w:r>
+                      <w:t xml:space="preserve">Estructura de </w:t>
+                    </w:r>
+                    <w:proofErr w:type="spellStart"/>
+                    <w:r>
+                      <w:t>carpertas</w:t>
+                    </w:r>
+                    <w:proofErr w:type="spellEnd"/>
+                    <w:r>
+                      <w:t xml:space="preserve"> en la gestión y entrega de </w:t>
+                    </w:r>
+                    <w:proofErr w:type="spellStart"/>
+                    <w:r>
+                      <w:t>releases</w:t>
+                    </w:r>
+                    <w:proofErr w:type="spellEnd"/>
+                    <w:r>
+                      <w:t xml:space="preserve"> de software</w:t>
+                    </w:r>
+                  </w:p>
+                </w:txbxContent>
+              </v:textbox>
+            </v:shape>
+            <v:group id="_x0000_s1065" style="position:absolute;left:3986;top:12840;width:6885;height:1262" coordorigin="2969,13106" coordsize="6885,1262">
+              <v:group id="_x0000_s1064" style="position:absolute;left:3570;top:13527;width:5712;height:452" coordorigin="3570,13527" coordsize="5712,452">
+                <v:shapetype id="_x0000_t32" coordsize="21600,21600" o:spt="32" o:oned="t" path="m,l21600,21600e" filled="f">
+                  <v:path arrowok="t" fillok="f" o:connecttype="none"/>
+                  <o:lock v:ext="edit" shapetype="t"/>
+                </v:shapetype>
+                <v:shape id="_x0000_s1045" type="#_x0000_t32" style="position:absolute;left:3570;top:13786;width:0;height:161;flip:y" o:connectortype="straight"/>
+                <v:shape id="_x0000_s1046" type="#_x0000_t32" style="position:absolute;left:9282;top:13786;width:0;height:161;flip:y" o:connectortype="straight"/>
+                <v:shape id="_x0000_s1047" type="#_x0000_t32" style="position:absolute;left:7857;top:13786;width:1;height:161;flip:y" o:connectortype="straight"/>
+                <v:shape id="_x0000_s1044" type="#_x0000_t32" style="position:absolute;left:6035;top:13527;width:0;height:452;flip:y" o:connectortype="straight">
+                  <v:stroke endarrow="block"/>
+                </v:shape>
+              </v:group>
+              <v:group id="_x0000_s1062" style="position:absolute;left:2969;top:13106;width:6885;height:1262" coordorigin="2969,13106" coordsize="6885,1262">
+                <v:rect id="_x0000_s1042" style="position:absolute;left:7419;top:13947;width:1136;height:421">
+                  <v:textbox style="mso-next-textbox:#_x0000_s1042">
+                    <w:txbxContent>
+                      <w:p>
+                        <w:pPr>
+                          <w:jc w:val="center"/>
+                        </w:pPr>
+                        <w:r>
+                          <w:t>Scripts</w:t>
+                        </w:r>
+                      </w:p>
+                    </w:txbxContent>
+                  </v:textbox>
+                </v:rect>
+                <v:rect id="_x0000_s1043" style="position:absolute;left:8857;top:13947;width:997;height:421">
+                  <v:textbox style="mso-next-textbox:#_x0000_s1043">
+                    <w:txbxContent>
+                      <w:p>
+                        <w:pPr>
+                          <w:jc w:val="center"/>
+                        </w:pPr>
+                        <w:proofErr w:type="spellStart"/>
+                        <w:r>
+                          <w:t>Logs</w:t>
+                        </w:r>
+                        <w:proofErr w:type="spellEnd"/>
+                      </w:p>
+                    </w:txbxContent>
+                  </v:textbox>
+                </v:rect>
+                <v:rect id="_x0000_s1039" style="position:absolute;left:5377;top:13106;width:1548;height:421">
+                  <v:textbox style="mso-next-textbox:#_x0000_s1039">
+                    <w:txbxContent>
+                      <w:p>
+                        <w:pPr>
+                          <w:jc w:val="center"/>
+                        </w:pPr>
+                        <w:r>
+                          <w:t>Liberación 1</w:t>
+                        </w:r>
+                      </w:p>
+                    </w:txbxContent>
+                  </v:textbox>
+                </v:rect>
+                <v:rect id="_x0000_s1040" style="position:absolute;left:2969;top:13947;width:1932;height:421">
+                  <v:textbox style="mso-next-textbox:#_x0000_s1040">
+                    <w:txbxContent>
+                      <w:p>
+                        <w:pPr>
+                          <w:jc w:val="center"/>
+                        </w:pPr>
+                        <w:r>
+                          <w:t>Documentos</w:t>
+                        </w:r>
+                      </w:p>
+                    </w:txbxContent>
+                  </v:textbox>
+                </v:rect>
+                <v:rect id="_x0000_s1041" style="position:absolute;left:5377;top:13947;width:1650;height:421">
+                  <v:textbox style="mso-next-textbox:#_x0000_s1041">
+                    <w:txbxContent>
+                      <w:p>
+                        <w:pPr>
+                          <w:jc w:val="center"/>
+                        </w:pPr>
+                        <w:r>
+                          <w:t>Ejecutables</w:t>
+                        </w:r>
+                      </w:p>
+                    </w:txbxContent>
+                  </v:textbox>
+                </v:rect>
+              </v:group>
+              <v:shape id="_x0000_s1063" type="#_x0000_t32" style="position:absolute;left:3570;top:13786;width:5712;height:0" o:connectortype="straight"/>
+            </v:group>
+          </v:group>
+        </w:pict>
+      </w:r>
+    </w:p>
+    <w:p>
+      <w:pPr>
+        <w:rPr>
+          <w:szCs w:val="20"/>
+        </w:rPr>
+      </w:pPr>
+    </w:p>
+    <w:p>
+      <w:pPr>
+        <w:rPr>
+          <w:szCs w:val="20"/>
+        </w:rPr>
+      </w:pPr>
+    </w:p>
+    <w:p>
+      <w:pPr>
+        <w:rPr>
+          <w:szCs w:val="20"/>
+        </w:rPr>
+      </w:pPr>
+    </w:p>
+    <w:p>
+      <w:pPr>
+        <w:rPr>
+          <w:szCs w:val="20"/>
+        </w:rPr>
+      </w:pPr>
+    </w:p>
+    <w:p>
+      <w:pPr>
+        <w:rPr>
+          <w:szCs w:val="20"/>
+        </w:rPr>
+      </w:pPr>
+    </w:p>
+    <w:p>
+      <w:pPr>
+        <w:rPr>
+          <w:szCs w:val="20"/>
+        </w:rPr>
+      </w:pPr>
+    </w:p>
+    <w:p>
+      <w:pPr>
+        <w:rPr>
+          <w:b/>
+          <w:color w:val="auto"/>
+          <w:szCs w:val="20"/>
+          <w:u w:val="single"/>
+        </w:rPr>
+      </w:pPr>
+    </w:p>
+    <w:p>
+      <w:pPr>
+        <w:rPr>
+          <w:b/>
+          <w:color w:val="auto"/>
+          <w:szCs w:val="20"/>
+          <w:u w:val="single"/>
+        </w:rPr>
+      </w:pPr>
+    </w:p>
+    <w:p>
+      <w:pPr>
+        <w:rPr>
+          <w:b/>
+          <w:color w:val="auto"/>
+          <w:szCs w:val="20"/>
+          <w:u w:val="single"/>
+        </w:rPr>
+      </w:pPr>
+      <w:r>
+        <w:rPr>
+          <w:b/>
+          <w:color w:val="auto"/>
+          <w:szCs w:val="20"/>
+          <w:u w:val="single"/>
+        </w:rPr>
+        <w:t>Nomenclatura</w:t>
+      </w:r>
+    </w:p>
+    <w:p>
+      <w:pPr>
+        <w:rPr>
+          <w:color w:val="auto"/>
+          <w:szCs w:val="20"/>
+          <w:u w:val="single"/>
+        </w:rPr>
+      </w:pPr>
+    </w:p>
+    <w:p>
+      <w:pPr>
+        <w:pStyle w:val="Prrafodelista"/>
+        <w:numPr>
+          <w:ilvl w:val="0"/>
+          <w:numId w:val="28"/>
+        </w:numPr>
+        <w:tabs>
+          <w:tab w:val="left" w:pos="709"/>
+        </w:tabs>
+        <w:rPr>
+          <w:b/>
+          <w:color w:val="auto"/>
+          <w:szCs w:val="20"/>
+        </w:rPr>
+      </w:pPr>
+      <w:r>
+        <w:rPr>
+          <w:rFonts w:eastAsia="Verdana"/>
+          <w:b/>
+          <w:szCs w:val="20"/>
+        </w:rPr>
+        <w:t>ACRONIMOPROYECTO</w:t>
+      </w:r>
+      <w:r>
+        <w:rPr>
+          <w:b/>
+          <w:color w:val="auto"/>
+          <w:szCs w:val="20"/>
+        </w:rPr>
+        <w:t>_#_</w:t>
+      </w:r>
+      <w:proofErr w:type="spellStart"/>
+      <w:r>
+        <w:rPr>
+          <w:b/>
+          <w:color w:val="auto"/>
+          <w:szCs w:val="20"/>
+        </w:rPr>
+        <w:t>dd</w:t>
+      </w:r>
+      <w:proofErr w:type="spellEnd"/>
+      <w:r>
+        <w:rPr>
+          <w:b/>
+          <w:color w:val="auto"/>
+          <w:szCs w:val="20"/>
+        </w:rPr>
+        <w:t>/mm/</w:t>
+      </w:r>
+      <w:proofErr w:type="spellStart"/>
+      <w:r>
+        <w:rPr>
+          <w:b/>
+          <w:color w:val="auto"/>
+          <w:szCs w:val="20"/>
+        </w:rPr>
+        <w:t>aa</w:t>
+      </w:r>
+      <w:proofErr w:type="spellEnd"/>
+    </w:p>
+    <w:p>
+      <w:pPr>
+        <w:rPr>
+          <w:color w:val="auto"/>
+          <w:szCs w:val="20"/>
+          <w:u w:val="single"/>
+        </w:rPr>
+      </w:pPr>
+    </w:p>
+    <w:p>
+      <w:pPr>
+        <w:jc w:val="both"/>
+        <w:rPr>
+          <w:color w:val="auto"/>
+          <w:szCs w:val="20"/>
+        </w:rPr>
+      </w:pPr>
+      <w:r>
+        <w:rPr>
+          <w:color w:val="auto"/>
+          <w:szCs w:val="20"/>
+        </w:rPr>
+        <w:t xml:space="preserve">El nombre que se le da a cada carpeta referida a una liberación de tener </w:t>
+      </w:r>
+      <w:r>
+        <w:rPr>
+          <w:color w:val="auto"/>
+          <w:szCs w:val="20"/>
+        </w:rPr>
+        <w:t>el acrónimo del nombre del proyecto, seguido del número de liberación que pertenece que es un número correlativo que se genera de manera automática y la fecha en que se realiza esta liberación.</w:t>
+      </w:r>
+    </w:p>
+    <w:p>
+      <w:pPr>
+        <w:jc w:val="both"/>
+        <w:rPr>
+          <w:color w:val="auto"/>
+          <w:szCs w:val="20"/>
+        </w:rPr>
+      </w:pPr>
+    </w:p>
+    <w:p>
+      <w:pPr>
+        <w:jc w:val="both"/>
+        <w:rPr>
+          <w:color w:val="auto"/>
+          <w:szCs w:val="20"/>
+        </w:rPr>
+      </w:pPr>
+      <w:r>
+        <w:rPr>
+          <w:color w:val="auto"/>
+          <w:szCs w:val="20"/>
+        </w:rPr>
+        <w:t>Las carpetas que van dentro de la carpeta de liberación no tienen una nomenclatura especial ya que se sobreentienden a que liberación y fecha pertenecen.</w:t>
+      </w:r>
+    </w:p>
+    <w:p>
+      <w:pPr>
+        <w:jc w:val="both"/>
+        <w:rPr>
+          <w:color w:val="auto"/>
+          <w:szCs w:val="20"/>
+        </w:rPr>
+      </w:pPr>
+    </w:p>
+    <w:p>
+      <w:pPr>
+        <w:jc w:val="both"/>
+        <w:rPr>
+          <w:b/>
+          <w:color w:val="auto"/>
+          <w:szCs w:val="20"/>
+          <w:u w:val="single"/>
+        </w:rPr>
+      </w:pPr>
+      <w:r>
+        <w:rPr>
+          <w:b/>
+          <w:color w:val="auto"/>
+          <w:szCs w:val="20"/>
+          <w:u w:val="single"/>
+        </w:rPr>
+        <w:t>Registro de Inventario</w:t>
+      </w:r>
+    </w:p>
+    <w:p>
+      <w:pPr>
+        <w:jc w:val="both"/>
+        <w:rPr>
+          <w:b/>
+          <w:color w:val="auto"/>
+          <w:szCs w:val="20"/>
+          <w:u w:val="single"/>
+        </w:rPr>
+      </w:pPr>
+    </w:p>
+    <w:p>
+      <w:pPr>
+        <w:jc w:val="both"/>
+        <w:rPr>
+          <w:color w:val="auto"/>
+          <w:szCs w:val="20"/>
+        </w:rPr>
+      </w:pPr>
+      <w:r>
+        <w:rPr>
+          <w:color w:val="auto"/>
+          <w:szCs w:val="20"/>
+        </w:rPr>
+        <w:t>El registro de inventario es una hoja de cálculo de Excel en donde se indica cuantos son los ítems que se deben encontrar por cada carpeta y cuáles son estos, con el fin de tener un control sobre lo que se espera y debe haber en cada liberación.</w:t>
+      </w:r>
+    </w:p>
+    <w:p>
+      <w:pPr>
+        <w:jc w:val="both"/>
+        <w:rPr>
+          <w:color w:val="auto"/>
+          <w:szCs w:val="20"/>
+        </w:rPr>
+      </w:pPr>
+    </w:p>
+    <w:p>
+      <w:pPr>
+        <w:pStyle w:val="Prrafodelista"/>
+        <w:numPr>
+          <w:ilvl w:val="1"/>
+          <w:numId w:val="26"/>
+        </w:numPr>
+        <w:jc w:val="both"/>
+        <w:rPr>
+          <w:rFonts w:ascii="Verdana" w:eastAsia="Verdana" w:hAnsi="Verdana" w:cstheme="majorBidi"/>
+          <w:b/>
+          <w:bCs/>
+          <w:color w:val="000000" w:themeColor="text1"/>
+          <w:szCs w:val="26"/>
+          <w:lang w:val="es-MX" w:eastAsia="en-US"/>
+        </w:rPr>
+      </w:pPr>
+      <w:r>
+        <w:rPr>
+          <w:rFonts w:ascii="Verdana" w:eastAsia="Verdana" w:hAnsi="Verdana" w:cstheme="majorBidi"/>
+          <w:b/>
+          <w:bCs/>
+          <w:color w:val="000000" w:themeColor="text1"/>
+          <w:szCs w:val="26"/>
+          <w:lang w:val="es-MX" w:eastAsia="en-US"/>
+        </w:rPr>
+        <w:t>Proceso de Entrega del Software</w:t>
+      </w:r>
+    </w:p>
+    <w:p>
+      <w:pPr>
+        <w:jc w:val="both"/>
+        <w:rPr>
+          <w:rFonts w:ascii="Verdana" w:eastAsia="Verdana" w:hAnsi="Verdana" w:cstheme="majorBidi"/>
+          <w:b/>
+          <w:bCs/>
+          <w:color w:val="000000" w:themeColor="text1"/>
+          <w:szCs w:val="26"/>
+          <w:lang w:val="es-MX" w:eastAsia="en-US"/>
+        </w:rPr>
+      </w:pPr>
+      <w:bookmarkStart w:id="47" w:name="_GoBack"/>
+      <w:bookmarkEnd w:id="47"/>
+    </w:p>
+    <w:p>
+      <w:pPr>
+        <w:pStyle w:val="Prrafodelista"/>
+        <w:numPr>
+          <w:ilvl w:val="0"/>
+          <w:numId w:val="28"/>
+        </w:numPr>
+        <w:jc w:val="both"/>
+        <w:rPr>
+          <w:color w:val="auto"/>
+          <w:szCs w:val="20"/>
+        </w:rPr>
+      </w:pPr>
+      <w:r>
+        <w:rPr>
+          <w:color w:val="auto"/>
+          <w:szCs w:val="20"/>
+        </w:rPr>
+        <w:t>Primero se deben probar cada ítem que se va a entregar para verificar y validar que cumpla con los requerimientos establecidos. Para esto se estable un ciclo de pruebas para asegurarnos que todo se cumpla.</w:t>
+      </w:r>
+    </w:p>
+    <w:p>
+      <w:pPr>
+        <w:jc w:val="both"/>
+        <w:rPr>
+          <w:color w:val="auto"/>
+          <w:szCs w:val="20"/>
+        </w:rPr>
+      </w:pPr>
+    </w:p>
+    <w:p>
+      <w:pPr>
+        <w:pStyle w:val="Prrafodelista"/>
+        <w:numPr>
+          <w:ilvl w:val="0"/>
+          <w:numId w:val="28"/>
+        </w:numPr>
+        <w:jc w:val="both"/>
+        <w:rPr>
+          <w:color w:val="auto"/>
+          <w:szCs w:val="20"/>
+        </w:rPr>
+      </w:pPr>
+      <w:r>
+        <w:rPr>
+          <w:color w:val="auto"/>
+          <w:szCs w:val="20"/>
+        </w:rPr>
+        <w:t>Cuando llega el momento de la liberación, los usuarios finales deben estar puntualmente informados del calendario de lanzamiento y de cómo éste puede afectar a sus actividades diarias.</w:t>
+      </w:r>
+    </w:p>
+    <w:p>
+      <w:pPr>
+        <w:jc w:val="both"/>
+        <w:rPr>
+          <w:color w:val="auto"/>
+          <w:szCs w:val="20"/>
+        </w:rPr>
+      </w:pPr>
+    </w:p>
+    <w:p>
+      <w:pPr>
+        <w:pStyle w:val="Prrafodelista"/>
+        <w:numPr>
+          <w:ilvl w:val="0"/>
+          <w:numId w:val="28"/>
+        </w:numPr>
+        <w:jc w:val="both"/>
+        <w:rPr>
+          <w:color w:val="auto"/>
+          <w:szCs w:val="20"/>
+        </w:rPr>
+      </w:pPr>
+      <w:r>
+        <w:rPr>
+          <w:color w:val="auto"/>
+          <w:szCs w:val="20"/>
+        </w:rPr>
+        <w:t xml:space="preserve">Una vez pasada </w:t>
+      </w:r>
+      <w:r>
+        <w:rPr>
+          <w:color w:val="auto"/>
+          <w:szCs w:val="20"/>
+        </w:rPr>
+        <w:t>superada la fase de test</w:t>
+      </w:r>
+      <w:r>
+        <w:rPr>
+          <w:color w:val="auto"/>
+          <w:szCs w:val="20"/>
+        </w:rPr>
+        <w:t xml:space="preserve">, el procedimiento de liberación debe realizarse cuidadosamente. Se deben considerar back-up automáticos de datos, creación de </w:t>
+      </w:r>
+      <w:proofErr w:type="spellStart"/>
+      <w:r>
+        <w:rPr>
+          <w:color w:val="auto"/>
+          <w:szCs w:val="20"/>
+        </w:rPr>
+        <w:t>logs</w:t>
+      </w:r>
+      <w:proofErr w:type="spellEnd"/>
+      <w:r>
+        <w:rPr>
+          <w:color w:val="auto"/>
+          <w:szCs w:val="20"/>
+        </w:rPr>
+        <w:t xml:space="preserve"> asociados al proceso de instalación.</w:t>
+      </w:r>
+    </w:p>
+    <w:p>
+      <w:pPr>
+        <w:jc w:val="both"/>
+        <w:rPr>
+          <w:color w:val="auto"/>
+          <w:szCs w:val="20"/>
+        </w:rPr>
+      </w:pPr>
+    </w:p>
+    <w:p>
+      <w:pPr>
+        <w:pStyle w:val="Prrafodelista"/>
+        <w:numPr>
+          <w:ilvl w:val="0"/>
+          <w:numId w:val="28"/>
+        </w:numPr>
+        <w:jc w:val="both"/>
+        <w:rPr>
+          <w:color w:val="auto"/>
+          <w:szCs w:val="20"/>
+        </w:rPr>
+      </w:pPr>
+      <w:r>
+        <w:rPr>
+          <w:color w:val="auto"/>
+          <w:szCs w:val="20"/>
+        </w:rPr>
+        <w:t>Luego de la liberación se debe corroborar que el repositorio de la gestión de la configuración se encuentre correctamente actualizado. Los usuarios están debidamente informados de las nuevas funcionalidades y han recibido la formación necesaria para poder sacar el adecuado provecho de las mismas.</w:t>
+      </w:r>
+    </w:p>
     <w:sectPr>
       <w:pgSz w:w="12240" w:h="15840"/>
       <w:pgMar w:top="1417" w:right="1701" w:bottom="1417" w:left="1701" w:header="708" w:footer="708" w:gutter="0"/>
@@ -27833,6 +28948,232 @@
 <file path=word/numbering.xml><?xml version="1.0" encoding="utf-8"?>
 <w:numbering xmlns:wpc="http://schemas.microsoft.com/office/word/2010/wordprocessingCanvas" xmlns:mc="http://schemas.openxmlformats.org/markup-compatibility/2006" xmlns:o="urn:schemas-microsoft-com:office:office" xmlns:r="http://schemas.openxmlformats.org/officeDocument/2006/relationships" xmlns:m="http://schemas.openxmlformats.org/officeDocument/2006/math" xmlns:v="urn:schemas-microsoft-com:vml" xmlns:wp14="http://schemas.microsoft.com/office/word/2010/wordprocessingDrawing" xmlns:wp="http://schemas.openxmlformats.org/drawingml/2006/wordprocessingDrawing" xmlns:w10="urn:schemas-microsoft-com:office:word" xmlns:w="http://schemas.openxmlformats.org/wordprocessingml/2006/main" xmlns:w14="http://schemas.microsoft.com/office/word/2010/wordml" xmlns:wpg="http://schemas.microsoft.com/office/word/2010/wordprocessingGroup" xmlns:wpi="http://schemas.microsoft.com/office/word/2010/wordprocessingInk" xmlns:wne="http://schemas.microsoft.com/office/word/2006/wordml" xmlns:wps="http://schemas.microsoft.com/office/word/2010/wordprocessingShape" mc:Ignorable="w14 wp14">
   <w:abstractNum w:abstractNumId="0">
+    <w:nsid w:val="083506A5"/>
+    <w:multiLevelType w:val="hybridMultilevel"/>
+    <w:tmpl w:val="37CC1908"/>
+    <w:lvl w:ilvl="0" w:tplc="280A0001">
+      <w:start w:val="1"/>
+      <w:numFmt w:val="bullet"/>
+      <w:lvlText w:val=""/>
+      <w:lvlJc w:val="left"/>
+      <w:pPr>
+        <w:ind w:left="720" w:hanging="360"/>
+      </w:pPr>
+      <w:rPr>
+        <w:rFonts w:ascii="Symbol" w:hAnsi="Symbol" w:hint="default"/>
+      </w:rPr>
+    </w:lvl>
+    <w:lvl w:ilvl="1" w:tplc="280A0003" w:tentative="1">
+      <w:start w:val="1"/>
+      <w:numFmt w:val="bullet"/>
+      <w:lvlText w:val="o"/>
+      <w:lvlJc w:val="left"/>
+      <w:pPr>
+        <w:ind w:left="1440" w:hanging="360"/>
+      </w:pPr>
+      <w:rPr>
+        <w:rFonts w:ascii="Courier New" w:hAnsi="Courier New" w:cs="Courier New" w:hint="default"/>
+      </w:rPr>
+    </w:lvl>
+    <w:lvl w:ilvl="2" w:tplc="280A0005" w:tentative="1">
+      <w:start w:val="1"/>
+      <w:numFmt w:val="bullet"/>
+      <w:lvlText w:val=""/>
+      <w:lvlJc w:val="left"/>
+      <w:pPr>
+        <w:ind w:left="2160" w:hanging="360"/>
+      </w:pPr>
+      <w:rPr>
+        <w:rFonts w:ascii="Wingdings" w:hAnsi="Wingdings" w:hint="default"/>
+      </w:rPr>
+    </w:lvl>
+    <w:lvl w:ilvl="3" w:tplc="280A0001" w:tentative="1">
+      <w:start w:val="1"/>
+      <w:numFmt w:val="bullet"/>
+      <w:lvlText w:val=""/>
+      <w:lvlJc w:val="left"/>
+      <w:pPr>
+        <w:ind w:left="2880" w:hanging="360"/>
+      </w:pPr>
+      <w:rPr>
+        <w:rFonts w:ascii="Symbol" w:hAnsi="Symbol" w:hint="default"/>
+      </w:rPr>
+    </w:lvl>
+    <w:lvl w:ilvl="4" w:tplc="280A0003" w:tentative="1">
+      <w:start w:val="1"/>
+      <w:numFmt w:val="bullet"/>
+      <w:lvlText w:val="o"/>
+      <w:lvlJc w:val="left"/>
+      <w:pPr>
+        <w:ind w:left="3600" w:hanging="360"/>
+      </w:pPr>
+      <w:rPr>
+        <w:rFonts w:ascii="Courier New" w:hAnsi="Courier New" w:cs="Courier New" w:hint="default"/>
+      </w:rPr>
+    </w:lvl>
+    <w:lvl w:ilvl="5" w:tplc="280A0005" w:tentative="1">
+      <w:start w:val="1"/>
+      <w:numFmt w:val="bullet"/>
+      <w:lvlText w:val=""/>
+      <w:lvlJc w:val="left"/>
+      <w:pPr>
+        <w:ind w:left="4320" w:hanging="360"/>
+      </w:pPr>
+      <w:rPr>
+        <w:rFonts w:ascii="Wingdings" w:hAnsi="Wingdings" w:hint="default"/>
+      </w:rPr>
+    </w:lvl>
+    <w:lvl w:ilvl="6" w:tplc="280A0001" w:tentative="1">
+      <w:start w:val="1"/>
+      <w:numFmt w:val="bullet"/>
+      <w:lvlText w:val=""/>
+      <w:lvlJc w:val="left"/>
+      <w:pPr>
+        <w:ind w:left="5040" w:hanging="360"/>
+      </w:pPr>
+      <w:rPr>
+        <w:rFonts w:ascii="Symbol" w:hAnsi="Symbol" w:hint="default"/>
+      </w:rPr>
+    </w:lvl>
+    <w:lvl w:ilvl="7" w:tplc="280A0003" w:tentative="1">
+      <w:start w:val="1"/>
+      <w:numFmt w:val="bullet"/>
+      <w:lvlText w:val="o"/>
+      <w:lvlJc w:val="left"/>
+      <w:pPr>
+        <w:ind w:left="5760" w:hanging="360"/>
+      </w:pPr>
+      <w:rPr>
+        <w:rFonts w:ascii="Courier New" w:hAnsi="Courier New" w:cs="Courier New" w:hint="default"/>
+      </w:rPr>
+    </w:lvl>
+    <w:lvl w:ilvl="8" w:tplc="280A0005" w:tentative="1">
+      <w:start w:val="1"/>
+      <w:numFmt w:val="bullet"/>
+      <w:lvlText w:val=""/>
+      <w:lvlJc w:val="left"/>
+      <w:pPr>
+        <w:ind w:left="6480" w:hanging="360"/>
+      </w:pPr>
+      <w:rPr>
+        <w:rFonts w:ascii="Wingdings" w:hAnsi="Wingdings" w:hint="default"/>
+      </w:rPr>
+    </w:lvl>
+  </w:abstractNum>
+  <w:abstractNum w:abstractNumId="1">
+    <w:nsid w:val="0EA04C4C"/>
+    <w:multiLevelType w:val="multilevel"/>
+    <w:tmpl w:val="8C807554"/>
+    <w:lvl w:ilvl="0">
+      <w:start w:val="5"/>
+      <w:numFmt w:val="decimal"/>
+      <w:lvlText w:val="%1."/>
+      <w:lvlJc w:val="left"/>
+      <w:pPr>
+        <w:ind w:left="420" w:hanging="420"/>
+      </w:pPr>
+      <w:rPr>
+        <w:rFonts w:hint="default"/>
+      </w:rPr>
+    </w:lvl>
+    <w:lvl w:ilvl="1">
+      <w:start w:val="4"/>
+      <w:numFmt w:val="decimal"/>
+      <w:lvlText w:val="%1.%2."/>
+      <w:lvlJc w:val="left"/>
+      <w:pPr>
+        <w:ind w:left="1080" w:hanging="720"/>
+      </w:pPr>
+      <w:rPr>
+        <w:rFonts w:hint="default"/>
+      </w:rPr>
+    </w:lvl>
+    <w:lvl w:ilvl="2">
+      <w:start w:val="1"/>
+      <w:numFmt w:val="decimal"/>
+      <w:lvlText w:val="%1.%2.%3."/>
+      <w:lvlJc w:val="left"/>
+      <w:pPr>
+        <w:ind w:left="1800" w:hanging="1080"/>
+      </w:pPr>
+      <w:rPr>
+        <w:rFonts w:hint="default"/>
+      </w:rPr>
+    </w:lvl>
+    <w:lvl w:ilvl="3">
+      <w:start w:val="1"/>
+      <w:numFmt w:val="decimal"/>
+      <w:lvlText w:val="%1.%2.%3.%4."/>
+      <w:lvlJc w:val="left"/>
+      <w:pPr>
+        <w:ind w:left="2160" w:hanging="1080"/>
+      </w:pPr>
+      <w:rPr>
+        <w:rFonts w:hint="default"/>
+      </w:rPr>
+    </w:lvl>
+    <w:lvl w:ilvl="4">
+      <w:start w:val="1"/>
+      <w:numFmt w:val="decimal"/>
+      <w:lvlText w:val="%1.%2.%3.%4.%5."/>
+      <w:lvlJc w:val="left"/>
+      <w:pPr>
+        <w:ind w:left="2880" w:hanging="1440"/>
+      </w:pPr>
+      <w:rPr>
+        <w:rFonts w:hint="default"/>
+      </w:rPr>
+    </w:lvl>
+    <w:lvl w:ilvl="5">
+      <w:start w:val="1"/>
+      <w:numFmt w:val="decimal"/>
+      <w:lvlText w:val="%1.%2.%3.%4.%5.%6."/>
+      <w:lvlJc w:val="left"/>
+      <w:pPr>
+        <w:ind w:left="3600" w:hanging="1800"/>
+      </w:pPr>
+      <w:rPr>
+        <w:rFonts w:hint="default"/>
+      </w:rPr>
+    </w:lvl>
+    <w:lvl w:ilvl="6">
+      <w:start w:val="1"/>
+      <w:numFmt w:val="decimal"/>
+      <w:lvlText w:val="%1.%2.%3.%4.%5.%6.%7."/>
+      <w:lvlJc w:val="left"/>
+      <w:pPr>
+        <w:ind w:left="3960" w:hanging="1800"/>
+      </w:pPr>
+      <w:rPr>
+        <w:rFonts w:hint="default"/>
+      </w:rPr>
+    </w:lvl>
+    <w:lvl w:ilvl="7">
+      <w:start w:val="1"/>
+      <w:numFmt w:val="decimal"/>
+      <w:lvlText w:val="%1.%2.%3.%4.%5.%6.%7.%8."/>
+      <w:lvlJc w:val="left"/>
+      <w:pPr>
+        <w:ind w:left="4680" w:hanging="2160"/>
+      </w:pPr>
+      <w:rPr>
+        <w:rFonts w:hint="default"/>
+      </w:rPr>
+    </w:lvl>
+    <w:lvl w:ilvl="8">
+      <w:start w:val="1"/>
+      <w:numFmt w:val="decimal"/>
+      <w:lvlText w:val="%1.%2.%3.%4.%5.%6.%7.%8.%9."/>
+      <w:lvlJc w:val="left"/>
+      <w:pPr>
+        <w:ind w:left="5400" w:hanging="2520"/>
+      </w:pPr>
+      <w:rPr>
+        <w:rFonts w:hint="default"/>
+      </w:rPr>
+    </w:lvl>
+  </w:abstractNum>
+  <w:abstractNum w:abstractNumId="2">
     <w:nsid w:val="0EE510D4"/>
     <w:multiLevelType w:val="hybridMultilevel"/>
     <w:tmpl w:val="98A69932"/>
@@ -27945,7 +29286,7 @@
       </w:rPr>
     </w:lvl>
   </w:abstractNum>
-  <w:abstractNum w:abstractNumId="1">
+  <w:abstractNum w:abstractNumId="3">
     <w:nsid w:val="13F9795D"/>
     <w:multiLevelType w:val="hybridMultilevel"/>
     <w:tmpl w:val="889079FC"/>
@@ -28058,7 +29399,382 @@
       </w:rPr>
     </w:lvl>
   </w:abstractNum>
-  <w:abstractNum w:abstractNumId="2">
+  <w:abstractNum w:abstractNumId="4">
+    <w:nsid w:val="154F29DD"/>
+    <w:multiLevelType w:val="multilevel"/>
+    <w:tmpl w:val="5E78B89A"/>
+    <w:lvl w:ilvl="0">
+      <w:start w:val="1"/>
+      <w:numFmt w:val="bullet"/>
+      <w:lvlText w:val=""/>
+      <w:lvlJc w:val="left"/>
+      <w:pPr>
+        <w:tabs>
+          <w:tab w:val="num" w:pos="720"/>
+        </w:tabs>
+        <w:ind w:left="720" w:hanging="360"/>
+      </w:pPr>
+      <w:rPr>
+        <w:rFonts w:ascii="Symbol" w:hAnsi="Symbol" w:hint="default"/>
+        <w:sz w:val="20"/>
+      </w:rPr>
+    </w:lvl>
+    <w:lvl w:ilvl="1" w:tentative="1">
+      <w:start w:val="1"/>
+      <w:numFmt w:val="bullet"/>
+      <w:lvlText w:val="o"/>
+      <w:lvlJc w:val="left"/>
+      <w:pPr>
+        <w:tabs>
+          <w:tab w:val="num" w:pos="1440"/>
+        </w:tabs>
+        <w:ind w:left="1440" w:hanging="360"/>
+      </w:pPr>
+      <w:rPr>
+        <w:rFonts w:ascii="Courier New" w:hAnsi="Courier New" w:hint="default"/>
+        <w:sz w:val="20"/>
+      </w:rPr>
+    </w:lvl>
+    <w:lvl w:ilvl="2" w:tentative="1">
+      <w:start w:val="1"/>
+      <w:numFmt w:val="bullet"/>
+      <w:lvlText w:val=""/>
+      <w:lvlJc w:val="left"/>
+      <w:pPr>
+        <w:tabs>
+          <w:tab w:val="num" w:pos="2160"/>
+        </w:tabs>
+        <w:ind w:left="2160" w:hanging="360"/>
+      </w:pPr>
+      <w:rPr>
+        <w:rFonts w:ascii="Wingdings" w:hAnsi="Wingdings" w:hint="default"/>
+        <w:sz w:val="20"/>
+      </w:rPr>
+    </w:lvl>
+    <w:lvl w:ilvl="3" w:tentative="1">
+      <w:start w:val="1"/>
+      <w:numFmt w:val="bullet"/>
+      <w:lvlText w:val=""/>
+      <w:lvlJc w:val="left"/>
+      <w:pPr>
+        <w:tabs>
+          <w:tab w:val="num" w:pos="2880"/>
+        </w:tabs>
+        <w:ind w:left="2880" w:hanging="360"/>
+      </w:pPr>
+      <w:rPr>
+        <w:rFonts w:ascii="Wingdings" w:hAnsi="Wingdings" w:hint="default"/>
+        <w:sz w:val="20"/>
+      </w:rPr>
+    </w:lvl>
+    <w:lvl w:ilvl="4" w:tentative="1">
+      <w:start w:val="1"/>
+      <w:numFmt w:val="bullet"/>
+      <w:lvlText w:val=""/>
+      <w:lvlJc w:val="left"/>
+      <w:pPr>
+        <w:tabs>
+          <w:tab w:val="num" w:pos="3600"/>
+        </w:tabs>
+        <w:ind w:left="3600" w:hanging="360"/>
+      </w:pPr>
+      <w:rPr>
+        <w:rFonts w:ascii="Wingdings" w:hAnsi="Wingdings" w:hint="default"/>
+        <w:sz w:val="20"/>
+      </w:rPr>
+    </w:lvl>
+    <w:lvl w:ilvl="5" w:tentative="1">
+      <w:start w:val="1"/>
+      <w:numFmt w:val="bullet"/>
+      <w:lvlText w:val=""/>
+      <w:lvlJc w:val="left"/>
+      <w:pPr>
+        <w:tabs>
+          <w:tab w:val="num" w:pos="4320"/>
+        </w:tabs>
+        <w:ind w:left="4320" w:hanging="360"/>
+      </w:pPr>
+      <w:rPr>
+        <w:rFonts w:ascii="Wingdings" w:hAnsi="Wingdings" w:hint="default"/>
+        <w:sz w:val="20"/>
+      </w:rPr>
+    </w:lvl>
+    <w:lvl w:ilvl="6" w:tentative="1">
+      <w:start w:val="1"/>
+      <w:numFmt w:val="bullet"/>
+      <w:lvlText w:val=""/>
+      <w:lvlJc w:val="left"/>
+      <w:pPr>
+        <w:tabs>
+          <w:tab w:val="num" w:pos="5040"/>
+        </w:tabs>
+        <w:ind w:left="5040" w:hanging="360"/>
+      </w:pPr>
+      <w:rPr>
+        <w:rFonts w:ascii="Wingdings" w:hAnsi="Wingdings" w:hint="default"/>
+        <w:sz w:val="20"/>
+      </w:rPr>
+    </w:lvl>
+    <w:lvl w:ilvl="7" w:tentative="1">
+      <w:start w:val="1"/>
+      <w:numFmt w:val="bullet"/>
+      <w:lvlText w:val=""/>
+      <w:lvlJc w:val="left"/>
+      <w:pPr>
+        <w:tabs>
+          <w:tab w:val="num" w:pos="5760"/>
+        </w:tabs>
+        <w:ind w:left="5760" w:hanging="360"/>
+      </w:pPr>
+      <w:rPr>
+        <w:rFonts w:ascii="Wingdings" w:hAnsi="Wingdings" w:hint="default"/>
+        <w:sz w:val="20"/>
+      </w:rPr>
+    </w:lvl>
+    <w:lvl w:ilvl="8" w:tentative="1">
+      <w:start w:val="1"/>
+      <w:numFmt w:val="bullet"/>
+      <w:lvlText w:val=""/>
+      <w:lvlJc w:val="left"/>
+      <w:pPr>
+        <w:tabs>
+          <w:tab w:val="num" w:pos="6480"/>
+        </w:tabs>
+        <w:ind w:left="6480" w:hanging="360"/>
+      </w:pPr>
+      <w:rPr>
+        <w:rFonts w:ascii="Wingdings" w:hAnsi="Wingdings" w:hint="default"/>
+        <w:sz w:val="20"/>
+      </w:rPr>
+    </w:lvl>
+  </w:abstractNum>
+  <w:abstractNum w:abstractNumId="5">
+    <w:nsid w:val="1E5E2960"/>
+    <w:multiLevelType w:val="multilevel"/>
+    <w:tmpl w:val="F14EE0A8"/>
+    <w:lvl w:ilvl="0">
+      <w:start w:val="6"/>
+      <w:numFmt w:val="decimal"/>
+      <w:lvlText w:val="%1."/>
+      <w:lvlJc w:val="left"/>
+      <w:pPr>
+        <w:ind w:left="420" w:hanging="420"/>
+      </w:pPr>
+      <w:rPr>
+        <w:rFonts w:hint="default"/>
+      </w:rPr>
+    </w:lvl>
+    <w:lvl w:ilvl="1">
+      <w:start w:val="4"/>
+      <w:numFmt w:val="decimal"/>
+      <w:lvlText w:val="%1.%2."/>
+      <w:lvlJc w:val="left"/>
+      <w:pPr>
+        <w:ind w:left="1080" w:hanging="720"/>
+      </w:pPr>
+      <w:rPr>
+        <w:rFonts w:hint="default"/>
+      </w:rPr>
+    </w:lvl>
+    <w:lvl w:ilvl="2">
+      <w:start w:val="1"/>
+      <w:numFmt w:val="decimal"/>
+      <w:lvlText w:val="%1.%2.%3."/>
+      <w:lvlJc w:val="left"/>
+      <w:pPr>
+        <w:ind w:left="1800" w:hanging="1080"/>
+      </w:pPr>
+      <w:rPr>
+        <w:rFonts w:hint="default"/>
+      </w:rPr>
+    </w:lvl>
+    <w:lvl w:ilvl="3">
+      <w:start w:val="1"/>
+      <w:numFmt w:val="decimal"/>
+      <w:lvlText w:val="%1.%2.%3.%4."/>
+      <w:lvlJc w:val="left"/>
+      <w:pPr>
+        <w:ind w:left="2160" w:hanging="1080"/>
+      </w:pPr>
+      <w:rPr>
+        <w:rFonts w:hint="default"/>
+      </w:rPr>
+    </w:lvl>
+    <w:lvl w:ilvl="4">
+      <w:start w:val="1"/>
+      <w:numFmt w:val="decimal"/>
+      <w:lvlText w:val="%1.%2.%3.%4.%5."/>
+      <w:lvlJc w:val="left"/>
+      <w:pPr>
+        <w:ind w:left="2880" w:hanging="1440"/>
+      </w:pPr>
+      <w:rPr>
+        <w:rFonts w:hint="default"/>
+      </w:rPr>
+    </w:lvl>
+    <w:lvl w:ilvl="5">
+      <w:start w:val="1"/>
+      <w:numFmt w:val="decimal"/>
+      <w:lvlText w:val="%1.%2.%3.%4.%5.%6."/>
+      <w:lvlJc w:val="left"/>
+      <w:pPr>
+        <w:ind w:left="3600" w:hanging="1800"/>
+      </w:pPr>
+      <w:rPr>
+        <w:rFonts w:hint="default"/>
+      </w:rPr>
+    </w:lvl>
+    <w:lvl w:ilvl="6">
+      <w:start w:val="1"/>
+      <w:numFmt w:val="decimal"/>
+      <w:lvlText w:val="%1.%2.%3.%4.%5.%6.%7."/>
+      <w:lvlJc w:val="left"/>
+      <w:pPr>
+        <w:ind w:left="3960" w:hanging="1800"/>
+      </w:pPr>
+      <w:rPr>
+        <w:rFonts w:hint="default"/>
+      </w:rPr>
+    </w:lvl>
+    <w:lvl w:ilvl="7">
+      <w:start w:val="1"/>
+      <w:numFmt w:val="decimal"/>
+      <w:lvlText w:val="%1.%2.%3.%4.%5.%6.%7.%8."/>
+      <w:lvlJc w:val="left"/>
+      <w:pPr>
+        <w:ind w:left="4680" w:hanging="2160"/>
+      </w:pPr>
+      <w:rPr>
+        <w:rFonts w:hint="default"/>
+      </w:rPr>
+    </w:lvl>
+    <w:lvl w:ilvl="8">
+      <w:start w:val="1"/>
+      <w:numFmt w:val="decimal"/>
+      <w:lvlText w:val="%1.%2.%3.%4.%5.%6.%7.%8.%9."/>
+      <w:lvlJc w:val="left"/>
+      <w:pPr>
+        <w:ind w:left="5400" w:hanging="2520"/>
+      </w:pPr>
+      <w:rPr>
+        <w:rFonts w:hint="default"/>
+      </w:rPr>
+    </w:lvl>
+  </w:abstractNum>
+  <w:abstractNum w:abstractNumId="6">
+    <w:nsid w:val="1ED33A44"/>
+    <w:multiLevelType w:val="multilevel"/>
+    <w:tmpl w:val="F14EE0A8"/>
+    <w:lvl w:ilvl="0">
+      <w:start w:val="6"/>
+      <w:numFmt w:val="decimal"/>
+      <w:lvlText w:val="%1."/>
+      <w:lvlJc w:val="left"/>
+      <w:pPr>
+        <w:ind w:left="420" w:hanging="420"/>
+      </w:pPr>
+      <w:rPr>
+        <w:rFonts w:hint="default"/>
+      </w:rPr>
+    </w:lvl>
+    <w:lvl w:ilvl="1">
+      <w:start w:val="4"/>
+      <w:numFmt w:val="decimal"/>
+      <w:lvlText w:val="%1.%2."/>
+      <w:lvlJc w:val="left"/>
+      <w:pPr>
+        <w:ind w:left="1080" w:hanging="720"/>
+      </w:pPr>
+      <w:rPr>
+        <w:rFonts w:hint="default"/>
+      </w:rPr>
+    </w:lvl>
+    <w:lvl w:ilvl="2">
+      <w:start w:val="1"/>
+      <w:numFmt w:val="decimal"/>
+      <w:lvlText w:val="%1.%2.%3."/>
+      <w:lvlJc w:val="left"/>
+      <w:pPr>
+        <w:ind w:left="1800" w:hanging="1080"/>
+      </w:pPr>
+      <w:rPr>
+        <w:rFonts w:hint="default"/>
+      </w:rPr>
+    </w:lvl>
+    <w:lvl w:ilvl="3">
+      <w:start w:val="1"/>
+      <w:numFmt w:val="decimal"/>
+      <w:lvlText w:val="%1.%2.%3.%4."/>
+      <w:lvlJc w:val="left"/>
+      <w:pPr>
+        <w:ind w:left="2160" w:hanging="1080"/>
+      </w:pPr>
+      <w:rPr>
+        <w:rFonts w:hint="default"/>
+      </w:rPr>
+    </w:lvl>
+    <w:lvl w:ilvl="4">
+      <w:start w:val="1"/>
+      <w:numFmt w:val="decimal"/>
+      <w:lvlText w:val="%1.%2.%3.%4.%5."/>
+      <w:lvlJc w:val="left"/>
+      <w:pPr>
+        <w:ind w:left="2880" w:hanging="1440"/>
+      </w:pPr>
+      <w:rPr>
+        <w:rFonts w:hint="default"/>
+      </w:rPr>
+    </w:lvl>
+    <w:lvl w:ilvl="5">
+      <w:start w:val="1"/>
+      <w:numFmt w:val="decimal"/>
+      <w:lvlText w:val="%1.%2.%3.%4.%5.%6."/>
+      <w:lvlJc w:val="left"/>
+      <w:pPr>
+        <w:ind w:left="3600" w:hanging="1800"/>
+      </w:pPr>
+      <w:rPr>
+        <w:rFonts w:hint="default"/>
+      </w:rPr>
+    </w:lvl>
+    <w:lvl w:ilvl="6">
+      <w:start w:val="1"/>
+      <w:numFmt w:val="decimal"/>
+      <w:lvlText w:val="%1.%2.%3.%4.%5.%6.%7."/>
+      <w:lvlJc w:val="left"/>
+      <w:pPr>
+        <w:ind w:left="3960" w:hanging="1800"/>
+      </w:pPr>
+      <w:rPr>
+        <w:rFonts w:hint="default"/>
+      </w:rPr>
+    </w:lvl>
+    <w:lvl w:ilvl="7">
+      <w:start w:val="1"/>
+      <w:numFmt w:val="decimal"/>
+      <w:lvlText w:val="%1.%2.%3.%4.%5.%6.%7.%8."/>
+      <w:lvlJc w:val="left"/>
+      <w:pPr>
+        <w:ind w:left="4680" w:hanging="2160"/>
+      </w:pPr>
+      <w:rPr>
+        <w:rFonts w:hint="default"/>
+      </w:rPr>
+    </w:lvl>
+    <w:lvl w:ilvl="8">
+      <w:start w:val="1"/>
+      <w:numFmt w:val="decimal"/>
+      <w:lvlText w:val="%1.%2.%3.%4.%5.%6.%7.%8.%9."/>
+      <w:lvlJc w:val="left"/>
+      <w:pPr>
+        <w:ind w:left="5400" w:hanging="2520"/>
+      </w:pPr>
+      <w:rPr>
+        <w:rFonts w:hint="default"/>
+      </w:rPr>
+    </w:lvl>
+  </w:abstractNum>
+  <w:abstractNum w:abstractNumId="7">
     <w:nsid w:val="23EC5032"/>
     <w:multiLevelType w:val="hybridMultilevel"/>
     <w:tmpl w:val="9640BA88"/>
@@ -28147,7 +29863,7 @@
       </w:pPr>
     </w:lvl>
   </w:abstractNum>
-  <w:abstractNum w:abstractNumId="3">
+  <w:abstractNum w:abstractNumId="8">
     <w:nsid w:val="241E5CC7"/>
     <w:multiLevelType w:val="hybridMultilevel"/>
     <w:tmpl w:val="D0365C1E"/>
@@ -28259,7 +29975,7 @@
       </w:rPr>
     </w:lvl>
   </w:abstractNum>
-  <w:abstractNum w:abstractNumId="4">
+  <w:abstractNum w:abstractNumId="9">
     <w:nsid w:val="28266AB2"/>
     <w:multiLevelType w:val="hybridMultilevel"/>
     <w:tmpl w:val="E2C8CAE6"/>
@@ -28372,7 +30088,7 @@
       </w:rPr>
     </w:lvl>
   </w:abstractNum>
-  <w:abstractNum w:abstractNumId="5">
+  <w:abstractNum w:abstractNumId="10">
     <w:nsid w:val="2AC20665"/>
     <w:multiLevelType w:val="multilevel"/>
     <w:tmpl w:val="5B649BEA"/>
@@ -28494,7 +30210,7 @@
       </w:rPr>
     </w:lvl>
   </w:abstractNum>
-  <w:abstractNum w:abstractNumId="6">
+  <w:abstractNum w:abstractNumId="11">
     <w:nsid w:val="2C17303B"/>
     <w:multiLevelType w:val="multilevel"/>
     <w:tmpl w:val="0BDC6546"/>
@@ -28620,7 +30336,7 @@
       </w:rPr>
     </w:lvl>
   </w:abstractNum>
-  <w:abstractNum w:abstractNumId="7">
+  <w:abstractNum w:abstractNumId="12">
     <w:nsid w:val="2E6C16D6"/>
     <w:multiLevelType w:val="hybridMultilevel"/>
     <w:tmpl w:val="9BC0B372"/>
@@ -28733,7 +30449,7 @@
       </w:rPr>
     </w:lvl>
   </w:abstractNum>
-  <w:abstractNum w:abstractNumId="8">
+  <w:abstractNum w:abstractNumId="13">
     <w:nsid w:val="34002A9B"/>
     <w:multiLevelType w:val="hybridMultilevel"/>
     <w:tmpl w:val="29CA9A70"/>
@@ -28846,7 +30562,7 @@
       </w:rPr>
     </w:lvl>
   </w:abstractNum>
-  <w:abstractNum w:abstractNumId="9">
+  <w:abstractNum w:abstractNumId="14">
     <w:nsid w:val="349D3A1C"/>
     <w:multiLevelType w:val="hybridMultilevel"/>
     <w:tmpl w:val="1098FA22"/>
@@ -28959,7 +30675,7 @@
       </w:rPr>
     </w:lvl>
   </w:abstractNum>
-  <w:abstractNum w:abstractNumId="10">
+  <w:abstractNum w:abstractNumId="15">
     <w:nsid w:val="41D8336C"/>
     <w:multiLevelType w:val="hybridMultilevel"/>
     <w:tmpl w:val="E2DE137C"/>
@@ -29072,7 +30788,7 @@
       </w:rPr>
     </w:lvl>
   </w:abstractNum>
-  <w:abstractNum w:abstractNumId="11">
+  <w:abstractNum w:abstractNumId="16">
     <w:nsid w:val="44727F55"/>
     <w:multiLevelType w:val="hybridMultilevel"/>
     <w:tmpl w:val="4282F77C"/>
@@ -29185,7 +30901,7 @@
       </w:rPr>
     </w:lvl>
   </w:abstractNum>
-  <w:abstractNum w:abstractNumId="12">
+  <w:abstractNum w:abstractNumId="17">
     <w:nsid w:val="49423875"/>
     <w:multiLevelType w:val="hybridMultilevel"/>
     <w:tmpl w:val="3ABEE05C"/>
@@ -29277,7 +30993,120 @@
       </w:pPr>
     </w:lvl>
   </w:abstractNum>
-  <w:abstractNum w:abstractNumId="13">
+  <w:abstractNum w:abstractNumId="18">
+    <w:nsid w:val="51E754A1"/>
+    <w:multiLevelType w:val="multilevel"/>
+    <w:tmpl w:val="BDE47812"/>
+    <w:lvl w:ilvl="0">
+      <w:start w:val="6"/>
+      <w:numFmt w:val="decimal"/>
+      <w:lvlText w:val="%1."/>
+      <w:lvlJc w:val="left"/>
+      <w:pPr>
+        <w:ind w:left="420" w:hanging="420"/>
+      </w:pPr>
+      <w:rPr>
+        <w:rFonts w:hint="default"/>
+      </w:rPr>
+    </w:lvl>
+    <w:lvl w:ilvl="1">
+      <w:start w:val="1"/>
+      <w:numFmt w:val="decimal"/>
+      <w:lvlText w:val="%1.%2."/>
+      <w:lvlJc w:val="left"/>
+      <w:pPr>
+        <w:ind w:left="720" w:hanging="720"/>
+      </w:pPr>
+      <w:rPr>
+        <w:rFonts w:hint="default"/>
+      </w:rPr>
+    </w:lvl>
+    <w:lvl w:ilvl="2">
+      <w:start w:val="1"/>
+      <w:numFmt w:val="decimal"/>
+      <w:lvlText w:val="%1.%2.%3."/>
+      <w:lvlJc w:val="left"/>
+      <w:pPr>
+        <w:ind w:left="1080" w:hanging="1080"/>
+      </w:pPr>
+      <w:rPr>
+        <w:rFonts w:hint="default"/>
+      </w:rPr>
+    </w:lvl>
+    <w:lvl w:ilvl="3">
+      <w:start w:val="1"/>
+      <w:numFmt w:val="decimal"/>
+      <w:lvlText w:val="%1.%2.%3.%4."/>
+      <w:lvlJc w:val="left"/>
+      <w:pPr>
+        <w:ind w:left="1080" w:hanging="1080"/>
+      </w:pPr>
+      <w:rPr>
+        <w:rFonts w:hint="default"/>
+      </w:rPr>
+    </w:lvl>
+    <w:lvl w:ilvl="4">
+      <w:start w:val="1"/>
+      <w:numFmt w:val="decimal"/>
+      <w:lvlText w:val="%1.%2.%3.%4.%5."/>
+      <w:lvlJc w:val="left"/>
+      <w:pPr>
+        <w:ind w:left="1440" w:hanging="1440"/>
+      </w:pPr>
+      <w:rPr>
+        <w:rFonts w:hint="default"/>
+      </w:rPr>
+    </w:lvl>
+    <w:lvl w:ilvl="5">
+      <w:start w:val="1"/>
+      <w:numFmt w:val="decimal"/>
+      <w:lvlText w:val="%1.%2.%3.%4.%5.%6."/>
+      <w:lvlJc w:val="left"/>
+      <w:pPr>
+        <w:ind w:left="1800" w:hanging="1800"/>
+      </w:pPr>
+      <w:rPr>
+        <w:rFonts w:hint="default"/>
+      </w:rPr>
+    </w:lvl>
+    <w:lvl w:ilvl="6">
+      <w:start w:val="1"/>
+      <w:numFmt w:val="decimal"/>
+      <w:lvlText w:val="%1.%2.%3.%4.%5.%6.%7."/>
+      <w:lvlJc w:val="left"/>
+      <w:pPr>
+        <w:ind w:left="1800" w:hanging="1800"/>
+      </w:pPr>
+      <w:rPr>
+        <w:rFonts w:hint="default"/>
+      </w:rPr>
+    </w:lvl>
+    <w:lvl w:ilvl="7">
+      <w:start w:val="1"/>
+      <w:numFmt w:val="decimal"/>
+      <w:lvlText w:val="%1.%2.%3.%4.%5.%6.%7.%8."/>
+      <w:lvlJc w:val="left"/>
+      <w:pPr>
+        <w:ind w:left="2160" w:hanging="2160"/>
+      </w:pPr>
+      <w:rPr>
+        <w:rFonts w:hint="default"/>
+      </w:rPr>
+    </w:lvl>
+    <w:lvl w:ilvl="8">
+      <w:start w:val="1"/>
+      <w:numFmt w:val="decimal"/>
+      <w:lvlText w:val="%1.%2.%3.%4.%5.%6.%7.%8.%9."/>
+      <w:lvlJc w:val="left"/>
+      <w:pPr>
+        <w:ind w:left="2520" w:hanging="2520"/>
+      </w:pPr>
+      <w:rPr>
+        <w:rFonts w:hint="default"/>
+      </w:rPr>
+    </w:lvl>
+  </w:abstractNum>
+  <w:abstractNum w:abstractNumId="19">
     <w:nsid w:val="56037562"/>
     <w:multiLevelType w:val="hybridMultilevel"/>
     <w:tmpl w:val="193EB2DE"/>
@@ -29390,7 +31219,7 @@
       </w:rPr>
     </w:lvl>
   </w:abstractNum>
-  <w:abstractNum w:abstractNumId="14">
+  <w:abstractNum w:abstractNumId="20">
     <w:nsid w:val="56EB3D9D"/>
     <w:multiLevelType w:val="hybridMultilevel"/>
     <w:tmpl w:val="C24C6698"/>
@@ -29503,7 +31332,7 @@
       </w:rPr>
     </w:lvl>
   </w:abstractNum>
-  <w:abstractNum w:abstractNumId="15">
+  <w:abstractNum w:abstractNumId="21">
     <w:nsid w:val="5B7967DA"/>
     <w:multiLevelType w:val="multilevel"/>
     <w:tmpl w:val="280A001F"/>
@@ -29616,7 +31445,7 @@
       </w:rPr>
     </w:lvl>
   </w:abstractNum>
-  <w:abstractNum w:abstractNumId="16">
+  <w:abstractNum w:abstractNumId="22">
     <w:nsid w:val="5CFA1BEE"/>
     <w:multiLevelType w:val="multilevel"/>
     <w:tmpl w:val="143A67FE"/>
@@ -29738,7 +31567,7 @@
       </w:rPr>
     </w:lvl>
   </w:abstractNum>
-  <w:abstractNum w:abstractNumId="17">
+  <w:abstractNum w:abstractNumId="23">
     <w:nsid w:val="5FBC7EAF"/>
     <w:multiLevelType w:val="hybridMultilevel"/>
     <w:tmpl w:val="5DD4E4F0"/>
@@ -29851,7 +31680,120 @@
       </w:rPr>
     </w:lvl>
   </w:abstractNum>
-  <w:abstractNum w:abstractNumId="18">
+  <w:abstractNum w:abstractNumId="24">
+    <w:nsid w:val="610705FA"/>
+    <w:multiLevelType w:val="hybridMultilevel"/>
+    <w:tmpl w:val="B5565900"/>
+    <w:lvl w:ilvl="0" w:tplc="280A0001">
+      <w:start w:val="1"/>
+      <w:numFmt w:val="bullet"/>
+      <w:lvlText w:val=""/>
+      <w:lvlJc w:val="left"/>
+      <w:pPr>
+        <w:ind w:left="720" w:hanging="360"/>
+      </w:pPr>
+      <w:rPr>
+        <w:rFonts w:ascii="Symbol" w:hAnsi="Symbol" w:hint="default"/>
+      </w:rPr>
+    </w:lvl>
+    <w:lvl w:ilvl="1" w:tplc="280A0003" w:tentative="1">
+      <w:start w:val="1"/>
+      <w:numFmt w:val="bullet"/>
+      <w:lvlText w:val="o"/>
+      <w:lvlJc w:val="left"/>
+      <w:pPr>
+        <w:ind w:left="1440" w:hanging="360"/>
+      </w:pPr>
+      <w:rPr>
+        <w:rFonts w:ascii="Courier New" w:hAnsi="Courier New" w:cs="Courier New" w:hint="default"/>
+      </w:rPr>
+    </w:lvl>
+    <w:lvl w:ilvl="2" w:tplc="280A0005" w:tentative="1">
+      <w:start w:val="1"/>
+      <w:numFmt w:val="bullet"/>
+      <w:lvlText w:val=""/>
+      <w:lvlJc w:val="left"/>
+      <w:pPr>
+        <w:ind w:left="2160" w:hanging="360"/>
+      </w:pPr>
+      <w:rPr>
+        <w:rFonts w:ascii="Wingdings" w:hAnsi="Wingdings" w:hint="default"/>
+      </w:rPr>
+    </w:lvl>
+    <w:lvl w:ilvl="3" w:tplc="280A0001" w:tentative="1">
+      <w:start w:val="1"/>
+      <w:numFmt w:val="bullet"/>
+      <w:lvlText w:val=""/>
+      <w:lvlJc w:val="left"/>
+      <w:pPr>
+        <w:ind w:left="2880" w:hanging="360"/>
+      </w:pPr>
+      <w:rPr>
+        <w:rFonts w:ascii="Symbol" w:hAnsi="Symbol" w:hint="default"/>
+      </w:rPr>
+    </w:lvl>
+    <w:lvl w:ilvl="4" w:tplc="280A0003" w:tentative="1">
+      <w:start w:val="1"/>
+      <w:numFmt w:val="bullet"/>
+      <w:lvlText w:val="o"/>
+      <w:lvlJc w:val="left"/>
+      <w:pPr>
+        <w:ind w:left="3600" w:hanging="360"/>
+      </w:pPr>
+      <w:rPr>
+        <w:rFonts w:ascii="Courier New" w:hAnsi="Courier New" w:cs="Courier New" w:hint="default"/>
+      </w:rPr>
+    </w:lvl>
+    <w:lvl w:ilvl="5" w:tplc="280A0005" w:tentative="1">
+      <w:start w:val="1"/>
+      <w:numFmt w:val="bullet"/>
+      <w:lvlText w:val=""/>
+      <w:lvlJc w:val="left"/>
+      <w:pPr>
+        <w:ind w:left="4320" w:hanging="360"/>
+      </w:pPr>
+      <w:rPr>
+        <w:rFonts w:ascii="Wingdings" w:hAnsi="Wingdings" w:hint="default"/>
+      </w:rPr>
+    </w:lvl>
+    <w:lvl w:ilvl="6" w:tplc="280A0001" w:tentative="1">
+      <w:start w:val="1"/>
+      <w:numFmt w:val="bullet"/>
+      <w:lvlText w:val=""/>
+      <w:lvlJc w:val="left"/>
+      <w:pPr>
+        <w:ind w:left="5040" w:hanging="360"/>
+      </w:pPr>
+      <w:rPr>
+        <w:rFonts w:ascii="Symbol" w:hAnsi="Symbol" w:hint="default"/>
+      </w:rPr>
+    </w:lvl>
+    <w:lvl w:ilvl="7" w:tplc="280A0003" w:tentative="1">
+      <w:start w:val="1"/>
+      <w:numFmt w:val="bullet"/>
+      <w:lvlText w:val="o"/>
+      <w:lvlJc w:val="left"/>
+      <w:pPr>
+        <w:ind w:left="5760" w:hanging="360"/>
+      </w:pPr>
+      <w:rPr>
+        <w:rFonts w:ascii="Courier New" w:hAnsi="Courier New" w:cs="Courier New" w:hint="default"/>
+      </w:rPr>
+    </w:lvl>
+    <w:lvl w:ilvl="8" w:tplc="280A0005" w:tentative="1">
+      <w:start w:val="1"/>
+      <w:numFmt w:val="bullet"/>
+      <w:lvlText w:val=""/>
+      <w:lvlJc w:val="left"/>
+      <w:pPr>
+        <w:ind w:left="6480" w:hanging="360"/>
+      </w:pPr>
+      <w:rPr>
+        <w:rFonts w:ascii="Wingdings" w:hAnsi="Wingdings" w:hint="default"/>
+      </w:rPr>
+    </w:lvl>
+  </w:abstractNum>
+  <w:abstractNum w:abstractNumId="25">
     <w:nsid w:val="6904121D"/>
     <w:multiLevelType w:val="hybridMultilevel"/>
     <w:tmpl w:val="0B701A64"/>
@@ -29964,7 +31906,7 @@
       </w:rPr>
     </w:lvl>
   </w:abstractNum>
-  <w:abstractNum w:abstractNumId="19">
+  <w:abstractNum w:abstractNumId="26">
     <w:nsid w:val="7C17614E"/>
     <w:multiLevelType w:val="hybridMultilevel"/>
     <w:tmpl w:val="5170B370"/>
@@ -30077,7 +32019,7 @@
       </w:rPr>
     </w:lvl>
   </w:abstractNum>
-  <w:abstractNum w:abstractNumId="20">
+  <w:abstractNum w:abstractNumId="27">
     <w:nsid w:val="7C5E74A3"/>
     <w:multiLevelType w:val="hybridMultilevel"/>
     <w:tmpl w:val="AF7CD778"/>
@@ -30190,7 +32132,7 @@
       </w:rPr>
     </w:lvl>
   </w:abstractNum>
-  <w:abstractNum w:abstractNumId="21">
+  <w:abstractNum w:abstractNumId="28">
     <w:nsid w:val="7F9417B9"/>
     <w:multiLevelType w:val="multilevel"/>
     <w:tmpl w:val="84589958"/>
@@ -30304,70 +32246,91 @@
     </w:lvl>
   </w:abstractNum>
   <w:num w:numId="1">
+    <w:abstractNumId w:val="21"/>
+  </w:num>
+  <w:num w:numId="2">
+    <w:abstractNumId w:val="2"/>
+  </w:num>
+  <w:num w:numId="3">
+    <w:abstractNumId w:val="25"/>
+  </w:num>
+  <w:num w:numId="4">
+    <w:abstractNumId w:val="26"/>
+  </w:num>
+  <w:num w:numId="5">
+    <w:abstractNumId w:val="12"/>
+  </w:num>
+  <w:num w:numId="6">
+    <w:abstractNumId w:val="14"/>
+  </w:num>
+  <w:num w:numId="7">
+    <w:abstractNumId w:val="11"/>
+  </w:num>
+  <w:num w:numId="8">
+    <w:abstractNumId w:val="22"/>
+  </w:num>
+  <w:num w:numId="9">
+    <w:abstractNumId w:val="23"/>
+  </w:num>
+  <w:num w:numId="10">
+    <w:abstractNumId w:val="10"/>
+  </w:num>
+  <w:num w:numId="11">
+    <w:abstractNumId w:val="20"/>
+  </w:num>
+  <w:num w:numId="12">
+    <w:abstractNumId w:val="19"/>
+  </w:num>
+  <w:num w:numId="13">
+    <w:abstractNumId w:val="28"/>
+  </w:num>
+  <w:num w:numId="14">
+    <w:abstractNumId w:val="7"/>
+  </w:num>
+  <w:num w:numId="15">
+    <w:abstractNumId w:val="9"/>
+  </w:num>
+  <w:num w:numId="16">
+    <w:abstractNumId w:val="3"/>
+  </w:num>
+  <w:num w:numId="17">
+    <w:abstractNumId w:val="8"/>
+  </w:num>
+  <w:num w:numId="18">
+    <w:abstractNumId w:val="27"/>
+  </w:num>
+  <w:num w:numId="19">
     <w:abstractNumId w:val="15"/>
   </w:num>
-  <w:num w:numId="2">
+  <w:num w:numId="20">
+    <w:abstractNumId w:val="13"/>
+  </w:num>
+  <w:num w:numId="21">
+    <w:abstractNumId w:val="17"/>
+  </w:num>
+  <w:num w:numId="22">
+    <w:abstractNumId w:val="16"/>
+  </w:num>
+  <w:num w:numId="23">
+    <w:abstractNumId w:val="1"/>
+  </w:num>
+  <w:num w:numId="24">
+    <w:abstractNumId w:val="6"/>
+  </w:num>
+  <w:num w:numId="25">
+    <w:abstractNumId w:val="5"/>
+  </w:num>
+  <w:num w:numId="26">
+    <w:abstractNumId w:val="18"/>
+  </w:num>
+  <w:num w:numId="27">
+    <w:abstractNumId w:val="24"/>
+  </w:num>
+  <w:num w:numId="28">
     <w:abstractNumId w:val="0"/>
   </w:num>
-  <w:num w:numId="3">
-    <w:abstractNumId w:val="18"/>
-  </w:num>
-  <w:num w:numId="4">
-    <w:abstractNumId w:val="19"/>
-  </w:num>
-  <w:num w:numId="5">
-    <w:abstractNumId w:val="7"/>
-  </w:num>
-  <w:num w:numId="6">
-    <w:abstractNumId w:val="9"/>
-  </w:num>
-  <w:num w:numId="7">
-    <w:abstractNumId w:val="6"/>
-  </w:num>
-  <w:num w:numId="8">
-    <w:abstractNumId w:val="16"/>
-  </w:num>
-  <w:num w:numId="9">
-    <w:abstractNumId w:val="17"/>
-  </w:num>
-  <w:num w:numId="10">
-    <w:abstractNumId w:val="5"/>
-  </w:num>
-  <w:num w:numId="11">
-    <w:abstractNumId w:val="14"/>
-  </w:num>
-  <w:num w:numId="12">
-    <w:abstractNumId w:val="13"/>
-  </w:num>
-  <w:num w:numId="13">
-    <w:abstractNumId w:val="21"/>
-  </w:num>
-  <w:num w:numId="14">
-    <w:abstractNumId w:val="2"/>
-  </w:num>
-  <w:num w:numId="15">
+  <w:num w:numId="29">
     <w:abstractNumId w:val="4"/>
-  </w:num>
-  <w:num w:numId="16">
-    <w:abstractNumId w:val="1"/>
-  </w:num>
-  <w:num w:numId="17">
-    <w:abstractNumId w:val="3"/>
-  </w:num>
-  <w:num w:numId="18">
-    <w:abstractNumId w:val="20"/>
-  </w:num>
-  <w:num w:numId="19">
-    <w:abstractNumId w:val="10"/>
-  </w:num>
-  <w:num w:numId="20">
-    <w:abstractNumId w:val="8"/>
-  </w:num>
-  <w:num w:numId="21">
-    <w:abstractNumId w:val="12"/>
-  </w:num>
-  <w:num w:numId="22">
-    <w:abstractNumId w:val="11"/>
   </w:num>
   <w:numIdMacAtCleanup w:val="14"/>
 </w:numbering>
@@ -32008,9 +33971,8 @@
     <w:panose1 w:val="020B0604030504040204"/>
     <w:charset w:val="00"/>
     <w:family w:val="swiss"/>
-    <w:notTrueType/>
     <w:pitch w:val="variable"/>
-    <w:sig w:usb0="00000003" w:usb1="00000000" w:usb2="00000000" w:usb3="00000000" w:csb0="00000001" w:csb1="00000000"/>
+    <w:sig w:usb0="E1002EFF" w:usb1="C000605B" w:usb2="00000029" w:usb3="00000000" w:csb0="000101FF" w:csb1="00000000"/>
   </w:font>
 </w:fonts>
 </file>
@@ -32041,6 +34003,7 @@
     <w:rsid w:val="00492AE0"/>
     <w:rsid w:val="00591B58"/>
     <w:rsid w:val="006C54E2"/>
+    <w:rsid w:val="007162BF"/>
     <w:rsid w:val="00716D26"/>
     <w:rsid w:val="007D030C"/>
     <w:rsid w:val="007F2E8C"/>
@@ -32050,6 +34013,7 @@
     <w:rsid w:val="008C65F5"/>
     <w:rsid w:val="008E14CE"/>
     <w:rsid w:val="009312D4"/>
+    <w:rsid w:val="00A32BDF"/>
     <w:rsid w:val="00A92E85"/>
     <w:rsid w:val="00A9491A"/>
     <w:rsid w:val="00AF4E2E"/>
@@ -32794,7 +34758,7 @@
 </file>
 
 <file path=customXml/itemProps2.xml><?xml version="1.0" encoding="utf-8"?>
-<ds:datastoreItem xmlns:ds="http://schemas.openxmlformats.org/officeDocument/2006/customXml" ds:itemID="{C126D2B1-F973-4860-B9A0-58A313A95384}">
+<ds:datastoreItem xmlns:ds="http://schemas.openxmlformats.org/officeDocument/2006/customXml" ds:itemID="{42AE7B97-AED6-421F-A845-194DA0ABA739}">
   <ds:schemaRefs>
     <ds:schemaRef ds:uri="http://schemas.openxmlformats.org/officeDocument/2006/bibliography"/>
   </ds:schemaRefs>

</xml_diff>